<commit_message>
updating examples for OpenDSS v9 and GM 2023 paper
git-svn-id: https://svn.code.sf.net/p/electricdss/code@3525 d8739450-1e93-4ef4-a0af-c327d92816ff
</commit_message>
<xml_diff>
--- a/trunk/Version8/Doc/ExpControl.docx
+++ b/trunk/Version8/Doc/ExpControl.docx
@@ -1,6 +1,6 @@
 
 <file path=word/document.xml><?xml version="1.0" encoding="utf-8"?>
-<w:document xmlns:wpc="http://schemas.microsoft.com/office/word/2010/wordprocessingCanvas" xmlns:cx="http://schemas.microsoft.com/office/drawing/2014/chartex" xmlns:cx1="http://schemas.microsoft.com/office/drawing/2015/9/8/chartex" xmlns:cx2="http://schemas.microsoft.com/office/drawing/2015/10/21/chartex" xmlns:cx3="http://schemas.microsoft.com/office/drawing/2016/5/9/chartex" xmlns:cx4="http://schemas.microsoft.com/office/drawing/2016/5/10/chartex" xmlns:cx5="http://schemas.microsoft.com/office/drawing/2016/5/11/chartex" xmlns:cx6="http://schemas.microsoft.com/office/drawing/2016/5/12/chartex" xmlns:cx7="http://schemas.microsoft.com/office/drawing/2016/5/13/chartex" xmlns:cx8="http://schemas.microsoft.com/office/drawing/2016/5/14/chartex" xmlns:mc="http://schemas.openxmlformats.org/markup-compatibility/2006" xmlns:aink="http://schemas.microsoft.com/office/drawing/2016/ink" xmlns:am3d="http://schemas.microsoft.com/office/drawing/2017/model3d" xmlns:o="urn:schemas-microsoft-com:office:office" xmlns:r="http://schemas.openxmlformats.org/officeDocument/2006/relationships" xmlns:m="http://schemas.openxmlformats.org/officeDocument/2006/math" xmlns:v="urn:schemas-microsoft-com:vml" xmlns:wp14="http://schemas.microsoft.com/office/word/2010/wordprocessingDrawing" xmlns:wp="http://schemas.openxmlformats.org/drawingml/2006/wordprocessingDrawing" xmlns:w10="urn:schemas-microsoft-com:office:word" xmlns:w="http://schemas.openxmlformats.org/wordprocessingml/2006/main" xmlns:w14="http://schemas.microsoft.com/office/word/2010/wordml" xmlns:w15="http://schemas.microsoft.com/office/word/2012/wordml" xmlns:w16cid="http://schemas.microsoft.com/office/word/2016/wordml/cid" xmlns:w16se="http://schemas.microsoft.com/office/word/2015/wordml/symex" xmlns:wpg="http://schemas.microsoft.com/office/word/2010/wordprocessingGroup" xmlns:wpi="http://schemas.microsoft.com/office/word/2010/wordprocessingInk" xmlns:wne="http://schemas.microsoft.com/office/word/2006/wordml" xmlns:wps="http://schemas.microsoft.com/office/word/2010/wordprocessingShape" mc:Ignorable="w14 w15 w16se w16cid wp14">
+<w:document xmlns:wpc="http://schemas.microsoft.com/office/word/2010/wordprocessingCanvas" xmlns:cx="http://schemas.microsoft.com/office/drawing/2014/chartex" xmlns:cx1="http://schemas.microsoft.com/office/drawing/2015/9/8/chartex" xmlns:cx2="http://schemas.microsoft.com/office/drawing/2015/10/21/chartex" xmlns:cx3="http://schemas.microsoft.com/office/drawing/2016/5/9/chartex" xmlns:cx4="http://schemas.microsoft.com/office/drawing/2016/5/10/chartex" xmlns:cx5="http://schemas.microsoft.com/office/drawing/2016/5/11/chartex" xmlns:cx6="http://schemas.microsoft.com/office/drawing/2016/5/12/chartex" xmlns:cx7="http://schemas.microsoft.com/office/drawing/2016/5/13/chartex" xmlns:cx8="http://schemas.microsoft.com/office/drawing/2016/5/14/chartex" xmlns:mc="http://schemas.openxmlformats.org/markup-compatibility/2006" xmlns:aink="http://schemas.microsoft.com/office/drawing/2016/ink" xmlns:am3d="http://schemas.microsoft.com/office/drawing/2017/model3d" xmlns:o="urn:schemas-microsoft-com:office:office" xmlns:r="http://schemas.openxmlformats.org/officeDocument/2006/relationships" xmlns:m="http://schemas.openxmlformats.org/officeDocument/2006/math" xmlns:v="urn:schemas-microsoft-com:vml" xmlns:wp14="http://schemas.microsoft.com/office/word/2010/wordprocessingDrawing" xmlns:wp="http://schemas.openxmlformats.org/drawingml/2006/wordprocessingDrawing" xmlns:w10="urn:schemas-microsoft-com:office:word" xmlns:w="http://schemas.openxmlformats.org/wordprocessingml/2006/main" xmlns:w14="http://schemas.microsoft.com/office/word/2010/wordml" xmlns:w15="http://schemas.microsoft.com/office/word/2012/wordml" xmlns:w16cex="http://schemas.microsoft.com/office/word/2018/wordml/cex" xmlns:w16cid="http://schemas.microsoft.com/office/word/2016/wordml/cid" xmlns:w16="http://schemas.microsoft.com/office/word/2018/wordml" xmlns:w16sdtdh="http://schemas.microsoft.com/office/word/2020/wordml/sdtdatahash" xmlns:w16se="http://schemas.microsoft.com/office/word/2015/wordml/symex" xmlns:wpg="http://schemas.microsoft.com/office/word/2010/wordprocessingGroup" xmlns:wpi="http://schemas.microsoft.com/office/word/2010/wordprocessingInk" xmlns:wne="http://schemas.microsoft.com/office/word/2006/wordml" xmlns:wps="http://schemas.microsoft.com/office/word/2010/wordprocessingShape" mc:Ignorable="w14 w15 w16se w16cid w16 w16cex w16sdtdh wp14">
   <w:body>
     <w:p>
       <w:r>
@@ -12,7 +12,6 @@
       <w:r>
         <w:t xml:space="preserve">alternative to the </w:t>
       </w:r>
-      <w:proofErr w:type="spellStart"/>
       <w:r>
         <w:rPr>
           <w:i/>
@@ -20,14 +19,12 @@
         </w:rPr>
         <w:t>InvControl</w:t>
       </w:r>
-      <w:proofErr w:type="spellEnd"/>
       <w:r>
         <w:t xml:space="preserve"> element </w:t>
       </w:r>
       <w:r>
         <w:t xml:space="preserve">for </w:t>
       </w:r>
-      <w:proofErr w:type="spellStart"/>
       <w:r>
         <w:rPr>
           <w:i/>
@@ -35,7 +32,6 @@
         </w:rPr>
         <w:t>PVSystem</w:t>
       </w:r>
-      <w:proofErr w:type="spellEnd"/>
       <w:r>
         <w:t xml:space="preserve">. It is </w:t>
       </w:r>
@@ -117,7 +113,6 @@
       <w:r>
         <w:t xml:space="preserve">set-point or reference voltage, </w:t>
       </w:r>
-      <w:proofErr w:type="spellStart"/>
       <w:r>
         <w:rPr>
           <w:i/>
@@ -133,11 +128,9 @@
         </w:rPr>
         <w:t>ref</w:t>
       </w:r>
-      <w:proofErr w:type="spellEnd"/>
       <w:r>
         <w:t xml:space="preserve">, is not a constant value but rather tracks the grid voltage, </w:t>
       </w:r>
-      <w:proofErr w:type="spellStart"/>
       <w:r>
         <w:rPr>
           <w:i/>
@@ -153,11 +146,9 @@
         </w:rPr>
         <w:t>sys</w:t>
       </w:r>
-      <w:proofErr w:type="spellEnd"/>
       <w:r>
         <w:t xml:space="preserve">, with a time constant, </w:t>
       </w:r>
-      <w:proofErr w:type="spellStart"/>
       <w:r>
         <w:rPr>
           <w:rFonts w:ascii="Symbol" w:hAnsi="Symbol"/>
@@ -174,11 +165,9 @@
         </w:rPr>
         <w:t>ref</w:t>
       </w:r>
-      <w:proofErr w:type="spellEnd"/>
       <w:r>
         <w:t xml:space="preserve">, that is adjustable between 300s and 5000s. </w:t>
       </w:r>
-      <w:proofErr w:type="spellStart"/>
       <w:r>
         <w:rPr>
           <w:i/>
@@ -194,17 +183,8 @@
         </w:rPr>
         <w:t>ref</w:t>
       </w:r>
-      <w:proofErr w:type="spellEnd"/>
-      <w:r>
-        <w:t xml:space="preserve"> is still limited to the range 0.95 to 1.05 </w:t>
-      </w:r>
-      <w:proofErr w:type="spellStart"/>
-      <w:r>
-        <w:t>pu</w:t>
-      </w:r>
-      <w:proofErr w:type="spellEnd"/>
-      <w:r>
-        <w:t xml:space="preserve"> of the nominal voltage, </w:t>
+      <w:r>
+        <w:t xml:space="preserve"> is still limited to the range 0.95 to 1.05 pu of the nominal voltage, </w:t>
       </w:r>
       <w:r>
         <w:rPr>
@@ -251,7 +231,6 @@
       <w:r>
         <w:t xml:space="preserve">, </w:t>
       </w:r>
-      <w:proofErr w:type="spellStart"/>
       <w:r>
         <w:rPr>
           <w:rFonts w:ascii="Symbol" w:hAnsi="Symbol"/>
@@ -268,11 +247,9 @@
         </w:rPr>
         <w:t>OL</w:t>
       </w:r>
-      <w:proofErr w:type="spellEnd"/>
       <w:r>
         <w:t xml:space="preserve">, for the open-loop response time that is adjustable up to 90s. </w:t>
       </w:r>
-      <w:proofErr w:type="spellStart"/>
       <w:r>
         <w:rPr>
           <w:i/>
@@ -288,11 +265,9 @@
         </w:rPr>
         <w:t>hi</w:t>
       </w:r>
-      <w:proofErr w:type="spellEnd"/>
       <w:r>
         <w:t xml:space="preserve"> and </w:t>
       </w:r>
-      <w:proofErr w:type="spellStart"/>
       <w:r>
         <w:rPr>
           <w:i/>
@@ -308,12 +283,8 @@
         </w:rPr>
         <w:t>lo</w:t>
       </w:r>
-      <w:proofErr w:type="spellEnd"/>
-      <w:r>
-        <w:t xml:space="preserve"> are now defined to give preference to reactive power over real power</w:t>
-      </w:r>
-      <w:r>
-        <w:t xml:space="preserve"> </w:t>
+      <w:r>
+        <w:t xml:space="preserve"> are now defined to give preference to reactive power over real power </w:t>
       </w:r>
       <w:r>
         <w:fldChar w:fldCharType="begin"/>
@@ -351,7 +322,6 @@
       <w:r>
         <w:t xml:space="preserve">, offers a simplified version of the piecewise linear volt-var curve from the standard. For </w:t>
       </w:r>
-      <w:proofErr w:type="spellStart"/>
       <w:r>
         <w:rPr>
           <w:i/>
@@ -359,17 +329,8 @@
         </w:rPr>
         <w:t>ExpControl</w:t>
       </w:r>
-      <w:proofErr w:type="spellEnd"/>
-      <w:r>
-        <w:t xml:space="preserve">, there is no </w:t>
-      </w:r>
-      <w:proofErr w:type="spellStart"/>
-      <w:r>
-        <w:t>deadband</w:t>
-      </w:r>
-      <w:proofErr w:type="spellEnd"/>
-      <w:r>
-        <w:t xml:space="preserve">, so the piecewise linear curve simplifies to the example shown in </w:t>
+      <w:r>
+        <w:t xml:space="preserve">, there is no deadband, so the piecewise linear curve simplifies to the example shown in </w:t>
       </w:r>
       <w:r>
         <w:fldChar w:fldCharType="begin"/>
@@ -402,7 +363,7 @@
         <w:fldChar w:fldCharType="begin"/>
       </w:r>
       <w:r>
-        <w:instrText xml:space="preserve"> ADDIN EN.CITE &lt;EndNote&gt;&lt;Cite&gt;&lt;Author&gt;McDermott&lt;/Author&gt;&lt;Year&gt;2019&lt;/Year&gt;&lt;RecNum&gt;574&lt;/RecNum&gt;&lt;DisplayText&gt;[2]&lt;/DisplayText&gt;&lt;record&gt;&lt;rec-number&gt;574&lt;/rec-number&gt;&lt;foreign-keys&gt;&lt;key app="EN" db-id="dxt9wraza9p25zevrw5v5e0rsvafazdvzfe0" timestamp="1560795154"&gt;574&lt;/key&gt;&lt;/foreign-keys&gt;&lt;ref-type name="Conference Paper"&gt;47&lt;/ref-type&gt;&lt;contributors&gt;&lt;authors&gt;&lt;author&gt;T. E. McDermott&lt;/author&gt;&lt;author&gt;S. R. Abate&lt;/author&gt;&lt;/authors&gt;&lt;/contributors&gt;&lt;titles&gt;&lt;title&gt;Adaptive Voltage Regulation for Solar Power Inverters on Distribution Systems&lt;/title&gt;&lt;secondary-title&gt;IEEE Photovoltaic Specialists Conference (PVSC-46)&lt;/secondary-title&gt;&lt;/titles&gt;&lt;dates&gt;&lt;year&gt;2019&lt;/year&gt;&lt;/dates&gt;&lt;pub-location&gt;Chicago&lt;/pub-location&gt;&lt;urls&gt;&lt;/urls&gt;&lt;/record&gt;&lt;/Cite&gt;&lt;/EndNote&gt;</w:instrText>
+        <w:instrText xml:space="preserve"> ADDIN EN.CITE &lt;EndNote&gt;&lt;Cite&gt;&lt;Author&gt;McDermott&lt;/Author&gt;&lt;Year&gt;2019&lt;/Year&gt;&lt;RecNum&gt;574&lt;/RecNum&gt;&lt;DisplayText&gt;[2]&lt;/DisplayText&gt;&lt;record&gt;&lt;rec-number&gt;574&lt;/rec-number&gt;&lt;foreign-keys&gt;&lt;key app="EN" db-id="dxt9wraza9p25zevrw5v5e0rsvafazdvzfe0" timestamp="1560795154"&gt;574&lt;/key&gt;&lt;/foreign-keys&gt;&lt;ref-type name="Conference Paper"&gt;47&lt;/ref-type&gt;&lt;contributors&gt;&lt;authors&gt;&lt;author&gt;T. E. McDermott&lt;/author&gt;&lt;author&gt;S. R. Abate&lt;/author&gt;&lt;/authors&gt;&lt;/contributors&gt;&lt;titles&gt;&lt;title&gt;Adaptive Voltage Regulation for Solar Power Inverters on Distribution Systems&lt;/title&gt;&lt;secondary-title&gt;IEEE Photovoltaic Specialists Conference (PVSC-46)&lt;/secondary-title&gt;&lt;/titles&gt;&lt;dates&gt;&lt;year&gt;2019&lt;/year&gt;&lt;/dates&gt;&lt;pub-location&gt;Chicago&lt;/pub-location&gt;&lt;urls&gt;&lt;related-urls&gt;&lt;url&gt;https://doi.org/10.1109/PVSC40753.2019.8981277&lt;/url&gt;&lt;/related-urls&gt;&lt;/urls&gt;&lt;electronic-resource-num&gt;10.1109/PVSC40753.2019.8981277&lt;/electronic-resource-num&gt;&lt;/record&gt;&lt;/Cite&gt;&lt;/EndNote&gt;</w:instrText>
       </w:r>
       <w:r>
         <w:fldChar w:fldCharType="separate"/>
@@ -422,6 +383,9 @@
     </w:p>
     <w:p>
       <w:r>
+        <w:rPr>
+          <w:noProof/>
+        </w:rPr>
         <w:drawing>
           <wp:inline distT="0" distB="0" distL="0" distR="0" wp14:anchorId="35C5352A" wp14:editId="3BE7C502">
             <wp:extent cx="5943600" cy="1160780"/>
@@ -490,11 +454,7 @@
       </w:fldSimple>
       <w:bookmarkEnd w:id="0"/>
       <w:r>
-        <w:t xml:space="preserve">: Control block diagram of the autonomously adjusting </w:t>
-      </w:r>
-      <w:proofErr w:type="spellStart"/>
-      <w:r>
-        <w:t>V</w:t>
+        <w:t>: Control block diagram of the autonomously adjusting V</w:t>
       </w:r>
       <w:r>
         <w:rPr>
@@ -502,7 +462,6 @@
         </w:rPr>
         <w:t>ref</w:t>
       </w:r>
-      <w:proofErr w:type="spellEnd"/>
       <w:r>
         <w:t xml:space="preserve"> with time constant </w:t>
       </w:r>
@@ -524,6 +483,9 @@
     </w:p>
     <w:p>
       <w:r>
+        <w:rPr>
+          <w:noProof/>
+        </w:rPr>
         <w:drawing>
           <wp:inline distT="0" distB="0" distL="0" distR="0" wp14:anchorId="63D94FC9" wp14:editId="6B5B39FB">
             <wp:extent cx="3475990" cy="2990215"/>
@@ -592,10 +554,7 @@
       </w:fldSimple>
       <w:bookmarkEnd w:id="1"/>
       <w:r>
-        <w:t>: Translating K to the parameters of Figure H.4 of the standard</w:t>
-      </w:r>
-      <w:r>
-        <w:t xml:space="preserve"> </w:t>
+        <w:t xml:space="preserve">: Translating K to the parameters of Figure H.4 of the standard </w:t>
       </w:r>
       <w:r>
         <w:fldChar w:fldCharType="begin"/>
@@ -624,27 +583,20 @@
         <w:pStyle w:val="Heading2"/>
       </w:pPr>
       <w:r>
-        <w:t xml:space="preserve">Key Parameters of </w:t>
-      </w:r>
-      <w:proofErr w:type="spellStart"/>
-      <w:r>
+        <w:t>Key Parameters of ExpControl</w:t>
+      </w:r>
+    </w:p>
+    <w:p>
+      <w:r>
+        <w:t xml:space="preserve">The </w:t>
+      </w:r>
+      <w:r>
+        <w:rPr>
+          <w:i/>
+          <w:iCs/>
+        </w:rPr>
         <w:t>ExpControl</w:t>
       </w:r>
-      <w:proofErr w:type="spellEnd"/>
-    </w:p>
-    <w:p>
-      <w:r>
-        <w:t xml:space="preserve">The </w:t>
-      </w:r>
-      <w:proofErr w:type="spellStart"/>
-      <w:r>
-        <w:rPr>
-          <w:i/>
-          <w:iCs/>
-        </w:rPr>
-        <w:t>ExpControl</w:t>
-      </w:r>
-      <w:proofErr w:type="spellEnd"/>
       <w:r>
         <w:t xml:space="preserve"> does not require linkage to a piecewise linear curve. Its most important parameters are:</w:t>
       </w:r>
@@ -727,18 +679,12 @@
           <w:numId w:val="4"/>
         </w:numPr>
       </w:pPr>
-      <w:proofErr w:type="spellStart"/>
-      <w:r>
-        <w:t>VregTau</w:t>
-      </w:r>
-      <w:proofErr w:type="spellEnd"/>
-      <w:r>
-        <w:t xml:space="preserve"> – </w:t>
+      <w:r>
+        <w:t xml:space="preserve">VregTau – </w:t>
       </w:r>
       <w:r>
         <w:t xml:space="preserve">the time constant, </w:t>
       </w:r>
-      <w:proofErr w:type="spellStart"/>
       <w:r>
         <w:rPr>
           <w:rFonts w:ascii="Symbol" w:hAnsi="Symbol"/>
@@ -755,12 +701,8 @@
         </w:rPr>
         <w:t>ref</w:t>
       </w:r>
-      <w:proofErr w:type="spellEnd"/>
-      <w:r>
-        <w:t>, in</w:t>
-      </w:r>
-      <w:r>
-        <w:t xml:space="preserve"> </w:t>
+      <w:r>
+        <w:t xml:space="preserve">, in </w:t>
       </w:r>
       <w:r>
         <w:fldChar w:fldCharType="begin"/>
@@ -795,14 +737,9 @@
           <w:numId w:val="4"/>
         </w:numPr>
       </w:pPr>
-      <w:proofErr w:type="spellStart"/>
       <w:r>
         <w:lastRenderedPageBreak/>
-        <w:t>DeltaQ_factor</w:t>
-      </w:r>
-      <w:proofErr w:type="spellEnd"/>
-      <w:r>
-        <w:t xml:space="preserve"> – still under investigation; this reactive power “acceleration factor” may need to be specified at 0.2 to 0.3.</w:t>
+        <w:t>DeltaQ_factor – still under investigation; this reactive power “acceleration factor” may need to be specified at 0.2 to 0.3.</w:t>
       </w:r>
     </w:p>
     <w:p>
@@ -813,13 +750,8 @@
           <w:numId w:val="4"/>
         </w:numPr>
       </w:pPr>
-      <w:proofErr w:type="spellStart"/>
-      <w:r>
-        <w:t>Tresponse</w:t>
-      </w:r>
-      <w:proofErr w:type="spellEnd"/>
-      <w:r>
-        <w:t xml:space="preserve"> – </w:t>
+      <w:r>
+        <w:t xml:space="preserve">Tresponse – </w:t>
       </w:r>
       <w:r>
         <w:t xml:space="preserve">with reference to </w:t>
@@ -855,7 +787,6 @@
         </w:rPr>
         <w:t>Q</w:t>
       </w:r>
-      <w:proofErr w:type="spellStart"/>
       <w:r>
         <w:rPr>
           <w:i/>
@@ -864,11 +795,9 @@
         </w:rPr>
         <w:t>sys</w:t>
       </w:r>
-      <w:proofErr w:type="spellEnd"/>
       <w:r>
         <w:t xml:space="preserve"> to reach 90% of the commanded change in </w:t>
       </w:r>
-      <w:proofErr w:type="spellStart"/>
       <w:r>
         <w:rPr>
           <w:i/>
@@ -884,17 +813,8 @@
         </w:rPr>
         <w:t>out</w:t>
       </w:r>
-      <w:proofErr w:type="spellEnd"/>
-      <w:r>
-        <w:t xml:space="preserve">. Defaults to 0 for backward compatibility, but should otherwise be set to 10s for Category A inverters or 5s for Category B inverters. </w:t>
-      </w:r>
-      <w:proofErr w:type="spellStart"/>
-      <w:r>
-        <w:t>Tresponse</w:t>
-      </w:r>
-      <w:proofErr w:type="spellEnd"/>
-      <w:r>
-        <w:t xml:space="preserve"> = 2.3 </w:t>
+      <w:r>
+        <w:t xml:space="preserve">. Defaults to 0 for backward compatibility, but should otherwise be set to 10s for Category A inverters or 5s for Category B inverters. Tresponse = 2.3 </w:t>
       </w:r>
       <w:r>
         <w:rPr>
@@ -918,7 +838,6 @@
       <w:r>
         <w:t xml:space="preserve"> (The </w:t>
       </w:r>
-      <w:proofErr w:type="spellStart"/>
       <w:r>
         <w:rPr>
           <w:i/>
@@ -926,17 +845,8 @@
         </w:rPr>
         <w:t>InvControl</w:t>
       </w:r>
-      <w:proofErr w:type="spellEnd"/>
-      <w:r>
-        <w:t xml:space="preserve"> </w:t>
-      </w:r>
-      <w:proofErr w:type="spellStart"/>
-      <w:r>
-        <w:t>LPFtau</w:t>
-      </w:r>
-      <w:proofErr w:type="spellEnd"/>
-      <w:r>
-        <w:t xml:space="preserve"> attribute is similar, but defined for 95% response instead of 90% response.)</w:t>
+      <w:r>
+        <w:t xml:space="preserve"> LPFtau attribute is similar, but defined for 95% response instead of 90% response.)</w:t>
       </w:r>
     </w:p>
     <w:p>
@@ -947,13 +857,8 @@
           <w:numId w:val="4"/>
         </w:numPr>
       </w:pPr>
-      <w:proofErr w:type="spellStart"/>
-      <w:r>
-        <w:t>PreferQ</w:t>
-      </w:r>
-      <w:proofErr w:type="spellEnd"/>
-      <w:r>
-        <w:t xml:space="preserve"> – </w:t>
+      <w:r>
+        <w:t xml:space="preserve">PreferQ – </w:t>
       </w:r>
       <w:r>
         <w:t xml:space="preserve">if required, curtail </w:t>
@@ -968,7 +873,6 @@
       <w:r>
         <w:t xml:space="preserve"> to meet the commanded </w:t>
       </w:r>
-      <w:proofErr w:type="spellStart"/>
       <w:r>
         <w:rPr>
           <w:i/>
@@ -984,12 +888,8 @@
         </w:rPr>
         <w:t>out</w:t>
       </w:r>
-      <w:proofErr w:type="spellEnd"/>
-      <w:r>
-        <w:t>. Defaults to false for backward compatibility, but new models should specify true, as required in</w:t>
-      </w:r>
-      <w:r>
-        <w:t xml:space="preserve"> </w:t>
+      <w:r>
+        <w:t xml:space="preserve">. Defaults to false for backward compatibility, but new models should specify true, as required in </w:t>
       </w:r>
       <w:r>
         <w:fldChar w:fldCharType="begin"/>
@@ -1021,13 +921,8 @@
           <w:numId w:val="4"/>
         </w:numPr>
       </w:pPr>
-      <w:proofErr w:type="spellStart"/>
-      <w:r>
-        <w:t>Qbias</w:t>
-      </w:r>
-      <w:proofErr w:type="spellEnd"/>
-      <w:r>
-        <w:t xml:space="preserve"> – an optional steady-state dispatch of reactive power, indicated in </w:t>
+      <w:r>
+        <w:t xml:space="preserve">Qbias – an optional steady-state dispatch of reactive power, indicated in </w:t>
       </w:r>
       <w:r>
         <w:fldChar w:fldCharType="begin"/>
@@ -1053,7 +948,6 @@
       <w:r>
         <w:t xml:space="preserve">. In per-unit of each controlled </w:t>
       </w:r>
-      <w:proofErr w:type="spellStart"/>
       <w:r>
         <w:rPr>
           <w:i/>
@@ -1061,17 +955,8 @@
         </w:rPr>
         <w:t>PVSystem</w:t>
       </w:r>
-      <w:proofErr w:type="spellEnd"/>
-      <w:r>
-        <w:t xml:space="preserve"> </w:t>
-      </w:r>
-      <w:proofErr w:type="spellStart"/>
-      <w:r>
-        <w:t>kva</w:t>
-      </w:r>
-      <w:proofErr w:type="spellEnd"/>
-      <w:r>
-        <w:t xml:space="preserve"> rating. Negative to absorb Q, positive to inject Q. Defaults to 0. If linked to an external reactive power dispatcher, this would be the signal input connection.</w:t>
+      <w:r>
+        <w:t xml:space="preserve"> kva rating. Negative to absorb Q, positive to inject Q. Defaults to 0. If linked to an external reactive power dispatcher, this would be the signal input connection.</w:t>
       </w:r>
     </w:p>
     <w:p>
@@ -1087,18 +972,12 @@
           <w:numId w:val="5"/>
         </w:numPr>
       </w:pPr>
-      <w:proofErr w:type="spellStart"/>
-      <w:r>
-        <w:t>Vreg</w:t>
-      </w:r>
-      <w:proofErr w:type="spellEnd"/>
-      <w:r>
-        <w:t xml:space="preserve"> – </w:t>
+      <w:r>
+        <w:t xml:space="preserve">Vreg – </w:t>
       </w:r>
       <w:r>
         <w:t xml:space="preserve">initial </w:t>
       </w:r>
-      <w:proofErr w:type="spellStart"/>
       <w:r>
         <w:rPr>
           <w:i/>
@@ -1114,25 +993,8 @@
         </w:rPr>
         <w:t>ref</w:t>
       </w:r>
-      <w:proofErr w:type="spellEnd"/>
-      <w:r>
-        <w:t xml:space="preserve"> in per-unit of the </w:t>
-      </w:r>
-      <w:proofErr w:type="spellStart"/>
-      <w:r>
-        <w:t>PVSystem’s</w:t>
-      </w:r>
-      <w:proofErr w:type="spellEnd"/>
-      <w:r>
-        <w:t xml:space="preserve"> voltage rating; this is less important because it will dynamically adjust to each </w:t>
-      </w:r>
-      <w:proofErr w:type="spellStart"/>
-      <w:r>
-        <w:t>PVSystem’s</w:t>
-      </w:r>
-      <w:proofErr w:type="spellEnd"/>
-      <w:r>
-        <w:t xml:space="preserve"> terminal voltage early in the simulation.</w:t>
+      <w:r>
+        <w:t xml:space="preserve"> in per-unit of the PVSystem’s voltage rating; this is less important because it will dynamically adjust to each PVSystem’s terminal voltage early in the simulation.</w:t>
       </w:r>
     </w:p>
     <w:p>
@@ -1143,22 +1005,12 @@
           <w:numId w:val="5"/>
         </w:numPr>
       </w:pPr>
-      <w:proofErr w:type="spellStart"/>
-      <w:r>
-        <w:t>VregMin</w:t>
-      </w:r>
-      <w:proofErr w:type="spellEnd"/>
-      <w:r>
-        <w:t xml:space="preserve"> –</w:t>
-      </w:r>
-      <w:r>
-        <w:t xml:space="preserve"> leave at the default 0.95 </w:t>
-      </w:r>
-      <w:proofErr w:type="spellStart"/>
-      <w:r>
-        <w:t>pu</w:t>
-      </w:r>
-      <w:proofErr w:type="spellEnd"/>
+      <w:r>
+        <w:t>VregMin –</w:t>
+      </w:r>
+      <w:r>
+        <w:t xml:space="preserve"> leave at the default 0.95 pu</w:t>
+      </w:r>
     </w:p>
     <w:p>
       <w:pPr>
@@ -1168,22 +1020,12 @@
           <w:numId w:val="5"/>
         </w:numPr>
       </w:pPr>
-      <w:proofErr w:type="spellStart"/>
-      <w:r>
-        <w:t>VregMax</w:t>
-      </w:r>
-      <w:proofErr w:type="spellEnd"/>
-      <w:r>
-        <w:t xml:space="preserve"> –</w:t>
-      </w:r>
-      <w:r>
-        <w:t xml:space="preserve"> leave at the default 1.05 </w:t>
-      </w:r>
-      <w:proofErr w:type="spellStart"/>
-      <w:r>
-        <w:t>pu</w:t>
-      </w:r>
-      <w:proofErr w:type="spellEnd"/>
+      <w:r>
+        <w:t>VregMax –</w:t>
+      </w:r>
+      <w:r>
+        <w:t xml:space="preserve"> leave at the default 1.05 pu</w:t>
+      </w:r>
     </w:p>
     <w:p>
       <w:pPr>
@@ -1193,18 +1035,12 @@
           <w:numId w:val="5"/>
         </w:numPr>
       </w:pPr>
-      <w:proofErr w:type="spellStart"/>
-      <w:r>
-        <w:t>QmaxLag</w:t>
-      </w:r>
-      <w:proofErr w:type="spellEnd"/>
-      <w:r>
-        <w:t xml:space="preserve"> –</w:t>
+      <w:r>
+        <w:t>QmaxLag –</w:t>
       </w:r>
       <w:r>
         <w:t xml:space="preserve"> prefer use of </w:t>
       </w:r>
-      <w:proofErr w:type="spellStart"/>
       <w:r>
         <w:rPr>
           <w:i/>
@@ -1212,11 +1048,9 @@
         </w:rPr>
         <w:t>PVSystem</w:t>
       </w:r>
-      <w:proofErr w:type="spellEnd"/>
       <w:r>
         <w:t xml:space="preserve"> </w:t>
       </w:r>
-      <w:proofErr w:type="spellStart"/>
       <w:r>
         <w:rPr>
           <w:i/>
@@ -1224,7 +1058,6 @@
         </w:rPr>
         <w:t>kvarLimit</w:t>
       </w:r>
-      <w:proofErr w:type="spellEnd"/>
       <w:r>
         <w:t>, unless the absorption and injection capabilities are different.</w:t>
       </w:r>
@@ -1237,13 +1070,8 @@
           <w:numId w:val="5"/>
         </w:numPr>
       </w:pPr>
-      <w:proofErr w:type="spellStart"/>
-      <w:r>
-        <w:t>QmaxLead</w:t>
-      </w:r>
-      <w:proofErr w:type="spellEnd"/>
-      <w:r>
-        <w:t xml:space="preserve"> –</w:t>
+      <w:r>
+        <w:t>QmaxLead –</w:t>
       </w:r>
       <w:r>
         <w:t xml:space="preserve"> </w:t>
@@ -1251,7 +1079,6 @@
       <w:r>
         <w:t xml:space="preserve">prefer use of </w:t>
       </w:r>
-      <w:proofErr w:type="spellStart"/>
       <w:r>
         <w:rPr>
           <w:i/>
@@ -1259,11 +1086,9 @@
         </w:rPr>
         <w:t>PVSystem</w:t>
       </w:r>
-      <w:proofErr w:type="spellEnd"/>
       <w:r>
         <w:t xml:space="preserve"> </w:t>
       </w:r>
-      <w:proofErr w:type="spellStart"/>
       <w:r>
         <w:rPr>
           <w:i/>
@@ -1271,7 +1096,6 @@
         </w:rPr>
         <w:t>kvarLimit</w:t>
       </w:r>
-      <w:proofErr w:type="spellEnd"/>
       <w:r>
         <w:t>, unless the absorption and injection capabilities are different.</w:t>
       </w:r>
@@ -1284,18 +1108,12 @@
           <w:numId w:val="5"/>
         </w:numPr>
       </w:pPr>
-      <w:proofErr w:type="spellStart"/>
-      <w:r>
-        <w:t>PVSystemList</w:t>
-      </w:r>
-      <w:proofErr w:type="spellEnd"/>
-      <w:r>
-        <w:t xml:space="preserve"> –</w:t>
+      <w:r>
+        <w:t>PVSystemList –</w:t>
       </w:r>
       <w:r>
         <w:t xml:space="preserve"> usually left blank to control all </w:t>
       </w:r>
-      <w:proofErr w:type="spellStart"/>
       <w:r>
         <w:rPr>
           <w:i/>
@@ -1303,7 +1121,6 @@
         </w:rPr>
         <w:t>PVSystem</w:t>
       </w:r>
-      <w:proofErr w:type="spellEnd"/>
       <w:r>
         <w:t xml:space="preserve"> components in the model</w:t>
       </w:r>
@@ -1316,27 +1133,14 @@
           <w:numId w:val="5"/>
         </w:numPr>
       </w:pPr>
-      <w:proofErr w:type="spellStart"/>
-      <w:r>
-        <w:t>Basefreq</w:t>
-      </w:r>
-      <w:proofErr w:type="spellEnd"/>
-      <w:r>
-        <w:t xml:space="preserve"> –</w:t>
+      <w:r>
+        <w:t>Basefreq –</w:t>
       </w:r>
       <w:r>
         <w:t xml:space="preserve"> </w:t>
       </w:r>
       <w:r>
-        <w:t xml:space="preserve">as with other </w:t>
-      </w:r>
-      <w:proofErr w:type="spellStart"/>
-      <w:r>
-        <w:t>OpenDSS</w:t>
-      </w:r>
-      <w:proofErr w:type="spellEnd"/>
-      <w:r>
-        <w:t xml:space="preserve"> components</w:t>
+        <w:t>as with other OpenDSS components</w:t>
       </w:r>
     </w:p>
     <w:p>
@@ -1354,15 +1158,7 @@
         <w:t xml:space="preserve"> </w:t>
       </w:r>
       <w:r>
-        <w:t xml:space="preserve">as with other </w:t>
-      </w:r>
-      <w:proofErr w:type="spellStart"/>
-      <w:r>
-        <w:t>OpenDSS</w:t>
-      </w:r>
-      <w:proofErr w:type="spellEnd"/>
-      <w:r>
-        <w:t xml:space="preserve"> components</w:t>
+        <w:t>as with other OpenDSS components</w:t>
       </w:r>
     </w:p>
     <w:p>
@@ -1377,15 +1173,7 @@
         <w:t xml:space="preserve">Like – </w:t>
       </w:r>
       <w:r>
-        <w:t xml:space="preserve">as with other </w:t>
-      </w:r>
-      <w:proofErr w:type="spellStart"/>
-      <w:r>
-        <w:t>OpenDSS</w:t>
-      </w:r>
-      <w:proofErr w:type="spellEnd"/>
-      <w:r>
-        <w:t xml:space="preserve"> components</w:t>
+        <w:t>as with other OpenDSS components</w:t>
       </w:r>
     </w:p>
     <w:p>
@@ -1396,13 +1184,8 @@
           <w:numId w:val="5"/>
         </w:numPr>
       </w:pPr>
-      <w:proofErr w:type="spellStart"/>
-      <w:r>
-        <w:t>EventLog</w:t>
-      </w:r>
-      <w:proofErr w:type="spellEnd"/>
-      <w:r>
-        <w:t xml:space="preserve"> – </w:t>
+      <w:r>
+        <w:t xml:space="preserve">EventLog – </w:t>
       </w:r>
       <w:r>
         <w:t>used to debug control actions in the case of non-convergence</w:t>
@@ -1434,18 +1217,7 @@
         <w:t>, have not yet been implemented.</w:t>
       </w:r>
       <w:r>
-        <w:t xml:space="preserve"> The </w:t>
-      </w:r>
-      <w:proofErr w:type="spellStart"/>
-      <w:r>
-        <w:t>ExpControl</w:t>
-      </w:r>
-      <w:proofErr w:type="spellEnd"/>
-      <w:r>
-        <w:t xml:space="preserve"> was initially developed before</w:t>
-      </w:r>
-      <w:r>
-        <w:t xml:space="preserve"> </w:t>
+        <w:t xml:space="preserve"> The ExpControl was initially developed before </w:t>
       </w:r>
       <w:r>
         <w:fldChar w:fldCharType="begin"/>
@@ -1468,7 +1240,6 @@
       <w:r>
         <w:t xml:space="preserve">, and it keeps the name </w:t>
       </w:r>
-      <w:proofErr w:type="spellStart"/>
       <w:r>
         <w:rPr>
           <w:i/>
@@ -1484,11 +1255,9 @@
         </w:rPr>
         <w:t>reg</w:t>
       </w:r>
-      <w:proofErr w:type="spellEnd"/>
       <w:r>
         <w:t xml:space="preserve"> in place of </w:t>
       </w:r>
-      <w:proofErr w:type="spellStart"/>
       <w:r>
         <w:rPr>
           <w:i/>
@@ -1504,7 +1273,6 @@
         </w:rPr>
         <w:t>ref</w:t>
       </w:r>
-      <w:proofErr w:type="spellEnd"/>
       <w:r>
         <w:t xml:space="preserve">. </w:t>
       </w:r>
@@ -1516,8 +1284,9 @@
       <w:r>
         <w:t>Example</w:t>
       </w:r>
-      <w:bookmarkStart w:id="2" w:name="_GoBack"/>
-      <w:bookmarkEnd w:id="2"/>
+      <w:r>
+        <w:t>s from 2019 PVSC</w:t>
+      </w:r>
     </w:p>
     <w:p>
       <w:r>
@@ -1545,16 +1314,13 @@
         <w:fldChar w:fldCharType="end"/>
       </w:r>
       <w:r>
-        <w:t xml:space="preserve"> was analyzed in</w:t>
-      </w:r>
-      <w:r>
-        <w:t xml:space="preserve"> </w:t>
+        <w:t xml:space="preserve"> was analyzed in </w:t>
       </w:r>
       <w:r>
         <w:fldChar w:fldCharType="begin"/>
       </w:r>
       <w:r>
-        <w:instrText xml:space="preserve"> ADDIN EN.CITE &lt;EndNote&gt;&lt;Cite&gt;&lt;Author&gt;McDermott&lt;/Author&gt;&lt;Year&gt;2019&lt;/Year&gt;&lt;RecNum&gt;574&lt;/RecNum&gt;&lt;DisplayText&gt;[2]&lt;/DisplayText&gt;&lt;record&gt;&lt;rec-number&gt;574&lt;/rec-number&gt;&lt;foreign-keys&gt;&lt;key app="EN" db-id="dxt9wraza9p25zevrw5v5e0rsvafazdvzfe0" timestamp="1560795154"&gt;574&lt;/key&gt;&lt;/foreign-keys&gt;&lt;ref-type name="Conference Paper"&gt;47&lt;/ref-type&gt;&lt;contributors&gt;&lt;authors&gt;&lt;author&gt;T. E. McDermott&lt;/author&gt;&lt;author&gt;S. R. Abate&lt;/author&gt;&lt;/authors&gt;&lt;/contributors&gt;&lt;titles&gt;&lt;title&gt;Adaptive Voltage Regulation for Solar Power Inverters on Distribution Systems&lt;/title&gt;&lt;secondary-title&gt;IEEE Photovoltaic Specialists Conference (PVSC-46)&lt;/secondary-title&gt;&lt;/titles&gt;&lt;dates&gt;&lt;year&gt;2019&lt;/year&gt;&lt;/dates&gt;&lt;pub-location&gt;Chicago&lt;/pub-location&gt;&lt;urls&gt;&lt;/urls&gt;&lt;/record&gt;&lt;/Cite&gt;&lt;/EndNote&gt;</w:instrText>
+        <w:instrText xml:space="preserve"> ADDIN EN.CITE &lt;EndNote&gt;&lt;Cite&gt;&lt;Author&gt;McDermott&lt;/Author&gt;&lt;Year&gt;2019&lt;/Year&gt;&lt;RecNum&gt;574&lt;/RecNum&gt;&lt;DisplayText&gt;[2]&lt;/DisplayText&gt;&lt;record&gt;&lt;rec-number&gt;574&lt;/rec-number&gt;&lt;foreign-keys&gt;&lt;key app="EN" db-id="dxt9wraza9p25zevrw5v5e0rsvafazdvzfe0" timestamp="1560795154"&gt;574&lt;/key&gt;&lt;/foreign-keys&gt;&lt;ref-type name="Conference Paper"&gt;47&lt;/ref-type&gt;&lt;contributors&gt;&lt;authors&gt;&lt;author&gt;T. E. McDermott&lt;/author&gt;&lt;author&gt;S. R. Abate&lt;/author&gt;&lt;/authors&gt;&lt;/contributors&gt;&lt;titles&gt;&lt;title&gt;Adaptive Voltage Regulation for Solar Power Inverters on Distribution Systems&lt;/title&gt;&lt;secondary-title&gt;IEEE Photovoltaic Specialists Conference (PVSC-46)&lt;/secondary-title&gt;&lt;/titles&gt;&lt;dates&gt;&lt;year&gt;2019&lt;/year&gt;&lt;/dates&gt;&lt;pub-location&gt;Chicago&lt;/pub-location&gt;&lt;urls&gt;&lt;related-urls&gt;&lt;url&gt;https://doi.org/10.1109/PVSC40753.2019.8981277&lt;/url&gt;&lt;/related-urls&gt;&lt;/urls&gt;&lt;electronic-resource-num&gt;10.1109/PVSC40753.2019.8981277&lt;/electronic-resource-num&gt;&lt;/record&gt;&lt;/Cite&gt;&lt;/EndNote&gt;</w:instrText>
       </w:r>
       <w:r>
         <w:fldChar w:fldCharType="separate"/>
@@ -1569,50 +1335,17 @@
         <w:fldChar w:fldCharType="end"/>
       </w:r>
       <w:r>
-        <w:t xml:space="preserve"> and distributed with </w:t>
-      </w:r>
-      <w:proofErr w:type="spellStart"/>
-      <w:r>
-        <w:t>OpenDSS</w:t>
-      </w:r>
-      <w:proofErr w:type="spellEnd"/>
-      <w:r>
-        <w:t xml:space="preserve"> under the sub-directory </w:t>
-      </w:r>
-      <w:r>
-        <w:rPr>
-          <w:i/>
-          <w:iCs/>
-        </w:rPr>
-        <w:t>Examples/</w:t>
-      </w:r>
-      <w:proofErr w:type="spellStart"/>
-      <w:r>
-        <w:rPr>
-          <w:i/>
-          <w:iCs/>
-        </w:rPr>
-        <w:t>ExpControl</w:t>
-      </w:r>
-      <w:proofErr w:type="spellEnd"/>
-      <w:r>
-        <w:t xml:space="preserve">. You can run the following example by pasting lines 1-26 into an </w:t>
-      </w:r>
-      <w:proofErr w:type="spellStart"/>
-      <w:r>
-        <w:t>OpenDSS</w:t>
-      </w:r>
-      <w:proofErr w:type="spellEnd"/>
-      <w:r>
-        <w:t xml:space="preserve"> script window. Note that line 3 should be modified to match the example installation directory on your own computer, so that </w:t>
-      </w:r>
-      <w:proofErr w:type="spellStart"/>
-      <w:r>
-        <w:t>OpenDSS</w:t>
-      </w:r>
-      <w:proofErr w:type="spellEnd"/>
-      <w:r>
-        <w:t xml:space="preserve"> can find the included </w:t>
+        <w:t xml:space="preserve"> and distributed with OpenDSS under the sub-directory </w:t>
+      </w:r>
+      <w:r>
+        <w:rPr>
+          <w:i/>
+          <w:iCs/>
+        </w:rPr>
+        <w:t>Examples/ExpControl</w:t>
+      </w:r>
+      <w:r>
+        <w:t xml:space="preserve">. You can run the following example by pasting lines 1-26 into an OpenDSS script window. Note that line 3 should be modified to match the example installation directory on your own computer, so that OpenDSS can find the included </w:t>
       </w:r>
       <w:r>
         <w:rPr>
@@ -1647,6 +1380,9 @@
     </w:p>
     <w:p>
       <w:r>
+        <w:rPr>
+          <w:noProof/>
+        </w:rPr>
         <w:drawing>
           <wp:inline distT="0" distB="0" distL="0" distR="0" wp14:anchorId="537ED21D" wp14:editId="62D03D08">
             <wp:extent cx="2373866" cy="887548"/>
@@ -1701,7 +1437,7 @@
       <w:pPr>
         <w:pStyle w:val="Caption"/>
       </w:pPr>
-      <w:bookmarkStart w:id="3" w:name="_Ref11687104"/>
+      <w:bookmarkStart w:id="2" w:name="_Ref11687104"/>
       <w:r>
         <w:t xml:space="preserve">Figure </w:t>
       </w:r>
@@ -1713,7 +1449,7 @@
           <w:t>3</w:t>
         </w:r>
       </w:fldSimple>
-      <w:bookmarkEnd w:id="3"/>
+      <w:bookmarkEnd w:id="2"/>
       <w:r>
         <w:t>: Single-phase test circuit</w:t>
       </w:r>
@@ -1760,15 +1496,7 @@
           <w:sz w:val="20"/>
           <w:szCs w:val="20"/>
         </w:rPr>
-        <w:t>C</w:t>
-      </w:r>
-      <w:r>
-        <w:rPr>
-          <w:rFonts w:ascii="Courier New" w:hAnsi="Courier New" w:cs="Courier New"/>
-          <w:sz w:val="20"/>
-          <w:szCs w:val="20"/>
-        </w:rPr>
-        <w:t>lear</w:t>
+        <w:t>Clear</w:t>
       </w:r>
     </w:p>
     <w:p>
@@ -1786,18 +1514,8 @@
           <w:sz w:val="20"/>
           <w:szCs w:val="20"/>
         </w:rPr>
-        <w:t xml:space="preserve">New </w:t>
-      </w:r>
-      <w:proofErr w:type="spellStart"/>
-      <w:r>
-        <w:rPr>
-          <w:rFonts w:ascii="Courier New" w:hAnsi="Courier New" w:cs="Courier New"/>
-          <w:sz w:val="20"/>
-          <w:szCs w:val="20"/>
-        </w:rPr>
-        <w:t>Circuit.CloudAdap</w:t>
-      </w:r>
-      <w:proofErr w:type="spellEnd"/>
+        <w:t>New Circuit.CloudAdap</w:t>
+      </w:r>
     </w:p>
     <w:p>
       <w:pPr>
@@ -1833,43 +1551,7 @@
           <w:sz w:val="20"/>
           <w:szCs w:val="20"/>
         </w:rPr>
-        <w:t xml:space="preserve">New </w:t>
-      </w:r>
-      <w:proofErr w:type="spellStart"/>
-      <w:r>
-        <w:rPr>
-          <w:rFonts w:ascii="Courier New" w:hAnsi="Courier New" w:cs="Courier New"/>
-          <w:sz w:val="20"/>
-          <w:szCs w:val="20"/>
-        </w:rPr>
-        <w:t>Loadshape.Vshape</w:t>
-      </w:r>
-      <w:proofErr w:type="spellEnd"/>
-      <w:r>
-        <w:rPr>
-          <w:rFonts w:ascii="Courier New" w:hAnsi="Courier New" w:cs="Courier New"/>
-          <w:sz w:val="20"/>
-          <w:szCs w:val="20"/>
-        </w:rPr>
-        <w:t xml:space="preserve"> </w:t>
-      </w:r>
-      <w:proofErr w:type="spellStart"/>
-      <w:r>
-        <w:rPr>
-          <w:rFonts w:ascii="Courier New" w:hAnsi="Courier New" w:cs="Courier New"/>
-          <w:sz w:val="20"/>
-          <w:szCs w:val="20"/>
-        </w:rPr>
-        <w:t>npts</w:t>
-      </w:r>
-      <w:proofErr w:type="spellEnd"/>
-      <w:r>
-        <w:rPr>
-          <w:rFonts w:ascii="Courier New" w:hAnsi="Courier New" w:cs="Courier New"/>
-          <w:sz w:val="20"/>
-          <w:szCs w:val="20"/>
-        </w:rPr>
-        <w:t xml:space="preserve">=1441 interval=0 </w:t>
+        <w:t xml:space="preserve">New Loadshape.Vshape npts=1441 interval=0 </w:t>
       </w:r>
     </w:p>
     <w:p>
@@ -1887,6 +1569,78 @@
           <w:sz w:val="20"/>
           <w:szCs w:val="20"/>
         </w:rPr>
+        <w:t>~ hour=(file=Hours.csv) mult=(file=VshapeHi_dss.csv)</w:t>
+      </w:r>
+    </w:p>
+    <w:p>
+      <w:pPr>
+        <w:spacing w:after="0"/>
+        <w:rPr>
+          <w:rFonts w:ascii="Courier New" w:hAnsi="Courier New" w:cs="Courier New"/>
+          <w:sz w:val="20"/>
+          <w:szCs w:val="20"/>
+        </w:rPr>
+      </w:pPr>
+      <w:r>
+        <w:rPr>
+          <w:rFonts w:ascii="Courier New" w:hAnsi="Courier New" w:cs="Courier New"/>
+          <w:sz w:val="20"/>
+          <w:szCs w:val="20"/>
+        </w:rPr>
+        <w:t xml:space="preserve">New Loadshape.Cloud npts=86401 sinterval=1 </w:t>
+      </w:r>
+    </w:p>
+    <w:p>
+      <w:pPr>
+        <w:spacing w:after="0"/>
+        <w:rPr>
+          <w:rFonts w:ascii="Courier New" w:hAnsi="Courier New" w:cs="Courier New"/>
+          <w:sz w:val="20"/>
+          <w:szCs w:val="20"/>
+        </w:rPr>
+      </w:pPr>
+      <w:r>
+        <w:rPr>
+          <w:rFonts w:ascii="Courier New" w:hAnsi="Courier New" w:cs="Courier New"/>
+          <w:sz w:val="20"/>
+          <w:szCs w:val="20"/>
+        </w:rPr>
+        <w:t>~ csvfile=pcloud.csv action=normalize</w:t>
+      </w:r>
+    </w:p>
+    <w:p>
+      <w:pPr>
+        <w:spacing w:after="0"/>
+        <w:rPr>
+          <w:rFonts w:ascii="Courier New" w:hAnsi="Courier New" w:cs="Courier New"/>
+          <w:sz w:val="20"/>
+          <w:szCs w:val="20"/>
+        </w:rPr>
+      </w:pPr>
+      <w:r>
+        <w:rPr>
+          <w:rFonts w:ascii="Courier New" w:hAnsi="Courier New" w:cs="Courier New"/>
+          <w:sz w:val="20"/>
+          <w:szCs w:val="20"/>
+        </w:rPr>
+        <w:t>New Vsource.Vth1 bus1=2a basekv=.240 R1=0.0083 X1=0.0215 phases=1</w:t>
+      </w:r>
+    </w:p>
+    <w:p>
+      <w:pPr>
+        <w:spacing w:after="0"/>
+        <w:rPr>
+          <w:rFonts w:ascii="Courier New" w:hAnsi="Courier New" w:cs="Courier New"/>
+          <w:sz w:val="20"/>
+          <w:szCs w:val="20"/>
+        </w:rPr>
+      </w:pPr>
+      <w:r>
+        <w:rPr>
+          <w:rFonts w:ascii="Courier New" w:hAnsi="Courier New" w:cs="Courier New"/>
+          <w:sz w:val="20"/>
+          <w:szCs w:val="20"/>
+        </w:rPr>
         <w:t xml:space="preserve">~ </w:t>
       </w:r>
       <w:r>
@@ -1895,25 +1649,7 @@
           <w:sz w:val="20"/>
           <w:szCs w:val="20"/>
         </w:rPr>
-        <w:t xml:space="preserve">hour=(file=Hours.csv) </w:t>
-      </w:r>
-      <w:proofErr w:type="spellStart"/>
-      <w:r>
-        <w:rPr>
-          <w:rFonts w:ascii="Courier New" w:hAnsi="Courier New" w:cs="Courier New"/>
-          <w:sz w:val="20"/>
-          <w:szCs w:val="20"/>
-        </w:rPr>
-        <w:t>mult</w:t>
-      </w:r>
-      <w:proofErr w:type="spellEnd"/>
-      <w:r>
-        <w:rPr>
-          <w:rFonts w:ascii="Courier New" w:hAnsi="Courier New" w:cs="Courier New"/>
-          <w:sz w:val="20"/>
-          <w:szCs w:val="20"/>
-        </w:rPr>
-        <w:t>=(file=VshapeHi_dss.csv)</w:t>
+        <w:t>daily=Vshape</w:t>
       </w:r>
     </w:p>
     <w:p>
@@ -1931,61 +1667,7 @@
           <w:sz w:val="20"/>
           <w:szCs w:val="20"/>
         </w:rPr>
-        <w:t xml:space="preserve">New </w:t>
-      </w:r>
-      <w:proofErr w:type="spellStart"/>
-      <w:r>
-        <w:rPr>
-          <w:rFonts w:ascii="Courier New" w:hAnsi="Courier New" w:cs="Courier New"/>
-          <w:sz w:val="20"/>
-          <w:szCs w:val="20"/>
-        </w:rPr>
-        <w:t>Loadshape.Cloud</w:t>
-      </w:r>
-      <w:proofErr w:type="spellEnd"/>
-      <w:r>
-        <w:rPr>
-          <w:rFonts w:ascii="Courier New" w:hAnsi="Courier New" w:cs="Courier New"/>
-          <w:sz w:val="20"/>
-          <w:szCs w:val="20"/>
-        </w:rPr>
-        <w:t xml:space="preserve"> </w:t>
-      </w:r>
-      <w:proofErr w:type="spellStart"/>
-      <w:r>
-        <w:rPr>
-          <w:rFonts w:ascii="Courier New" w:hAnsi="Courier New" w:cs="Courier New"/>
-          <w:sz w:val="20"/>
-          <w:szCs w:val="20"/>
-        </w:rPr>
-        <w:t>npts</w:t>
-      </w:r>
-      <w:proofErr w:type="spellEnd"/>
-      <w:r>
-        <w:rPr>
-          <w:rFonts w:ascii="Courier New" w:hAnsi="Courier New" w:cs="Courier New"/>
-          <w:sz w:val="20"/>
-          <w:szCs w:val="20"/>
-        </w:rPr>
-        <w:t xml:space="preserve">=86401 </w:t>
-      </w:r>
-      <w:proofErr w:type="spellStart"/>
-      <w:r>
-        <w:rPr>
-          <w:rFonts w:ascii="Courier New" w:hAnsi="Courier New" w:cs="Courier New"/>
-          <w:sz w:val="20"/>
-          <w:szCs w:val="20"/>
-        </w:rPr>
-        <w:t>sinterval</w:t>
-      </w:r>
-      <w:proofErr w:type="spellEnd"/>
-      <w:r>
-        <w:rPr>
-          <w:rFonts w:ascii="Courier New" w:hAnsi="Courier New" w:cs="Courier New"/>
-          <w:sz w:val="20"/>
-          <w:szCs w:val="20"/>
-        </w:rPr>
-        <w:t xml:space="preserve">=1 </w:t>
+        <w:t>New line.line1   bus1=2a bus2=3a switch=yes phases=1</w:t>
       </w:r>
     </w:p>
     <w:p>
@@ -2003,15 +1685,7 @@
           <w:sz w:val="20"/>
           <w:szCs w:val="20"/>
         </w:rPr>
-        <w:t xml:space="preserve">~ </w:t>
-      </w:r>
-      <w:r>
-        <w:rPr>
-          <w:rFonts w:ascii="Courier New" w:hAnsi="Courier New" w:cs="Courier New"/>
-          <w:sz w:val="20"/>
-          <w:szCs w:val="20"/>
-        </w:rPr>
-        <w:t>csvfile=pcloud.csv action=normalize</w:t>
+        <w:t xml:space="preserve">New PVSystem.PV1 bus1=3a phases=1 kV=.240 irradiance=1 pmpp=285 kVA=300 </w:t>
       </w:r>
     </w:p>
     <w:p>
@@ -2029,25 +1703,7 @@
           <w:sz w:val="20"/>
           <w:szCs w:val="20"/>
         </w:rPr>
-        <w:t xml:space="preserve">New Vsource.Vth1 bus1=2a </w:t>
-      </w:r>
-      <w:proofErr w:type="spellStart"/>
-      <w:r>
-        <w:rPr>
-          <w:rFonts w:ascii="Courier New" w:hAnsi="Courier New" w:cs="Courier New"/>
-          <w:sz w:val="20"/>
-          <w:szCs w:val="20"/>
-        </w:rPr>
-        <w:t>basekv</w:t>
-      </w:r>
-      <w:proofErr w:type="spellEnd"/>
-      <w:r>
-        <w:rPr>
-          <w:rFonts w:ascii="Courier New" w:hAnsi="Courier New" w:cs="Courier New"/>
-          <w:sz w:val="20"/>
-          <w:szCs w:val="20"/>
-        </w:rPr>
-        <w:t>=.240 R1=0.0083 X1=0.0215 phases=1</w:t>
+        <w:t>~ daily=Cloud %cutin=0.1 %cutout=0.1 varfollowinverter=true kvarlimit=132</w:t>
       </w:r>
     </w:p>
     <w:p>
@@ -2065,26 +1721,8 @@
           <w:sz w:val="20"/>
           <w:szCs w:val="20"/>
         </w:rPr>
-        <w:t xml:space="preserve">~ </w:t>
-      </w:r>
-      <w:r>
-        <w:rPr>
-          <w:rFonts w:ascii="Courier New" w:hAnsi="Courier New" w:cs="Courier New"/>
-          <w:sz w:val="20"/>
-          <w:szCs w:val="20"/>
-        </w:rPr>
-        <w:t>daily=</w:t>
-      </w:r>
-      <w:proofErr w:type="spellStart"/>
-      <w:r>
-        <w:rPr>
-          <w:rFonts w:ascii="Courier New" w:hAnsi="Courier New" w:cs="Courier New"/>
-          <w:sz w:val="20"/>
-          <w:szCs w:val="20"/>
-        </w:rPr>
-        <w:t>Vshape</w:t>
-      </w:r>
-      <w:proofErr w:type="spellEnd"/>
+        <w:t>new monitor.pv1v  element=line.line1   terminal=2 mode=96</w:t>
+      </w:r>
     </w:p>
     <w:p>
       <w:pPr>
@@ -2101,25 +1739,7 @@
           <w:sz w:val="20"/>
           <w:szCs w:val="20"/>
         </w:rPr>
-        <w:t xml:space="preserve">New </w:t>
-      </w:r>
-      <w:proofErr w:type="gramStart"/>
-      <w:r>
-        <w:rPr>
-          <w:rFonts w:ascii="Courier New" w:hAnsi="Courier New" w:cs="Courier New"/>
-          <w:sz w:val="20"/>
-          <w:szCs w:val="20"/>
-        </w:rPr>
-        <w:t>line.line</w:t>
-      </w:r>
-      <w:proofErr w:type="gramEnd"/>
-      <w:r>
-        <w:rPr>
-          <w:rFonts w:ascii="Courier New" w:hAnsi="Courier New" w:cs="Courier New"/>
-          <w:sz w:val="20"/>
-          <w:szCs w:val="20"/>
-        </w:rPr>
-        <w:t>1   bus1=2a bus2=3a switch=yes phases=1</w:t>
+        <w:t>new monitor.pv1pq element=PVSystem.PV1 terminal=1 mode=65 PPolar=NO</w:t>
       </w:r>
     </w:p>
     <w:p>
@@ -2137,25 +1757,7 @@
           <w:sz w:val="20"/>
           <w:szCs w:val="20"/>
         </w:rPr>
-        <w:t xml:space="preserve">New PVSystem.PV1 bus1=3a phases=1 kV=.240 irradiance=1 </w:t>
-      </w:r>
-      <w:proofErr w:type="spellStart"/>
-      <w:r>
-        <w:rPr>
-          <w:rFonts w:ascii="Courier New" w:hAnsi="Courier New" w:cs="Courier New"/>
-          <w:sz w:val="20"/>
-          <w:szCs w:val="20"/>
-        </w:rPr>
-        <w:t>pmpp</w:t>
-      </w:r>
-      <w:proofErr w:type="spellEnd"/>
-      <w:r>
-        <w:rPr>
-          <w:rFonts w:ascii="Courier New" w:hAnsi="Courier New" w:cs="Courier New"/>
-          <w:sz w:val="20"/>
-          <w:szCs w:val="20"/>
-        </w:rPr>
-        <w:t xml:space="preserve">=285 kVA=300 </w:t>
+        <w:t>new monitor.pv1st element=PVSystem.PV1 terminal=1 mode=3</w:t>
       </w:r>
     </w:p>
     <w:p>
@@ -2173,61 +1775,7 @@
           <w:sz w:val="20"/>
           <w:szCs w:val="20"/>
         </w:rPr>
-        <w:t>~ daily=Cloud %</w:t>
-      </w:r>
-      <w:proofErr w:type="spellStart"/>
-      <w:r>
-        <w:rPr>
-          <w:rFonts w:ascii="Courier New" w:hAnsi="Courier New" w:cs="Courier New"/>
-          <w:sz w:val="20"/>
-          <w:szCs w:val="20"/>
-        </w:rPr>
-        <w:t>cutin</w:t>
-      </w:r>
-      <w:proofErr w:type="spellEnd"/>
-      <w:r>
-        <w:rPr>
-          <w:rFonts w:ascii="Courier New" w:hAnsi="Courier New" w:cs="Courier New"/>
-          <w:sz w:val="20"/>
-          <w:szCs w:val="20"/>
-        </w:rPr>
-        <w:t xml:space="preserve">=0.1 %cutout=0.1 </w:t>
-      </w:r>
-      <w:proofErr w:type="spellStart"/>
-      <w:r>
-        <w:rPr>
-          <w:rFonts w:ascii="Courier New" w:hAnsi="Courier New" w:cs="Courier New"/>
-          <w:sz w:val="20"/>
-          <w:szCs w:val="20"/>
-        </w:rPr>
-        <w:t>varfollowinverter</w:t>
-      </w:r>
-      <w:proofErr w:type="spellEnd"/>
-      <w:r>
-        <w:rPr>
-          <w:rFonts w:ascii="Courier New" w:hAnsi="Courier New" w:cs="Courier New"/>
-          <w:sz w:val="20"/>
-          <w:szCs w:val="20"/>
-        </w:rPr>
-        <w:t xml:space="preserve">=true </w:t>
-      </w:r>
-      <w:proofErr w:type="spellStart"/>
-      <w:r>
-        <w:rPr>
-          <w:rFonts w:ascii="Courier New" w:hAnsi="Courier New" w:cs="Courier New"/>
-          <w:sz w:val="20"/>
-          <w:szCs w:val="20"/>
-        </w:rPr>
-        <w:t>kvarlimit</w:t>
-      </w:r>
-      <w:proofErr w:type="spellEnd"/>
-      <w:r>
-        <w:rPr>
-          <w:rFonts w:ascii="Courier New" w:hAnsi="Courier New" w:cs="Courier New"/>
-          <w:sz w:val="20"/>
-          <w:szCs w:val="20"/>
-        </w:rPr>
-        <w:t>=132</w:t>
+        <w:t>set controlmode=static</w:t>
       </w:r>
     </w:p>
     <w:p>
@@ -2245,25 +1793,7 @@
           <w:sz w:val="20"/>
           <w:szCs w:val="20"/>
         </w:rPr>
-        <w:t xml:space="preserve">new </w:t>
-      </w:r>
-      <w:proofErr w:type="gramStart"/>
-      <w:r>
-        <w:rPr>
-          <w:rFonts w:ascii="Courier New" w:hAnsi="Courier New" w:cs="Courier New"/>
-          <w:sz w:val="20"/>
-          <w:szCs w:val="20"/>
-        </w:rPr>
-        <w:t>monitor.pv</w:t>
-      </w:r>
-      <w:proofErr w:type="gramEnd"/>
-      <w:r>
-        <w:rPr>
-          <w:rFonts w:ascii="Courier New" w:hAnsi="Courier New" w:cs="Courier New"/>
-          <w:sz w:val="20"/>
-          <w:szCs w:val="20"/>
-        </w:rPr>
-        <w:t>1v  element=line.line1   terminal=2 mode=96</w:t>
+        <w:t>set maxcontroliter=1000</w:t>
       </w:r>
     </w:p>
     <w:p>
@@ -2281,43 +1811,7 @@
           <w:sz w:val="20"/>
           <w:szCs w:val="20"/>
         </w:rPr>
-        <w:t xml:space="preserve">new </w:t>
-      </w:r>
-      <w:proofErr w:type="gramStart"/>
-      <w:r>
-        <w:rPr>
-          <w:rFonts w:ascii="Courier New" w:hAnsi="Courier New" w:cs="Courier New"/>
-          <w:sz w:val="20"/>
-          <w:szCs w:val="20"/>
-        </w:rPr>
-        <w:t>monitor.pv</w:t>
-      </w:r>
-      <w:proofErr w:type="gramEnd"/>
-      <w:r>
-        <w:rPr>
-          <w:rFonts w:ascii="Courier New" w:hAnsi="Courier New" w:cs="Courier New"/>
-          <w:sz w:val="20"/>
-          <w:szCs w:val="20"/>
-        </w:rPr>
-        <w:t xml:space="preserve">1pq element=PVSystem.PV1 terminal=1 mode=65 </w:t>
-      </w:r>
-      <w:proofErr w:type="spellStart"/>
-      <w:r>
-        <w:rPr>
-          <w:rFonts w:ascii="Courier New" w:hAnsi="Courier New" w:cs="Courier New"/>
-          <w:sz w:val="20"/>
-          <w:szCs w:val="20"/>
-        </w:rPr>
-        <w:t>PPolar</w:t>
-      </w:r>
-      <w:proofErr w:type="spellEnd"/>
-      <w:r>
-        <w:rPr>
-          <w:rFonts w:ascii="Courier New" w:hAnsi="Courier New" w:cs="Courier New"/>
-          <w:sz w:val="20"/>
-          <w:szCs w:val="20"/>
-        </w:rPr>
-        <w:t>=NO</w:t>
+        <w:t>set voltagebases=[.415692]</w:t>
       </w:r>
     </w:p>
     <w:p>
@@ -2335,25 +1829,7 @@
           <w:sz w:val="20"/>
           <w:szCs w:val="20"/>
         </w:rPr>
-        <w:t xml:space="preserve">new </w:t>
-      </w:r>
-      <w:proofErr w:type="gramStart"/>
-      <w:r>
-        <w:rPr>
-          <w:rFonts w:ascii="Courier New" w:hAnsi="Courier New" w:cs="Courier New"/>
-          <w:sz w:val="20"/>
-          <w:szCs w:val="20"/>
-        </w:rPr>
-        <w:t>monitor.pv</w:t>
-      </w:r>
-      <w:proofErr w:type="gramEnd"/>
-      <w:r>
-        <w:rPr>
-          <w:rFonts w:ascii="Courier New" w:hAnsi="Courier New" w:cs="Courier New"/>
-          <w:sz w:val="20"/>
-          <w:szCs w:val="20"/>
-        </w:rPr>
-        <w:t>1st element=PVSystem.PV1 terminal=1 mode=3</w:t>
+        <w:t>CalcV</w:t>
       </w:r>
     </w:p>
     <w:p>
@@ -2371,25 +1847,7 @@
           <w:sz w:val="20"/>
           <w:szCs w:val="20"/>
         </w:rPr>
-        <w:t xml:space="preserve">set </w:t>
-      </w:r>
-      <w:proofErr w:type="spellStart"/>
-      <w:r>
-        <w:rPr>
-          <w:rFonts w:ascii="Courier New" w:hAnsi="Courier New" w:cs="Courier New"/>
-          <w:sz w:val="20"/>
-          <w:szCs w:val="20"/>
-        </w:rPr>
-        <w:t>controlmode</w:t>
-      </w:r>
-      <w:proofErr w:type="spellEnd"/>
-      <w:r>
-        <w:rPr>
-          <w:rFonts w:ascii="Courier New" w:hAnsi="Courier New" w:cs="Courier New"/>
-          <w:sz w:val="20"/>
-          <w:szCs w:val="20"/>
-        </w:rPr>
-        <w:t>=static</w:t>
+        <w:t xml:space="preserve">New ExpControl.pv1 deltaQ_factor=0.3 </w:t>
       </w:r>
     </w:p>
     <w:p>
@@ -2407,217 +1865,7 @@
           <w:sz w:val="20"/>
           <w:szCs w:val="20"/>
         </w:rPr>
-        <w:t xml:space="preserve">set </w:t>
-      </w:r>
-      <w:proofErr w:type="spellStart"/>
-      <w:r>
-        <w:rPr>
-          <w:rFonts w:ascii="Courier New" w:hAnsi="Courier New" w:cs="Courier New"/>
-          <w:sz w:val="20"/>
-          <w:szCs w:val="20"/>
-        </w:rPr>
-        <w:t>maxcontroliter</w:t>
-      </w:r>
-      <w:proofErr w:type="spellEnd"/>
-      <w:r>
-        <w:rPr>
-          <w:rFonts w:ascii="Courier New" w:hAnsi="Courier New" w:cs="Courier New"/>
-          <w:sz w:val="20"/>
-          <w:szCs w:val="20"/>
-        </w:rPr>
-        <w:t>=1000</w:t>
-      </w:r>
-    </w:p>
-    <w:p>
-      <w:pPr>
-        <w:spacing w:after="0"/>
-        <w:rPr>
-          <w:rFonts w:ascii="Courier New" w:hAnsi="Courier New" w:cs="Courier New"/>
-          <w:sz w:val="20"/>
-          <w:szCs w:val="20"/>
-        </w:rPr>
-      </w:pPr>
-      <w:r>
-        <w:rPr>
-          <w:rFonts w:ascii="Courier New" w:hAnsi="Courier New" w:cs="Courier New"/>
-          <w:sz w:val="20"/>
-          <w:szCs w:val="20"/>
-        </w:rPr>
-        <w:t xml:space="preserve">set </w:t>
-      </w:r>
-      <w:proofErr w:type="spellStart"/>
-      <w:r>
-        <w:rPr>
-          <w:rFonts w:ascii="Courier New" w:hAnsi="Courier New" w:cs="Courier New"/>
-          <w:sz w:val="20"/>
-          <w:szCs w:val="20"/>
-        </w:rPr>
-        <w:t>voltagebases</w:t>
-      </w:r>
-      <w:proofErr w:type="spellEnd"/>
-      <w:proofErr w:type="gramStart"/>
-      <w:r>
-        <w:rPr>
-          <w:rFonts w:ascii="Courier New" w:hAnsi="Courier New" w:cs="Courier New"/>
-          <w:sz w:val="20"/>
-          <w:szCs w:val="20"/>
-        </w:rPr>
-        <w:t>=[</w:t>
-      </w:r>
-      <w:proofErr w:type="gramEnd"/>
-      <w:r>
-        <w:rPr>
-          <w:rFonts w:ascii="Courier New" w:hAnsi="Courier New" w:cs="Courier New"/>
-          <w:sz w:val="20"/>
-          <w:szCs w:val="20"/>
-        </w:rPr>
-        <w:t>.415692]</w:t>
-      </w:r>
-    </w:p>
-    <w:p>
-      <w:pPr>
-        <w:spacing w:after="0"/>
-        <w:rPr>
-          <w:rFonts w:ascii="Courier New" w:hAnsi="Courier New" w:cs="Courier New"/>
-          <w:sz w:val="20"/>
-          <w:szCs w:val="20"/>
-        </w:rPr>
-      </w:pPr>
-      <w:proofErr w:type="spellStart"/>
-      <w:r>
-        <w:rPr>
-          <w:rFonts w:ascii="Courier New" w:hAnsi="Courier New" w:cs="Courier New"/>
-          <w:sz w:val="20"/>
-          <w:szCs w:val="20"/>
-        </w:rPr>
-        <w:t>CalcV</w:t>
-      </w:r>
-      <w:proofErr w:type="spellEnd"/>
-    </w:p>
-    <w:p>
-      <w:pPr>
-        <w:spacing w:after="0"/>
-        <w:rPr>
-          <w:rFonts w:ascii="Courier New" w:hAnsi="Courier New" w:cs="Courier New"/>
-          <w:sz w:val="20"/>
-          <w:szCs w:val="20"/>
-        </w:rPr>
-      </w:pPr>
-      <w:r>
-        <w:rPr>
-          <w:rFonts w:ascii="Courier New" w:hAnsi="Courier New" w:cs="Courier New"/>
-          <w:sz w:val="20"/>
-          <w:szCs w:val="20"/>
-        </w:rPr>
-        <w:t xml:space="preserve">New ExpControl.pv1 </w:t>
-      </w:r>
-      <w:proofErr w:type="spellStart"/>
-      <w:r>
-        <w:rPr>
-          <w:rFonts w:ascii="Courier New" w:hAnsi="Courier New" w:cs="Courier New"/>
-          <w:sz w:val="20"/>
-          <w:szCs w:val="20"/>
-        </w:rPr>
-        <w:t>deltaQ_factor</w:t>
-      </w:r>
-      <w:proofErr w:type="spellEnd"/>
-      <w:r>
-        <w:rPr>
-          <w:rFonts w:ascii="Courier New" w:hAnsi="Courier New" w:cs="Courier New"/>
-          <w:sz w:val="20"/>
-          <w:szCs w:val="20"/>
-        </w:rPr>
-        <w:t xml:space="preserve">=0.3 </w:t>
-      </w:r>
-    </w:p>
-    <w:p>
-      <w:pPr>
-        <w:spacing w:after="0"/>
-        <w:rPr>
-          <w:rFonts w:ascii="Courier New" w:hAnsi="Courier New" w:cs="Courier New"/>
-          <w:sz w:val="20"/>
-          <w:szCs w:val="20"/>
-        </w:rPr>
-      </w:pPr>
-      <w:r>
-        <w:rPr>
-          <w:rFonts w:ascii="Courier New" w:hAnsi="Courier New" w:cs="Courier New"/>
-          <w:sz w:val="20"/>
-          <w:szCs w:val="20"/>
-        </w:rPr>
-        <w:t xml:space="preserve">~ </w:t>
-      </w:r>
-      <w:proofErr w:type="spellStart"/>
-      <w:r>
-        <w:rPr>
-          <w:rFonts w:ascii="Courier New" w:hAnsi="Courier New" w:cs="Courier New"/>
-          <w:sz w:val="20"/>
-          <w:szCs w:val="20"/>
-        </w:rPr>
-        <w:t>vreg</w:t>
-      </w:r>
-      <w:proofErr w:type="spellEnd"/>
-      <w:r>
-        <w:rPr>
-          <w:rFonts w:ascii="Courier New" w:hAnsi="Courier New" w:cs="Courier New"/>
-          <w:sz w:val="20"/>
-          <w:szCs w:val="20"/>
-        </w:rPr>
-        <w:t xml:space="preserve">=1.0 slope=22 </w:t>
-      </w:r>
-      <w:proofErr w:type="spellStart"/>
-      <w:r>
-        <w:rPr>
-          <w:rFonts w:ascii="Courier New" w:hAnsi="Courier New" w:cs="Courier New"/>
-          <w:sz w:val="20"/>
-          <w:szCs w:val="20"/>
-        </w:rPr>
-        <w:t>vregtau</w:t>
-      </w:r>
-      <w:proofErr w:type="spellEnd"/>
-      <w:r>
-        <w:rPr>
-          <w:rFonts w:ascii="Courier New" w:hAnsi="Courier New" w:cs="Courier New"/>
-          <w:sz w:val="20"/>
-          <w:szCs w:val="20"/>
-        </w:rPr>
-        <w:t xml:space="preserve">=300 </w:t>
-      </w:r>
-      <w:proofErr w:type="spellStart"/>
-      <w:r>
-        <w:rPr>
-          <w:rFonts w:ascii="Courier New" w:hAnsi="Courier New" w:cs="Courier New"/>
-          <w:sz w:val="20"/>
-          <w:szCs w:val="20"/>
-        </w:rPr>
-        <w:t>Tresponse</w:t>
-      </w:r>
-      <w:proofErr w:type="spellEnd"/>
-      <w:r>
-        <w:rPr>
-          <w:rFonts w:ascii="Courier New" w:hAnsi="Courier New" w:cs="Courier New"/>
-          <w:sz w:val="20"/>
-          <w:szCs w:val="20"/>
-        </w:rPr>
-        <w:t xml:space="preserve">=5 // </w:t>
-      </w:r>
-      <w:proofErr w:type="spellStart"/>
-      <w:r>
-        <w:rPr>
-          <w:rFonts w:ascii="Courier New" w:hAnsi="Courier New" w:cs="Courier New"/>
-          <w:sz w:val="20"/>
-          <w:szCs w:val="20"/>
-        </w:rPr>
-        <w:t>EventLog</w:t>
-      </w:r>
-      <w:proofErr w:type="spellEnd"/>
-      <w:r>
-        <w:rPr>
-          <w:rFonts w:ascii="Courier New" w:hAnsi="Courier New" w:cs="Courier New"/>
-          <w:sz w:val="20"/>
-          <w:szCs w:val="20"/>
-        </w:rPr>
-        <w:t>=Yes</w:t>
+        <w:t>~ vreg=1.0 slope=22 vregtau=300 Tresponse=5 // EventLog=Yes</w:t>
       </w:r>
     </w:p>
     <w:p>
@@ -2638,27 +1886,7 @@
           <w:sz w:val="20"/>
           <w:szCs w:val="20"/>
         </w:rPr>
-        <w:t xml:space="preserve">solve mode=daily number=86400 </w:t>
-      </w:r>
-      <w:proofErr w:type="spellStart"/>
-      <w:r>
-        <w:rPr>
-          <w:rFonts w:ascii="Courier New" w:eastAsiaTheme="minorHAnsi" w:hAnsi="Courier New" w:cs="Courier New"/>
-          <w:color w:val="auto"/>
-          <w:sz w:val="20"/>
-          <w:szCs w:val="20"/>
-        </w:rPr>
-        <w:t>stepsize</w:t>
-      </w:r>
-      <w:proofErr w:type="spellEnd"/>
-      <w:r>
-        <w:rPr>
-          <w:rFonts w:ascii="Courier New" w:eastAsiaTheme="minorHAnsi" w:hAnsi="Courier New" w:cs="Courier New"/>
-          <w:color w:val="auto"/>
-          <w:sz w:val="20"/>
-          <w:szCs w:val="20"/>
-        </w:rPr>
-        <w:t>=1s</w:t>
+        <w:t>solve mode=daily number=86400 stepsize=1s</w:t>
       </w:r>
     </w:p>
     <w:p>
@@ -2679,25 +1907,7 @@
           <w:sz w:val="20"/>
           <w:szCs w:val="20"/>
         </w:rPr>
-        <w:t>plot type=monitor obj=pv1pq channels</w:t>
-      </w:r>
-      <w:proofErr w:type="gramStart"/>
-      <w:r>
-        <w:rPr>
-          <w:rFonts w:ascii="Courier New" w:hAnsi="Courier New" w:cs="Courier New"/>
-          <w:sz w:val="20"/>
-          <w:szCs w:val="20"/>
-        </w:rPr>
-        <w:t>=[</w:t>
-      </w:r>
-      <w:proofErr w:type="gramEnd"/>
-      <w:r>
-        <w:rPr>
-          <w:rFonts w:ascii="Courier New" w:hAnsi="Courier New" w:cs="Courier New"/>
-          <w:sz w:val="20"/>
-          <w:szCs w:val="20"/>
-        </w:rPr>
-        <w:t>1,2] bases=[300,300]</w:t>
+        <w:t>plot type=monitor obj=pv1pq channels=[1,2] bases=[300,300]</w:t>
       </w:r>
     </w:p>
     <w:p>
@@ -2718,25 +1928,7 @@
           <w:sz w:val="20"/>
           <w:szCs w:val="20"/>
         </w:rPr>
-        <w:t>plot type=monitor obj=pv1st channels</w:t>
-      </w:r>
-      <w:proofErr w:type="gramStart"/>
-      <w:r>
-        <w:rPr>
-          <w:rFonts w:ascii="Courier New" w:hAnsi="Courier New" w:cs="Courier New"/>
-          <w:sz w:val="20"/>
-          <w:szCs w:val="20"/>
-        </w:rPr>
-        <w:t>=[</w:t>
-      </w:r>
-      <w:proofErr w:type="gramEnd"/>
-      <w:r>
-        <w:rPr>
-          <w:rFonts w:ascii="Courier New" w:hAnsi="Courier New" w:cs="Courier New"/>
-          <w:sz w:val="20"/>
-          <w:szCs w:val="20"/>
-        </w:rPr>
-        <w:t>5]</w:t>
+        <w:t>plot type=monitor obj=pv1st channels=[5]</w:t>
       </w:r>
     </w:p>
     <w:p>
@@ -2757,25 +1949,7 @@
           <w:sz w:val="20"/>
           <w:szCs w:val="20"/>
         </w:rPr>
-        <w:t>plot type=monitor obj=pv1v channels</w:t>
-      </w:r>
-      <w:proofErr w:type="gramStart"/>
-      <w:r>
-        <w:rPr>
-          <w:rFonts w:ascii="Courier New" w:hAnsi="Courier New" w:cs="Courier New"/>
-          <w:sz w:val="20"/>
-          <w:szCs w:val="20"/>
-        </w:rPr>
-        <w:t>=[</w:t>
-      </w:r>
-      <w:proofErr w:type="gramEnd"/>
-      <w:r>
-        <w:rPr>
-          <w:rFonts w:ascii="Courier New" w:hAnsi="Courier New" w:cs="Courier New"/>
-          <w:sz w:val="20"/>
-          <w:szCs w:val="20"/>
-        </w:rPr>
-        <w:t>1] bases=[240]</w:t>
+        <w:t>plot type=monitor obj=pv1v channels=[1] bases=[240]</w:t>
       </w:r>
     </w:p>
     <w:p>
@@ -2878,7 +2052,6 @@
         </w:rPr>
         <w:t xml:space="preserve"> plots the </w:t>
       </w:r>
-      <w:proofErr w:type="spellStart"/>
       <w:r>
         <w:rPr>
           <w:rFonts w:cstheme="minorHAnsi"/>
@@ -2887,14 +2060,12 @@
         </w:rPr>
         <w:t>PVSystem</w:t>
       </w:r>
-      <w:proofErr w:type="spellEnd"/>
       <w:r>
         <w:rPr>
           <w:rFonts w:cstheme="minorHAnsi"/>
         </w:rPr>
         <w:t xml:space="preserve"> output and some voltages of interest. To the right, </w:t>
       </w:r>
-      <w:proofErr w:type="spellStart"/>
       <w:r>
         <w:rPr>
           <w:rFonts w:cstheme="minorHAnsi"/>
@@ -2912,14 +2083,12 @@
         </w:rPr>
         <w:t>ref</w:t>
       </w:r>
-      <w:proofErr w:type="spellEnd"/>
       <w:r>
         <w:rPr>
           <w:rFonts w:cstheme="minorHAnsi"/>
         </w:rPr>
         <w:t xml:space="preserve"> starts at 1 per-unit, and quickly adapts to the grid voltage, </w:t>
       </w:r>
-      <w:proofErr w:type="spellStart"/>
       <w:r>
         <w:rPr>
           <w:rFonts w:cstheme="minorHAnsi"/>
@@ -2937,14 +2106,12 @@
         </w:rPr>
         <w:t>sys</w:t>
       </w:r>
-      <w:proofErr w:type="spellEnd"/>
       <w:r>
         <w:rPr>
           <w:rFonts w:cstheme="minorHAnsi"/>
         </w:rPr>
         <w:t xml:space="preserve"> or </w:t>
       </w:r>
-      <w:proofErr w:type="spellStart"/>
       <w:r>
         <w:rPr>
           <w:rFonts w:cstheme="minorHAnsi"/>
@@ -2962,7 +2129,6 @@
         </w:rPr>
         <w:t>unity</w:t>
       </w:r>
-      <w:proofErr w:type="spellEnd"/>
       <w:r>
         <w:rPr>
           <w:rFonts w:cstheme="minorHAnsi"/>
@@ -2989,7 +2155,6 @@
         </w:rPr>
         <w:t xml:space="preserve">, is zero during the initial adaptation of </w:t>
       </w:r>
-      <w:proofErr w:type="spellStart"/>
       <w:r>
         <w:rPr>
           <w:rFonts w:cstheme="minorHAnsi"/>
@@ -3007,7 +2172,6 @@
         </w:rPr>
         <w:t>ref</w:t>
       </w:r>
-      <w:proofErr w:type="spellEnd"/>
       <w:r>
         <w:rPr>
           <w:rFonts w:cstheme="minorHAnsi"/>
@@ -3028,7 +2192,6 @@
         </w:rPr>
         <w:t xml:space="preserve">, during this time, coupled with </w:t>
       </w:r>
-      <w:proofErr w:type="spellStart"/>
       <w:r>
         <w:rPr>
           <w:rFonts w:cstheme="minorHAnsi"/>
@@ -3037,7 +2200,6 @@
         </w:rPr>
         <w:t>varfollowinverter</w:t>
       </w:r>
-      <w:proofErr w:type="spellEnd"/>
       <w:r>
         <w:rPr>
           <w:rFonts w:cstheme="minorHAnsi"/>
@@ -3050,7 +2212,6 @@
         </w:rPr>
         <w:t xml:space="preserve"> From about 1030 through 1600 hours, P fluctuates and this causes voltage fluctuation. At unity power factor, the </w:t>
       </w:r>
-      <w:proofErr w:type="spellStart"/>
       <w:r>
         <w:rPr>
           <w:rFonts w:cstheme="minorHAnsi"/>
@@ -3068,14 +2229,12 @@
         </w:rPr>
         <w:t>unity</w:t>
       </w:r>
-      <w:proofErr w:type="spellEnd"/>
       <w:r>
         <w:rPr>
           <w:rFonts w:cstheme="minorHAnsi"/>
         </w:rPr>
         <w:t xml:space="preserve"> fluctuations are about 3%. The </w:t>
       </w:r>
-      <w:proofErr w:type="spellStart"/>
       <w:r>
         <w:rPr>
           <w:rFonts w:cstheme="minorHAnsi"/>
@@ -3093,14 +2252,12 @@
         </w:rPr>
         <w:t>sys</w:t>
       </w:r>
-      <w:proofErr w:type="spellEnd"/>
       <w:r>
         <w:rPr>
           <w:rFonts w:cstheme="minorHAnsi"/>
         </w:rPr>
         <w:t xml:space="preserve"> fluctuations are mitigated to about 1% by the </w:t>
       </w:r>
-      <w:proofErr w:type="spellStart"/>
       <w:r>
         <w:rPr>
           <w:rFonts w:cstheme="minorHAnsi"/>
@@ -3109,7 +2266,6 @@
         </w:rPr>
         <w:t>ExpControl</w:t>
       </w:r>
-      <w:proofErr w:type="spellEnd"/>
       <w:r>
         <w:rPr>
           <w:rFonts w:cstheme="minorHAnsi"/>
@@ -3130,7 +2286,6 @@
         </w:rPr>
         <w:t xml:space="preserve"> integrated over the day. The </w:t>
       </w:r>
-      <w:proofErr w:type="spellStart"/>
       <w:r>
         <w:rPr>
           <w:rFonts w:cstheme="minorHAnsi"/>
@@ -3148,14 +2303,12 @@
         </w:rPr>
         <w:t>ref</w:t>
       </w:r>
-      <w:proofErr w:type="spellEnd"/>
       <w:r>
         <w:rPr>
           <w:rFonts w:cstheme="minorHAnsi"/>
         </w:rPr>
         <w:t xml:space="preserve"> signal follows and smooths the </w:t>
       </w:r>
-      <w:proofErr w:type="spellStart"/>
       <w:r>
         <w:rPr>
           <w:rFonts w:cstheme="minorHAnsi"/>
@@ -3173,7 +2326,6 @@
         </w:rPr>
         <w:t>sys</w:t>
       </w:r>
-      <w:proofErr w:type="spellEnd"/>
       <w:r>
         <w:rPr>
           <w:rFonts w:cstheme="minorHAnsi"/>
@@ -3192,7 +2344,6 @@
         </w:rPr>
         <w:t xml:space="preserve"> </w:t>
       </w:r>
-      <w:proofErr w:type="spellStart"/>
       <w:r>
         <w:rPr>
           <w:rFonts w:cstheme="minorHAnsi"/>
@@ -3201,7 +2352,6 @@
         </w:rPr>
         <w:t>ExpControl</w:t>
       </w:r>
-      <w:proofErr w:type="spellEnd"/>
       <w:r>
         <w:rPr>
           <w:rFonts w:cstheme="minorHAnsi"/>
@@ -3228,6 +2378,9 @@
     </w:p>
     <w:p>
       <w:r>
+        <w:rPr>
+          <w:noProof/>
+        </w:rPr>
         <w:drawing>
           <wp:inline distT="0" distB="0" distL="0" distR="0" wp14:anchorId="3D71A5C0" wp14:editId="19FBC71D">
             <wp:extent cx="2862340" cy="2029829"/>
@@ -3281,6 +2434,9 @@
         <w:t xml:space="preserve"> </w:t>
       </w:r>
       <w:r>
+        <w:rPr>
+          <w:noProof/>
+        </w:rPr>
         <w:drawing>
           <wp:inline distT="0" distB="0" distL="0" distR="0" wp14:anchorId="037E4710" wp14:editId="6B2D4663">
             <wp:extent cx="2926080" cy="2029968"/>
@@ -3335,7 +2491,7 @@
       <w:pPr>
         <w:pStyle w:val="Caption"/>
       </w:pPr>
-      <w:bookmarkStart w:id="4" w:name="_Ref11687664"/>
+      <w:bookmarkStart w:id="3" w:name="_Ref11687664"/>
       <w:r>
         <w:t xml:space="preserve">Figure </w:t>
       </w:r>
@@ -3347,20 +2503,17 @@
           <w:t>4</w:t>
         </w:r>
       </w:fldSimple>
-      <w:bookmarkEnd w:id="4"/>
-      <w:r>
-        <w:t xml:space="preserve">: </w:t>
-      </w:r>
-      <w:proofErr w:type="spellStart"/>
-      <w:r>
-        <w:t>ExpControl</w:t>
-      </w:r>
-      <w:proofErr w:type="spellEnd"/>
-      <w:r>
-        <w:t xml:space="preserve"> produces near-zero net reactive power over time (left), while suppressing voltage fluctuations around the system voltage (right).</w:t>
-      </w:r>
-    </w:p>
-    <w:p>
+      <w:bookmarkEnd w:id="3"/>
+      <w:r>
+        <w:t>: ExpControl produces near-zero net reactive power over time (left), while suppressing voltage fluctuations around the system voltage (right).</w:t>
+      </w:r>
+    </w:p>
+    <w:p>
+      <w:pPr>
+        <w:rPr>
+          <w:rFonts w:cstheme="minorHAnsi"/>
+        </w:rPr>
+      </w:pPr>
       <w:r>
         <w:rPr>
           <w:rFonts w:cstheme="minorHAnsi"/>
@@ -3382,7 +2535,6 @@
         </w:rPr>
         <w:t xml:space="preserve"> is already close to zero because </w:t>
       </w:r>
-      <w:proofErr w:type="spellStart"/>
       <w:r>
         <w:rPr>
           <w:rFonts w:cstheme="minorHAnsi"/>
@@ -3400,14 +2552,12 @@
         </w:rPr>
         <w:t>sys</w:t>
       </w:r>
-      <w:proofErr w:type="spellEnd"/>
       <w:r>
         <w:rPr>
           <w:rFonts w:cstheme="minorHAnsi"/>
         </w:rPr>
         <w:t xml:space="preserve"> is close to </w:t>
       </w:r>
-      <w:proofErr w:type="spellStart"/>
       <w:r>
         <w:rPr>
           <w:rFonts w:cstheme="minorHAnsi"/>
@@ -3425,7 +2575,6 @@
         </w:rPr>
         <w:t>ref</w:t>
       </w:r>
-      <w:proofErr w:type="spellEnd"/>
       <w:r>
         <w:rPr>
           <w:rFonts w:cstheme="minorHAnsi"/>
@@ -3444,15 +2593,8 @@
         <w:rPr>
           <w:rFonts w:cstheme="minorHAnsi"/>
         </w:rPr>
-        <w:t xml:space="preserve"> may lead to a significant voltage step.</w:t>
-      </w:r>
-      <w:r>
-        <w:rPr>
-          <w:rFonts w:cstheme="minorHAnsi"/>
-        </w:rPr>
-        <w:t xml:space="preserve"> This might be mitigated with </w:t>
-      </w:r>
-      <w:proofErr w:type="spellStart"/>
+        <w:t xml:space="preserve"> may lead to a significant voltage step. This might be mitigated with </w:t>
+      </w:r>
       <w:r>
         <w:rPr>
           <w:rFonts w:cstheme="minorHAnsi"/>
@@ -3461,7 +2603,6 @@
         </w:rPr>
         <w:t>varfollowinverter</w:t>
       </w:r>
-      <w:proofErr w:type="spellEnd"/>
       <w:r>
         <w:rPr>
           <w:rFonts w:cstheme="minorHAnsi"/>
@@ -3512,31 +2653,179 @@
     </w:p>
     <w:p>
       <w:pPr>
+        <w:rPr>
+          <w:rFonts w:cstheme="minorHAnsi"/>
+        </w:rPr>
+      </w:pPr>
+      <w:r>
+        <w:rPr>
+          <w:rFonts w:cstheme="minorHAnsi"/>
+        </w:rPr>
+        <w:t>For convenience, batch-mode simulation and plotting scripts have been provided:</w:t>
+      </w:r>
+    </w:p>
+    <w:p>
+      <w:pPr>
+        <w:pStyle w:val="ListParagraph"/>
+        <w:numPr>
+          <w:ilvl w:val="0"/>
+          <w:numId w:val="7"/>
+        </w:numPr>
+      </w:pPr>
+      <w:r>
+        <w:t xml:space="preserve">Run </w:t>
+      </w:r>
+      <w:r>
+        <w:rPr>
+          <w:i/>
+          <w:iCs/>
+        </w:rPr>
+        <w:t>Master.dss</w:t>
+      </w:r>
+      <w:r>
+        <w:t xml:space="preserve"> to create results for a clear day with AVR and zero average Q, a cloudy day with AVR and absorbing -90 kVAR average Q, and a cloudy day at unity power factor.</w:t>
+      </w:r>
+    </w:p>
+    <w:p>
+      <w:pPr>
+        <w:pStyle w:val="ListParagraph"/>
+        <w:numPr>
+          <w:ilvl w:val="0"/>
+          <w:numId w:val="7"/>
+        </w:numPr>
+      </w:pPr>
+      <w:r>
+        <w:rPr>
+          <w:i/>
+          <w:iCs/>
+        </w:rPr>
+        <w:t>python plotadapq.py</w:t>
+      </w:r>
+      <w:r>
+        <w:t xml:space="preserve"> to visualize the effect of absorbing -90 kVAR average Q</w:t>
+      </w:r>
+    </w:p>
+    <w:p>
+      <w:pPr>
+        <w:pStyle w:val="ListParagraph"/>
+        <w:numPr>
+          <w:ilvl w:val="0"/>
+          <w:numId w:val="7"/>
+        </w:numPr>
+      </w:pPr>
+      <w:r>
+        <w:rPr>
+          <w:i/>
+          <w:iCs/>
+        </w:rPr>
+        <w:t xml:space="preserve">python </w:t>
+      </w:r>
+      <w:r>
+        <w:rPr>
+          <w:i/>
+          <w:iCs/>
+        </w:rPr>
+        <w:t>plot</w:t>
+      </w:r>
+      <w:r>
+        <w:rPr>
+          <w:i/>
+          <w:iCs/>
+        </w:rPr>
+        <w:t>adaptive.py</w:t>
+      </w:r>
+      <w:r>
+        <w:t xml:space="preserve"> to visualize the effect of AVR on clear and cloudy days</w:t>
+      </w:r>
+    </w:p>
+    <w:p>
+      <w:pPr>
+        <w:pStyle w:val="ListParagraph"/>
+        <w:numPr>
+          <w:ilvl w:val="0"/>
+          <w:numId w:val="7"/>
+        </w:numPr>
+      </w:pPr>
+      <w:r>
+        <w:rPr>
+          <w:i/>
+          <w:iCs/>
+        </w:rPr>
+        <w:t xml:space="preserve">python </w:t>
+      </w:r>
+      <w:r>
+        <w:rPr>
+          <w:i/>
+          <w:iCs/>
+        </w:rPr>
+        <w:t>plot</w:t>
+      </w:r>
+      <w:r>
+        <w:rPr>
+          <w:i/>
+          <w:iCs/>
+        </w:rPr>
+        <w:t>unity.py</w:t>
+      </w:r>
+      <w:r>
+        <w:t xml:space="preserve"> to visualize the effect of AVR vs. unity power factor on a cloudy day</w:t>
+      </w:r>
+      <w:r>
+        <w:t xml:space="preserve">, producing </w:t>
+      </w:r>
+      <w:r>
+        <w:fldChar w:fldCharType="begin"/>
+      </w:r>
+      <w:r>
+        <w:instrText xml:space="preserve"> REF _Ref11687664 \h </w:instrText>
+      </w:r>
+      <w:r>
+        <w:fldChar w:fldCharType="separate"/>
+      </w:r>
+      <w:r>
+        <w:t xml:space="preserve">Figure </w:t>
+      </w:r>
+      <w:r>
+        <w:rPr>
+          <w:noProof/>
+        </w:rPr>
+        <w:t>4</w:t>
+      </w:r>
+      <w:r>
+        <w:fldChar w:fldCharType="end"/>
+      </w:r>
+      <w:r>
+        <w:t>.</w:t>
+      </w:r>
+    </w:p>
+    <w:p>
+      <w:pPr>
         <w:pStyle w:val="Heading2"/>
       </w:pPr>
       <w:r>
-        <w:t xml:space="preserve">Comparison to </w:t>
-      </w:r>
-      <w:proofErr w:type="spellStart"/>
-      <w:r>
+        <w:t>Comparison to InvControl and CA Rule 21 Smart Inverters</w:t>
+      </w:r>
+    </w:p>
+    <w:p>
+      <w:r>
+        <w:t>In California</w:t>
+      </w:r>
+      <w:r>
+        <w:t>’s Rule 21</w:t>
+      </w:r>
+      <w:r>
+        <w:t xml:space="preserve">, phase 1 smart inverters have a function comparable to </w:t>
+      </w:r>
+      <w:r>
+        <w:rPr>
+          <w:i/>
+          <w:iCs/>
+        </w:rPr>
         <w:t>InvControl</w:t>
       </w:r>
-      <w:proofErr w:type="spellEnd"/>
-      <w:r>
-        <w:t xml:space="preserve"> and CA Rule 21 Smart Inverters</w:t>
-      </w:r>
-    </w:p>
-    <w:p>
-      <w:r>
-        <w:t>In California</w:t>
-      </w:r>
-      <w:r>
-        <w:t>’s Rule 21</w:t>
-      </w:r>
-      <w:r>
-        <w:t xml:space="preserve">, phase 1 smart inverters have a function comparable to </w:t>
-      </w:r>
-      <w:proofErr w:type="spellStart"/>
+      <w:r>
+        <w:t xml:space="preserve"> mode=VOLTVAR, while phase 3 smart inverters have a function comparable to </w:t>
+      </w:r>
       <w:r>
         <w:rPr>
           <w:i/>
@@ -3544,11 +2833,62 @@
         </w:rPr>
         <w:t>InvControl</w:t>
       </w:r>
-      <w:proofErr w:type="spellEnd"/>
-      <w:r>
-        <w:t xml:space="preserve"> mode=VOLTVAR, while phase 3 smart inverters have a function comparable to </w:t>
-      </w:r>
-      <w:proofErr w:type="spellStart"/>
+      <w:r>
+        <w:t xml:space="preserve"> mode=DYNAMICREACCURR</w:t>
+      </w:r>
+      <w:r>
+        <w:t xml:space="preserve"> </w:t>
+      </w:r>
+      <w:r>
+        <w:fldChar w:fldCharType="begin"/>
+      </w:r>
+      <w:r>
+        <w:instrText xml:space="preserve"> ADDIN EN.CITE &lt;EndNote&gt;&lt;Cite&gt;&lt;Author&gt;California Energy Commission&lt;/Author&gt;&lt;Year&gt;2017&lt;/Year&gt;&lt;RecNum&gt;575&lt;/RecNum&gt;&lt;DisplayText&gt;[3]&lt;/DisplayText&gt;&lt;record&gt;&lt;rec-number&gt;575&lt;/rec-number&gt;&lt;foreign-keys&gt;&lt;key app="EN" db-id="dxt9wraza9p25zevrw5v5e0rsvafazdvzfe0" timestamp="1560813689"&gt;575&lt;/key&gt;&lt;/foreign-keys&gt;&lt;ref-type name="Web Page"&gt;12&lt;/ref-type&gt;&lt;contributors&gt;&lt;authors&gt;&lt;author&gt;California Energy Commission,&lt;/author&gt;&lt;/authors&gt;&lt;/contributors&gt;&lt;titles&gt;&lt;title&gt;Rule 21 Smart Inverter Working Group Technical Reference Materials&lt;/title&gt;&lt;/titles&gt;&lt;volume&gt;2019&lt;/volume&gt;&lt;dates&gt;&lt;year&gt;2017&lt;/year&gt;&lt;/dates&gt;&lt;urls&gt;&lt;related-urls&gt;&lt;url&gt;https://www.energy.ca.gov/electricity_analysis/rule21/&lt;/url&gt;&lt;/related-urls&gt;&lt;/urls&gt;&lt;/record&gt;&lt;/Cite&gt;&lt;/EndNote&gt;</w:instrText>
+      </w:r>
+      <w:r>
+        <w:fldChar w:fldCharType="separate"/>
+      </w:r>
+      <w:r>
+        <w:rPr>
+          <w:noProof/>
+        </w:rPr>
+        <w:t>[3]</w:t>
+      </w:r>
+      <w:r>
+        <w:fldChar w:fldCharType="end"/>
+      </w:r>
+      <w:r>
+        <w:t>.</w:t>
+      </w:r>
+      <w:r>
+        <w:t xml:space="preserve"> These are denoted VV and DRC, respectively. The VV mode gives preference to real power, while the DRC mode may give preference to either real or reactive power. The DRC mode may be used </w:t>
+      </w:r>
+      <w:r>
+        <w:t xml:space="preserve">either </w:t>
+      </w:r>
+      <w:r>
+        <w:t xml:space="preserve">in conjunction with VV, or exclusively. One difference between DRC and </w:t>
+      </w:r>
+      <w:r>
+        <w:rPr>
+          <w:i/>
+          <w:iCs/>
+        </w:rPr>
+        <w:t>ExpControl</w:t>
+      </w:r>
+      <w:r>
+        <w:t xml:space="preserve"> is that DRC uses a windowed moving average, while </w:t>
+      </w:r>
+      <w:r>
+        <w:rPr>
+          <w:i/>
+          <w:iCs/>
+        </w:rPr>
+        <w:t>ExpControl</w:t>
+      </w:r>
+      <w:r>
+        <w:t xml:space="preserve"> uses the exponential time delay. The VV mode in </w:t>
+      </w:r>
       <w:r>
         <w:rPr>
           <w:i/>
@@ -3556,18 +2896,152 @@
         </w:rPr>
         <w:t>InvControl</w:t>
       </w:r>
-      <w:proofErr w:type="spellEnd"/>
-      <w:r>
-        <w:t xml:space="preserve"> mode=DYNAMICREACCURR</w:t>
+      <w:r>
+        <w:t xml:space="preserve"> also has the option for a windowed moving average on </w:t>
+      </w:r>
+      <w:r>
+        <w:rPr>
+          <w:i/>
+          <w:iCs/>
+        </w:rPr>
+        <w:t>V</w:t>
+      </w:r>
+      <w:r>
+        <w:rPr>
+          <w:i/>
+          <w:iCs/>
+          <w:vertAlign w:val="subscript"/>
+        </w:rPr>
+        <w:t>ref</w:t>
+      </w:r>
+      <w:r>
+        <w:t>, but this option was not adopted in CA Rule 21.</w:t>
+      </w:r>
+    </w:p>
+    <w:p>
+      <w:r>
+        <w:t>Of the</w:t>
+      </w:r>
+      <w:r>
+        <w:t xml:space="preserve"> CA Rule 21 </w:t>
+      </w:r>
+      <w:r>
+        <w:t>options</w:t>
+      </w:r>
+      <w:r>
+        <w:t>,</w:t>
+      </w:r>
+      <w:r>
+        <w:t xml:space="preserve"> “Dynamic Reactive Current Support Mode” in phase 3 is the closest to </w:t>
+      </w:r>
+      <w:r>
+        <w:rPr>
+          <w:i/>
+          <w:iCs/>
+        </w:rPr>
+        <w:t>ExpControl</w:t>
+      </w:r>
+      <w:r>
+        <w:t>. It should give preference to reactive power, and should not be combined with phase 1’s “Dynamic Volt/Var Operations”.</w:t>
+      </w:r>
+    </w:p>
+    <w:p>
+      <w:r>
+        <w:t xml:space="preserve">Of the </w:t>
+      </w:r>
+      <w:r>
+        <w:rPr>
+          <w:i/>
+          <w:iCs/>
+        </w:rPr>
+        <w:t>InvControl</w:t>
+      </w:r>
+      <w:r>
+        <w:t xml:space="preserve"> options, uncombined DRC is the closes</w:t>
+      </w:r>
+      <w:r>
+        <w:t>t</w:t>
+      </w:r>
+      <w:r>
+        <w:t xml:space="preserve"> to </w:t>
+      </w:r>
+      <w:r>
+        <w:rPr>
+          <w:i/>
+          <w:iCs/>
+        </w:rPr>
+        <w:t>ExpControl</w:t>
+      </w:r>
+      <w:r>
+        <w:t>.</w:t>
+      </w:r>
+    </w:p>
+    <w:p>
+      <w:pPr>
+        <w:pStyle w:val="Heading2"/>
+      </w:pPr>
+      <w:r>
+        <w:t>Use with Storage Elements</w:t>
+      </w:r>
+    </w:p>
+    <w:p>
+      <w:r>
+        <w:t>As is the case with</w:t>
       </w:r>
       <w:r>
         <w:t xml:space="preserve"> </w:t>
       </w:r>
       <w:r>
+        <w:rPr>
+          <w:i/>
+          <w:iCs/>
+        </w:rPr>
+        <w:t>InvControl</w:t>
+      </w:r>
+      <w:r>
+        <w:t xml:space="preserve">, the </w:t>
+      </w:r>
+      <w:r>
+        <w:rPr>
+          <w:i/>
+          <w:iCs/>
+        </w:rPr>
+        <w:t>ExpControl</w:t>
+      </w:r>
+      <w:r>
+        <w:t xml:space="preserve"> cannot be used with </w:t>
+      </w:r>
+      <w:r>
+        <w:rPr>
+          <w:i/>
+          <w:iCs/>
+        </w:rPr>
+        <w:t>Storage</w:t>
+      </w:r>
+      <w:r>
+        <w:t xml:space="preserve">, only with </w:t>
+      </w:r>
+      <w:r>
+        <w:rPr>
+          <w:i/>
+          <w:iCs/>
+        </w:rPr>
+        <w:t>PVSystem</w:t>
+      </w:r>
+      <w:r>
+        <w:t>.</w:t>
+      </w:r>
+      <w:r>
+        <w:t xml:space="preserve"> However, the voltage control capabilities</w:t>
+      </w:r>
+      <w:r>
+        <w:t xml:space="preserve"> it represents from </w:t>
+      </w:r>
+      <w:r>
         <w:fldChar w:fldCharType="begin"/>
       </w:r>
       <w:r>
-        <w:instrText xml:space="preserve"> ADDIN EN.CITE &lt;EndNote&gt;&lt;Cite&gt;&lt;Author&gt;California Energy Commission&lt;/Author&gt;&lt;Year&gt;2017&lt;/Year&gt;&lt;RecNum&gt;575&lt;/RecNum&gt;&lt;DisplayText&gt;[3]&lt;/DisplayText&gt;&lt;record&gt;&lt;rec-number&gt;575&lt;/rec-number&gt;&lt;foreign-keys&gt;&lt;key app="EN" db-id="dxt9wraza9p25zevrw5v5e0rsvafazdvzfe0" timestamp="1560813689"&gt;575&lt;/key&gt;&lt;/foreign-keys&gt;&lt;ref-type name="Web Page"&gt;12&lt;/ref-type&gt;&lt;contributors&gt;&lt;authors&gt;&lt;author&gt;California Energy Commission,&lt;/author&gt;&lt;/authors&gt;&lt;/contributors&gt;&lt;titles&gt;&lt;title&gt;Rule 21 Smart Inverter Working Group Technical Reference Materials&lt;/title&gt;&lt;/titles&gt;&lt;volume&gt;2019&lt;/volume&gt;&lt;dates&gt;&lt;year&gt;2017&lt;/year&gt;&lt;/dates&gt;&lt;urls&gt;&lt;related-urls&gt;&lt;url&gt;https://www.energy.ca.gov/electricity_analysis/rule21/&lt;/url&gt;&lt;/related-urls&gt;&lt;/urls&gt;&lt;/record&gt;&lt;/Cite&gt;&lt;/EndNote&gt;</w:instrText>
+        <w:instrText xml:space="preserve"> ADDIN EN.CITE &lt;EndNote&gt;&lt;Cite&gt;&lt;Author&gt;IEEE&lt;/Author&gt;&lt;Year&gt;2018&lt;/Year&gt;&lt;RecNum&gt;152&lt;/RecNum&gt;&lt;DisplayText&gt;[1]&lt;/DisplayText&gt;&lt;record&gt;&lt;rec-number&gt;152&lt;/rec-number&gt;&lt;foreign-keys&gt;&lt;key app="EN" db-id="dxt9wraza9p25zevrw5v5e0rsvafazdvzfe0" timestamp="1474396555"&gt;152&lt;/key&gt;&lt;/foreign-keys&gt;&lt;ref-type name="Journal Article"&gt;17&lt;/ref-type&gt;&lt;contributors&gt;&lt;authors&gt;&lt;author&gt;IEEE,&lt;/author&gt;&lt;/authors&gt;&lt;/contributors&gt;&lt;titles&gt;&lt;title&gt;IEEE Standard for Interconnection and Interoperability of Distributed Energy Resources with Associated Electric Power Systems Interfaces&lt;/title&gt;&lt;secondary-title&gt;IEEE Std 1547-2018 (Revision of IEEE Std 1547-2003)&lt;/secondary-title&gt;&lt;/titles&gt;&lt;periodical&gt;&lt;full-title&gt;IEEE Std 1547-2018 (Revision of IEEE Std 1547-2003)&lt;/full-title&gt;&lt;/periodical&gt;&lt;pages&gt;1-138&lt;/pages&gt;&lt;dates&gt;&lt;year&gt;2018&lt;/year&gt;&lt;/dates&gt;&lt;urls&gt;&lt;/urls&gt;&lt;/record&gt;&lt;/Cite&gt;&lt;/EndNote&gt;</w:instrText>
       </w:r>
       <w:r>
         <w:fldChar w:fldCharType="separate"/>
@@ -3576,24 +3050,30 @@
         <w:rPr>
           <w:noProof/>
         </w:rPr>
-        <w:t>[3]</w:t>
+        <w:t>[1]</w:t>
       </w:r>
       <w:r>
         <w:fldChar w:fldCharType="end"/>
       </w:r>
       <w:r>
-        <w:t>.</w:t>
-      </w:r>
-      <w:r>
-        <w:t xml:space="preserve"> These are denoted VV and DRC, respectively. The VV mode gives preference to real power, while the DRC mode may give preference to either real or reactive power. The DRC mode may be used </w:t>
-      </w:r>
-      <w:r>
-        <w:t xml:space="preserve">either </w:t>
-      </w:r>
-      <w:r>
-        <w:t xml:space="preserve">in conjunction with VV, or exclusively. One difference between DRC and </w:t>
-      </w:r>
-      <w:proofErr w:type="spellStart"/>
+        <w:t xml:space="preserve"> would</w:t>
+      </w:r>
+      <w:r>
+        <w:t xml:space="preserve"> apply equally well to storage systems.</w:t>
+      </w:r>
+      <w:r>
+        <w:t xml:space="preserve"> In a future version, both </w:t>
+      </w:r>
+      <w:r>
+        <w:rPr>
+          <w:i/>
+          <w:iCs/>
+        </w:rPr>
+        <w:t>InvControl</w:t>
+      </w:r>
+      <w:r>
+        <w:t xml:space="preserve"> and </w:t>
+      </w:r>
       <w:r>
         <w:rPr>
           <w:i/>
@@ -3601,157 +3081,8 @@
         </w:rPr>
         <w:t>ExpControl</w:t>
       </w:r>
-      <w:proofErr w:type="spellEnd"/>
-      <w:r>
-        <w:t xml:space="preserve"> is that DRC uses a windowed moving average, while </w:t>
-      </w:r>
-      <w:proofErr w:type="spellStart"/>
-      <w:r>
-        <w:rPr>
-          <w:i/>
-          <w:iCs/>
-        </w:rPr>
-        <w:t>ExpControl</w:t>
-      </w:r>
-      <w:proofErr w:type="spellEnd"/>
-      <w:r>
-        <w:t xml:space="preserve"> uses the exponential time delay. The VV mode in </w:t>
-      </w:r>
-      <w:proofErr w:type="spellStart"/>
-      <w:r>
-        <w:rPr>
-          <w:i/>
-          <w:iCs/>
-        </w:rPr>
-        <w:t>InvControl</w:t>
-      </w:r>
-      <w:proofErr w:type="spellEnd"/>
-      <w:r>
-        <w:t xml:space="preserve"> also has the option for a windowed moving average on </w:t>
-      </w:r>
-      <w:proofErr w:type="spellStart"/>
-      <w:r>
-        <w:rPr>
-          <w:i/>
-          <w:iCs/>
-        </w:rPr>
-        <w:t>V</w:t>
-      </w:r>
-      <w:r>
-        <w:rPr>
-          <w:i/>
-          <w:iCs/>
-          <w:vertAlign w:val="subscript"/>
-        </w:rPr>
-        <w:t>ref</w:t>
-      </w:r>
-      <w:proofErr w:type="spellEnd"/>
-      <w:r>
-        <w:t>, but this option was not adopted in CA Rule 21.</w:t>
-      </w:r>
-    </w:p>
-    <w:p>
-      <w:r>
-        <w:t>Of the</w:t>
-      </w:r>
-      <w:r>
-        <w:t xml:space="preserve"> CA Rule 21 </w:t>
-      </w:r>
-      <w:r>
-        <w:t>options</w:t>
-      </w:r>
-      <w:r>
-        <w:t>,</w:t>
-      </w:r>
-      <w:r>
-        <w:t xml:space="preserve"> “Dynamic Reactive Current Support Mode” in phase 3 is the closest to </w:t>
-      </w:r>
-      <w:proofErr w:type="spellStart"/>
-      <w:r>
-        <w:rPr>
-          <w:i/>
-          <w:iCs/>
-        </w:rPr>
-        <w:t>ExpControl</w:t>
-      </w:r>
-      <w:proofErr w:type="spellEnd"/>
-      <w:r>
-        <w:t>. It should give preference to reactive power, and should not be combined with phase 1’s “Dynamic Volt/Var Operations”.</w:t>
-      </w:r>
-    </w:p>
-    <w:p>
-      <w:r>
-        <w:t xml:space="preserve">Of the </w:t>
-      </w:r>
-      <w:proofErr w:type="spellStart"/>
-      <w:r>
-        <w:rPr>
-          <w:i/>
-          <w:iCs/>
-        </w:rPr>
-        <w:t>InvControl</w:t>
-      </w:r>
-      <w:proofErr w:type="spellEnd"/>
-      <w:r>
-        <w:t xml:space="preserve"> options, uncombined DRC is the closes</w:t>
-      </w:r>
-      <w:r>
-        <w:t>t</w:t>
-      </w:r>
-      <w:r>
-        <w:t xml:space="preserve"> to </w:t>
-      </w:r>
-      <w:proofErr w:type="spellStart"/>
-      <w:r>
-        <w:rPr>
-          <w:i/>
-          <w:iCs/>
-        </w:rPr>
-        <w:t>ExpControl</w:t>
-      </w:r>
-      <w:proofErr w:type="spellEnd"/>
-      <w:r>
-        <w:t>.</w:t>
-      </w:r>
-    </w:p>
-    <w:p>
-      <w:pPr>
-        <w:pStyle w:val="Heading2"/>
-      </w:pPr>
-      <w:r>
-        <w:t>Use with Storage Elements</w:t>
-      </w:r>
-    </w:p>
-    <w:p>
-      <w:r>
-        <w:t>As is the case with</w:t>
-      </w:r>
-      <w:r>
-        <w:t xml:space="preserve"> </w:t>
-      </w:r>
-      <w:proofErr w:type="spellStart"/>
-      <w:r>
-        <w:rPr>
-          <w:i/>
-          <w:iCs/>
-        </w:rPr>
-        <w:t>InvControl</w:t>
-      </w:r>
-      <w:proofErr w:type="spellEnd"/>
-      <w:r>
-        <w:t xml:space="preserve">, the </w:t>
-      </w:r>
-      <w:proofErr w:type="spellStart"/>
-      <w:r>
-        <w:rPr>
-          <w:i/>
-          <w:iCs/>
-        </w:rPr>
-        <w:t>ExpControl</w:t>
-      </w:r>
-      <w:proofErr w:type="spellEnd"/>
-      <w:r>
-        <w:t xml:space="preserve"> cannot be used with </w:t>
+      <w:r>
+        <w:t xml:space="preserve"> may be linked to </w:t>
       </w:r>
       <w:r>
         <w:rPr>
@@ -3761,97 +3092,7 @@
         <w:t>Storage</w:t>
       </w:r>
       <w:r>
-        <w:t xml:space="preserve">, only with </w:t>
-      </w:r>
-      <w:proofErr w:type="spellStart"/>
-      <w:r>
-        <w:rPr>
-          <w:i/>
-          <w:iCs/>
-        </w:rPr>
-        <w:t>PVSystem</w:t>
-      </w:r>
-      <w:proofErr w:type="spellEnd"/>
-      <w:r>
-        <w:t>.</w:t>
-      </w:r>
-      <w:r>
-        <w:t xml:space="preserve"> However, the voltage control capabilities</w:t>
-      </w:r>
-      <w:r>
-        <w:t xml:space="preserve"> it represents from</w:t>
-      </w:r>
-      <w:r>
-        <w:t xml:space="preserve"> </w:t>
-      </w:r>
-      <w:r>
-        <w:fldChar w:fldCharType="begin"/>
-      </w:r>
-      <w:r>
-        <w:instrText xml:space="preserve"> ADDIN EN.CITE &lt;EndNote&gt;&lt;Cite&gt;&lt;Author&gt;IEEE&lt;/Author&gt;&lt;Year&gt;2018&lt;/Year&gt;&lt;RecNum&gt;152&lt;/RecNum&gt;&lt;DisplayText&gt;[1]&lt;/DisplayText&gt;&lt;record&gt;&lt;rec-number&gt;152&lt;/rec-number&gt;&lt;foreign-keys&gt;&lt;key app="EN" db-id="dxt9wraza9p25zevrw5v5e0rsvafazdvzfe0" timestamp="1474396555"&gt;152&lt;/key&gt;&lt;/foreign-keys&gt;&lt;ref-type name="Journal Article"&gt;17&lt;/ref-type&gt;&lt;contributors&gt;&lt;authors&gt;&lt;author&gt;IEEE,&lt;/author&gt;&lt;/authors&gt;&lt;/contributors&gt;&lt;titles&gt;&lt;title&gt;IEEE Standard for Interconnection and Interoperability of Distributed Energy Resources with Associated Electric Power Systems Interfaces&lt;/title&gt;&lt;secondary-title&gt;IEEE Std 1547-2018 (Revision of IEEE Std 1547-2003)&lt;/secondary-title&gt;&lt;/titles&gt;&lt;periodical&gt;&lt;full-title&gt;IEEE Std 1547-2018 (Revision of IEEE Std 1547-2003)&lt;/full-title&gt;&lt;/periodical&gt;&lt;pages&gt;1-138&lt;/pages&gt;&lt;dates&gt;&lt;year&gt;2018&lt;/year&gt;&lt;/dates&gt;&lt;urls&gt;&lt;/urls&gt;&lt;/record&gt;&lt;/Cite&gt;&lt;/EndNote&gt;</w:instrText>
-      </w:r>
-      <w:r>
-        <w:fldChar w:fldCharType="separate"/>
-      </w:r>
-      <w:r>
-        <w:rPr>
-          <w:noProof/>
-        </w:rPr>
-        <w:t>[1]</w:t>
-      </w:r>
-      <w:r>
-        <w:fldChar w:fldCharType="end"/>
-      </w:r>
-      <w:r>
-        <w:t xml:space="preserve"> would</w:t>
-      </w:r>
-      <w:r>
-        <w:t xml:space="preserve"> apply equally well to storage systems.</w:t>
-      </w:r>
-      <w:r>
-        <w:t xml:space="preserve"> In a future version, both </w:t>
-      </w:r>
-      <w:proofErr w:type="spellStart"/>
-      <w:r>
-        <w:rPr>
-          <w:i/>
-          <w:iCs/>
-        </w:rPr>
-        <w:t>InvControl</w:t>
-      </w:r>
-      <w:proofErr w:type="spellEnd"/>
-      <w:r>
-        <w:t xml:space="preserve"> and </w:t>
-      </w:r>
-      <w:proofErr w:type="spellStart"/>
-      <w:r>
-        <w:rPr>
-          <w:i/>
-          <w:iCs/>
-        </w:rPr>
-        <w:t>ExpControl</w:t>
-      </w:r>
-      <w:proofErr w:type="spellEnd"/>
-      <w:r>
-        <w:t xml:space="preserve"> may be linked to </w:t>
-      </w:r>
-      <w:r>
-        <w:rPr>
-          <w:i/>
-          <w:iCs/>
-        </w:rPr>
-        <w:t>Storage</w:t>
-      </w:r>
-      <w:r>
-        <w:t xml:space="preserve"> in </w:t>
-      </w:r>
-      <w:proofErr w:type="spellStart"/>
-      <w:r>
-        <w:t>OpenDSS</w:t>
-      </w:r>
-      <w:proofErr w:type="spellEnd"/>
-      <w:r>
-        <w:t>.</w:t>
+        <w:t xml:space="preserve"> in OpenDSS.</w:t>
       </w:r>
       <w:r>
         <w:t xml:space="preserve"> In the meantime, the following workaround can be used to implement reactive power control of storage systems:</w:t>
@@ -3868,7 +3109,6 @@
       <w:r>
         <w:t xml:space="preserve">Add a parallel </w:t>
       </w:r>
-      <w:proofErr w:type="spellStart"/>
       <w:r>
         <w:rPr>
           <w:i/>
@@ -3876,11 +3116,9 @@
         </w:rPr>
         <w:t>PVSystem</w:t>
       </w:r>
-      <w:proofErr w:type="spellEnd"/>
       <w:r>
         <w:t xml:space="preserve"> with negligible real power (</w:t>
       </w:r>
-      <w:proofErr w:type="spellStart"/>
       <w:r>
         <w:rPr>
           <w:i/>
@@ -3888,11 +3126,9 @@
         </w:rPr>
         <w:t>Pmpp</w:t>
       </w:r>
-      <w:proofErr w:type="spellEnd"/>
       <w:r>
         <w:t xml:space="preserve">), but </w:t>
       </w:r>
-      <w:proofErr w:type="spellStart"/>
       <w:r>
         <w:rPr>
           <w:i/>
@@ -3900,14 +3136,12 @@
         </w:rPr>
         <w:t>kva</w:t>
       </w:r>
-      <w:proofErr w:type="spellEnd"/>
       <w:r>
         <w:t xml:space="preserve"> rating equal to the storage system’s reactive power rating</w:t>
       </w:r>
       <w:r>
         <w:t xml:space="preserve">, leaving </w:t>
       </w:r>
-      <w:proofErr w:type="spellStart"/>
       <w:r>
         <w:rPr>
           <w:i/>
@@ -3915,14 +3149,12 @@
         </w:rPr>
         <w:t>kvarLimit</w:t>
       </w:r>
-      <w:proofErr w:type="spellEnd"/>
       <w:r>
         <w:t xml:space="preserve"> unspecified.</w:t>
       </w:r>
       <w:r>
         <w:t xml:space="preserve"> Let </w:t>
       </w:r>
-      <w:proofErr w:type="spellStart"/>
       <w:r>
         <w:rPr>
           <w:i/>
@@ -3930,7 +3162,6 @@
         </w:rPr>
         <w:t>VarFollowInverter</w:t>
       </w:r>
-      <w:proofErr w:type="spellEnd"/>
       <w:r>
         <w:t xml:space="preserve"> default to False, so the inverter can supply rated Q throughout the day.</w:t>
       </w:r>
@@ -3946,7 +3177,6 @@
       <w:r>
         <w:t xml:space="preserve">Attach </w:t>
       </w:r>
-      <w:proofErr w:type="spellStart"/>
       <w:r>
         <w:rPr>
           <w:i/>
@@ -3954,11 +3184,9 @@
         </w:rPr>
         <w:t>ExpControl</w:t>
       </w:r>
-      <w:proofErr w:type="spellEnd"/>
       <w:r>
         <w:t xml:space="preserve"> to the fictitious </w:t>
       </w:r>
-      <w:proofErr w:type="spellStart"/>
       <w:r>
         <w:rPr>
           <w:i/>
@@ -3966,7 +3194,6 @@
         </w:rPr>
         <w:t>PVSystem</w:t>
       </w:r>
-      <w:proofErr w:type="spellEnd"/>
       <w:r>
         <w:t xml:space="preserve"> to implement voltage/reactive power control on the storage system.</w:t>
       </w:r>
@@ -3990,7 +3217,6 @@
       <w:r>
         <w:t xml:space="preserve"> </w:t>
       </w:r>
-      <w:proofErr w:type="spellStart"/>
       <w:r>
         <w:rPr>
           <w:i/>
@@ -3998,7 +3224,6 @@
         </w:rPr>
         <w:t>InvControl</w:t>
       </w:r>
-      <w:proofErr w:type="spellEnd"/>
       <w:r>
         <w:t>. A sample input listing fragment follows</w:t>
       </w:r>
@@ -4041,25 +3266,7 @@
           <w:sz w:val="20"/>
           <w:szCs w:val="20"/>
         </w:rPr>
-        <w:t xml:space="preserve">new Storage.bess1 bus1=bess1 phases=3 kV=13.2 </w:t>
-      </w:r>
-      <w:proofErr w:type="spellStart"/>
-      <w:r>
-        <w:rPr>
-          <w:rFonts w:ascii="Courier New" w:hAnsi="Courier New" w:cs="Courier New"/>
-          <w:sz w:val="20"/>
-          <w:szCs w:val="20"/>
-        </w:rPr>
-        <w:t>kWrated</w:t>
-      </w:r>
-      <w:proofErr w:type="spellEnd"/>
-      <w:r>
-        <w:rPr>
-          <w:rFonts w:ascii="Courier New" w:hAnsi="Courier New" w:cs="Courier New"/>
-          <w:sz w:val="20"/>
-          <w:szCs w:val="20"/>
-        </w:rPr>
-        <w:t xml:space="preserve">=6000 </w:t>
+        <w:t xml:space="preserve">new Storage.bess1 bus1=bess1 phases=3 kV=13.2 kWrated=6000 </w:t>
       </w:r>
     </w:p>
     <w:p>
@@ -4079,77 +3286,13 @@
         </w:rPr>
         <w:t xml:space="preserve">~  </w:t>
       </w:r>
-      <w:proofErr w:type="spellStart"/>
-      <w:r>
-        <w:rPr>
-          <w:rFonts w:ascii="Courier New" w:hAnsi="Courier New" w:cs="Courier New"/>
-          <w:sz w:val="20"/>
-          <w:szCs w:val="20"/>
-        </w:rPr>
-        <w:t>kva</w:t>
-      </w:r>
-      <w:proofErr w:type="spellEnd"/>
-      <w:r>
-        <w:rPr>
-          <w:rFonts w:ascii="Courier New" w:hAnsi="Courier New" w:cs="Courier New"/>
-          <w:sz w:val="20"/>
-          <w:szCs w:val="20"/>
-        </w:rPr>
-        <w:t xml:space="preserve">=7000 </w:t>
-      </w:r>
-      <w:proofErr w:type="spellStart"/>
-      <w:r>
-        <w:rPr>
-          <w:rFonts w:ascii="Courier New" w:hAnsi="Courier New" w:cs="Courier New"/>
-          <w:sz w:val="20"/>
-          <w:szCs w:val="20"/>
-        </w:rPr>
-        <w:t>kWhrated</w:t>
-      </w:r>
-      <w:proofErr w:type="spellEnd"/>
-      <w:r>
-        <w:rPr>
-          <w:rFonts w:ascii="Courier New" w:hAnsi="Courier New" w:cs="Courier New"/>
-          <w:sz w:val="20"/>
-          <w:szCs w:val="20"/>
-        </w:rPr>
-        <w:t xml:space="preserve">=48000 </w:t>
-      </w:r>
-      <w:proofErr w:type="spellStart"/>
-      <w:r>
-        <w:rPr>
-          <w:rFonts w:ascii="Courier New" w:hAnsi="Courier New" w:cs="Courier New"/>
-          <w:sz w:val="20"/>
-          <w:szCs w:val="20"/>
-        </w:rPr>
-        <w:t>kWhstored</w:t>
-      </w:r>
-      <w:proofErr w:type="spellEnd"/>
-      <w:r>
-        <w:rPr>
-          <w:rFonts w:ascii="Courier New" w:hAnsi="Courier New" w:cs="Courier New"/>
-          <w:sz w:val="20"/>
-          <w:szCs w:val="20"/>
-        </w:rPr>
-        <w:t xml:space="preserve">=24000 </w:t>
-      </w:r>
-      <w:proofErr w:type="spellStart"/>
-      <w:r>
-        <w:rPr>
-          <w:rFonts w:ascii="Courier New" w:hAnsi="Courier New" w:cs="Courier New"/>
-          <w:sz w:val="20"/>
-          <w:szCs w:val="20"/>
-        </w:rPr>
-        <w:t>dispmode</w:t>
-      </w:r>
-      <w:proofErr w:type="spellEnd"/>
-      <w:r>
-        <w:rPr>
-          <w:rFonts w:ascii="Courier New" w:hAnsi="Courier New" w:cs="Courier New"/>
-          <w:sz w:val="20"/>
-          <w:szCs w:val="20"/>
-        </w:rPr>
-        <w:t>=follow daily=cycle</w:t>
+      <w:r>
+        <w:rPr>
+          <w:rFonts w:ascii="Courier New" w:hAnsi="Courier New" w:cs="Courier New"/>
+          <w:sz w:val="20"/>
+          <w:szCs w:val="20"/>
+        </w:rPr>
+        <w:t>kva=7000 kWhrated=48000 kWhstored=24000 dispmode=follow daily=cycle</w:t>
       </w:r>
     </w:p>
     <w:p>
@@ -4183,25 +3326,7 @@
           <w:sz w:val="20"/>
           <w:szCs w:val="20"/>
         </w:rPr>
-        <w:t xml:space="preserve"> bus1=pcc1 phases=3 kV=13.2 irradiance=0.5 </w:t>
-      </w:r>
-      <w:proofErr w:type="spellStart"/>
-      <w:r>
-        <w:rPr>
-          <w:rFonts w:ascii="Courier New" w:hAnsi="Courier New" w:cs="Courier New"/>
-          <w:sz w:val="20"/>
-          <w:szCs w:val="20"/>
-        </w:rPr>
-        <w:t>pmpp</w:t>
-      </w:r>
-      <w:proofErr w:type="spellEnd"/>
-      <w:r>
-        <w:rPr>
-          <w:rFonts w:ascii="Courier New" w:hAnsi="Courier New" w:cs="Courier New"/>
-          <w:sz w:val="20"/>
-          <w:szCs w:val="20"/>
-        </w:rPr>
-        <w:t>=1</w:t>
+        <w:t xml:space="preserve"> bus1=pcc1 phases=3 kV=13.2 irradiance=0.5 pmpp=1</w:t>
       </w:r>
     </w:p>
     <w:p>
@@ -4219,9 +3344,9 @@
           <w:sz w:val="20"/>
           <w:szCs w:val="20"/>
         </w:rPr>
+        <w:lastRenderedPageBreak/>
         <w:t xml:space="preserve">~  </w:t>
       </w:r>
-      <w:proofErr w:type="spellStart"/>
       <w:r>
         <w:rPr>
           <w:rFonts w:ascii="Courier New" w:hAnsi="Courier New" w:cs="Courier New"/>
@@ -4238,32 +3363,13 @@
         </w:rPr>
         <w:t>va</w:t>
       </w:r>
-      <w:proofErr w:type="spellEnd"/>
-      <w:r>
-        <w:rPr>
-          <w:rFonts w:ascii="Courier New" w:hAnsi="Courier New" w:cs="Courier New"/>
-          <w:sz w:val="20"/>
-          <w:szCs w:val="20"/>
-        </w:rPr>
-        <w:t xml:space="preserve">=3600 </w:t>
-      </w:r>
-      <w:proofErr w:type="spellStart"/>
-      <w:r>
-        <w:rPr>
-          <w:rFonts w:ascii="Courier New" w:hAnsi="Courier New" w:cs="Courier New"/>
-          <w:sz w:val="20"/>
-          <w:szCs w:val="20"/>
-        </w:rPr>
-        <w:t>varfollowinverter</w:t>
-      </w:r>
-      <w:proofErr w:type="spellEnd"/>
-      <w:r>
-        <w:rPr>
-          <w:rFonts w:ascii="Courier New" w:hAnsi="Courier New" w:cs="Courier New"/>
-          <w:sz w:val="20"/>
-          <w:szCs w:val="20"/>
-        </w:rPr>
-        <w:t>=false</w:t>
+      <w:r>
+        <w:rPr>
+          <w:rFonts w:ascii="Courier New" w:hAnsi="Courier New" w:cs="Courier New"/>
+          <w:sz w:val="20"/>
+          <w:szCs w:val="20"/>
+        </w:rPr>
+        <w:t>=3600 varfollowinverter=false</w:t>
       </w:r>
     </w:p>
     <w:p>
@@ -4297,25 +3403,7 @@
           <w:sz w:val="20"/>
           <w:szCs w:val="20"/>
         </w:rPr>
-        <w:t xml:space="preserve">1 </w:t>
-      </w:r>
-      <w:proofErr w:type="spellStart"/>
-      <w:r>
-        <w:rPr>
-          <w:rFonts w:ascii="Courier New" w:hAnsi="Courier New" w:cs="Courier New"/>
-          <w:sz w:val="20"/>
-          <w:szCs w:val="20"/>
-        </w:rPr>
-        <w:t>pvsystemlist</w:t>
-      </w:r>
-      <w:proofErr w:type="spellEnd"/>
-      <w:r>
-        <w:rPr>
-          <w:rFonts w:ascii="Courier New" w:hAnsi="Courier New" w:cs="Courier New"/>
-          <w:sz w:val="20"/>
-          <w:szCs w:val="20"/>
-        </w:rPr>
-        <w:t>=(</w:t>
+        <w:t>1 pvsystemlist=(</w:t>
       </w:r>
       <w:r>
         <w:rPr>
@@ -4331,33 +3419,7 @@
           <w:sz w:val="20"/>
           <w:szCs w:val="20"/>
         </w:rPr>
-        <w:t>1)</w:t>
-      </w:r>
-      <w:r>
-        <w:rPr>
-          <w:rFonts w:ascii="Courier New" w:hAnsi="Courier New" w:cs="Courier New"/>
-          <w:sz w:val="20"/>
-          <w:szCs w:val="20"/>
-        </w:rPr>
-        <w:t xml:space="preserve"> </w:t>
-      </w:r>
-      <w:proofErr w:type="spellStart"/>
-      <w:r>
-        <w:rPr>
-          <w:rFonts w:ascii="Courier New" w:hAnsi="Courier New" w:cs="Courier New"/>
-          <w:sz w:val="20"/>
-          <w:szCs w:val="20"/>
-        </w:rPr>
-        <w:t>deltaQ_factor</w:t>
-      </w:r>
-      <w:proofErr w:type="spellEnd"/>
-      <w:r>
-        <w:rPr>
-          <w:rFonts w:ascii="Courier New" w:hAnsi="Courier New" w:cs="Courier New"/>
-          <w:sz w:val="20"/>
-          <w:szCs w:val="20"/>
-        </w:rPr>
-        <w:t xml:space="preserve">=0.3 </w:t>
+        <w:t xml:space="preserve">1) deltaQ_factor=0.3 </w:t>
       </w:r>
     </w:p>
     <w:p>
@@ -4393,62 +3455,209 @@
         </w:rPr>
         <w:t xml:space="preserve"> </w:t>
       </w:r>
-      <w:proofErr w:type="spellStart"/>
-      <w:r>
-        <w:rPr>
-          <w:rFonts w:ascii="Courier New" w:hAnsi="Courier New" w:cs="Courier New"/>
-          <w:sz w:val="20"/>
-          <w:szCs w:val="20"/>
-        </w:rPr>
-        <w:t>vreg</w:t>
-      </w:r>
-      <w:proofErr w:type="spellEnd"/>
-      <w:r>
-        <w:rPr>
-          <w:rFonts w:ascii="Courier New" w:hAnsi="Courier New" w:cs="Courier New"/>
-          <w:sz w:val="20"/>
-          <w:szCs w:val="20"/>
-        </w:rPr>
-        <w:t xml:space="preserve">=1.0 slope=22 </w:t>
-      </w:r>
-      <w:proofErr w:type="spellStart"/>
-      <w:r>
-        <w:rPr>
-          <w:rFonts w:ascii="Courier New" w:hAnsi="Courier New" w:cs="Courier New"/>
-          <w:sz w:val="20"/>
-          <w:szCs w:val="20"/>
-        </w:rPr>
-        <w:t>vregtau</w:t>
-      </w:r>
-      <w:proofErr w:type="spellEnd"/>
-      <w:r>
-        <w:rPr>
-          <w:rFonts w:ascii="Courier New" w:hAnsi="Courier New" w:cs="Courier New"/>
-          <w:sz w:val="20"/>
-          <w:szCs w:val="20"/>
-        </w:rPr>
-        <w:t xml:space="preserve">=300 </w:t>
-      </w:r>
-      <w:proofErr w:type="spellStart"/>
-      <w:r>
-        <w:rPr>
-          <w:rFonts w:ascii="Courier New" w:hAnsi="Courier New" w:cs="Courier New"/>
-          <w:sz w:val="20"/>
-          <w:szCs w:val="20"/>
-        </w:rPr>
-        <w:t>Tresponse</w:t>
-      </w:r>
-      <w:proofErr w:type="spellEnd"/>
-      <w:r>
-        <w:rPr>
-          <w:rFonts w:ascii="Courier New" w:hAnsi="Courier New" w:cs="Courier New"/>
-          <w:sz w:val="20"/>
-          <w:szCs w:val="20"/>
-        </w:rPr>
-        <w:t>=5</w:t>
-      </w:r>
-    </w:p>
-    <w:p/>
+      <w:r>
+        <w:rPr>
+          <w:rFonts w:ascii="Courier New" w:hAnsi="Courier New" w:cs="Courier New"/>
+          <w:sz w:val="20"/>
+          <w:szCs w:val="20"/>
+        </w:rPr>
+        <w:t>vreg=1.0 slope=22 vregtau=300 Tresponse=5</w:t>
+      </w:r>
+    </w:p>
+    <w:p>
+      <w:pPr>
+        <w:pStyle w:val="Heading2"/>
+      </w:pPr>
+      <w:r>
+        <w:t>Examples from 202</w:t>
+      </w:r>
+      <w:r>
+        <w:t>3</w:t>
+      </w:r>
+      <w:r>
+        <w:t xml:space="preserve"> General Meeting</w:t>
+      </w:r>
+    </w:p>
+    <w:p>
+      <w:r>
+        <w:t xml:space="preserve">A revised application guide for IEEE 1547 </w:t>
+      </w:r>
+      <w:r>
+        <w:fldChar w:fldCharType="begin"/>
+      </w:r>
+      <w:r>
+        <w:instrText xml:space="preserve"> ADDIN EN.CITE &lt;EndNote&gt;&lt;Cite&gt;&lt;Year&gt;2009&lt;/Year&gt;&lt;RecNum&gt;688&lt;/RecNum&gt;&lt;DisplayText&gt;[4]&lt;/DisplayText&gt;&lt;record&gt;&lt;rec-number&gt;688&lt;/rec-number&gt;&lt;foreign-keys&gt;&lt;key app="EN" db-id="dxt9wraza9p25zevrw5v5e0rsvafazdvzfe0" timestamp="1666029033"&gt;688&lt;/key&gt;&lt;/foreign-keys&gt;&lt;ref-type name="Journal Article"&gt;17&lt;/ref-type&gt;&lt;contributors&gt;&lt;/contributors&gt;&lt;titles&gt;&lt;title&gt;IEEE Application Guide for IEEE Std 1547(TM), IEEE Standard for Interconnecting Distributed Resources with Electric Power Systems&lt;/title&gt;&lt;secondary-title&gt;IEEE Std 1547.2-2008&lt;/secondary-title&gt;&lt;/titles&gt;&lt;periodical&gt;&lt;full-title&gt;IEEE Std 1547.2-2008&lt;/full-title&gt;&lt;/periodical&gt;&lt;pages&gt;1-217&lt;/pages&gt;&lt;dates&gt;&lt;year&gt;2009&lt;/year&gt;&lt;/dates&gt;&lt;urls&gt;&lt;/urls&gt;&lt;electronic-resource-num&gt;10.1109/IEEESTD.2008.4816078&lt;/electronic-resource-num&gt;&lt;/record&gt;&lt;/Cite&gt;&lt;/EndNote&gt;</w:instrText>
+      </w:r>
+      <w:r>
+        <w:fldChar w:fldCharType="separate"/>
+      </w:r>
+      <w:r>
+        <w:rPr>
+          <w:noProof/>
+        </w:rPr>
+        <w:t>[4]</w:t>
+      </w:r>
+      <w:r>
+        <w:fldChar w:fldCharType="end"/>
+      </w:r>
+      <w:r>
+        <w:t xml:space="preserve"> is now in ballot resolution, </w:t>
+      </w:r>
+      <w:r>
+        <w:t>containing</w:t>
+      </w:r>
+      <w:r>
+        <w:t xml:space="preserve"> new material on voltage response in clause 5. </w:t>
+      </w:r>
+      <w:r>
+        <w:t>This revision to IEEE 1547.2 should be published in 2023. To provide additional background on the autonomously varying reference voltage, a conference paper has also been submitted for the IEEE PES General Meeting</w:t>
+      </w:r>
+      <w:r>
+        <w:t xml:space="preserve"> </w:t>
+      </w:r>
+      <w:r>
+        <w:fldChar w:fldCharType="begin"/>
+      </w:r>
+      <w:r>
+        <w:instrText xml:space="preserve"> ADDIN EN.CITE &lt;EndNote&gt;&lt;Cite&gt;&lt;Author&gt;McDermott&lt;/Author&gt;&lt;Year&gt;2023&lt;/Year&gt;&lt;RecNum&gt;686&lt;/RecNum&gt;&lt;DisplayText&gt;[5]&lt;/DisplayText&gt;&lt;record&gt;&lt;rec-number&gt;686&lt;/rec-number&gt;&lt;foreign-keys&gt;&lt;key app="EN" db-id="dxt9wraza9p25zevrw5v5e0rsvafazdvzfe0" timestamp="1666028499"&gt;686&lt;/key&gt;&lt;/foreign-keys&gt;&lt;ref-type name="Conference Paper"&gt;47&lt;/ref-type&gt;&lt;contributors&gt;&lt;authors&gt;&lt;author&gt;McDermott, T. E.&lt;/author&gt;&lt;/authors&gt;&lt;/contributors&gt;&lt;titles&gt;&lt;title&gt;Autonomous Voltage Response for Distributed Energy Resources [submitted]&lt;/title&gt;&lt;secondary-title&gt;IEEE PES General Meeting&lt;/secondary-title&gt;&lt;/titles&gt;&lt;dates&gt;&lt;year&gt;2023&lt;/year&gt;&lt;pub-dates&gt;&lt;date&gt;July 16-20&lt;/date&gt;&lt;/pub-dates&gt;&lt;/dates&gt;&lt;pub-location&gt;Orlando, FL&lt;/pub-location&gt;&lt;urls&gt;&lt;/urls&gt;&lt;/record&gt;&lt;/Cite&gt;&lt;/EndNote&gt;</w:instrText>
+      </w:r>
+      <w:r>
+        <w:fldChar w:fldCharType="separate"/>
+      </w:r>
+      <w:r>
+        <w:rPr>
+          <w:noProof/>
+        </w:rPr>
+        <w:t>[5]</w:t>
+      </w:r>
+      <w:r>
+        <w:fldChar w:fldCharType="end"/>
+      </w:r>
+      <w:r>
+        <w:t>.</w:t>
+      </w:r>
+      <w:r>
+        <w:t xml:space="preserve"> Examples from the conference paper are now distributed with OpenDSS:</w:t>
+      </w:r>
+    </w:p>
+    <w:p>
+      <w:pPr>
+        <w:pStyle w:val="ListParagraph"/>
+        <w:numPr>
+          <w:ilvl w:val="0"/>
+          <w:numId w:val="6"/>
+        </w:numPr>
+      </w:pPr>
+      <w:r>
+        <w:rPr>
+          <w:i/>
+          <w:iCs/>
+        </w:rPr>
+        <w:t>Hawaii.py</w:t>
+      </w:r>
+      <w:r>
+        <w:t xml:space="preserve"> creates Figure 4 of the paper, using the OpenDSS COM interface. The network model is embedded in the Python source.</w:t>
+      </w:r>
+    </w:p>
+    <w:p>
+      <w:pPr>
+        <w:pStyle w:val="ListParagraph"/>
+        <w:numPr>
+          <w:ilvl w:val="0"/>
+          <w:numId w:val="6"/>
+        </w:numPr>
+      </w:pPr>
+      <w:r>
+        <w:rPr>
+          <w:i/>
+          <w:iCs/>
+        </w:rPr>
+        <w:t>SCErun.py</w:t>
+      </w:r>
+      <w:r>
+        <w:t xml:space="preserve"> simulates the secondary circuit example; use command line argument </w:t>
+      </w:r>
+      <w:r>
+        <w:rPr>
+          <w:i/>
+          <w:iCs/>
+        </w:rPr>
+        <w:t>no</w:t>
+      </w:r>
+      <w:r>
+        <w:t xml:space="preserve"> to run without AVR and </w:t>
+      </w:r>
+      <w:r>
+        <w:rPr>
+          <w:i/>
+          <w:iCs/>
+        </w:rPr>
+        <w:t>yes</w:t>
+      </w:r>
+      <w:r>
+        <w:t xml:space="preserve"> to run with AVR.</w:t>
+      </w:r>
+      <w:r>
+        <w:t xml:space="preserve"> The network model is embedded in the Python source.</w:t>
+      </w:r>
+    </w:p>
+    <w:p>
+      <w:pPr>
+        <w:pStyle w:val="ListParagraph"/>
+        <w:numPr>
+          <w:ilvl w:val="0"/>
+          <w:numId w:val="6"/>
+        </w:numPr>
+      </w:pPr>
+      <w:r>
+        <w:rPr>
+          <w:i/>
+          <w:iCs/>
+        </w:rPr>
+        <w:t>SCEplot.py</w:t>
+      </w:r>
+      <w:r>
+        <w:t xml:space="preserve"> creates Figures 6-7 of the paper, from the results of </w:t>
+      </w:r>
+      <w:r>
+        <w:rPr>
+          <w:i/>
+          <w:iCs/>
+        </w:rPr>
+        <w:t>SCErun.py</w:t>
+      </w:r>
+      <w:r>
+        <w:t xml:space="preserve">. Use command line arguments </w:t>
+      </w:r>
+      <w:r>
+        <w:rPr>
+          <w:i/>
+          <w:iCs/>
+        </w:rPr>
+        <w:t>no</w:t>
+      </w:r>
+      <w:r>
+        <w:t xml:space="preserve"> and </w:t>
+      </w:r>
+      <w:r>
+        <w:rPr>
+          <w:i/>
+          <w:iCs/>
+        </w:rPr>
+        <w:t>yes</w:t>
+      </w:r>
+      <w:r>
+        <w:t>.</w:t>
+      </w:r>
+    </w:p>
+    <w:p>
+      <w:pPr>
+        <w:ind w:left="51"/>
+      </w:pPr>
+      <w:r>
+        <w:t>These examples were tested with OpenDSS v9.5.1.1 and OpenDSSCmd v1.7.6.</w:t>
+      </w:r>
+    </w:p>
     <w:p>
       <w:pPr>
         <w:pStyle w:val="Heading2"/>
@@ -4496,12 +3705,70 @@
         <w:ind w:left="720" w:hanging="720"/>
       </w:pPr>
       <w:r>
-        <w:lastRenderedPageBreak/>
         <w:t>[2]</w:t>
       </w:r>
       <w:r>
         <w:tab/>
-        <w:t>T. E. McDermott and S. R. Abate, "Adaptive Voltage Regulation for Solar Power Inverters on Distribution Systems," presented at the IEEE Photovoltaic Specialists Conference (PVSC-46), Chicago, 2019.</w:t>
+        <w:t xml:space="preserve">T. E. McDermott and S. R. Abate, "Adaptive Voltage Regulation for Solar Power Inverters on Distribution Systems," presented at the IEEE Photovoltaic Specialists Conference (PVSC-46), Chicago, 2019. [Online]. Available: </w:t>
+      </w:r>
+      <w:hyperlink r:id="rId15" w:history="1">
+        <w:r>
+          <w:rPr>
+            <w:rStyle w:val="Hyperlink"/>
+          </w:rPr>
+          <w:t>https://doi.org/10.1109/PVSC40753.2019.8981277</w:t>
+        </w:r>
+      </w:hyperlink>
+      <w:r>
+        <w:t>.</w:t>
+      </w:r>
+    </w:p>
+    <w:p>
+      <w:pPr>
+        <w:pStyle w:val="EndNoteBibliography"/>
+        <w:spacing w:after="0"/>
+        <w:ind w:left="720" w:hanging="720"/>
+      </w:pPr>
+      <w:r>
+        <w:t>[3]</w:t>
+      </w:r>
+      <w:r>
+        <w:tab/>
+        <w:t xml:space="preserve">California Energy Commission. "Rule 21 Smart Inverter Working Group Technical Reference Materials." </w:t>
+      </w:r>
+      <w:hyperlink r:id="rId16" w:history="1">
+        <w:r>
+          <w:rPr>
+            <w:rStyle w:val="Hyperlink"/>
+          </w:rPr>
+          <w:t>https://www.energy.ca.gov/electricity_analysis/rule21/</w:t>
+        </w:r>
+      </w:hyperlink>
+      <w:r>
+        <w:t xml:space="preserve"> (accessed 2019).</w:t>
+      </w:r>
+    </w:p>
+    <w:p>
+      <w:pPr>
+        <w:pStyle w:val="EndNoteBibliography"/>
+        <w:spacing w:after="0"/>
+        <w:ind w:left="720" w:hanging="720"/>
+      </w:pPr>
+      <w:r>
+        <w:t>[4]</w:t>
+      </w:r>
+      <w:r>
+        <w:tab/>
+        <w:t xml:space="preserve">"IEEE Application Guide for IEEE Std 1547(TM), IEEE Standard for Interconnecting Distributed Resources with Electric Power Systems," </w:t>
+      </w:r>
+      <w:r>
+        <w:rPr>
+          <w:i/>
+        </w:rPr>
+        <w:t xml:space="preserve">IEEE Std 1547.2-2008, </w:t>
+      </w:r>
+      <w:r>
+        <w:t>pp. 1-217, 2009, doi: 10.1109/IEEESTD.2008.4816078.</w:t>
       </w:r>
     </w:p>
     <w:p>
@@ -4510,20 +3777,11 @@
         <w:ind w:left="720" w:hanging="720"/>
       </w:pPr>
       <w:r>
-        <w:t>[3]</w:t>
+        <w:t>[5]</w:t>
       </w:r>
       <w:r>
         <w:tab/>
-        <w:t xml:space="preserve">California Energy Commission. (2017). </w:t>
-      </w:r>
-      <w:r>
-        <w:rPr>
-          <w:i/>
-        </w:rPr>
-        <w:t>Rule 21 Smart Inverter Working Group Technical Reference Materials</w:t>
-      </w:r>
-      <w:r>
-        <w:t>. Available: https://www.energy.ca.gov/electricity_analysis/rule21/</w:t>
+        <w:t>T. E. McDermott, "Autonomous Voltage Response for Distributed Energy Resources [submitted]," presented at the IEEE PES General Meeting, Orlando, FL, July 16-20, 2023.</w:t>
       </w:r>
     </w:p>
     <w:p>
@@ -4543,7 +3801,7 @@
 </file>
 
 <file path=word/endnotes.xml><?xml version="1.0" encoding="utf-8"?>
-<w:endnotes xmlns:wpc="http://schemas.microsoft.com/office/word/2010/wordprocessingCanvas" xmlns:cx="http://schemas.microsoft.com/office/drawing/2014/chartex" xmlns:cx1="http://schemas.microsoft.com/office/drawing/2015/9/8/chartex" xmlns:cx2="http://schemas.microsoft.com/office/drawing/2015/10/21/chartex" xmlns:cx3="http://schemas.microsoft.com/office/drawing/2016/5/9/chartex" xmlns:cx4="http://schemas.microsoft.com/office/drawing/2016/5/10/chartex" xmlns:cx5="http://schemas.microsoft.com/office/drawing/2016/5/11/chartex" xmlns:cx6="http://schemas.microsoft.com/office/drawing/2016/5/12/chartex" xmlns:cx7="http://schemas.microsoft.com/office/drawing/2016/5/13/chartex" xmlns:cx8="http://schemas.microsoft.com/office/drawing/2016/5/14/chartex" xmlns:mc="http://schemas.openxmlformats.org/markup-compatibility/2006" xmlns:aink="http://schemas.microsoft.com/office/drawing/2016/ink" xmlns:am3d="http://schemas.microsoft.com/office/drawing/2017/model3d" xmlns:o="urn:schemas-microsoft-com:office:office" xmlns:r="http://schemas.openxmlformats.org/officeDocument/2006/relationships" xmlns:m="http://schemas.openxmlformats.org/officeDocument/2006/math" xmlns:v="urn:schemas-microsoft-com:vml" xmlns:wp14="http://schemas.microsoft.com/office/word/2010/wordprocessingDrawing" xmlns:wp="http://schemas.openxmlformats.org/drawingml/2006/wordprocessingDrawing" xmlns:w10="urn:schemas-microsoft-com:office:word" xmlns:w="http://schemas.openxmlformats.org/wordprocessingml/2006/main" xmlns:w14="http://schemas.microsoft.com/office/word/2010/wordml" xmlns:w15="http://schemas.microsoft.com/office/word/2012/wordml" xmlns:w16cid="http://schemas.microsoft.com/office/word/2016/wordml/cid" xmlns:w16se="http://schemas.microsoft.com/office/word/2015/wordml/symex" xmlns:wpg="http://schemas.microsoft.com/office/word/2010/wordprocessingGroup" xmlns:wpi="http://schemas.microsoft.com/office/word/2010/wordprocessingInk" xmlns:wne="http://schemas.microsoft.com/office/word/2006/wordml" xmlns:wps="http://schemas.microsoft.com/office/word/2010/wordprocessingShape" mc:Ignorable="w14 w15 w16se w16cid wp14">
+<w:endnotes xmlns:wpc="http://schemas.microsoft.com/office/word/2010/wordprocessingCanvas" xmlns:cx="http://schemas.microsoft.com/office/drawing/2014/chartex" xmlns:cx1="http://schemas.microsoft.com/office/drawing/2015/9/8/chartex" xmlns:cx2="http://schemas.microsoft.com/office/drawing/2015/10/21/chartex" xmlns:cx3="http://schemas.microsoft.com/office/drawing/2016/5/9/chartex" xmlns:cx4="http://schemas.microsoft.com/office/drawing/2016/5/10/chartex" xmlns:cx5="http://schemas.microsoft.com/office/drawing/2016/5/11/chartex" xmlns:cx6="http://schemas.microsoft.com/office/drawing/2016/5/12/chartex" xmlns:cx7="http://schemas.microsoft.com/office/drawing/2016/5/13/chartex" xmlns:cx8="http://schemas.microsoft.com/office/drawing/2016/5/14/chartex" xmlns:mc="http://schemas.openxmlformats.org/markup-compatibility/2006" xmlns:aink="http://schemas.microsoft.com/office/drawing/2016/ink" xmlns:am3d="http://schemas.microsoft.com/office/drawing/2017/model3d" xmlns:o="urn:schemas-microsoft-com:office:office" xmlns:r="http://schemas.openxmlformats.org/officeDocument/2006/relationships" xmlns:m="http://schemas.openxmlformats.org/officeDocument/2006/math" xmlns:v="urn:schemas-microsoft-com:vml" xmlns:wp14="http://schemas.microsoft.com/office/word/2010/wordprocessingDrawing" xmlns:wp="http://schemas.openxmlformats.org/drawingml/2006/wordprocessingDrawing" xmlns:w10="urn:schemas-microsoft-com:office:word" xmlns:w="http://schemas.openxmlformats.org/wordprocessingml/2006/main" xmlns:w14="http://schemas.microsoft.com/office/word/2010/wordml" xmlns:w15="http://schemas.microsoft.com/office/word/2012/wordml" xmlns:w16cex="http://schemas.microsoft.com/office/word/2018/wordml/cex" xmlns:w16cid="http://schemas.microsoft.com/office/word/2016/wordml/cid" xmlns:w16="http://schemas.microsoft.com/office/word/2018/wordml" xmlns:w16sdtdh="http://schemas.microsoft.com/office/word/2020/wordml/sdtdatahash" xmlns:w16se="http://schemas.microsoft.com/office/word/2015/wordml/symex" xmlns:wpg="http://schemas.microsoft.com/office/word/2010/wordprocessingGroup" xmlns:wpi="http://schemas.microsoft.com/office/word/2010/wordprocessingInk" xmlns:wne="http://schemas.microsoft.com/office/word/2006/wordml" xmlns:wps="http://schemas.microsoft.com/office/word/2010/wordprocessingShape" mc:Ignorable="w14 w15 w16se w16cid w16 w16cex w16sdtdh wp14">
   <w:endnote w:type="separator" w:id="-1">
     <w:p>
       <w:pPr>
@@ -4568,7 +3826,7 @@
 </file>
 
 <file path=word/footer1.xml><?xml version="1.0" encoding="utf-8"?>
-<w:ftr xmlns:wpc="http://schemas.microsoft.com/office/word/2010/wordprocessingCanvas" xmlns:cx="http://schemas.microsoft.com/office/drawing/2014/chartex" xmlns:cx1="http://schemas.microsoft.com/office/drawing/2015/9/8/chartex" xmlns:cx2="http://schemas.microsoft.com/office/drawing/2015/10/21/chartex" xmlns:cx3="http://schemas.microsoft.com/office/drawing/2016/5/9/chartex" xmlns:cx4="http://schemas.microsoft.com/office/drawing/2016/5/10/chartex" xmlns:cx5="http://schemas.microsoft.com/office/drawing/2016/5/11/chartex" xmlns:cx6="http://schemas.microsoft.com/office/drawing/2016/5/12/chartex" xmlns:cx7="http://schemas.microsoft.com/office/drawing/2016/5/13/chartex" xmlns:cx8="http://schemas.microsoft.com/office/drawing/2016/5/14/chartex" xmlns:mc="http://schemas.openxmlformats.org/markup-compatibility/2006" xmlns:aink="http://schemas.microsoft.com/office/drawing/2016/ink" xmlns:am3d="http://schemas.microsoft.com/office/drawing/2017/model3d" xmlns:o="urn:schemas-microsoft-com:office:office" xmlns:r="http://schemas.openxmlformats.org/officeDocument/2006/relationships" xmlns:m="http://schemas.openxmlformats.org/officeDocument/2006/math" xmlns:v="urn:schemas-microsoft-com:vml" xmlns:wp14="http://schemas.microsoft.com/office/word/2010/wordprocessingDrawing" xmlns:wp="http://schemas.openxmlformats.org/drawingml/2006/wordprocessingDrawing" xmlns:w10="urn:schemas-microsoft-com:office:word" xmlns:w="http://schemas.openxmlformats.org/wordprocessingml/2006/main" xmlns:w14="http://schemas.microsoft.com/office/word/2010/wordml" xmlns:w15="http://schemas.microsoft.com/office/word/2012/wordml" xmlns:w16cid="http://schemas.microsoft.com/office/word/2016/wordml/cid" xmlns:w16se="http://schemas.microsoft.com/office/word/2015/wordml/symex" xmlns:wpg="http://schemas.microsoft.com/office/word/2010/wordprocessingGroup" xmlns:wpi="http://schemas.microsoft.com/office/word/2010/wordprocessingInk" xmlns:wne="http://schemas.microsoft.com/office/word/2006/wordml" xmlns:wps="http://schemas.microsoft.com/office/word/2010/wordprocessingShape" mc:Ignorable="w14 w15 w16se w16cid wp14">
+<w:ftr xmlns:wpc="http://schemas.microsoft.com/office/word/2010/wordprocessingCanvas" xmlns:cx="http://schemas.microsoft.com/office/drawing/2014/chartex" xmlns:cx1="http://schemas.microsoft.com/office/drawing/2015/9/8/chartex" xmlns:cx2="http://schemas.microsoft.com/office/drawing/2015/10/21/chartex" xmlns:cx3="http://schemas.microsoft.com/office/drawing/2016/5/9/chartex" xmlns:cx4="http://schemas.microsoft.com/office/drawing/2016/5/10/chartex" xmlns:cx5="http://schemas.microsoft.com/office/drawing/2016/5/11/chartex" xmlns:cx6="http://schemas.microsoft.com/office/drawing/2016/5/12/chartex" xmlns:cx7="http://schemas.microsoft.com/office/drawing/2016/5/13/chartex" xmlns:cx8="http://schemas.microsoft.com/office/drawing/2016/5/14/chartex" xmlns:mc="http://schemas.openxmlformats.org/markup-compatibility/2006" xmlns:aink="http://schemas.microsoft.com/office/drawing/2016/ink" xmlns:am3d="http://schemas.microsoft.com/office/drawing/2017/model3d" xmlns:o="urn:schemas-microsoft-com:office:office" xmlns:r="http://schemas.openxmlformats.org/officeDocument/2006/relationships" xmlns:m="http://schemas.openxmlformats.org/officeDocument/2006/math" xmlns:v="urn:schemas-microsoft-com:vml" xmlns:wp14="http://schemas.microsoft.com/office/word/2010/wordprocessingDrawing" xmlns:wp="http://schemas.openxmlformats.org/drawingml/2006/wordprocessingDrawing" xmlns:w10="urn:schemas-microsoft-com:office:word" xmlns:w="http://schemas.openxmlformats.org/wordprocessingml/2006/main" xmlns:w14="http://schemas.microsoft.com/office/word/2010/wordml" xmlns:w15="http://schemas.microsoft.com/office/word/2012/wordml" xmlns:w16cex="http://schemas.microsoft.com/office/word/2018/wordml/cex" xmlns:w16cid="http://schemas.microsoft.com/office/word/2016/wordml/cid" xmlns:w16="http://schemas.microsoft.com/office/word/2018/wordml" xmlns:w16sdtdh="http://schemas.microsoft.com/office/word/2020/wordml/sdtdatahash" xmlns:w16se="http://schemas.microsoft.com/office/word/2015/wordml/symex" xmlns:wpg="http://schemas.microsoft.com/office/word/2010/wordprocessingGroup" xmlns:wpi="http://schemas.microsoft.com/office/word/2010/wordprocessingInk" xmlns:wne="http://schemas.microsoft.com/office/word/2006/wordml" xmlns:wps="http://schemas.microsoft.com/office/word/2010/wordprocessingShape" mc:Ignorable="w14 w15 w16se w16cid w16 w16cex w16sdtdh wp14">
   <w:p>
     <w:pPr>
       <w:pStyle w:val="Footer"/>
@@ -4653,7 +3911,7 @@
         <w:i/>
         <w:noProof/>
       </w:rPr>
-      <w:t>6/17/2019</w:t>
+      <w:t>10/17/2022</w:t>
     </w:r>
     <w:r>
       <w:rPr>
@@ -4667,7 +3925,7 @@
 </file>
 
 <file path=word/footnotes.xml><?xml version="1.0" encoding="utf-8"?>
-<w:footnotes xmlns:wpc="http://schemas.microsoft.com/office/word/2010/wordprocessingCanvas" xmlns:cx="http://schemas.microsoft.com/office/drawing/2014/chartex" xmlns:cx1="http://schemas.microsoft.com/office/drawing/2015/9/8/chartex" xmlns:cx2="http://schemas.microsoft.com/office/drawing/2015/10/21/chartex" xmlns:cx3="http://schemas.microsoft.com/office/drawing/2016/5/9/chartex" xmlns:cx4="http://schemas.microsoft.com/office/drawing/2016/5/10/chartex" xmlns:cx5="http://schemas.microsoft.com/office/drawing/2016/5/11/chartex" xmlns:cx6="http://schemas.microsoft.com/office/drawing/2016/5/12/chartex" xmlns:cx7="http://schemas.microsoft.com/office/drawing/2016/5/13/chartex" xmlns:cx8="http://schemas.microsoft.com/office/drawing/2016/5/14/chartex" xmlns:mc="http://schemas.openxmlformats.org/markup-compatibility/2006" xmlns:aink="http://schemas.microsoft.com/office/drawing/2016/ink" xmlns:am3d="http://schemas.microsoft.com/office/drawing/2017/model3d" xmlns:o="urn:schemas-microsoft-com:office:office" xmlns:r="http://schemas.openxmlformats.org/officeDocument/2006/relationships" xmlns:m="http://schemas.openxmlformats.org/officeDocument/2006/math" xmlns:v="urn:schemas-microsoft-com:vml" xmlns:wp14="http://schemas.microsoft.com/office/word/2010/wordprocessingDrawing" xmlns:wp="http://schemas.openxmlformats.org/drawingml/2006/wordprocessingDrawing" xmlns:w10="urn:schemas-microsoft-com:office:word" xmlns:w="http://schemas.openxmlformats.org/wordprocessingml/2006/main" xmlns:w14="http://schemas.microsoft.com/office/word/2010/wordml" xmlns:w15="http://schemas.microsoft.com/office/word/2012/wordml" xmlns:w16cid="http://schemas.microsoft.com/office/word/2016/wordml/cid" xmlns:w16se="http://schemas.microsoft.com/office/word/2015/wordml/symex" xmlns:wpg="http://schemas.microsoft.com/office/word/2010/wordprocessingGroup" xmlns:wpi="http://schemas.microsoft.com/office/word/2010/wordprocessingInk" xmlns:wne="http://schemas.microsoft.com/office/word/2006/wordml" xmlns:wps="http://schemas.microsoft.com/office/word/2010/wordprocessingShape" mc:Ignorable="w14 w15 w16se w16cid wp14">
+<w:footnotes xmlns:wpc="http://schemas.microsoft.com/office/word/2010/wordprocessingCanvas" xmlns:cx="http://schemas.microsoft.com/office/drawing/2014/chartex" xmlns:cx1="http://schemas.microsoft.com/office/drawing/2015/9/8/chartex" xmlns:cx2="http://schemas.microsoft.com/office/drawing/2015/10/21/chartex" xmlns:cx3="http://schemas.microsoft.com/office/drawing/2016/5/9/chartex" xmlns:cx4="http://schemas.microsoft.com/office/drawing/2016/5/10/chartex" xmlns:cx5="http://schemas.microsoft.com/office/drawing/2016/5/11/chartex" xmlns:cx6="http://schemas.microsoft.com/office/drawing/2016/5/12/chartex" xmlns:cx7="http://schemas.microsoft.com/office/drawing/2016/5/13/chartex" xmlns:cx8="http://schemas.microsoft.com/office/drawing/2016/5/14/chartex" xmlns:mc="http://schemas.openxmlformats.org/markup-compatibility/2006" xmlns:aink="http://schemas.microsoft.com/office/drawing/2016/ink" xmlns:am3d="http://schemas.microsoft.com/office/drawing/2017/model3d" xmlns:o="urn:schemas-microsoft-com:office:office" xmlns:r="http://schemas.openxmlformats.org/officeDocument/2006/relationships" xmlns:m="http://schemas.openxmlformats.org/officeDocument/2006/math" xmlns:v="urn:schemas-microsoft-com:vml" xmlns:wp14="http://schemas.microsoft.com/office/word/2010/wordprocessingDrawing" xmlns:wp="http://schemas.openxmlformats.org/drawingml/2006/wordprocessingDrawing" xmlns:w10="urn:schemas-microsoft-com:office:word" xmlns:w="http://schemas.openxmlformats.org/wordprocessingml/2006/main" xmlns:w14="http://schemas.microsoft.com/office/word/2010/wordml" xmlns:w15="http://schemas.microsoft.com/office/word/2012/wordml" xmlns:w16cex="http://schemas.microsoft.com/office/word/2018/wordml/cex" xmlns:w16cid="http://schemas.microsoft.com/office/word/2016/wordml/cid" xmlns:w16="http://schemas.microsoft.com/office/word/2018/wordml" xmlns:w16sdtdh="http://schemas.microsoft.com/office/word/2020/wordml/sdtdatahash" xmlns:w16se="http://schemas.microsoft.com/office/word/2015/wordml/symex" xmlns:wpg="http://schemas.microsoft.com/office/word/2010/wordprocessingGroup" xmlns:wpi="http://schemas.microsoft.com/office/word/2010/wordprocessingInk" xmlns:wne="http://schemas.microsoft.com/office/word/2006/wordml" xmlns:wps="http://schemas.microsoft.com/office/word/2010/wordprocessingShape" mc:Ignorable="w14 w15 w16se w16cid w16 w16cex w16sdtdh wp14">
   <w:footnote w:type="separator" w:id="-1">
     <w:p>
       <w:pPr>
@@ -4692,7 +3950,7 @@
 </file>
 
 <file path=word/header1.xml><?xml version="1.0" encoding="utf-8"?>
-<w:hdr xmlns:wpc="http://schemas.microsoft.com/office/word/2010/wordprocessingCanvas" xmlns:cx="http://schemas.microsoft.com/office/drawing/2014/chartex" xmlns:cx1="http://schemas.microsoft.com/office/drawing/2015/9/8/chartex" xmlns:cx2="http://schemas.microsoft.com/office/drawing/2015/10/21/chartex" xmlns:cx3="http://schemas.microsoft.com/office/drawing/2016/5/9/chartex" xmlns:cx4="http://schemas.microsoft.com/office/drawing/2016/5/10/chartex" xmlns:cx5="http://schemas.microsoft.com/office/drawing/2016/5/11/chartex" xmlns:cx6="http://schemas.microsoft.com/office/drawing/2016/5/12/chartex" xmlns:cx7="http://schemas.microsoft.com/office/drawing/2016/5/13/chartex" xmlns:cx8="http://schemas.microsoft.com/office/drawing/2016/5/14/chartex" xmlns:mc="http://schemas.openxmlformats.org/markup-compatibility/2006" xmlns:aink="http://schemas.microsoft.com/office/drawing/2016/ink" xmlns:am3d="http://schemas.microsoft.com/office/drawing/2017/model3d" xmlns:o="urn:schemas-microsoft-com:office:office" xmlns:r="http://schemas.openxmlformats.org/officeDocument/2006/relationships" xmlns:m="http://schemas.openxmlformats.org/officeDocument/2006/math" xmlns:v="urn:schemas-microsoft-com:vml" xmlns:wp14="http://schemas.microsoft.com/office/word/2010/wordprocessingDrawing" xmlns:wp="http://schemas.openxmlformats.org/drawingml/2006/wordprocessingDrawing" xmlns:w10="urn:schemas-microsoft-com:office:word" xmlns:w="http://schemas.openxmlformats.org/wordprocessingml/2006/main" xmlns:w14="http://schemas.microsoft.com/office/word/2010/wordml" xmlns:w15="http://schemas.microsoft.com/office/word/2012/wordml" xmlns:w16cid="http://schemas.microsoft.com/office/word/2016/wordml/cid" xmlns:w16se="http://schemas.microsoft.com/office/word/2015/wordml/symex" xmlns:wpg="http://schemas.microsoft.com/office/word/2010/wordprocessingGroup" xmlns:wpi="http://schemas.microsoft.com/office/word/2010/wordprocessingInk" xmlns:wne="http://schemas.microsoft.com/office/word/2006/wordml" xmlns:wps="http://schemas.microsoft.com/office/word/2010/wordprocessingShape" mc:Ignorable="w14 w15 w16se w16cid wp14">
+<w:hdr xmlns:wpc="http://schemas.microsoft.com/office/word/2010/wordprocessingCanvas" xmlns:cx="http://schemas.microsoft.com/office/drawing/2014/chartex" xmlns:cx1="http://schemas.microsoft.com/office/drawing/2015/9/8/chartex" xmlns:cx2="http://schemas.microsoft.com/office/drawing/2015/10/21/chartex" xmlns:cx3="http://schemas.microsoft.com/office/drawing/2016/5/9/chartex" xmlns:cx4="http://schemas.microsoft.com/office/drawing/2016/5/10/chartex" xmlns:cx5="http://schemas.microsoft.com/office/drawing/2016/5/11/chartex" xmlns:cx6="http://schemas.microsoft.com/office/drawing/2016/5/12/chartex" xmlns:cx7="http://schemas.microsoft.com/office/drawing/2016/5/13/chartex" xmlns:cx8="http://schemas.microsoft.com/office/drawing/2016/5/14/chartex" xmlns:mc="http://schemas.openxmlformats.org/markup-compatibility/2006" xmlns:aink="http://schemas.microsoft.com/office/drawing/2016/ink" xmlns:am3d="http://schemas.microsoft.com/office/drawing/2017/model3d" xmlns:o="urn:schemas-microsoft-com:office:office" xmlns:r="http://schemas.openxmlformats.org/officeDocument/2006/relationships" xmlns:m="http://schemas.openxmlformats.org/officeDocument/2006/math" xmlns:v="urn:schemas-microsoft-com:vml" xmlns:wp14="http://schemas.microsoft.com/office/word/2010/wordprocessingDrawing" xmlns:wp="http://schemas.openxmlformats.org/drawingml/2006/wordprocessingDrawing" xmlns:w10="urn:schemas-microsoft-com:office:word" xmlns:w="http://schemas.openxmlformats.org/wordprocessingml/2006/main" xmlns:w14="http://schemas.microsoft.com/office/word/2010/wordml" xmlns:w15="http://schemas.microsoft.com/office/word/2012/wordml" xmlns:w16cex="http://schemas.microsoft.com/office/word/2018/wordml/cex" xmlns:w16cid="http://schemas.microsoft.com/office/word/2016/wordml/cid" xmlns:w16="http://schemas.microsoft.com/office/word/2018/wordml" xmlns:w16sdtdh="http://schemas.microsoft.com/office/word/2020/wordml/sdtdatahash" xmlns:w16se="http://schemas.microsoft.com/office/word/2015/wordml/symex" xmlns:wpg="http://schemas.microsoft.com/office/word/2010/wordprocessingGroup" xmlns:wpi="http://schemas.microsoft.com/office/word/2010/wordprocessingInk" xmlns:wne="http://schemas.microsoft.com/office/word/2006/wordml" xmlns:wps="http://schemas.microsoft.com/office/word/2010/wordprocessingShape" mc:Ignorable="w14 w15 w16se w16cid w16 w16cex w16sdtdh wp14">
   <w:p>
     <w:pPr>
       <w:pStyle w:val="Header"/>
@@ -4701,21 +3959,12 @@
         <w:u w:val="single"/>
       </w:rPr>
     </w:pPr>
-    <w:proofErr w:type="spellStart"/>
     <w:r>
       <w:rPr>
         <w:i/>
         <w:u w:val="single"/>
       </w:rPr>
-      <w:t>OpenDSS</w:t>
-    </w:r>
-    <w:proofErr w:type="spellEnd"/>
-    <w:r>
-      <w:rPr>
-        <w:i/>
-        <w:u w:val="single"/>
-      </w:rPr>
-      <w:t xml:space="preserve"> Tech Note</w:t>
+      <w:t>OpenDSS Tech Note</w:t>
     </w:r>
     <w:r>
       <w:rPr>
@@ -4731,29 +3980,133 @@
       </w:rPr>
       <w:tab/>
     </w:r>
-    <w:proofErr w:type="spellStart"/>
     <w:r>
       <w:rPr>
         <w:i/>
         <w:u w:val="single"/>
       </w:rPr>
-      <w:t>ExpControl</w:t>
-    </w:r>
-    <w:proofErr w:type="spellEnd"/>
-    <w:r>
-      <w:rPr>
-        <w:i/>
-        <w:u w:val="single"/>
-      </w:rPr>
-      <w:t xml:space="preserve"> for PV Inverters</w:t>
+      <w:t>ExpControl for PV Inverters</w:t>
     </w:r>
   </w:p>
 </w:hdr>
 </file>
 
 <file path=word/numbering.xml><?xml version="1.0" encoding="utf-8"?>
-<w:numbering xmlns:wpc="http://schemas.microsoft.com/office/word/2010/wordprocessingCanvas" xmlns:cx="http://schemas.microsoft.com/office/drawing/2014/chartex" xmlns:cx1="http://schemas.microsoft.com/office/drawing/2015/9/8/chartex" xmlns:cx2="http://schemas.microsoft.com/office/drawing/2015/10/21/chartex" xmlns:cx3="http://schemas.microsoft.com/office/drawing/2016/5/9/chartex" xmlns:cx4="http://schemas.microsoft.com/office/drawing/2016/5/10/chartex" xmlns:cx5="http://schemas.microsoft.com/office/drawing/2016/5/11/chartex" xmlns:cx6="http://schemas.microsoft.com/office/drawing/2016/5/12/chartex" xmlns:cx7="http://schemas.microsoft.com/office/drawing/2016/5/13/chartex" xmlns:cx8="http://schemas.microsoft.com/office/drawing/2016/5/14/chartex" xmlns:mc="http://schemas.openxmlformats.org/markup-compatibility/2006" xmlns:aink="http://schemas.microsoft.com/office/drawing/2016/ink" xmlns:am3d="http://schemas.microsoft.com/office/drawing/2017/model3d" xmlns:o="urn:schemas-microsoft-com:office:office" xmlns:r="http://schemas.openxmlformats.org/officeDocument/2006/relationships" xmlns:m="http://schemas.openxmlformats.org/officeDocument/2006/math" xmlns:v="urn:schemas-microsoft-com:vml" xmlns:wp14="http://schemas.microsoft.com/office/word/2010/wordprocessingDrawing" xmlns:wp="http://schemas.openxmlformats.org/drawingml/2006/wordprocessingDrawing" xmlns:w10="urn:schemas-microsoft-com:office:word" xmlns:w="http://schemas.openxmlformats.org/wordprocessingml/2006/main" xmlns:w14="http://schemas.microsoft.com/office/word/2010/wordml" xmlns:w15="http://schemas.microsoft.com/office/word/2012/wordml" xmlns:w16cid="http://schemas.microsoft.com/office/word/2016/wordml/cid" xmlns:w16se="http://schemas.microsoft.com/office/word/2015/wordml/symex" xmlns:wpg="http://schemas.microsoft.com/office/word/2010/wordprocessingGroup" xmlns:wpi="http://schemas.microsoft.com/office/word/2010/wordprocessingInk" xmlns:wne="http://schemas.microsoft.com/office/word/2006/wordml" xmlns:wps="http://schemas.microsoft.com/office/word/2010/wordprocessingShape" mc:Ignorable="w14 w15 w16se w16cid wp14">
+<w:numbering xmlns:wpc="http://schemas.microsoft.com/office/word/2010/wordprocessingCanvas" xmlns:cx="http://schemas.microsoft.com/office/drawing/2014/chartex" xmlns:cx1="http://schemas.microsoft.com/office/drawing/2015/9/8/chartex" xmlns:cx2="http://schemas.microsoft.com/office/drawing/2015/10/21/chartex" xmlns:cx3="http://schemas.microsoft.com/office/drawing/2016/5/9/chartex" xmlns:cx4="http://schemas.microsoft.com/office/drawing/2016/5/10/chartex" xmlns:cx5="http://schemas.microsoft.com/office/drawing/2016/5/11/chartex" xmlns:cx6="http://schemas.microsoft.com/office/drawing/2016/5/12/chartex" xmlns:cx7="http://schemas.microsoft.com/office/drawing/2016/5/13/chartex" xmlns:cx8="http://schemas.microsoft.com/office/drawing/2016/5/14/chartex" xmlns:mc="http://schemas.openxmlformats.org/markup-compatibility/2006" xmlns:aink="http://schemas.microsoft.com/office/drawing/2016/ink" xmlns:am3d="http://schemas.microsoft.com/office/drawing/2017/model3d" xmlns:o="urn:schemas-microsoft-com:office:office" xmlns:r="http://schemas.openxmlformats.org/officeDocument/2006/relationships" xmlns:m="http://schemas.openxmlformats.org/officeDocument/2006/math" xmlns:v="urn:schemas-microsoft-com:vml" xmlns:wp14="http://schemas.microsoft.com/office/word/2010/wordprocessingDrawing" xmlns:wp="http://schemas.openxmlformats.org/drawingml/2006/wordprocessingDrawing" xmlns:w10="urn:schemas-microsoft-com:office:word" xmlns:w="http://schemas.openxmlformats.org/wordprocessingml/2006/main" xmlns:w14="http://schemas.microsoft.com/office/word/2010/wordml" xmlns:w15="http://schemas.microsoft.com/office/word/2012/wordml" xmlns:w16cex="http://schemas.microsoft.com/office/word/2018/wordml/cex" xmlns:w16cid="http://schemas.microsoft.com/office/word/2016/wordml/cid" xmlns:w16="http://schemas.microsoft.com/office/word/2018/wordml" xmlns:w16sdtdh="http://schemas.microsoft.com/office/word/2020/wordml/sdtdatahash" xmlns:w16se="http://schemas.microsoft.com/office/word/2015/wordml/symex" xmlns:wpg="http://schemas.microsoft.com/office/word/2010/wordprocessingGroup" xmlns:wpi="http://schemas.microsoft.com/office/word/2010/wordprocessingInk" xmlns:wne="http://schemas.microsoft.com/office/word/2006/wordml" xmlns:wps="http://schemas.microsoft.com/office/word/2010/wordprocessingShape" mc:Ignorable="w14 w15 w16se w16cid w16 w16cex w16sdtdh wp14">
   <w:abstractNum w:abstractNumId="0" w15:restartNumberingAfterBreak="0">
+    <w:nsid w:val="12A45430"/>
+    <w:multiLevelType w:val="hybridMultilevel"/>
+    <w:tmpl w:val="0E5E75D0"/>
+    <w:lvl w:ilvl="0" w:tplc="04090001">
+      <w:start w:val="1"/>
+      <w:numFmt w:val="bullet"/>
+      <w:lvlText w:val=""/>
+      <w:lvlJc w:val="left"/>
+      <w:pPr>
+        <w:ind w:left="771" w:hanging="360"/>
+      </w:pPr>
+      <w:rPr>
+        <w:rFonts w:ascii="Symbol" w:hAnsi="Symbol" w:hint="default"/>
+      </w:rPr>
+    </w:lvl>
+    <w:lvl w:ilvl="1" w:tplc="04090003" w:tentative="1">
+      <w:start w:val="1"/>
+      <w:numFmt w:val="bullet"/>
+      <w:lvlText w:val="o"/>
+      <w:lvlJc w:val="left"/>
+      <w:pPr>
+        <w:ind w:left="1491" w:hanging="360"/>
+      </w:pPr>
+      <w:rPr>
+        <w:rFonts w:ascii="Courier New" w:hAnsi="Courier New" w:cs="Courier New" w:hint="default"/>
+      </w:rPr>
+    </w:lvl>
+    <w:lvl w:ilvl="2" w:tplc="04090005" w:tentative="1">
+      <w:start w:val="1"/>
+      <w:numFmt w:val="bullet"/>
+      <w:lvlText w:val=""/>
+      <w:lvlJc w:val="left"/>
+      <w:pPr>
+        <w:ind w:left="2211" w:hanging="360"/>
+      </w:pPr>
+      <w:rPr>
+        <w:rFonts w:ascii="Wingdings" w:hAnsi="Wingdings" w:hint="default"/>
+      </w:rPr>
+    </w:lvl>
+    <w:lvl w:ilvl="3" w:tplc="04090001" w:tentative="1">
+      <w:start w:val="1"/>
+      <w:numFmt w:val="bullet"/>
+      <w:lvlText w:val=""/>
+      <w:lvlJc w:val="left"/>
+      <w:pPr>
+        <w:ind w:left="2931" w:hanging="360"/>
+      </w:pPr>
+      <w:rPr>
+        <w:rFonts w:ascii="Symbol" w:hAnsi="Symbol" w:hint="default"/>
+      </w:rPr>
+    </w:lvl>
+    <w:lvl w:ilvl="4" w:tplc="04090003" w:tentative="1">
+      <w:start w:val="1"/>
+      <w:numFmt w:val="bullet"/>
+      <w:lvlText w:val="o"/>
+      <w:lvlJc w:val="left"/>
+      <w:pPr>
+        <w:ind w:left="3651" w:hanging="360"/>
+      </w:pPr>
+      <w:rPr>
+        <w:rFonts w:ascii="Courier New" w:hAnsi="Courier New" w:cs="Courier New" w:hint="default"/>
+      </w:rPr>
+    </w:lvl>
+    <w:lvl w:ilvl="5" w:tplc="04090005" w:tentative="1">
+      <w:start w:val="1"/>
+      <w:numFmt w:val="bullet"/>
+      <w:lvlText w:val=""/>
+      <w:lvlJc w:val="left"/>
+      <w:pPr>
+        <w:ind w:left="4371" w:hanging="360"/>
+      </w:pPr>
+      <w:rPr>
+        <w:rFonts w:ascii="Wingdings" w:hAnsi="Wingdings" w:hint="default"/>
+      </w:rPr>
+    </w:lvl>
+    <w:lvl w:ilvl="6" w:tplc="04090001" w:tentative="1">
+      <w:start w:val="1"/>
+      <w:numFmt w:val="bullet"/>
+      <w:lvlText w:val=""/>
+      <w:lvlJc w:val="left"/>
+      <w:pPr>
+        <w:ind w:left="5091" w:hanging="360"/>
+      </w:pPr>
+      <w:rPr>
+        <w:rFonts w:ascii="Symbol" w:hAnsi="Symbol" w:hint="default"/>
+      </w:rPr>
+    </w:lvl>
+    <w:lvl w:ilvl="7" w:tplc="04090003" w:tentative="1">
+      <w:start w:val="1"/>
+      <w:numFmt w:val="bullet"/>
+      <w:lvlText w:val="o"/>
+      <w:lvlJc w:val="left"/>
+      <w:pPr>
+        <w:ind w:left="5811" w:hanging="360"/>
+      </w:pPr>
+      <w:rPr>
+        <w:rFonts w:ascii="Courier New" w:hAnsi="Courier New" w:cs="Courier New" w:hint="default"/>
+      </w:rPr>
+    </w:lvl>
+    <w:lvl w:ilvl="8" w:tplc="04090005" w:tentative="1">
+      <w:start w:val="1"/>
+      <w:numFmt w:val="bullet"/>
+      <w:lvlText w:val=""/>
+      <w:lvlJc w:val="left"/>
+      <w:pPr>
+        <w:ind w:left="6531" w:hanging="360"/>
+      </w:pPr>
+      <w:rPr>
+        <w:rFonts w:ascii="Wingdings" w:hAnsi="Wingdings" w:hint="default"/>
+      </w:rPr>
+    </w:lvl>
+  </w:abstractNum>
+  <w:abstractNum w:abstractNumId="1" w15:restartNumberingAfterBreak="0">
     <w:nsid w:val="17E01E8E"/>
     <w:multiLevelType w:val="hybridMultilevel"/>
     <w:tmpl w:val="BBA4122A"/>
@@ -4866,7 +4219,7 @@
       </w:rPr>
     </w:lvl>
   </w:abstractNum>
-  <w:abstractNum w:abstractNumId="1" w15:restartNumberingAfterBreak="0">
+  <w:abstractNum w:abstractNumId="2" w15:restartNumberingAfterBreak="0">
     <w:nsid w:val="1E3C1516"/>
     <w:multiLevelType w:val="hybridMultilevel"/>
     <w:tmpl w:val="53BEFC70"/>
@@ -4979,7 +4332,7 @@
       </w:rPr>
     </w:lvl>
   </w:abstractNum>
-  <w:abstractNum w:abstractNumId="2" w15:restartNumberingAfterBreak="0">
+  <w:abstractNum w:abstractNumId="3" w15:restartNumberingAfterBreak="0">
     <w:nsid w:val="20D07E08"/>
     <w:multiLevelType w:val="hybridMultilevel"/>
     <w:tmpl w:val="9930771C"/>
@@ -5092,7 +4445,7 @@
       </w:rPr>
     </w:lvl>
   </w:abstractNum>
-  <w:abstractNum w:abstractNumId="3" w15:restartNumberingAfterBreak="0">
+  <w:abstractNum w:abstractNumId="4" w15:restartNumberingAfterBreak="0">
     <w:nsid w:val="2C1F58B5"/>
     <w:multiLevelType w:val="hybridMultilevel"/>
     <w:tmpl w:val="9ED61636"/>
@@ -5205,7 +4558,7 @@
       </w:rPr>
     </w:lvl>
   </w:abstractNum>
-  <w:abstractNum w:abstractNumId="4" w15:restartNumberingAfterBreak="0">
+  <w:abstractNum w:abstractNumId="5" w15:restartNumberingAfterBreak="0">
     <w:nsid w:val="37993829"/>
     <w:multiLevelType w:val="hybridMultilevel"/>
     <w:tmpl w:val="5836922E"/>
@@ -5291,26 +4644,145 @@
       </w:pPr>
     </w:lvl>
   </w:abstractNum>
+  <w:abstractNum w:abstractNumId="6" w15:restartNumberingAfterBreak="0">
+    <w:nsid w:val="4E0854BA"/>
+    <w:multiLevelType w:val="hybridMultilevel"/>
+    <w:tmpl w:val="74380BEA"/>
+    <w:lvl w:ilvl="0" w:tplc="04090001">
+      <w:start w:val="1"/>
+      <w:numFmt w:val="bullet"/>
+      <w:lvlText w:val=""/>
+      <w:lvlJc w:val="left"/>
+      <w:pPr>
+        <w:ind w:left="720" w:hanging="360"/>
+      </w:pPr>
+      <w:rPr>
+        <w:rFonts w:ascii="Symbol" w:hAnsi="Symbol" w:hint="default"/>
+      </w:rPr>
+    </w:lvl>
+    <w:lvl w:ilvl="1" w:tplc="04090003" w:tentative="1">
+      <w:start w:val="1"/>
+      <w:numFmt w:val="bullet"/>
+      <w:lvlText w:val="o"/>
+      <w:lvlJc w:val="left"/>
+      <w:pPr>
+        <w:ind w:left="1440" w:hanging="360"/>
+      </w:pPr>
+      <w:rPr>
+        <w:rFonts w:ascii="Courier New" w:hAnsi="Courier New" w:cs="Courier New" w:hint="default"/>
+      </w:rPr>
+    </w:lvl>
+    <w:lvl w:ilvl="2" w:tplc="04090005" w:tentative="1">
+      <w:start w:val="1"/>
+      <w:numFmt w:val="bullet"/>
+      <w:lvlText w:val=""/>
+      <w:lvlJc w:val="left"/>
+      <w:pPr>
+        <w:ind w:left="2160" w:hanging="360"/>
+      </w:pPr>
+      <w:rPr>
+        <w:rFonts w:ascii="Wingdings" w:hAnsi="Wingdings" w:hint="default"/>
+      </w:rPr>
+    </w:lvl>
+    <w:lvl w:ilvl="3" w:tplc="04090001" w:tentative="1">
+      <w:start w:val="1"/>
+      <w:numFmt w:val="bullet"/>
+      <w:lvlText w:val=""/>
+      <w:lvlJc w:val="left"/>
+      <w:pPr>
+        <w:ind w:left="2880" w:hanging="360"/>
+      </w:pPr>
+      <w:rPr>
+        <w:rFonts w:ascii="Symbol" w:hAnsi="Symbol" w:hint="default"/>
+      </w:rPr>
+    </w:lvl>
+    <w:lvl w:ilvl="4" w:tplc="04090003" w:tentative="1">
+      <w:start w:val="1"/>
+      <w:numFmt w:val="bullet"/>
+      <w:lvlText w:val="o"/>
+      <w:lvlJc w:val="left"/>
+      <w:pPr>
+        <w:ind w:left="3600" w:hanging="360"/>
+      </w:pPr>
+      <w:rPr>
+        <w:rFonts w:ascii="Courier New" w:hAnsi="Courier New" w:cs="Courier New" w:hint="default"/>
+      </w:rPr>
+    </w:lvl>
+    <w:lvl w:ilvl="5" w:tplc="04090005" w:tentative="1">
+      <w:start w:val="1"/>
+      <w:numFmt w:val="bullet"/>
+      <w:lvlText w:val=""/>
+      <w:lvlJc w:val="left"/>
+      <w:pPr>
+        <w:ind w:left="4320" w:hanging="360"/>
+      </w:pPr>
+      <w:rPr>
+        <w:rFonts w:ascii="Wingdings" w:hAnsi="Wingdings" w:hint="default"/>
+      </w:rPr>
+    </w:lvl>
+    <w:lvl w:ilvl="6" w:tplc="04090001" w:tentative="1">
+      <w:start w:val="1"/>
+      <w:numFmt w:val="bullet"/>
+      <w:lvlText w:val=""/>
+      <w:lvlJc w:val="left"/>
+      <w:pPr>
+        <w:ind w:left="5040" w:hanging="360"/>
+      </w:pPr>
+      <w:rPr>
+        <w:rFonts w:ascii="Symbol" w:hAnsi="Symbol" w:hint="default"/>
+      </w:rPr>
+    </w:lvl>
+    <w:lvl w:ilvl="7" w:tplc="04090003" w:tentative="1">
+      <w:start w:val="1"/>
+      <w:numFmt w:val="bullet"/>
+      <w:lvlText w:val="o"/>
+      <w:lvlJc w:val="left"/>
+      <w:pPr>
+        <w:ind w:left="5760" w:hanging="360"/>
+      </w:pPr>
+      <w:rPr>
+        <w:rFonts w:ascii="Courier New" w:hAnsi="Courier New" w:cs="Courier New" w:hint="default"/>
+      </w:rPr>
+    </w:lvl>
+    <w:lvl w:ilvl="8" w:tplc="04090005" w:tentative="1">
+      <w:start w:val="1"/>
+      <w:numFmt w:val="bullet"/>
+      <w:lvlText w:val=""/>
+      <w:lvlJc w:val="left"/>
+      <w:pPr>
+        <w:ind w:left="6480" w:hanging="360"/>
+      </w:pPr>
+      <w:rPr>
+        <w:rFonts w:ascii="Wingdings" w:hAnsi="Wingdings" w:hint="default"/>
+      </w:rPr>
+    </w:lvl>
+  </w:abstractNum>
   <w:num w:numId="1">
+    <w:abstractNumId w:val="3"/>
+  </w:num>
+  <w:num w:numId="2">
+    <w:abstractNumId w:val="5"/>
+  </w:num>
+  <w:num w:numId="3">
     <w:abstractNumId w:val="2"/>
   </w:num>
-  <w:num w:numId="2">
+  <w:num w:numId="4">
     <w:abstractNumId w:val="4"/>
   </w:num>
-  <w:num w:numId="3">
+  <w:num w:numId="5">
     <w:abstractNumId w:val="1"/>
   </w:num>
-  <w:num w:numId="4">
-    <w:abstractNumId w:val="3"/>
+  <w:num w:numId="6">
+    <w:abstractNumId w:val="0"/>
   </w:num>
-  <w:num w:numId="5">
-    <w:abstractNumId w:val="0"/>
+  <w:num w:numId="7">
+    <w:abstractNumId w:val="6"/>
   </w:num>
 </w:numbering>
 </file>
 
 <file path=word/styles.xml><?xml version="1.0" encoding="utf-8"?>
-<w:styles xmlns:mc="http://schemas.openxmlformats.org/markup-compatibility/2006" xmlns:r="http://schemas.openxmlformats.org/officeDocument/2006/relationships" xmlns:w="http://schemas.openxmlformats.org/wordprocessingml/2006/main" xmlns:w14="http://schemas.microsoft.com/office/word/2010/wordml" xmlns:w15="http://schemas.microsoft.com/office/word/2012/wordml" xmlns:w16cid="http://schemas.microsoft.com/office/word/2016/wordml/cid" xmlns:w16se="http://schemas.microsoft.com/office/word/2015/wordml/symex" mc:Ignorable="w14 w15 w16se w16cid">
+<w:styles xmlns:mc="http://schemas.openxmlformats.org/markup-compatibility/2006" xmlns:r="http://schemas.openxmlformats.org/officeDocument/2006/relationships" xmlns:w="http://schemas.openxmlformats.org/wordprocessingml/2006/main" xmlns:w14="http://schemas.microsoft.com/office/word/2010/wordml" xmlns:w15="http://schemas.microsoft.com/office/word/2012/wordml" xmlns:w16cex="http://schemas.microsoft.com/office/word/2018/wordml/cex" xmlns:w16cid="http://schemas.microsoft.com/office/word/2016/wordml/cid" xmlns:w16="http://schemas.microsoft.com/office/word/2018/wordml" xmlns:w16sdtdh="http://schemas.microsoft.com/office/word/2020/wordml/sdtdatahash" xmlns:w16se="http://schemas.microsoft.com/office/word/2015/wordml/symex" mc:Ignorable="w14 w15 w16se w16cid w16 w16cex w16sdtdh">
   <w:docDefaults>
     <w:rPrDefault>
       <w:rPr>
@@ -5432,6 +4904,7 @@
     <w:lsdException w:name="HTML Sample" w:semiHidden="1" w:unhideWhenUsed="1"/>
     <w:lsdException w:name="HTML Typewriter" w:semiHidden="1" w:unhideWhenUsed="1"/>
     <w:lsdException w:name="HTML Variable" w:semiHidden="1" w:unhideWhenUsed="1"/>
+    <w:lsdException w:name="Normal Table" w:semiHidden="1" w:unhideWhenUsed="1"/>
     <w:lsdException w:name="annotation subject" w:semiHidden="1" w:unhideWhenUsed="1"/>
     <w:lsdException w:name="No List" w:semiHidden="1" w:unhideWhenUsed="1"/>
     <w:lsdException w:name="Outline List 1" w:semiHidden="1" w:unhideWhenUsed="1"/>
@@ -5477,9 +4950,11 @@
     <w:lsdException w:name="Table Subtle 1" w:semiHidden="1" w:unhideWhenUsed="1"/>
     <w:lsdException w:name="Table Subtle 2" w:semiHidden="1" w:unhideWhenUsed="1"/>
     <w:lsdException w:name="Table Web 1" w:semiHidden="1" w:unhideWhenUsed="1"/>
+    <w:lsdException w:name="Table Web 2" w:semiHidden="1" w:unhideWhenUsed="1"/>
     <w:lsdException w:name="Table Web 3" w:semiHidden="1" w:unhideWhenUsed="1"/>
     <w:lsdException w:name="Balloon Text" w:semiHidden="1" w:unhideWhenUsed="1"/>
     <w:lsdException w:name="Table Grid" w:uiPriority="39"/>
+    <w:lsdException w:name="Table Theme" w:semiHidden="1" w:unhideWhenUsed="1"/>
     <w:lsdException w:name="Placeholder Text" w:semiHidden="1"/>
     <w:lsdException w:name="No Spacing" w:uiPriority="1" w:qFormat="1"/>
     <w:lsdException w:name="Light Shading" w:uiPriority="60"/>
@@ -5705,6 +5180,27 @@
     <w:name w:val="Normal"/>
     <w:qFormat/>
   </w:style>
+  <w:style w:type="paragraph" w:styleId="Heading1">
+    <w:name w:val="heading 1"/>
+    <w:basedOn w:val="Normal"/>
+    <w:next w:val="Normal"/>
+    <w:link w:val="Heading1Char"/>
+    <w:uiPriority w:val="9"/>
+    <w:qFormat/>
+    <w:rsid w:val="005C74B2"/>
+    <w:pPr>
+      <w:keepNext/>
+      <w:keepLines/>
+      <w:spacing w:before="240" w:after="0"/>
+      <w:outlineLvl w:val="0"/>
+    </w:pPr>
+    <w:rPr>
+      <w:rFonts w:asciiTheme="majorHAnsi" w:eastAsiaTheme="majorEastAsia" w:hAnsiTheme="majorHAnsi" w:cstheme="majorBidi"/>
+      <w:color w:val="2E74B5" w:themeColor="accent1" w:themeShade="BF"/>
+      <w:sz w:val="32"/>
+      <w:szCs w:val="32"/>
+    </w:rPr>
+  </w:style>
   <w:style w:type="paragraph" w:styleId="Heading2">
     <w:name w:val="heading 2"/>
     <w:basedOn w:val="Normal"/>
@@ -5730,6 +5226,7 @@
   <w:style w:type="character" w:default="1" w:styleId="DefaultParagraphFont">
     <w:name w:val="Default Paragraph Font"/>
     <w:uiPriority w:val="1"/>
+    <w:semiHidden/>
     <w:unhideWhenUsed/>
   </w:style>
   <w:style w:type="table" w:default="1" w:styleId="TableNormal">
@@ -5940,6 +5437,42 @@
     <w:semiHidden/>
     <w:unhideWhenUsed/>
     <w:rsid w:val="007212E1"/>
+  </w:style>
+  <w:style w:type="character" w:styleId="Hyperlink">
+    <w:name w:val="Hyperlink"/>
+    <w:basedOn w:val="DefaultParagraphFont"/>
+    <w:uiPriority w:val="99"/>
+    <w:unhideWhenUsed/>
+    <w:rsid w:val="005C74B2"/>
+    <w:rPr>
+      <w:color w:val="0563C1" w:themeColor="hyperlink"/>
+      <w:u w:val="single"/>
+    </w:rPr>
+  </w:style>
+  <w:style w:type="character" w:styleId="UnresolvedMention">
+    <w:name w:val="Unresolved Mention"/>
+    <w:basedOn w:val="DefaultParagraphFont"/>
+    <w:uiPriority w:val="99"/>
+    <w:semiHidden/>
+    <w:unhideWhenUsed/>
+    <w:rsid w:val="005C74B2"/>
+    <w:rPr>
+      <w:color w:val="605E5C"/>
+      <w:shd w:val="clear" w:color="auto" w:fill="E1DFDD"/>
+    </w:rPr>
+  </w:style>
+  <w:style w:type="character" w:customStyle="1" w:styleId="Heading1Char">
+    <w:name w:val="Heading 1 Char"/>
+    <w:basedOn w:val="DefaultParagraphFont"/>
+    <w:link w:val="Heading1"/>
+    <w:uiPriority w:val="9"/>
+    <w:rsid w:val="005C74B2"/>
+    <w:rPr>
+      <w:rFonts w:asciiTheme="majorHAnsi" w:eastAsiaTheme="majorEastAsia" w:hAnsiTheme="majorHAnsi" w:cstheme="majorBidi"/>
+      <w:color w:val="2E74B5" w:themeColor="accent1" w:themeShade="BF"/>
+      <w:sz w:val="32"/>
+      <w:szCs w:val="32"/>
+    </w:rPr>
   </w:style>
 </w:styles>
 </file>

</xml_diff>

<commit_message>
finalization of ExpControl examples for PES GM 2023, fixed the initialization of Vreg for state variable monitors
git-svn-id: https://svn.code.sf.net/p/electricdss/code@3532 d8739450-1e93-4ef4-a0af-c327d92816ff
</commit_message>
<xml_diff>
--- a/trunk/Version8/Doc/ExpControl.docx
+++ b/trunk/Version8/Doc/ExpControl.docx
@@ -12,6 +12,7 @@
       <w:r>
         <w:t xml:space="preserve">alternative to the </w:t>
       </w:r>
+      <w:proofErr w:type="spellStart"/>
       <w:r>
         <w:rPr>
           <w:i/>
@@ -19,12 +20,14 @@
         </w:rPr>
         <w:t>InvControl</w:t>
       </w:r>
+      <w:proofErr w:type="spellEnd"/>
       <w:r>
         <w:t xml:space="preserve"> element </w:t>
       </w:r>
       <w:r>
         <w:t xml:space="preserve">for </w:t>
       </w:r>
+      <w:proofErr w:type="spellStart"/>
       <w:r>
         <w:rPr>
           <w:i/>
@@ -32,6 +35,7 @@
         </w:rPr>
         <w:t>PVSystem</w:t>
       </w:r>
+      <w:proofErr w:type="spellEnd"/>
       <w:r>
         <w:t xml:space="preserve">. It is </w:t>
       </w:r>
@@ -113,6 +117,7 @@
       <w:r>
         <w:t xml:space="preserve">set-point or reference voltage, </w:t>
       </w:r>
+      <w:proofErr w:type="spellStart"/>
       <w:r>
         <w:rPr>
           <w:i/>
@@ -128,9 +133,11 @@
         </w:rPr>
         <w:t>ref</w:t>
       </w:r>
+      <w:proofErr w:type="spellEnd"/>
       <w:r>
         <w:t xml:space="preserve">, is not a constant value but rather tracks the grid voltage, </w:t>
       </w:r>
+      <w:proofErr w:type="spellStart"/>
       <w:r>
         <w:rPr>
           <w:i/>
@@ -146,6 +153,7 @@
         </w:rPr>
         <w:t>sys</w:t>
       </w:r>
+      <w:proofErr w:type="spellEnd"/>
       <w:r>
         <w:t xml:space="preserve">, with a time constant, </w:t>
       </w:r>
@@ -168,6 +176,7 @@
       <w:r>
         <w:t xml:space="preserve">, that is adjustable between 300s and 5000s. </w:t>
       </w:r>
+      <w:proofErr w:type="spellStart"/>
       <w:r>
         <w:rPr>
           <w:i/>
@@ -183,8 +192,17 @@
         </w:rPr>
         <w:t>ref</w:t>
       </w:r>
-      <w:r>
-        <w:t xml:space="preserve"> is still limited to the range 0.95 to 1.05 pu of the nominal voltage, </w:t>
+      <w:proofErr w:type="spellEnd"/>
+      <w:r>
+        <w:t xml:space="preserve"> is still limited to the range 0.95 to 1.05 </w:t>
+      </w:r>
+      <w:proofErr w:type="spellStart"/>
+      <w:r>
+        <w:t>pu</w:t>
+      </w:r>
+      <w:proofErr w:type="spellEnd"/>
+      <w:r>
+        <w:t xml:space="preserve"> of the nominal voltage, </w:t>
       </w:r>
       <w:r>
         <w:rPr>
@@ -250,6 +268,7 @@
       <w:r>
         <w:t xml:space="preserve">, for the open-loop response time that is adjustable up to 90s. </w:t>
       </w:r>
+      <w:proofErr w:type="spellStart"/>
       <w:r>
         <w:rPr>
           <w:i/>
@@ -265,9 +284,11 @@
         </w:rPr>
         <w:t>hi</w:t>
       </w:r>
+      <w:proofErr w:type="spellEnd"/>
       <w:r>
         <w:t xml:space="preserve"> and </w:t>
       </w:r>
+      <w:proofErr w:type="spellStart"/>
       <w:r>
         <w:rPr>
           <w:i/>
@@ -283,6 +304,7 @@
         </w:rPr>
         <w:t>lo</w:t>
       </w:r>
+      <w:proofErr w:type="spellEnd"/>
       <w:r>
         <w:t xml:space="preserve"> are now defined to give preference to reactive power over real power </w:t>
       </w:r>
@@ -322,6 +344,7 @@
       <w:r>
         <w:t xml:space="preserve">, offers a simplified version of the piecewise linear volt-var curve from the standard. For </w:t>
       </w:r>
+      <w:proofErr w:type="spellStart"/>
       <w:r>
         <w:rPr>
           <w:i/>
@@ -329,8 +352,17 @@
         </w:rPr>
         <w:t>ExpControl</w:t>
       </w:r>
-      <w:r>
-        <w:t xml:space="preserve">, there is no deadband, so the piecewise linear curve simplifies to the example shown in </w:t>
+      <w:proofErr w:type="spellEnd"/>
+      <w:r>
+        <w:t xml:space="preserve">, there is no </w:t>
+      </w:r>
+      <w:proofErr w:type="spellStart"/>
+      <w:r>
+        <w:t>deadband</w:t>
+      </w:r>
+      <w:proofErr w:type="spellEnd"/>
+      <w:r>
+        <w:t xml:space="preserve">, so the piecewise linear curve simplifies to the example shown in </w:t>
       </w:r>
       <w:r>
         <w:fldChar w:fldCharType="begin"/>
@@ -444,17 +476,34 @@
       <w:r>
         <w:t xml:space="preserve">Figure </w:t>
       </w:r>
-      <w:fldSimple w:instr=" SEQ Figure \* ARABIC ">
-        <w:r>
-          <w:rPr>
-            <w:noProof/>
-          </w:rPr>
-          <w:t>1</w:t>
-        </w:r>
-      </w:fldSimple>
+      <w:r>
+        <w:fldChar w:fldCharType="begin"/>
+      </w:r>
+      <w:r>
+        <w:instrText xml:space="preserve"> SEQ Figure \* ARABIC </w:instrText>
+      </w:r>
+      <w:r>
+        <w:fldChar w:fldCharType="separate"/>
+      </w:r>
+      <w:r>
+        <w:rPr>
+          <w:noProof/>
+        </w:rPr>
+        <w:t>1</w:t>
+      </w:r>
+      <w:r>
+        <w:rPr>
+          <w:noProof/>
+        </w:rPr>
+        <w:fldChar w:fldCharType="end"/>
+      </w:r>
       <w:bookmarkEnd w:id="0"/>
       <w:r>
-        <w:t>: Control block diagram of the autonomously adjusting V</w:t>
+        <w:t xml:space="preserve">: Control block diagram of the autonomously adjusting </w:t>
+      </w:r>
+      <w:proofErr w:type="spellStart"/>
+      <w:r>
+        <w:t>V</w:t>
       </w:r>
       <w:r>
         <w:rPr>
@@ -462,6 +511,7 @@
         </w:rPr>
         <w:t>ref</w:t>
       </w:r>
+      <w:proofErr w:type="spellEnd"/>
       <w:r>
         <w:t xml:space="preserve"> with time constant </w:t>
       </w:r>
@@ -544,14 +594,27 @@
       <w:r>
         <w:t xml:space="preserve">Figure </w:t>
       </w:r>
-      <w:fldSimple w:instr=" SEQ Figure \* ARABIC ">
-        <w:r>
-          <w:rPr>
-            <w:noProof/>
-          </w:rPr>
-          <w:t>2</w:t>
-        </w:r>
-      </w:fldSimple>
+      <w:r>
+        <w:fldChar w:fldCharType="begin"/>
+      </w:r>
+      <w:r>
+        <w:instrText xml:space="preserve"> SEQ Figure \* ARABIC </w:instrText>
+      </w:r>
+      <w:r>
+        <w:fldChar w:fldCharType="separate"/>
+      </w:r>
+      <w:r>
+        <w:rPr>
+          <w:noProof/>
+        </w:rPr>
+        <w:t>2</w:t>
+      </w:r>
+      <w:r>
+        <w:rPr>
+          <w:noProof/>
+        </w:rPr>
+        <w:fldChar w:fldCharType="end"/>
+      </w:r>
       <w:bookmarkEnd w:id="1"/>
       <w:r>
         <w:t xml:space="preserve">: Translating K to the parameters of Figure H.4 of the standard </w:t>
@@ -583,13 +646,19 @@
         <w:pStyle w:val="Heading2"/>
       </w:pPr>
       <w:r>
-        <w:t>Key Parameters of ExpControl</w:t>
-      </w:r>
+        <w:t xml:space="preserve">Key Parameters of </w:t>
+      </w:r>
+      <w:proofErr w:type="spellStart"/>
+      <w:r>
+        <w:t>ExpControl</w:t>
+      </w:r>
+      <w:proofErr w:type="spellEnd"/>
     </w:p>
     <w:p>
       <w:r>
         <w:t xml:space="preserve">The </w:t>
       </w:r>
+      <w:proofErr w:type="spellStart"/>
       <w:r>
         <w:rPr>
           <w:i/>
@@ -597,6 +666,7 @@
         </w:rPr>
         <w:t>ExpControl</w:t>
       </w:r>
+      <w:proofErr w:type="spellEnd"/>
       <w:r>
         <w:t xml:space="preserve"> does not require linkage to a piecewise linear curve. Its most important parameters are:</w:t>
       </w:r>
@@ -679,8 +749,13 @@
           <w:numId w:val="4"/>
         </w:numPr>
       </w:pPr>
-      <w:r>
-        <w:t xml:space="preserve">VregTau – </w:t>
+      <w:proofErr w:type="spellStart"/>
+      <w:r>
+        <w:t>VregTau</w:t>
+      </w:r>
+      <w:proofErr w:type="spellEnd"/>
+      <w:r>
+        <w:t xml:space="preserve"> – </w:t>
       </w:r>
       <w:r>
         <w:t xml:space="preserve">the time constant, </w:t>
@@ -737,9 +812,14 @@
           <w:numId w:val="4"/>
         </w:numPr>
       </w:pPr>
+      <w:proofErr w:type="spellStart"/>
       <w:r>
         <w:lastRenderedPageBreak/>
-        <w:t>DeltaQ_factor – still under investigation; this reactive power “acceleration factor” may need to be specified at 0.2 to 0.3.</w:t>
+        <w:t>DeltaQ_factor</w:t>
+      </w:r>
+      <w:proofErr w:type="spellEnd"/>
+      <w:r>
+        <w:t xml:space="preserve"> – still under investigation; this reactive power “acceleration factor” may need to be specified at 0.2 to 0.3.</w:t>
       </w:r>
     </w:p>
     <w:p>
@@ -750,8 +830,13 @@
           <w:numId w:val="4"/>
         </w:numPr>
       </w:pPr>
-      <w:r>
-        <w:t xml:space="preserve">Tresponse – </w:t>
+      <w:proofErr w:type="spellStart"/>
+      <w:r>
+        <w:t>Tresponse</w:t>
+      </w:r>
+      <w:proofErr w:type="spellEnd"/>
+      <w:r>
+        <w:t xml:space="preserve"> – </w:t>
       </w:r>
       <w:r>
         <w:t xml:space="preserve">with reference to </w:t>
@@ -780,6 +865,7 @@
       <w:r>
         <w:t xml:space="preserve">, this is the time for the change in </w:t>
       </w:r>
+      <w:proofErr w:type="spellStart"/>
       <w:r>
         <w:rPr>
           <w:i/>
@@ -795,9 +881,11 @@
         </w:rPr>
         <w:t>sys</w:t>
       </w:r>
+      <w:proofErr w:type="spellEnd"/>
       <w:r>
         <w:t xml:space="preserve"> to reach 90% of the commanded change in </w:t>
       </w:r>
+      <w:proofErr w:type="spellStart"/>
       <w:r>
         <w:rPr>
           <w:i/>
@@ -813,8 +901,17 @@
         </w:rPr>
         <w:t>out</w:t>
       </w:r>
-      <w:r>
-        <w:t xml:space="preserve">. Defaults to 0 for backward compatibility, but should otherwise be set to 10s for Category A inverters or 5s for Category B inverters. Tresponse = 2.3 </w:t>
+      <w:proofErr w:type="spellEnd"/>
+      <w:r>
+        <w:t xml:space="preserve">. Defaults to 0 for backward compatibility, but should otherwise be set to 10s for Category A inverters or 5s for Category B inverters. </w:t>
+      </w:r>
+      <w:proofErr w:type="spellStart"/>
+      <w:r>
+        <w:t>Tresponse</w:t>
+      </w:r>
+      <w:proofErr w:type="spellEnd"/>
+      <w:r>
+        <w:t xml:space="preserve"> = 2.3 </w:t>
       </w:r>
       <w:r>
         <w:rPr>
@@ -838,6 +935,7 @@
       <w:r>
         <w:t xml:space="preserve"> (The </w:t>
       </w:r>
+      <w:proofErr w:type="spellStart"/>
       <w:r>
         <w:rPr>
           <w:i/>
@@ -845,8 +943,17 @@
         </w:rPr>
         <w:t>InvControl</w:t>
       </w:r>
-      <w:r>
-        <w:t xml:space="preserve"> LPFtau attribute is similar, but defined for 95% response instead of 90% response.)</w:t>
+      <w:proofErr w:type="spellEnd"/>
+      <w:r>
+        <w:t xml:space="preserve"> </w:t>
+      </w:r>
+      <w:proofErr w:type="spellStart"/>
+      <w:r>
+        <w:t>LPFtau</w:t>
+      </w:r>
+      <w:proofErr w:type="spellEnd"/>
+      <w:r>
+        <w:t xml:space="preserve"> attribute is similar, but defined for 95% response instead of 90% response.)</w:t>
       </w:r>
     </w:p>
     <w:p>
@@ -857,8 +964,13 @@
           <w:numId w:val="4"/>
         </w:numPr>
       </w:pPr>
-      <w:r>
-        <w:t xml:space="preserve">PreferQ – </w:t>
+      <w:proofErr w:type="spellStart"/>
+      <w:r>
+        <w:t>PreferQ</w:t>
+      </w:r>
+      <w:proofErr w:type="spellEnd"/>
+      <w:r>
+        <w:t xml:space="preserve"> – </w:t>
       </w:r>
       <w:r>
         <w:t xml:space="preserve">if required, curtail </w:t>
@@ -873,6 +985,7 @@
       <w:r>
         <w:t xml:space="preserve"> to meet the commanded </w:t>
       </w:r>
+      <w:proofErr w:type="spellStart"/>
       <w:r>
         <w:rPr>
           <w:i/>
@@ -888,6 +1001,7 @@
         </w:rPr>
         <w:t>out</w:t>
       </w:r>
+      <w:proofErr w:type="spellEnd"/>
       <w:r>
         <w:t xml:space="preserve">. Defaults to false for backward compatibility, but new models should specify true, as required in </w:t>
       </w:r>
@@ -921,8 +1035,13 @@
           <w:numId w:val="4"/>
         </w:numPr>
       </w:pPr>
-      <w:r>
-        <w:t xml:space="preserve">Qbias – an optional steady-state dispatch of reactive power, indicated in </w:t>
+      <w:proofErr w:type="spellStart"/>
+      <w:r>
+        <w:t>Qbias</w:t>
+      </w:r>
+      <w:proofErr w:type="spellEnd"/>
+      <w:r>
+        <w:t xml:space="preserve"> – an optional steady-state dispatch of reactive power, indicated in </w:t>
       </w:r>
       <w:r>
         <w:fldChar w:fldCharType="begin"/>
@@ -948,6 +1067,7 @@
       <w:r>
         <w:t xml:space="preserve">. In per-unit of each controlled </w:t>
       </w:r>
+      <w:proofErr w:type="spellStart"/>
       <w:r>
         <w:rPr>
           <w:i/>
@@ -955,8 +1075,17 @@
         </w:rPr>
         <w:t>PVSystem</w:t>
       </w:r>
-      <w:r>
-        <w:t xml:space="preserve"> kva rating. Negative to absorb Q, positive to inject Q. Defaults to 0. If linked to an external reactive power dispatcher, this would be the signal input connection.</w:t>
+      <w:proofErr w:type="spellEnd"/>
+      <w:r>
+        <w:t xml:space="preserve"> </w:t>
+      </w:r>
+      <w:proofErr w:type="spellStart"/>
+      <w:r>
+        <w:t>kva</w:t>
+      </w:r>
+      <w:proofErr w:type="spellEnd"/>
+      <w:r>
+        <w:t xml:space="preserve"> rating. Negative to absorb Q, positive to inject Q. Defaults to 0. If linked to an external reactive power dispatcher, this would be the signal input connection.</w:t>
       </w:r>
     </w:p>
     <w:p>
@@ -972,12 +1101,18 @@
           <w:numId w:val="5"/>
         </w:numPr>
       </w:pPr>
-      <w:r>
-        <w:t xml:space="preserve">Vreg – </w:t>
+      <w:proofErr w:type="spellStart"/>
+      <w:r>
+        <w:t>Vreg</w:t>
+      </w:r>
+      <w:proofErr w:type="spellEnd"/>
+      <w:r>
+        <w:t xml:space="preserve"> – </w:t>
       </w:r>
       <w:r>
         <w:t xml:space="preserve">initial </w:t>
       </w:r>
+      <w:proofErr w:type="spellStart"/>
       <w:r>
         <w:rPr>
           <w:i/>
@@ -993,8 +1128,25 @@
         </w:rPr>
         <w:t>ref</w:t>
       </w:r>
-      <w:r>
-        <w:t xml:space="preserve"> in per-unit of the PVSystem’s voltage rating; this is less important because it will dynamically adjust to each PVSystem’s terminal voltage early in the simulation.</w:t>
+      <w:proofErr w:type="spellEnd"/>
+      <w:r>
+        <w:t xml:space="preserve"> in per-unit of the </w:t>
+      </w:r>
+      <w:proofErr w:type="spellStart"/>
+      <w:r>
+        <w:t>PVSystem’s</w:t>
+      </w:r>
+      <w:proofErr w:type="spellEnd"/>
+      <w:r>
+        <w:t xml:space="preserve"> voltage rating; this is less important because it will dynamically adjust to each </w:t>
+      </w:r>
+      <w:proofErr w:type="spellStart"/>
+      <w:r>
+        <w:t>PVSystem’s</w:t>
+      </w:r>
+      <w:proofErr w:type="spellEnd"/>
+      <w:r>
+        <w:t xml:space="preserve"> terminal voltage early in the simulation.</w:t>
       </w:r>
     </w:p>
     <w:p>
@@ -1005,12 +1157,22 @@
           <w:numId w:val="5"/>
         </w:numPr>
       </w:pPr>
-      <w:r>
-        <w:t>VregMin –</w:t>
-      </w:r>
-      <w:r>
-        <w:t xml:space="preserve"> leave at the default 0.95 pu</w:t>
-      </w:r>
+      <w:proofErr w:type="spellStart"/>
+      <w:r>
+        <w:t>VregMin</w:t>
+      </w:r>
+      <w:proofErr w:type="spellEnd"/>
+      <w:r>
+        <w:t xml:space="preserve"> –</w:t>
+      </w:r>
+      <w:r>
+        <w:t xml:space="preserve"> leave at the default 0.95 </w:t>
+      </w:r>
+      <w:proofErr w:type="spellStart"/>
+      <w:r>
+        <w:t>pu</w:t>
+      </w:r>
+      <w:proofErr w:type="spellEnd"/>
     </w:p>
     <w:p>
       <w:pPr>
@@ -1020,12 +1182,22 @@
           <w:numId w:val="5"/>
         </w:numPr>
       </w:pPr>
-      <w:r>
-        <w:t>VregMax –</w:t>
-      </w:r>
-      <w:r>
-        <w:t xml:space="preserve"> leave at the default 1.05 pu</w:t>
-      </w:r>
+      <w:proofErr w:type="spellStart"/>
+      <w:r>
+        <w:t>VregMax</w:t>
+      </w:r>
+      <w:proofErr w:type="spellEnd"/>
+      <w:r>
+        <w:t xml:space="preserve"> –</w:t>
+      </w:r>
+      <w:r>
+        <w:t xml:space="preserve"> leave at the default 1.05 </w:t>
+      </w:r>
+      <w:proofErr w:type="spellStart"/>
+      <w:r>
+        <w:t>pu</w:t>
+      </w:r>
+      <w:proofErr w:type="spellEnd"/>
     </w:p>
     <w:p>
       <w:pPr>
@@ -1035,12 +1207,18 @@
           <w:numId w:val="5"/>
         </w:numPr>
       </w:pPr>
-      <w:r>
-        <w:t>QmaxLag –</w:t>
+      <w:proofErr w:type="spellStart"/>
+      <w:r>
+        <w:t>QmaxLag</w:t>
+      </w:r>
+      <w:proofErr w:type="spellEnd"/>
+      <w:r>
+        <w:t xml:space="preserve"> –</w:t>
       </w:r>
       <w:r>
         <w:t xml:space="preserve"> prefer use of </w:t>
       </w:r>
+      <w:proofErr w:type="spellStart"/>
       <w:r>
         <w:rPr>
           <w:i/>
@@ -1048,9 +1226,12 @@
         </w:rPr>
         <w:t>PVSystem</w:t>
       </w:r>
+      <w:proofErr w:type="spellEnd"/>
       <w:r>
         <w:t xml:space="preserve"> </w:t>
       </w:r>
+      <w:proofErr w:type="spellStart"/>
+      <w:proofErr w:type="gramStart"/>
       <w:r>
         <w:rPr>
           <w:i/>
@@ -1058,8 +1239,13 @@
         </w:rPr>
         <w:t>kvarLimit</w:t>
       </w:r>
-      <w:r>
-        <w:t>, unless the absorption and injection capabilities are different.</w:t>
+      <w:proofErr w:type="spellEnd"/>
+      <w:r>
+        <w:t>, unless</w:t>
+      </w:r>
+      <w:proofErr w:type="gramEnd"/>
+      <w:r>
+        <w:t xml:space="preserve"> the absorption and injection capabilities are different.</w:t>
       </w:r>
     </w:p>
     <w:p>
@@ -1070,8 +1256,13 @@
           <w:numId w:val="5"/>
         </w:numPr>
       </w:pPr>
-      <w:r>
-        <w:t>QmaxLead –</w:t>
+      <w:proofErr w:type="spellStart"/>
+      <w:r>
+        <w:t>QmaxLead</w:t>
+      </w:r>
+      <w:proofErr w:type="spellEnd"/>
+      <w:r>
+        <w:t xml:space="preserve"> –</w:t>
       </w:r>
       <w:r>
         <w:t xml:space="preserve"> </w:t>
@@ -1079,6 +1270,7 @@
       <w:r>
         <w:t xml:space="preserve">prefer use of </w:t>
       </w:r>
+      <w:proofErr w:type="spellStart"/>
       <w:r>
         <w:rPr>
           <w:i/>
@@ -1086,9 +1278,12 @@
         </w:rPr>
         <w:t>PVSystem</w:t>
       </w:r>
+      <w:proofErr w:type="spellEnd"/>
       <w:r>
         <w:t xml:space="preserve"> </w:t>
       </w:r>
+      <w:proofErr w:type="spellStart"/>
+      <w:proofErr w:type="gramStart"/>
       <w:r>
         <w:rPr>
           <w:i/>
@@ -1096,8 +1291,13 @@
         </w:rPr>
         <w:t>kvarLimit</w:t>
       </w:r>
-      <w:r>
-        <w:t>, unless the absorption and injection capabilities are different.</w:t>
+      <w:proofErr w:type="spellEnd"/>
+      <w:r>
+        <w:t>, unless</w:t>
+      </w:r>
+      <w:proofErr w:type="gramEnd"/>
+      <w:r>
+        <w:t xml:space="preserve"> the absorption and injection capabilities are different.</w:t>
       </w:r>
     </w:p>
     <w:p>
@@ -1108,12 +1308,18 @@
           <w:numId w:val="5"/>
         </w:numPr>
       </w:pPr>
-      <w:r>
-        <w:t>PVSystemList –</w:t>
+      <w:proofErr w:type="spellStart"/>
+      <w:r>
+        <w:t>PVSystemList</w:t>
+      </w:r>
+      <w:proofErr w:type="spellEnd"/>
+      <w:r>
+        <w:t xml:space="preserve"> –</w:t>
       </w:r>
       <w:r>
         <w:t xml:space="preserve"> usually left blank to control all </w:t>
       </w:r>
+      <w:proofErr w:type="spellStart"/>
       <w:r>
         <w:rPr>
           <w:i/>
@@ -1121,6 +1327,7 @@
         </w:rPr>
         <w:t>PVSystem</w:t>
       </w:r>
+      <w:proofErr w:type="spellEnd"/>
       <w:r>
         <w:t xml:space="preserve"> components in the model</w:t>
       </w:r>
@@ -1133,14 +1340,27 @@
           <w:numId w:val="5"/>
         </w:numPr>
       </w:pPr>
-      <w:r>
-        <w:t>Basefreq –</w:t>
+      <w:proofErr w:type="spellStart"/>
+      <w:r>
+        <w:t>Basefreq</w:t>
+      </w:r>
+      <w:proofErr w:type="spellEnd"/>
+      <w:r>
+        <w:t xml:space="preserve"> –</w:t>
       </w:r>
       <w:r>
         <w:t xml:space="preserve"> </w:t>
       </w:r>
       <w:r>
-        <w:t>as with other OpenDSS components</w:t>
+        <w:t xml:space="preserve">as with other </w:t>
+      </w:r>
+      <w:proofErr w:type="spellStart"/>
+      <w:r>
+        <w:t>OpenDSS</w:t>
+      </w:r>
+      <w:proofErr w:type="spellEnd"/>
+      <w:r>
+        <w:t xml:space="preserve"> components</w:t>
       </w:r>
     </w:p>
     <w:p>
@@ -1158,7 +1378,15 @@
         <w:t xml:space="preserve"> </w:t>
       </w:r>
       <w:r>
-        <w:t>as with other OpenDSS components</w:t>
+        <w:t xml:space="preserve">as with other </w:t>
+      </w:r>
+      <w:proofErr w:type="spellStart"/>
+      <w:r>
+        <w:t>OpenDSS</w:t>
+      </w:r>
+      <w:proofErr w:type="spellEnd"/>
+      <w:r>
+        <w:t xml:space="preserve"> components</w:t>
       </w:r>
     </w:p>
     <w:p>
@@ -1173,7 +1401,15 @@
         <w:t xml:space="preserve">Like – </w:t>
       </w:r>
       <w:r>
-        <w:t>as with other OpenDSS components</w:t>
+        <w:t xml:space="preserve">as with other </w:t>
+      </w:r>
+      <w:proofErr w:type="spellStart"/>
+      <w:r>
+        <w:t>OpenDSS</w:t>
+      </w:r>
+      <w:proofErr w:type="spellEnd"/>
+      <w:r>
+        <w:t xml:space="preserve"> components</w:t>
       </w:r>
     </w:p>
     <w:p>
@@ -1184,8 +1420,13 @@
           <w:numId w:val="5"/>
         </w:numPr>
       </w:pPr>
-      <w:r>
-        <w:t xml:space="preserve">EventLog – </w:t>
+      <w:proofErr w:type="spellStart"/>
+      <w:r>
+        <w:t>EventLog</w:t>
+      </w:r>
+      <w:proofErr w:type="spellEnd"/>
+      <w:r>
+        <w:t xml:space="preserve"> – </w:t>
       </w:r>
       <w:r>
         <w:t>used to debug control actions in the case of non-convergence</w:t>
@@ -1217,7 +1458,15 @@
         <w:t>, have not yet been implemented.</w:t>
       </w:r>
       <w:r>
-        <w:t xml:space="preserve"> The ExpControl was initially developed before </w:t>
+        <w:t xml:space="preserve"> The </w:t>
+      </w:r>
+      <w:proofErr w:type="spellStart"/>
+      <w:r>
+        <w:t>ExpControl</w:t>
+      </w:r>
+      <w:proofErr w:type="spellEnd"/>
+      <w:r>
+        <w:t xml:space="preserve"> was initially developed before </w:t>
       </w:r>
       <w:r>
         <w:fldChar w:fldCharType="begin"/>
@@ -1240,6 +1489,7 @@
       <w:r>
         <w:t xml:space="preserve">, and it keeps the name </w:t>
       </w:r>
+      <w:proofErr w:type="spellStart"/>
       <w:r>
         <w:rPr>
           <w:i/>
@@ -1255,9 +1505,11 @@
         </w:rPr>
         <w:t>reg</w:t>
       </w:r>
+      <w:proofErr w:type="spellEnd"/>
       <w:r>
         <w:t xml:space="preserve"> in place of </w:t>
       </w:r>
+      <w:proofErr w:type="spellStart"/>
       <w:r>
         <w:rPr>
           <w:i/>
@@ -1273,6 +1525,7 @@
         </w:rPr>
         <w:t>ref</w:t>
       </w:r>
+      <w:proofErr w:type="spellEnd"/>
       <w:r>
         <w:t xml:space="preserve">. </w:t>
       </w:r>
@@ -1335,17 +1588,50 @@
         <w:fldChar w:fldCharType="end"/>
       </w:r>
       <w:r>
-        <w:t xml:space="preserve"> and distributed with OpenDSS under the sub-directory </w:t>
-      </w:r>
-      <w:r>
-        <w:rPr>
-          <w:i/>
-          <w:iCs/>
-        </w:rPr>
-        <w:t>Examples/ExpControl</w:t>
-      </w:r>
-      <w:r>
-        <w:t xml:space="preserve">. You can run the following example by pasting lines 1-26 into an OpenDSS script window. Note that line 3 should be modified to match the example installation directory on your own computer, so that OpenDSS can find the included </w:t>
+        <w:t xml:space="preserve"> and distributed with </w:t>
+      </w:r>
+      <w:proofErr w:type="spellStart"/>
+      <w:r>
+        <w:t>OpenDSS</w:t>
+      </w:r>
+      <w:proofErr w:type="spellEnd"/>
+      <w:r>
+        <w:t xml:space="preserve"> under the sub-directory </w:t>
+      </w:r>
+      <w:r>
+        <w:rPr>
+          <w:i/>
+          <w:iCs/>
+        </w:rPr>
+        <w:t>Examples/</w:t>
+      </w:r>
+      <w:proofErr w:type="spellStart"/>
+      <w:r>
+        <w:rPr>
+          <w:i/>
+          <w:iCs/>
+        </w:rPr>
+        <w:t>ExpControl</w:t>
+      </w:r>
+      <w:proofErr w:type="spellEnd"/>
+      <w:r>
+        <w:t xml:space="preserve">. You can run the following example by pasting lines 1-26 into an </w:t>
+      </w:r>
+      <w:proofErr w:type="spellStart"/>
+      <w:r>
+        <w:t>OpenDSS</w:t>
+      </w:r>
+      <w:proofErr w:type="spellEnd"/>
+      <w:r>
+        <w:t xml:space="preserve"> script window. Note that line 3 should be modified to match the example installation directory on your own computer, so that </w:t>
+      </w:r>
+      <w:proofErr w:type="spellStart"/>
+      <w:r>
+        <w:t>OpenDSS</w:t>
+      </w:r>
+      <w:proofErr w:type="spellEnd"/>
+      <w:r>
+        <w:t xml:space="preserve"> can find the included </w:t>
       </w:r>
       <w:r>
         <w:rPr>
@@ -1441,14 +1727,27 @@
       <w:r>
         <w:t xml:space="preserve">Figure </w:t>
       </w:r>
-      <w:fldSimple w:instr=" SEQ Figure \* ARABIC ">
-        <w:r>
-          <w:rPr>
-            <w:noProof/>
-          </w:rPr>
-          <w:t>3</w:t>
-        </w:r>
-      </w:fldSimple>
+      <w:r>
+        <w:fldChar w:fldCharType="begin"/>
+      </w:r>
+      <w:r>
+        <w:instrText xml:space="preserve"> SEQ Figure \* ARABIC </w:instrText>
+      </w:r>
+      <w:r>
+        <w:fldChar w:fldCharType="separate"/>
+      </w:r>
+      <w:r>
+        <w:rPr>
+          <w:noProof/>
+        </w:rPr>
+        <w:t>3</w:t>
+      </w:r>
+      <w:r>
+        <w:rPr>
+          <w:noProof/>
+        </w:rPr>
+        <w:fldChar w:fldCharType="end"/>
+      </w:r>
       <w:bookmarkEnd w:id="2"/>
       <w:r>
         <w:t>: Single-phase test circuit</w:t>
@@ -1514,8 +1813,18 @@
           <w:sz w:val="20"/>
           <w:szCs w:val="20"/>
         </w:rPr>
-        <w:t>New Circuit.CloudAdap</w:t>
-      </w:r>
+        <w:t xml:space="preserve">New </w:t>
+      </w:r>
+      <w:proofErr w:type="spellStart"/>
+      <w:r>
+        <w:rPr>
+          <w:rFonts w:ascii="Courier New" w:hAnsi="Courier New" w:cs="Courier New"/>
+          <w:sz w:val="20"/>
+          <w:szCs w:val="20"/>
+        </w:rPr>
+        <w:t>Circuit.CloudAdap</w:t>
+      </w:r>
+      <w:proofErr w:type="spellEnd"/>
     </w:p>
     <w:p>
       <w:pPr>
@@ -1551,7 +1860,43 @@
           <w:sz w:val="20"/>
           <w:szCs w:val="20"/>
         </w:rPr>
-        <w:t xml:space="preserve">New Loadshape.Vshape npts=1441 interval=0 </w:t>
+        <w:t xml:space="preserve">New </w:t>
+      </w:r>
+      <w:proofErr w:type="spellStart"/>
+      <w:r>
+        <w:rPr>
+          <w:rFonts w:ascii="Courier New" w:hAnsi="Courier New" w:cs="Courier New"/>
+          <w:sz w:val="20"/>
+          <w:szCs w:val="20"/>
+        </w:rPr>
+        <w:t>Loadshape.Vshape</w:t>
+      </w:r>
+      <w:proofErr w:type="spellEnd"/>
+      <w:r>
+        <w:rPr>
+          <w:rFonts w:ascii="Courier New" w:hAnsi="Courier New" w:cs="Courier New"/>
+          <w:sz w:val="20"/>
+          <w:szCs w:val="20"/>
+        </w:rPr>
+        <w:t xml:space="preserve"> </w:t>
+      </w:r>
+      <w:proofErr w:type="spellStart"/>
+      <w:r>
+        <w:rPr>
+          <w:rFonts w:ascii="Courier New" w:hAnsi="Courier New" w:cs="Courier New"/>
+          <w:sz w:val="20"/>
+          <w:szCs w:val="20"/>
+        </w:rPr>
+        <w:t>npts</w:t>
+      </w:r>
+      <w:proofErr w:type="spellEnd"/>
+      <w:r>
+        <w:rPr>
+          <w:rFonts w:ascii="Courier New" w:hAnsi="Courier New" w:cs="Courier New"/>
+          <w:sz w:val="20"/>
+          <w:szCs w:val="20"/>
+        </w:rPr>
+        <w:t xml:space="preserve">=1441 interval=0 </w:t>
       </w:r>
     </w:p>
     <w:p>
@@ -1569,7 +1914,25 @@
           <w:sz w:val="20"/>
           <w:szCs w:val="20"/>
         </w:rPr>
-        <w:t>~ hour=(file=Hours.csv) mult=(file=VshapeHi_dss.csv)</w:t>
+        <w:t xml:space="preserve">~ hour=(file=Hours.csv) </w:t>
+      </w:r>
+      <w:proofErr w:type="spellStart"/>
+      <w:r>
+        <w:rPr>
+          <w:rFonts w:ascii="Courier New" w:hAnsi="Courier New" w:cs="Courier New"/>
+          <w:sz w:val="20"/>
+          <w:szCs w:val="20"/>
+        </w:rPr>
+        <w:t>mult</w:t>
+      </w:r>
+      <w:proofErr w:type="spellEnd"/>
+      <w:r>
+        <w:rPr>
+          <w:rFonts w:ascii="Courier New" w:hAnsi="Courier New" w:cs="Courier New"/>
+          <w:sz w:val="20"/>
+          <w:szCs w:val="20"/>
+        </w:rPr>
+        <w:t>=(file=VshapeHi_dss.csv)</w:t>
       </w:r>
     </w:p>
     <w:p>
@@ -1587,7 +1950,61 @@
           <w:sz w:val="20"/>
           <w:szCs w:val="20"/>
         </w:rPr>
-        <w:t xml:space="preserve">New Loadshape.Cloud npts=86401 sinterval=1 </w:t>
+        <w:t xml:space="preserve">New </w:t>
+      </w:r>
+      <w:proofErr w:type="spellStart"/>
+      <w:r>
+        <w:rPr>
+          <w:rFonts w:ascii="Courier New" w:hAnsi="Courier New" w:cs="Courier New"/>
+          <w:sz w:val="20"/>
+          <w:szCs w:val="20"/>
+        </w:rPr>
+        <w:t>Loadshape.Cloud</w:t>
+      </w:r>
+      <w:proofErr w:type="spellEnd"/>
+      <w:r>
+        <w:rPr>
+          <w:rFonts w:ascii="Courier New" w:hAnsi="Courier New" w:cs="Courier New"/>
+          <w:sz w:val="20"/>
+          <w:szCs w:val="20"/>
+        </w:rPr>
+        <w:t xml:space="preserve"> </w:t>
+      </w:r>
+      <w:proofErr w:type="spellStart"/>
+      <w:r>
+        <w:rPr>
+          <w:rFonts w:ascii="Courier New" w:hAnsi="Courier New" w:cs="Courier New"/>
+          <w:sz w:val="20"/>
+          <w:szCs w:val="20"/>
+        </w:rPr>
+        <w:t>npts</w:t>
+      </w:r>
+      <w:proofErr w:type="spellEnd"/>
+      <w:r>
+        <w:rPr>
+          <w:rFonts w:ascii="Courier New" w:hAnsi="Courier New" w:cs="Courier New"/>
+          <w:sz w:val="20"/>
+          <w:szCs w:val="20"/>
+        </w:rPr>
+        <w:t xml:space="preserve">=86401 </w:t>
+      </w:r>
+      <w:proofErr w:type="spellStart"/>
+      <w:r>
+        <w:rPr>
+          <w:rFonts w:ascii="Courier New" w:hAnsi="Courier New" w:cs="Courier New"/>
+          <w:sz w:val="20"/>
+          <w:szCs w:val="20"/>
+        </w:rPr>
+        <w:t>sinterval</w:t>
+      </w:r>
+      <w:proofErr w:type="spellEnd"/>
+      <w:r>
+        <w:rPr>
+          <w:rFonts w:ascii="Courier New" w:hAnsi="Courier New" w:cs="Courier New"/>
+          <w:sz w:val="20"/>
+          <w:szCs w:val="20"/>
+        </w:rPr>
+        <w:t xml:space="preserve">=1 </w:t>
       </w:r>
     </w:p>
     <w:p>
@@ -1623,7 +2040,25 @@
           <w:sz w:val="20"/>
           <w:szCs w:val="20"/>
         </w:rPr>
-        <w:t>New Vsource.Vth1 bus1=2a basekv=.240 R1=0.0083 X1=0.0215 phases=1</w:t>
+        <w:t xml:space="preserve">New Vsource.Vth1 bus1=2a </w:t>
+      </w:r>
+      <w:proofErr w:type="spellStart"/>
+      <w:r>
+        <w:rPr>
+          <w:rFonts w:ascii="Courier New" w:hAnsi="Courier New" w:cs="Courier New"/>
+          <w:sz w:val="20"/>
+          <w:szCs w:val="20"/>
+        </w:rPr>
+        <w:t>basekv</w:t>
+      </w:r>
+      <w:proofErr w:type="spellEnd"/>
+      <w:r>
+        <w:rPr>
+          <w:rFonts w:ascii="Courier New" w:hAnsi="Courier New" w:cs="Courier New"/>
+          <w:sz w:val="20"/>
+          <w:szCs w:val="20"/>
+        </w:rPr>
+        <w:t>=.240 R1=0.0083 X1=0.0215 phases=1</w:t>
       </w:r>
     </w:p>
     <w:p>
@@ -1649,8 +2084,18 @@
           <w:sz w:val="20"/>
           <w:szCs w:val="20"/>
         </w:rPr>
-        <w:t>daily=Vshape</w:t>
-      </w:r>
+        <w:t>daily=</w:t>
+      </w:r>
+      <w:proofErr w:type="spellStart"/>
+      <w:r>
+        <w:rPr>
+          <w:rFonts w:ascii="Courier New" w:hAnsi="Courier New" w:cs="Courier New"/>
+          <w:sz w:val="20"/>
+          <w:szCs w:val="20"/>
+        </w:rPr>
+        <w:t>Vshape</w:t>
+      </w:r>
+      <w:proofErr w:type="spellEnd"/>
     </w:p>
     <w:p>
       <w:pPr>
@@ -1685,7 +2130,25 @@
           <w:sz w:val="20"/>
           <w:szCs w:val="20"/>
         </w:rPr>
-        <w:t xml:space="preserve">New PVSystem.PV1 bus1=3a phases=1 kV=.240 irradiance=1 pmpp=285 kVA=300 </w:t>
+        <w:t xml:space="preserve">New PVSystem.PV1 bus1=3a phases=1 kV=.240 irradiance=1 </w:t>
+      </w:r>
+      <w:proofErr w:type="spellStart"/>
+      <w:r>
+        <w:rPr>
+          <w:rFonts w:ascii="Courier New" w:hAnsi="Courier New" w:cs="Courier New"/>
+          <w:sz w:val="20"/>
+          <w:szCs w:val="20"/>
+        </w:rPr>
+        <w:t>pmpp</w:t>
+      </w:r>
+      <w:proofErr w:type="spellEnd"/>
+      <w:r>
+        <w:rPr>
+          <w:rFonts w:ascii="Courier New" w:hAnsi="Courier New" w:cs="Courier New"/>
+          <w:sz w:val="20"/>
+          <w:szCs w:val="20"/>
+        </w:rPr>
+        <w:t xml:space="preserve">=285 kVA=300 </w:t>
       </w:r>
     </w:p>
     <w:p>
@@ -1703,7 +2166,61 @@
           <w:sz w:val="20"/>
           <w:szCs w:val="20"/>
         </w:rPr>
-        <w:t>~ daily=Cloud %cutin=0.1 %cutout=0.1 varfollowinverter=true kvarlimit=132</w:t>
+        <w:t>~ daily=Cloud %</w:t>
+      </w:r>
+      <w:proofErr w:type="spellStart"/>
+      <w:r>
+        <w:rPr>
+          <w:rFonts w:ascii="Courier New" w:hAnsi="Courier New" w:cs="Courier New"/>
+          <w:sz w:val="20"/>
+          <w:szCs w:val="20"/>
+        </w:rPr>
+        <w:t>cutin</w:t>
+      </w:r>
+      <w:proofErr w:type="spellEnd"/>
+      <w:r>
+        <w:rPr>
+          <w:rFonts w:ascii="Courier New" w:hAnsi="Courier New" w:cs="Courier New"/>
+          <w:sz w:val="20"/>
+          <w:szCs w:val="20"/>
+        </w:rPr>
+        <w:t xml:space="preserve">=0.1 %cutout=0.1 </w:t>
+      </w:r>
+      <w:proofErr w:type="spellStart"/>
+      <w:r>
+        <w:rPr>
+          <w:rFonts w:ascii="Courier New" w:hAnsi="Courier New" w:cs="Courier New"/>
+          <w:sz w:val="20"/>
+          <w:szCs w:val="20"/>
+        </w:rPr>
+        <w:t>varfollowinverter</w:t>
+      </w:r>
+      <w:proofErr w:type="spellEnd"/>
+      <w:r>
+        <w:rPr>
+          <w:rFonts w:ascii="Courier New" w:hAnsi="Courier New" w:cs="Courier New"/>
+          <w:sz w:val="20"/>
+          <w:szCs w:val="20"/>
+        </w:rPr>
+        <w:t xml:space="preserve">=true </w:t>
+      </w:r>
+      <w:proofErr w:type="spellStart"/>
+      <w:r>
+        <w:rPr>
+          <w:rFonts w:ascii="Courier New" w:hAnsi="Courier New" w:cs="Courier New"/>
+          <w:sz w:val="20"/>
+          <w:szCs w:val="20"/>
+        </w:rPr>
+        <w:t>kvarlimit</w:t>
+      </w:r>
+      <w:proofErr w:type="spellEnd"/>
+      <w:r>
+        <w:rPr>
+          <w:rFonts w:ascii="Courier New" w:hAnsi="Courier New" w:cs="Courier New"/>
+          <w:sz w:val="20"/>
+          <w:szCs w:val="20"/>
+        </w:rPr>
+        <w:t>=132</w:t>
       </w:r>
     </w:p>
     <w:p>
@@ -1739,7 +2256,25 @@
           <w:sz w:val="20"/>
           <w:szCs w:val="20"/>
         </w:rPr>
-        <w:t>new monitor.pv1pq element=PVSystem.PV1 terminal=1 mode=65 PPolar=NO</w:t>
+        <w:t xml:space="preserve">new monitor.pv1pq element=PVSystem.PV1 terminal=1 mode=65 </w:t>
+      </w:r>
+      <w:proofErr w:type="spellStart"/>
+      <w:r>
+        <w:rPr>
+          <w:rFonts w:ascii="Courier New" w:hAnsi="Courier New" w:cs="Courier New"/>
+          <w:sz w:val="20"/>
+          <w:szCs w:val="20"/>
+        </w:rPr>
+        <w:t>PPolar</w:t>
+      </w:r>
+      <w:proofErr w:type="spellEnd"/>
+      <w:r>
+        <w:rPr>
+          <w:rFonts w:ascii="Courier New" w:hAnsi="Courier New" w:cs="Courier New"/>
+          <w:sz w:val="20"/>
+          <w:szCs w:val="20"/>
+        </w:rPr>
+        <w:t>=NO</w:t>
       </w:r>
     </w:p>
     <w:p>
@@ -1775,7 +2310,25 @@
           <w:sz w:val="20"/>
           <w:szCs w:val="20"/>
         </w:rPr>
-        <w:t>set controlmode=static</w:t>
+        <w:t xml:space="preserve">set </w:t>
+      </w:r>
+      <w:proofErr w:type="spellStart"/>
+      <w:r>
+        <w:rPr>
+          <w:rFonts w:ascii="Courier New" w:hAnsi="Courier New" w:cs="Courier New"/>
+          <w:sz w:val="20"/>
+          <w:szCs w:val="20"/>
+        </w:rPr>
+        <w:t>controlmode</w:t>
+      </w:r>
+      <w:proofErr w:type="spellEnd"/>
+      <w:r>
+        <w:rPr>
+          <w:rFonts w:ascii="Courier New" w:hAnsi="Courier New" w:cs="Courier New"/>
+          <w:sz w:val="20"/>
+          <w:szCs w:val="20"/>
+        </w:rPr>
+        <w:t>=static</w:t>
       </w:r>
     </w:p>
     <w:p>
@@ -1793,7 +2346,25 @@
           <w:sz w:val="20"/>
           <w:szCs w:val="20"/>
         </w:rPr>
-        <w:t>set maxcontroliter=1000</w:t>
+        <w:t xml:space="preserve">set </w:t>
+      </w:r>
+      <w:proofErr w:type="spellStart"/>
+      <w:r>
+        <w:rPr>
+          <w:rFonts w:ascii="Courier New" w:hAnsi="Courier New" w:cs="Courier New"/>
+          <w:sz w:val="20"/>
+          <w:szCs w:val="20"/>
+        </w:rPr>
+        <w:t>maxcontroliter</w:t>
+      </w:r>
+      <w:proofErr w:type="spellEnd"/>
+      <w:r>
+        <w:rPr>
+          <w:rFonts w:ascii="Courier New" w:hAnsi="Courier New" w:cs="Courier New"/>
+          <w:sz w:val="20"/>
+          <w:szCs w:val="20"/>
+        </w:rPr>
+        <w:t>=1000</w:t>
       </w:r>
     </w:p>
     <w:p>
@@ -1811,7 +2382,25 @@
           <w:sz w:val="20"/>
           <w:szCs w:val="20"/>
         </w:rPr>
-        <w:t>set voltagebases=[.415692]</w:t>
+        <w:t xml:space="preserve">set </w:t>
+      </w:r>
+      <w:proofErr w:type="spellStart"/>
+      <w:r>
+        <w:rPr>
+          <w:rFonts w:ascii="Courier New" w:hAnsi="Courier New" w:cs="Courier New"/>
+          <w:sz w:val="20"/>
+          <w:szCs w:val="20"/>
+        </w:rPr>
+        <w:t>voltagebases</w:t>
+      </w:r>
+      <w:proofErr w:type="spellEnd"/>
+      <w:r>
+        <w:rPr>
+          <w:rFonts w:ascii="Courier New" w:hAnsi="Courier New" w:cs="Courier New"/>
+          <w:sz w:val="20"/>
+          <w:szCs w:val="20"/>
+        </w:rPr>
+        <w:t>=[.415692]</w:t>
       </w:r>
     </w:p>
     <w:p>
@@ -1823,6 +2412,7 @@
           <w:szCs w:val="20"/>
         </w:rPr>
       </w:pPr>
+      <w:proofErr w:type="spellStart"/>
       <w:r>
         <w:rPr>
           <w:rFonts w:ascii="Courier New" w:hAnsi="Courier New" w:cs="Courier New"/>
@@ -1831,6 +2421,7 @@
         </w:rPr>
         <w:t>CalcV</w:t>
       </w:r>
+      <w:proofErr w:type="spellEnd"/>
     </w:p>
     <w:p>
       <w:pPr>
@@ -1847,7 +2438,25 @@
           <w:sz w:val="20"/>
           <w:szCs w:val="20"/>
         </w:rPr>
-        <w:t xml:space="preserve">New ExpControl.pv1 deltaQ_factor=0.3 </w:t>
+        <w:t xml:space="preserve">New ExpControl.pv1 </w:t>
+      </w:r>
+      <w:proofErr w:type="spellStart"/>
+      <w:r>
+        <w:rPr>
+          <w:rFonts w:ascii="Courier New" w:hAnsi="Courier New" w:cs="Courier New"/>
+          <w:sz w:val="20"/>
+          <w:szCs w:val="20"/>
+        </w:rPr>
+        <w:t>deltaQ_factor</w:t>
+      </w:r>
+      <w:proofErr w:type="spellEnd"/>
+      <w:r>
+        <w:rPr>
+          <w:rFonts w:ascii="Courier New" w:hAnsi="Courier New" w:cs="Courier New"/>
+          <w:sz w:val="20"/>
+          <w:szCs w:val="20"/>
+        </w:rPr>
+        <w:t xml:space="preserve">=0.3 </w:t>
       </w:r>
     </w:p>
     <w:p>
@@ -1865,7 +2474,79 @@
           <w:sz w:val="20"/>
           <w:szCs w:val="20"/>
         </w:rPr>
-        <w:t>~ vreg=1.0 slope=22 vregtau=300 Tresponse=5 // EventLog=Yes</w:t>
+        <w:t xml:space="preserve">~ </w:t>
+      </w:r>
+      <w:proofErr w:type="spellStart"/>
+      <w:r>
+        <w:rPr>
+          <w:rFonts w:ascii="Courier New" w:hAnsi="Courier New" w:cs="Courier New"/>
+          <w:sz w:val="20"/>
+          <w:szCs w:val="20"/>
+        </w:rPr>
+        <w:t>vreg</w:t>
+      </w:r>
+      <w:proofErr w:type="spellEnd"/>
+      <w:r>
+        <w:rPr>
+          <w:rFonts w:ascii="Courier New" w:hAnsi="Courier New" w:cs="Courier New"/>
+          <w:sz w:val="20"/>
+          <w:szCs w:val="20"/>
+        </w:rPr>
+        <w:t xml:space="preserve">=1.0 slope=22 </w:t>
+      </w:r>
+      <w:proofErr w:type="spellStart"/>
+      <w:r>
+        <w:rPr>
+          <w:rFonts w:ascii="Courier New" w:hAnsi="Courier New" w:cs="Courier New"/>
+          <w:sz w:val="20"/>
+          <w:szCs w:val="20"/>
+        </w:rPr>
+        <w:t>vregtau</w:t>
+      </w:r>
+      <w:proofErr w:type="spellEnd"/>
+      <w:r>
+        <w:rPr>
+          <w:rFonts w:ascii="Courier New" w:hAnsi="Courier New" w:cs="Courier New"/>
+          <w:sz w:val="20"/>
+          <w:szCs w:val="20"/>
+        </w:rPr>
+        <w:t xml:space="preserve">=300 </w:t>
+      </w:r>
+      <w:proofErr w:type="spellStart"/>
+      <w:r>
+        <w:rPr>
+          <w:rFonts w:ascii="Courier New" w:hAnsi="Courier New" w:cs="Courier New"/>
+          <w:sz w:val="20"/>
+          <w:szCs w:val="20"/>
+        </w:rPr>
+        <w:t>Tresponse</w:t>
+      </w:r>
+      <w:proofErr w:type="spellEnd"/>
+      <w:r>
+        <w:rPr>
+          <w:rFonts w:ascii="Courier New" w:hAnsi="Courier New" w:cs="Courier New"/>
+          <w:sz w:val="20"/>
+          <w:szCs w:val="20"/>
+        </w:rPr>
+        <w:t xml:space="preserve">=5 // </w:t>
+      </w:r>
+      <w:proofErr w:type="spellStart"/>
+      <w:r>
+        <w:rPr>
+          <w:rFonts w:ascii="Courier New" w:hAnsi="Courier New" w:cs="Courier New"/>
+          <w:sz w:val="20"/>
+          <w:szCs w:val="20"/>
+        </w:rPr>
+        <w:t>EventLog</w:t>
+      </w:r>
+      <w:proofErr w:type="spellEnd"/>
+      <w:r>
+        <w:rPr>
+          <w:rFonts w:ascii="Courier New" w:hAnsi="Courier New" w:cs="Courier New"/>
+          <w:sz w:val="20"/>
+          <w:szCs w:val="20"/>
+        </w:rPr>
+        <w:t>=Yes</w:t>
       </w:r>
     </w:p>
     <w:p>
@@ -1886,7 +2567,27 @@
           <w:sz w:val="20"/>
           <w:szCs w:val="20"/>
         </w:rPr>
-        <w:t>solve mode=daily number=86400 stepsize=1s</w:t>
+        <w:t xml:space="preserve">solve mode=daily number=86400 </w:t>
+      </w:r>
+      <w:proofErr w:type="spellStart"/>
+      <w:r>
+        <w:rPr>
+          <w:rFonts w:ascii="Courier New" w:eastAsiaTheme="minorHAnsi" w:hAnsi="Courier New" w:cs="Courier New"/>
+          <w:color w:val="auto"/>
+          <w:sz w:val="20"/>
+          <w:szCs w:val="20"/>
+        </w:rPr>
+        <w:t>stepsize</w:t>
+      </w:r>
+      <w:proofErr w:type="spellEnd"/>
+      <w:r>
+        <w:rPr>
+          <w:rFonts w:ascii="Courier New" w:eastAsiaTheme="minorHAnsi" w:hAnsi="Courier New" w:cs="Courier New"/>
+          <w:color w:val="auto"/>
+          <w:sz w:val="20"/>
+          <w:szCs w:val="20"/>
+        </w:rPr>
+        <w:t>=1s</w:t>
       </w:r>
     </w:p>
     <w:p>
@@ -2052,6 +2753,7 @@
         </w:rPr>
         <w:t xml:space="preserve"> plots the </w:t>
       </w:r>
+      <w:proofErr w:type="spellStart"/>
       <w:r>
         <w:rPr>
           <w:rFonts w:cstheme="minorHAnsi"/>
@@ -2060,12 +2762,14 @@
         </w:rPr>
         <w:t>PVSystem</w:t>
       </w:r>
+      <w:proofErr w:type="spellEnd"/>
       <w:r>
         <w:rPr>
           <w:rFonts w:cstheme="minorHAnsi"/>
         </w:rPr>
         <w:t xml:space="preserve"> output and some voltages of interest. To the right, </w:t>
       </w:r>
+      <w:proofErr w:type="spellStart"/>
       <w:r>
         <w:rPr>
           <w:rFonts w:cstheme="minorHAnsi"/>
@@ -2083,12 +2787,14 @@
         </w:rPr>
         <w:t>ref</w:t>
       </w:r>
+      <w:proofErr w:type="spellEnd"/>
       <w:r>
         <w:rPr>
           <w:rFonts w:cstheme="minorHAnsi"/>
         </w:rPr>
         <w:t xml:space="preserve"> starts at 1 per-unit, and quickly adapts to the grid voltage, </w:t>
       </w:r>
+      <w:proofErr w:type="spellStart"/>
       <w:r>
         <w:rPr>
           <w:rFonts w:cstheme="minorHAnsi"/>
@@ -2106,12 +2812,14 @@
         </w:rPr>
         <w:t>sys</w:t>
       </w:r>
+      <w:proofErr w:type="spellEnd"/>
       <w:r>
         <w:rPr>
           <w:rFonts w:cstheme="minorHAnsi"/>
         </w:rPr>
         <w:t xml:space="preserve"> or </w:t>
       </w:r>
+      <w:proofErr w:type="spellStart"/>
       <w:r>
         <w:rPr>
           <w:rFonts w:cstheme="minorHAnsi"/>
@@ -2129,6 +2837,7 @@
         </w:rPr>
         <w:t>unity</w:t>
       </w:r>
+      <w:proofErr w:type="spellEnd"/>
       <w:r>
         <w:rPr>
           <w:rFonts w:cstheme="minorHAnsi"/>
@@ -2155,6 +2864,7 @@
         </w:rPr>
         <w:t xml:space="preserve">, is zero during the initial adaptation of </w:t>
       </w:r>
+      <w:proofErr w:type="spellStart"/>
       <w:r>
         <w:rPr>
           <w:rFonts w:cstheme="minorHAnsi"/>
@@ -2172,6 +2882,7 @@
         </w:rPr>
         <w:t>ref</w:t>
       </w:r>
+      <w:proofErr w:type="spellEnd"/>
       <w:r>
         <w:rPr>
           <w:rFonts w:cstheme="minorHAnsi"/>
@@ -2192,6 +2903,7 @@
         </w:rPr>
         <w:t xml:space="preserve">, during this time, coupled with </w:t>
       </w:r>
+      <w:proofErr w:type="spellStart"/>
       <w:r>
         <w:rPr>
           <w:rFonts w:cstheme="minorHAnsi"/>
@@ -2200,6 +2912,7 @@
         </w:rPr>
         <w:t>varfollowinverter</w:t>
       </w:r>
+      <w:proofErr w:type="spellEnd"/>
       <w:r>
         <w:rPr>
           <w:rFonts w:cstheme="minorHAnsi"/>
@@ -2210,8 +2923,23 @@
         <w:rPr>
           <w:rFonts w:cstheme="minorHAnsi"/>
         </w:rPr>
-        <w:t xml:space="preserve"> From about 1030 through 1600 hours, P fluctuates and this causes voltage fluctuation. At unity power factor, the </w:t>
-      </w:r>
+        <w:t xml:space="preserve"> From about 1030 through 1600 hours, P </w:t>
+      </w:r>
+      <w:proofErr w:type="gramStart"/>
+      <w:r>
+        <w:rPr>
+          <w:rFonts w:cstheme="minorHAnsi"/>
+        </w:rPr>
+        <w:t>fluctuates</w:t>
+      </w:r>
+      <w:proofErr w:type="gramEnd"/>
+      <w:r>
+        <w:rPr>
+          <w:rFonts w:cstheme="minorHAnsi"/>
+        </w:rPr>
+        <w:t xml:space="preserve"> and this causes voltage fluctuation. At unity power factor, the </w:t>
+      </w:r>
+      <w:proofErr w:type="spellStart"/>
       <w:r>
         <w:rPr>
           <w:rFonts w:cstheme="minorHAnsi"/>
@@ -2229,12 +2957,14 @@
         </w:rPr>
         <w:t>unity</w:t>
       </w:r>
+      <w:proofErr w:type="spellEnd"/>
       <w:r>
         <w:rPr>
           <w:rFonts w:cstheme="minorHAnsi"/>
         </w:rPr>
         <w:t xml:space="preserve"> fluctuations are about 3%. The </w:t>
       </w:r>
+      <w:proofErr w:type="spellStart"/>
       <w:r>
         <w:rPr>
           <w:rFonts w:cstheme="minorHAnsi"/>
@@ -2252,12 +2982,14 @@
         </w:rPr>
         <w:t>sys</w:t>
       </w:r>
+      <w:proofErr w:type="spellEnd"/>
       <w:r>
         <w:rPr>
           <w:rFonts w:cstheme="minorHAnsi"/>
         </w:rPr>
         <w:t xml:space="preserve"> fluctuations are mitigated to about 1% by the </w:t>
       </w:r>
+      <w:proofErr w:type="spellStart"/>
       <w:r>
         <w:rPr>
           <w:rFonts w:cstheme="minorHAnsi"/>
@@ -2266,6 +2998,7 @@
         </w:rPr>
         <w:t>ExpControl</w:t>
       </w:r>
+      <w:proofErr w:type="spellEnd"/>
       <w:r>
         <w:rPr>
           <w:rFonts w:cstheme="minorHAnsi"/>
@@ -2286,6 +3019,7 @@
         </w:rPr>
         <w:t xml:space="preserve"> integrated over the day. The </w:t>
       </w:r>
+      <w:proofErr w:type="spellStart"/>
       <w:r>
         <w:rPr>
           <w:rFonts w:cstheme="minorHAnsi"/>
@@ -2303,12 +3037,14 @@
         </w:rPr>
         <w:t>ref</w:t>
       </w:r>
+      <w:proofErr w:type="spellEnd"/>
       <w:r>
         <w:rPr>
           <w:rFonts w:cstheme="minorHAnsi"/>
         </w:rPr>
         <w:t xml:space="preserve"> signal follows and smooths the </w:t>
       </w:r>
+      <w:proofErr w:type="spellStart"/>
       <w:r>
         <w:rPr>
           <w:rFonts w:cstheme="minorHAnsi"/>
@@ -2326,6 +3062,7 @@
         </w:rPr>
         <w:t>sys</w:t>
       </w:r>
+      <w:proofErr w:type="spellEnd"/>
       <w:r>
         <w:rPr>
           <w:rFonts w:cstheme="minorHAnsi"/>
@@ -2344,6 +3081,7 @@
         </w:rPr>
         <w:t xml:space="preserve"> </w:t>
       </w:r>
+      <w:proofErr w:type="spellStart"/>
       <w:r>
         <w:rPr>
           <w:rFonts w:cstheme="minorHAnsi"/>
@@ -2352,6 +3090,7 @@
         </w:rPr>
         <w:t>ExpControl</w:t>
       </w:r>
+      <w:proofErr w:type="spellEnd"/>
       <w:r>
         <w:rPr>
           <w:rFonts w:cstheme="minorHAnsi"/>
@@ -2495,17 +3234,38 @@
       <w:r>
         <w:t xml:space="preserve">Figure </w:t>
       </w:r>
-      <w:fldSimple w:instr=" SEQ Figure \* ARABIC ">
-        <w:r>
-          <w:rPr>
-            <w:noProof/>
-          </w:rPr>
-          <w:t>4</w:t>
-        </w:r>
-      </w:fldSimple>
+      <w:r>
+        <w:fldChar w:fldCharType="begin"/>
+      </w:r>
+      <w:r>
+        <w:instrText xml:space="preserve"> SEQ Figure \* ARABIC </w:instrText>
+      </w:r>
+      <w:r>
+        <w:fldChar w:fldCharType="separate"/>
+      </w:r>
+      <w:r>
+        <w:rPr>
+          <w:noProof/>
+        </w:rPr>
+        <w:t>4</w:t>
+      </w:r>
+      <w:r>
+        <w:rPr>
+          <w:noProof/>
+        </w:rPr>
+        <w:fldChar w:fldCharType="end"/>
+      </w:r>
       <w:bookmarkEnd w:id="3"/>
       <w:r>
-        <w:t>: ExpControl produces near-zero net reactive power over time (left), while suppressing voltage fluctuations around the system voltage (right).</w:t>
+        <w:t xml:space="preserve">: </w:t>
+      </w:r>
+      <w:proofErr w:type="spellStart"/>
+      <w:r>
+        <w:t>ExpControl</w:t>
+      </w:r>
+      <w:proofErr w:type="spellEnd"/>
+      <w:r>
+        <w:t xml:space="preserve"> produces near-zero net reactive power over time (left), while suppressing voltage fluctuations around the system voltage (right).</w:t>
       </w:r>
     </w:p>
     <w:p>
@@ -2535,6 +3295,7 @@
         </w:rPr>
         <w:t xml:space="preserve"> is already close to zero because </w:t>
       </w:r>
+      <w:proofErr w:type="spellStart"/>
       <w:r>
         <w:rPr>
           <w:rFonts w:cstheme="minorHAnsi"/>
@@ -2552,12 +3313,14 @@
         </w:rPr>
         <w:t>sys</w:t>
       </w:r>
+      <w:proofErr w:type="spellEnd"/>
       <w:r>
         <w:rPr>
           <w:rFonts w:cstheme="minorHAnsi"/>
         </w:rPr>
         <w:t xml:space="preserve"> is close to </w:t>
       </w:r>
+      <w:proofErr w:type="spellStart"/>
       <w:r>
         <w:rPr>
           <w:rFonts w:cstheme="minorHAnsi"/>
@@ -2575,6 +3338,7 @@
         </w:rPr>
         <w:t>ref</w:t>
       </w:r>
+      <w:proofErr w:type="spellEnd"/>
       <w:r>
         <w:rPr>
           <w:rFonts w:cstheme="minorHAnsi"/>
@@ -2595,6 +3359,7 @@
         </w:rPr>
         <w:t xml:space="preserve"> may lead to a significant voltage step. This might be mitigated with </w:t>
       </w:r>
+      <w:proofErr w:type="spellStart"/>
       <w:r>
         <w:rPr>
           <w:rFonts w:cstheme="minorHAnsi"/>
@@ -2603,6 +3368,7 @@
         </w:rPr>
         <w:t>varfollowinverter</w:t>
       </w:r>
+      <w:proofErr w:type="spellEnd"/>
       <w:r>
         <w:rPr>
           <w:rFonts w:cstheme="minorHAnsi"/>
@@ -2675,6 +3441,7 @@
       <w:r>
         <w:t xml:space="preserve">Run </w:t>
       </w:r>
+      <w:proofErr w:type="spellStart"/>
       <w:r>
         <w:rPr>
           <w:i/>
@@ -2682,8 +3449,17 @@
         </w:rPr>
         <w:t>Master.dss</w:t>
       </w:r>
-      <w:r>
-        <w:t xml:space="preserve"> to create results for a clear day with AVR and zero average Q, a cloudy day with AVR and absorbing -90 kVAR average Q, and a cloudy day at unity power factor.</w:t>
+      <w:proofErr w:type="spellEnd"/>
+      <w:r>
+        <w:t xml:space="preserve"> to create results for a clear day with AVR and zero average Q, a cloudy day with AVR and absorbing -90 </w:t>
+      </w:r>
+      <w:proofErr w:type="spellStart"/>
+      <w:r>
+        <w:t>kVAR</w:t>
+      </w:r>
+      <w:proofErr w:type="spellEnd"/>
+      <w:r>
+        <w:t xml:space="preserve"> average Q, and a cloudy day at unity power factor.</w:t>
       </w:r>
     </w:p>
     <w:p>
@@ -2702,7 +3478,15 @@
         <w:t>python plotadapq.py</w:t>
       </w:r>
       <w:r>
-        <w:t xml:space="preserve"> to visualize the effect of absorbing -90 kVAR average Q</w:t>
+        <w:t xml:space="preserve"> to visualize the effect of absorbing -90 </w:t>
+      </w:r>
+      <w:proofErr w:type="spellStart"/>
+      <w:r>
+        <w:t>kVAR</w:t>
+      </w:r>
+      <w:proofErr w:type="spellEnd"/>
+      <w:r>
+        <w:t xml:space="preserve"> average Q</w:t>
       </w:r>
     </w:p>
     <w:p>
@@ -2803,7 +3587,15 @@
         <w:pStyle w:val="Heading2"/>
       </w:pPr>
       <w:r>
-        <w:t>Comparison to InvControl and CA Rule 21 Smart Inverters</w:t>
+        <w:t xml:space="preserve">Comparison to </w:t>
+      </w:r>
+      <w:proofErr w:type="spellStart"/>
+      <w:r>
+        <w:t>InvControl</w:t>
+      </w:r>
+      <w:proofErr w:type="spellEnd"/>
+      <w:r>
+        <w:t xml:space="preserve"> and CA Rule 21 Smart Inverters</w:t>
       </w:r>
     </w:p>
     <w:p>
@@ -2816,6 +3608,7 @@
       <w:r>
         <w:t xml:space="preserve">, phase 1 smart inverters have a function comparable to </w:t>
       </w:r>
+      <w:proofErr w:type="spellStart"/>
       <w:r>
         <w:rPr>
           <w:i/>
@@ -2823,9 +3616,11 @@
         </w:rPr>
         <w:t>InvControl</w:t>
       </w:r>
+      <w:proofErr w:type="spellEnd"/>
       <w:r>
         <w:t xml:space="preserve"> mode=VOLTVAR, while phase 3 smart inverters have a function comparable to </w:t>
       </w:r>
+      <w:proofErr w:type="spellStart"/>
       <w:r>
         <w:rPr>
           <w:i/>
@@ -2833,6 +3628,7 @@
         </w:rPr>
         <w:t>InvControl</w:t>
       </w:r>
+      <w:proofErr w:type="spellEnd"/>
       <w:r>
         <w:t xml:space="preserve"> mode=DYNAMICREACCURR</w:t>
       </w:r>
@@ -2869,6 +3665,7 @@
       <w:r>
         <w:t xml:space="preserve">in conjunction with VV, or exclusively. One difference between DRC and </w:t>
       </w:r>
+      <w:proofErr w:type="spellStart"/>
       <w:r>
         <w:rPr>
           <w:i/>
@@ -2876,9 +3673,11 @@
         </w:rPr>
         <w:t>ExpControl</w:t>
       </w:r>
+      <w:proofErr w:type="spellEnd"/>
       <w:r>
         <w:t xml:space="preserve"> is that DRC uses a windowed moving average, while </w:t>
       </w:r>
+      <w:proofErr w:type="spellStart"/>
       <w:r>
         <w:rPr>
           <w:i/>
@@ -2886,9 +3685,11 @@
         </w:rPr>
         <w:t>ExpControl</w:t>
       </w:r>
+      <w:proofErr w:type="spellEnd"/>
       <w:r>
         <w:t xml:space="preserve"> uses the exponential time delay. The VV mode in </w:t>
       </w:r>
+      <w:proofErr w:type="spellStart"/>
       <w:r>
         <w:rPr>
           <w:i/>
@@ -2896,9 +3697,11 @@
         </w:rPr>
         <w:t>InvControl</w:t>
       </w:r>
+      <w:proofErr w:type="spellEnd"/>
       <w:r>
         <w:t xml:space="preserve"> also has the option for a windowed moving average on </w:t>
       </w:r>
+      <w:proofErr w:type="spellStart"/>
       <w:r>
         <w:rPr>
           <w:i/>
@@ -2914,6 +3717,7 @@
         </w:rPr>
         <w:t>ref</w:t>
       </w:r>
+      <w:proofErr w:type="spellEnd"/>
       <w:r>
         <w:t>, but this option was not adopted in CA Rule 21.</w:t>
       </w:r>
@@ -2934,6 +3738,7 @@
       <w:r>
         <w:t xml:space="preserve"> “Dynamic Reactive Current Support Mode” in phase 3 is the closest to </w:t>
       </w:r>
+      <w:proofErr w:type="spellStart"/>
       <w:r>
         <w:rPr>
           <w:i/>
@@ -2941,6 +3746,7 @@
         </w:rPr>
         <w:t>ExpControl</w:t>
       </w:r>
+      <w:proofErr w:type="spellEnd"/>
       <w:r>
         <w:t>. It should give preference to reactive power, and should not be combined with phase 1’s “Dynamic Volt/Var Operations”.</w:t>
       </w:r>
@@ -2949,6 +3755,7 @@
       <w:r>
         <w:t xml:space="preserve">Of the </w:t>
       </w:r>
+      <w:proofErr w:type="spellStart"/>
       <w:r>
         <w:rPr>
           <w:i/>
@@ -2956,6 +3763,7 @@
         </w:rPr>
         <w:t>InvControl</w:t>
       </w:r>
+      <w:proofErr w:type="spellEnd"/>
       <w:r>
         <w:t xml:space="preserve"> options, uncombined DRC is the closes</w:t>
       </w:r>
@@ -2965,6 +3773,7 @@
       <w:r>
         <w:t xml:space="preserve"> to </w:t>
       </w:r>
+      <w:proofErr w:type="spellStart"/>
       <w:r>
         <w:rPr>
           <w:i/>
@@ -2972,6 +3781,7 @@
         </w:rPr>
         <w:t>ExpControl</w:t>
       </w:r>
+      <w:proofErr w:type="spellEnd"/>
       <w:r>
         <w:t>.</w:t>
       </w:r>
@@ -2991,6 +3801,7 @@
       <w:r>
         <w:t xml:space="preserve"> </w:t>
       </w:r>
+      <w:proofErr w:type="spellStart"/>
       <w:r>
         <w:rPr>
           <w:i/>
@@ -2998,9 +3809,11 @@
         </w:rPr>
         <w:t>InvControl</w:t>
       </w:r>
+      <w:proofErr w:type="spellEnd"/>
       <w:r>
         <w:t xml:space="preserve">, the </w:t>
       </w:r>
+      <w:proofErr w:type="spellStart"/>
       <w:r>
         <w:rPr>
           <w:i/>
@@ -3008,6 +3821,7 @@
         </w:rPr>
         <w:t>ExpControl</w:t>
       </w:r>
+      <w:proofErr w:type="spellEnd"/>
       <w:r>
         <w:t xml:space="preserve"> cannot be used with </w:t>
       </w:r>
@@ -3021,6 +3835,7 @@
       <w:r>
         <w:t xml:space="preserve">, only with </w:t>
       </w:r>
+      <w:proofErr w:type="spellStart"/>
       <w:r>
         <w:rPr>
           <w:i/>
@@ -3028,6 +3843,7 @@
         </w:rPr>
         <w:t>PVSystem</w:t>
       </w:r>
+      <w:proofErr w:type="spellEnd"/>
       <w:r>
         <w:t>.</w:t>
       </w:r>
@@ -3064,6 +3880,7 @@
       <w:r>
         <w:t xml:space="preserve"> In a future version, both </w:t>
       </w:r>
+      <w:proofErr w:type="spellStart"/>
       <w:r>
         <w:rPr>
           <w:i/>
@@ -3071,9 +3888,11 @@
         </w:rPr>
         <w:t>InvControl</w:t>
       </w:r>
+      <w:proofErr w:type="spellEnd"/>
       <w:r>
         <w:t xml:space="preserve"> and </w:t>
       </w:r>
+      <w:proofErr w:type="spellStart"/>
       <w:r>
         <w:rPr>
           <w:i/>
@@ -3081,6 +3900,7 @@
         </w:rPr>
         <w:t>ExpControl</w:t>
       </w:r>
+      <w:proofErr w:type="spellEnd"/>
       <w:r>
         <w:t xml:space="preserve"> may be linked to </w:t>
       </w:r>
@@ -3092,7 +3912,15 @@
         <w:t>Storage</w:t>
       </w:r>
       <w:r>
-        <w:t xml:space="preserve"> in OpenDSS.</w:t>
+        <w:t xml:space="preserve"> in </w:t>
+      </w:r>
+      <w:proofErr w:type="spellStart"/>
+      <w:r>
+        <w:t>OpenDSS</w:t>
+      </w:r>
+      <w:proofErr w:type="spellEnd"/>
+      <w:r>
+        <w:t>.</w:t>
       </w:r>
       <w:r>
         <w:t xml:space="preserve"> In the meantime, the following workaround can be used to implement reactive power control of storage systems:</w:t>
@@ -3109,6 +3937,7 @@
       <w:r>
         <w:t xml:space="preserve">Add a parallel </w:t>
       </w:r>
+      <w:proofErr w:type="spellStart"/>
       <w:r>
         <w:rPr>
           <w:i/>
@@ -3116,9 +3945,11 @@
         </w:rPr>
         <w:t>PVSystem</w:t>
       </w:r>
+      <w:proofErr w:type="spellEnd"/>
       <w:r>
         <w:t xml:space="preserve"> with negligible real power (</w:t>
       </w:r>
+      <w:proofErr w:type="spellStart"/>
       <w:r>
         <w:rPr>
           <w:i/>
@@ -3126,9 +3957,11 @@
         </w:rPr>
         <w:t>Pmpp</w:t>
       </w:r>
+      <w:proofErr w:type="spellEnd"/>
       <w:r>
         <w:t xml:space="preserve">), but </w:t>
       </w:r>
+      <w:proofErr w:type="spellStart"/>
       <w:r>
         <w:rPr>
           <w:i/>
@@ -3136,12 +3969,14 @@
         </w:rPr>
         <w:t>kva</w:t>
       </w:r>
+      <w:proofErr w:type="spellEnd"/>
       <w:r>
         <w:t xml:space="preserve"> rating equal to the storage system’s reactive power rating</w:t>
       </w:r>
       <w:r>
         <w:t xml:space="preserve">, leaving </w:t>
       </w:r>
+      <w:proofErr w:type="spellStart"/>
       <w:r>
         <w:rPr>
           <w:i/>
@@ -3149,12 +3984,14 @@
         </w:rPr>
         <w:t>kvarLimit</w:t>
       </w:r>
+      <w:proofErr w:type="spellEnd"/>
       <w:r>
         <w:t xml:space="preserve"> unspecified.</w:t>
       </w:r>
       <w:r>
         <w:t xml:space="preserve"> Let </w:t>
       </w:r>
+      <w:proofErr w:type="spellStart"/>
       <w:r>
         <w:rPr>
           <w:i/>
@@ -3162,6 +3999,7 @@
         </w:rPr>
         <w:t>VarFollowInverter</w:t>
       </w:r>
+      <w:proofErr w:type="spellEnd"/>
       <w:r>
         <w:t xml:space="preserve"> default to False, so the inverter can supply rated Q throughout the day.</w:t>
       </w:r>
@@ -3177,6 +4015,7 @@
       <w:r>
         <w:t xml:space="preserve">Attach </w:t>
       </w:r>
+      <w:proofErr w:type="spellStart"/>
       <w:r>
         <w:rPr>
           <w:i/>
@@ -3184,9 +4023,11 @@
         </w:rPr>
         <w:t>ExpControl</w:t>
       </w:r>
+      <w:proofErr w:type="spellEnd"/>
       <w:r>
         <w:t xml:space="preserve"> to the fictitious </w:t>
       </w:r>
+      <w:proofErr w:type="spellStart"/>
       <w:r>
         <w:rPr>
           <w:i/>
@@ -3194,6 +4035,7 @@
         </w:rPr>
         <w:t>PVSystem</w:t>
       </w:r>
+      <w:proofErr w:type="spellEnd"/>
       <w:r>
         <w:t xml:space="preserve"> to implement voltage/reactive power control on the storage system.</w:t>
       </w:r>
@@ -3217,6 +4059,7 @@
       <w:r>
         <w:t xml:space="preserve"> </w:t>
       </w:r>
+      <w:proofErr w:type="spellStart"/>
       <w:r>
         <w:rPr>
           <w:i/>
@@ -3224,6 +4067,7 @@
         </w:rPr>
         <w:t>InvControl</w:t>
       </w:r>
+      <w:proofErr w:type="spellEnd"/>
       <w:r>
         <w:t>. A sample input listing fragment follows</w:t>
       </w:r>
@@ -3266,7 +4110,25 @@
           <w:sz w:val="20"/>
           <w:szCs w:val="20"/>
         </w:rPr>
-        <w:t xml:space="preserve">new Storage.bess1 bus1=bess1 phases=3 kV=13.2 kWrated=6000 </w:t>
+        <w:t xml:space="preserve">new Storage.bess1 bus1=bess1 phases=3 kV=13.2 </w:t>
+      </w:r>
+      <w:proofErr w:type="spellStart"/>
+      <w:r>
+        <w:rPr>
+          <w:rFonts w:ascii="Courier New" w:hAnsi="Courier New" w:cs="Courier New"/>
+          <w:sz w:val="20"/>
+          <w:szCs w:val="20"/>
+        </w:rPr>
+        <w:t>kWrated</w:t>
+      </w:r>
+      <w:proofErr w:type="spellEnd"/>
+      <w:r>
+        <w:rPr>
+          <w:rFonts w:ascii="Courier New" w:hAnsi="Courier New" w:cs="Courier New"/>
+          <w:sz w:val="20"/>
+          <w:szCs w:val="20"/>
+        </w:rPr>
+        <w:t xml:space="preserve">=6000 </w:t>
       </w:r>
     </w:p>
     <w:p>
@@ -3286,13 +4148,77 @@
         </w:rPr>
         <w:t xml:space="preserve">~  </w:t>
       </w:r>
-      <w:r>
-        <w:rPr>
-          <w:rFonts w:ascii="Courier New" w:hAnsi="Courier New" w:cs="Courier New"/>
-          <w:sz w:val="20"/>
-          <w:szCs w:val="20"/>
-        </w:rPr>
-        <w:t>kva=7000 kWhrated=48000 kWhstored=24000 dispmode=follow daily=cycle</w:t>
+      <w:proofErr w:type="spellStart"/>
+      <w:r>
+        <w:rPr>
+          <w:rFonts w:ascii="Courier New" w:hAnsi="Courier New" w:cs="Courier New"/>
+          <w:sz w:val="20"/>
+          <w:szCs w:val="20"/>
+        </w:rPr>
+        <w:t>kva</w:t>
+      </w:r>
+      <w:proofErr w:type="spellEnd"/>
+      <w:r>
+        <w:rPr>
+          <w:rFonts w:ascii="Courier New" w:hAnsi="Courier New" w:cs="Courier New"/>
+          <w:sz w:val="20"/>
+          <w:szCs w:val="20"/>
+        </w:rPr>
+        <w:t xml:space="preserve">=7000 </w:t>
+      </w:r>
+      <w:proofErr w:type="spellStart"/>
+      <w:r>
+        <w:rPr>
+          <w:rFonts w:ascii="Courier New" w:hAnsi="Courier New" w:cs="Courier New"/>
+          <w:sz w:val="20"/>
+          <w:szCs w:val="20"/>
+        </w:rPr>
+        <w:t>kWhrated</w:t>
+      </w:r>
+      <w:proofErr w:type="spellEnd"/>
+      <w:r>
+        <w:rPr>
+          <w:rFonts w:ascii="Courier New" w:hAnsi="Courier New" w:cs="Courier New"/>
+          <w:sz w:val="20"/>
+          <w:szCs w:val="20"/>
+        </w:rPr>
+        <w:t xml:space="preserve">=48000 </w:t>
+      </w:r>
+      <w:proofErr w:type="spellStart"/>
+      <w:r>
+        <w:rPr>
+          <w:rFonts w:ascii="Courier New" w:hAnsi="Courier New" w:cs="Courier New"/>
+          <w:sz w:val="20"/>
+          <w:szCs w:val="20"/>
+        </w:rPr>
+        <w:t>kWhstored</w:t>
+      </w:r>
+      <w:proofErr w:type="spellEnd"/>
+      <w:r>
+        <w:rPr>
+          <w:rFonts w:ascii="Courier New" w:hAnsi="Courier New" w:cs="Courier New"/>
+          <w:sz w:val="20"/>
+          <w:szCs w:val="20"/>
+        </w:rPr>
+        <w:t xml:space="preserve">=24000 </w:t>
+      </w:r>
+      <w:proofErr w:type="spellStart"/>
+      <w:r>
+        <w:rPr>
+          <w:rFonts w:ascii="Courier New" w:hAnsi="Courier New" w:cs="Courier New"/>
+          <w:sz w:val="20"/>
+          <w:szCs w:val="20"/>
+        </w:rPr>
+        <w:t>dispmode</w:t>
+      </w:r>
+      <w:proofErr w:type="spellEnd"/>
+      <w:r>
+        <w:rPr>
+          <w:rFonts w:ascii="Courier New" w:hAnsi="Courier New" w:cs="Courier New"/>
+          <w:sz w:val="20"/>
+          <w:szCs w:val="20"/>
+        </w:rPr>
+        <w:t>=follow daily=cycle</w:t>
       </w:r>
     </w:p>
     <w:p>
@@ -3326,7 +4252,25 @@
           <w:sz w:val="20"/>
           <w:szCs w:val="20"/>
         </w:rPr>
-        <w:t xml:space="preserve"> bus1=pcc1 phases=3 kV=13.2 irradiance=0.5 pmpp=1</w:t>
+        <w:t xml:space="preserve"> bus1=pcc1 phases=3 kV=13.2 irradiance=0.5 </w:t>
+      </w:r>
+      <w:proofErr w:type="spellStart"/>
+      <w:r>
+        <w:rPr>
+          <w:rFonts w:ascii="Courier New" w:hAnsi="Courier New" w:cs="Courier New"/>
+          <w:sz w:val="20"/>
+          <w:szCs w:val="20"/>
+        </w:rPr>
+        <w:t>pmpp</w:t>
+      </w:r>
+      <w:proofErr w:type="spellEnd"/>
+      <w:r>
+        <w:rPr>
+          <w:rFonts w:ascii="Courier New" w:hAnsi="Courier New" w:cs="Courier New"/>
+          <w:sz w:val="20"/>
+          <w:szCs w:val="20"/>
+        </w:rPr>
+        <w:t>=1</w:t>
       </w:r>
     </w:p>
     <w:p>
@@ -3347,6 +4291,7 @@
         <w:lastRenderedPageBreak/>
         <w:t xml:space="preserve">~  </w:t>
       </w:r>
+      <w:proofErr w:type="spellStart"/>
       <w:r>
         <w:rPr>
           <w:rFonts w:ascii="Courier New" w:hAnsi="Courier New" w:cs="Courier New"/>
@@ -3363,13 +4308,32 @@
         </w:rPr>
         <w:t>va</w:t>
       </w:r>
-      <w:r>
-        <w:rPr>
-          <w:rFonts w:ascii="Courier New" w:hAnsi="Courier New" w:cs="Courier New"/>
-          <w:sz w:val="20"/>
-          <w:szCs w:val="20"/>
-        </w:rPr>
-        <w:t>=3600 varfollowinverter=false</w:t>
+      <w:proofErr w:type="spellEnd"/>
+      <w:r>
+        <w:rPr>
+          <w:rFonts w:ascii="Courier New" w:hAnsi="Courier New" w:cs="Courier New"/>
+          <w:sz w:val="20"/>
+          <w:szCs w:val="20"/>
+        </w:rPr>
+        <w:t xml:space="preserve">=3600 </w:t>
+      </w:r>
+      <w:proofErr w:type="spellStart"/>
+      <w:r>
+        <w:rPr>
+          <w:rFonts w:ascii="Courier New" w:hAnsi="Courier New" w:cs="Courier New"/>
+          <w:sz w:val="20"/>
+          <w:szCs w:val="20"/>
+        </w:rPr>
+        <w:t>varfollowinverter</w:t>
+      </w:r>
+      <w:proofErr w:type="spellEnd"/>
+      <w:r>
+        <w:rPr>
+          <w:rFonts w:ascii="Courier New" w:hAnsi="Courier New" w:cs="Courier New"/>
+          <w:sz w:val="20"/>
+          <w:szCs w:val="20"/>
+        </w:rPr>
+        <w:t>=false</w:t>
       </w:r>
     </w:p>
     <w:p>
@@ -3403,7 +4367,25 @@
           <w:sz w:val="20"/>
           <w:szCs w:val="20"/>
         </w:rPr>
-        <w:t>1 pvsystemlist=(</w:t>
+        <w:t xml:space="preserve">1 </w:t>
+      </w:r>
+      <w:proofErr w:type="spellStart"/>
+      <w:r>
+        <w:rPr>
+          <w:rFonts w:ascii="Courier New" w:hAnsi="Courier New" w:cs="Courier New"/>
+          <w:sz w:val="20"/>
+          <w:szCs w:val="20"/>
+        </w:rPr>
+        <w:t>pvsystemlist</w:t>
+      </w:r>
+      <w:proofErr w:type="spellEnd"/>
+      <w:r>
+        <w:rPr>
+          <w:rFonts w:ascii="Courier New" w:hAnsi="Courier New" w:cs="Courier New"/>
+          <w:sz w:val="20"/>
+          <w:szCs w:val="20"/>
+        </w:rPr>
+        <w:t>=(</w:t>
       </w:r>
       <w:r>
         <w:rPr>
@@ -3419,7 +4401,25 @@
           <w:sz w:val="20"/>
           <w:szCs w:val="20"/>
         </w:rPr>
-        <w:t xml:space="preserve">1) deltaQ_factor=0.3 </w:t>
+        <w:t xml:space="preserve">1) </w:t>
+      </w:r>
+      <w:proofErr w:type="spellStart"/>
+      <w:r>
+        <w:rPr>
+          <w:rFonts w:ascii="Courier New" w:hAnsi="Courier New" w:cs="Courier New"/>
+          <w:sz w:val="20"/>
+          <w:szCs w:val="20"/>
+        </w:rPr>
+        <w:t>deltaQ_factor</w:t>
+      </w:r>
+      <w:proofErr w:type="spellEnd"/>
+      <w:r>
+        <w:rPr>
+          <w:rFonts w:ascii="Courier New" w:hAnsi="Courier New" w:cs="Courier New"/>
+          <w:sz w:val="20"/>
+          <w:szCs w:val="20"/>
+        </w:rPr>
+        <w:t xml:space="preserve">=0.3 </w:t>
       </w:r>
     </w:p>
     <w:p>
@@ -3455,13 +4455,59 @@
         </w:rPr>
         <w:t xml:space="preserve"> </w:t>
       </w:r>
-      <w:r>
-        <w:rPr>
-          <w:rFonts w:ascii="Courier New" w:hAnsi="Courier New" w:cs="Courier New"/>
-          <w:sz w:val="20"/>
-          <w:szCs w:val="20"/>
-        </w:rPr>
-        <w:t>vreg=1.0 slope=22 vregtau=300 Tresponse=5</w:t>
+      <w:proofErr w:type="spellStart"/>
+      <w:r>
+        <w:rPr>
+          <w:rFonts w:ascii="Courier New" w:hAnsi="Courier New" w:cs="Courier New"/>
+          <w:sz w:val="20"/>
+          <w:szCs w:val="20"/>
+        </w:rPr>
+        <w:t>vreg</w:t>
+      </w:r>
+      <w:proofErr w:type="spellEnd"/>
+      <w:r>
+        <w:rPr>
+          <w:rFonts w:ascii="Courier New" w:hAnsi="Courier New" w:cs="Courier New"/>
+          <w:sz w:val="20"/>
+          <w:szCs w:val="20"/>
+        </w:rPr>
+        <w:t xml:space="preserve">=1.0 slope=22 </w:t>
+      </w:r>
+      <w:proofErr w:type="spellStart"/>
+      <w:r>
+        <w:rPr>
+          <w:rFonts w:ascii="Courier New" w:hAnsi="Courier New" w:cs="Courier New"/>
+          <w:sz w:val="20"/>
+          <w:szCs w:val="20"/>
+        </w:rPr>
+        <w:t>vregtau</w:t>
+      </w:r>
+      <w:proofErr w:type="spellEnd"/>
+      <w:r>
+        <w:rPr>
+          <w:rFonts w:ascii="Courier New" w:hAnsi="Courier New" w:cs="Courier New"/>
+          <w:sz w:val="20"/>
+          <w:szCs w:val="20"/>
+        </w:rPr>
+        <w:t xml:space="preserve">=300 </w:t>
+      </w:r>
+      <w:proofErr w:type="spellStart"/>
+      <w:r>
+        <w:rPr>
+          <w:rFonts w:ascii="Courier New" w:hAnsi="Courier New" w:cs="Courier New"/>
+          <w:sz w:val="20"/>
+          <w:szCs w:val="20"/>
+        </w:rPr>
+        <w:t>Tresponse</w:t>
+      </w:r>
+      <w:proofErr w:type="spellEnd"/>
+      <w:r>
+        <w:rPr>
+          <w:rFonts w:ascii="Courier New" w:hAnsi="Courier New" w:cs="Courier New"/>
+          <w:sz w:val="20"/>
+          <w:szCs w:val="20"/>
+        </w:rPr>
+        <w:t>=5</w:t>
       </w:r>
     </w:p>
     <w:p>
@@ -3537,7 +4583,15 @@
         <w:t>.</w:t>
       </w:r>
       <w:r>
-        <w:t xml:space="preserve"> Examples from the conference paper are now distributed with OpenDSS:</w:t>
+        <w:t xml:space="preserve"> Examples from the conference paper are now distributed with </w:t>
+      </w:r>
+      <w:proofErr w:type="spellStart"/>
+      <w:r>
+        <w:t>OpenDSS</w:t>
+      </w:r>
+      <w:proofErr w:type="spellEnd"/>
+      <w:r>
+        <w:t>:</w:t>
       </w:r>
     </w:p>
     <w:p>
@@ -3556,7 +4610,15 @@
         <w:t>Hawaii.py</w:t>
       </w:r>
       <w:r>
-        <w:t xml:space="preserve"> creates Figure 4 of the paper, using the OpenDSS COM interface. The network model is embedded in the Python source.</w:t>
+        <w:t xml:space="preserve"> creates Figure 4 of the paper, using the </w:t>
+      </w:r>
+      <w:proofErr w:type="spellStart"/>
+      <w:r>
+        <w:t>OpenDSS</w:t>
+      </w:r>
+      <w:proofErr w:type="spellEnd"/>
+      <w:r>
+        <w:t xml:space="preserve"> COM interface. The network model is embedded in the Python source.</w:t>
       </w:r>
     </w:p>
     <w:p>
@@ -3655,7 +4717,23 @@
         <w:ind w:left="51"/>
       </w:pPr>
       <w:r>
-        <w:t>These examples were tested with OpenDSS v9.5.1.1 and OpenDSSCmd v1.7.6.</w:t>
+        <w:t xml:space="preserve">These examples were tested with </w:t>
+      </w:r>
+      <w:proofErr w:type="spellStart"/>
+      <w:r>
+        <w:t>OpenDSS</w:t>
+      </w:r>
+      <w:proofErr w:type="spellEnd"/>
+      <w:r>
+        <w:t xml:space="preserve"> v9.5.1.1 and </w:t>
+      </w:r>
+      <w:proofErr w:type="spellStart"/>
+      <w:r>
+        <w:t>OpenDSSCmd</w:t>
+      </w:r>
+      <w:proofErr w:type="spellEnd"/>
+      <w:r>
+        <w:t xml:space="preserve"> v1.7.6.</w:t>
       </w:r>
     </w:p>
     <w:p>
@@ -3911,7 +4989,7 @@
         <w:i/>
         <w:noProof/>
       </w:rPr>
-      <w:t>10/17/2022</w:t>
+      <w:t>10/18/2022</w:t>
     </w:r>
     <w:r>
       <w:rPr>
@@ -3959,12 +5037,21 @@
         <w:u w:val="single"/>
       </w:rPr>
     </w:pPr>
+    <w:proofErr w:type="spellStart"/>
     <w:r>
       <w:rPr>
         <w:i/>
         <w:u w:val="single"/>
       </w:rPr>
-      <w:t>OpenDSS Tech Note</w:t>
+      <w:t>OpenDSS</w:t>
+    </w:r>
+    <w:proofErr w:type="spellEnd"/>
+    <w:r>
+      <w:rPr>
+        <w:i/>
+        <w:u w:val="single"/>
+      </w:rPr>
+      <w:t xml:space="preserve"> Tech Note</w:t>
     </w:r>
     <w:r>
       <w:rPr>
@@ -3980,12 +5067,21 @@
       </w:rPr>
       <w:tab/>
     </w:r>
+    <w:proofErr w:type="spellStart"/>
     <w:r>
       <w:rPr>
         <w:i/>
         <w:u w:val="single"/>
       </w:rPr>
-      <w:t>ExpControl for PV Inverters</w:t>
+      <w:t>ExpControl</w:t>
+    </w:r>
+    <w:proofErr w:type="spellEnd"/>
+    <w:r>
+      <w:rPr>
+        <w:i/>
+        <w:u w:val="single"/>
+      </w:rPr>
+      <w:t xml:space="preserve"> for PV Inverters</w:t>
     </w:r>
   </w:p>
 </w:hdr>

</xml_diff>

<commit_message>
adjusting plots and parameters for 2023 PES GM paper
git-svn-id: https://svn.code.sf.net/p/electricdss/code@3537 d8739450-1e93-4ef4-a0af-c327d92816ff
</commit_message>
<xml_diff>
--- a/trunk/Version8/Doc/ExpControl.docx
+++ b/trunk/Version8/Doc/ExpControl.docx
@@ -12,7 +12,6 @@
       <w:r>
         <w:t xml:space="preserve">alternative to the </w:t>
       </w:r>
-      <w:proofErr w:type="spellStart"/>
       <w:r>
         <w:rPr>
           <w:i/>
@@ -20,14 +19,12 @@
         </w:rPr>
         <w:t>InvControl</w:t>
       </w:r>
-      <w:proofErr w:type="spellEnd"/>
       <w:r>
         <w:t xml:space="preserve"> element </w:t>
       </w:r>
       <w:r>
         <w:t xml:space="preserve">for </w:t>
       </w:r>
-      <w:proofErr w:type="spellStart"/>
       <w:r>
         <w:rPr>
           <w:i/>
@@ -35,7 +32,6 @@
         </w:rPr>
         <w:t>PVSystem</w:t>
       </w:r>
-      <w:proofErr w:type="spellEnd"/>
       <w:r>
         <w:t xml:space="preserve">. It is </w:t>
       </w:r>
@@ -117,7 +113,6 @@
       <w:r>
         <w:t xml:space="preserve">set-point or reference voltage, </w:t>
       </w:r>
-      <w:proofErr w:type="spellStart"/>
       <w:r>
         <w:rPr>
           <w:i/>
@@ -133,11 +128,9 @@
         </w:rPr>
         <w:t>ref</w:t>
       </w:r>
-      <w:proofErr w:type="spellEnd"/>
       <w:r>
         <w:t xml:space="preserve">, is not a constant value but rather tracks the grid voltage, </w:t>
       </w:r>
-      <w:proofErr w:type="spellStart"/>
       <w:r>
         <w:rPr>
           <w:i/>
@@ -153,7 +146,6 @@
         </w:rPr>
         <w:t>sys</w:t>
       </w:r>
-      <w:proofErr w:type="spellEnd"/>
       <w:r>
         <w:t xml:space="preserve">, with a time constant, </w:t>
       </w:r>
@@ -176,7 +168,6 @@
       <w:r>
         <w:t xml:space="preserve">, that is adjustable between 300s and 5000s. </w:t>
       </w:r>
-      <w:proofErr w:type="spellStart"/>
       <w:r>
         <w:rPr>
           <w:i/>
@@ -192,17 +183,8 @@
         </w:rPr>
         <w:t>ref</w:t>
       </w:r>
-      <w:proofErr w:type="spellEnd"/>
-      <w:r>
-        <w:t xml:space="preserve"> is still limited to the range 0.95 to 1.05 </w:t>
-      </w:r>
-      <w:proofErr w:type="spellStart"/>
-      <w:r>
-        <w:t>pu</w:t>
-      </w:r>
-      <w:proofErr w:type="spellEnd"/>
-      <w:r>
-        <w:t xml:space="preserve"> of the nominal voltage, </w:t>
+      <w:r>
+        <w:t xml:space="preserve"> is still limited to the range 0.95 to 1.05 pu of the nominal voltage, </w:t>
       </w:r>
       <w:r>
         <w:rPr>
@@ -268,7 +250,6 @@
       <w:r>
         <w:t xml:space="preserve">, for the open-loop response time that is adjustable up to 90s. </w:t>
       </w:r>
-      <w:proofErr w:type="spellStart"/>
       <w:r>
         <w:rPr>
           <w:i/>
@@ -284,11 +265,9 @@
         </w:rPr>
         <w:t>hi</w:t>
       </w:r>
-      <w:proofErr w:type="spellEnd"/>
       <w:r>
         <w:t xml:space="preserve"> and </w:t>
       </w:r>
-      <w:proofErr w:type="spellStart"/>
       <w:r>
         <w:rPr>
           <w:i/>
@@ -304,7 +283,6 @@
         </w:rPr>
         <w:t>lo</w:t>
       </w:r>
-      <w:proofErr w:type="spellEnd"/>
       <w:r>
         <w:t xml:space="preserve"> are now defined to give preference to reactive power over real power </w:t>
       </w:r>
@@ -344,7 +322,6 @@
       <w:r>
         <w:t xml:space="preserve">, offers a simplified version of the piecewise linear volt-var curve from the standard. For </w:t>
       </w:r>
-      <w:proofErr w:type="spellStart"/>
       <w:r>
         <w:rPr>
           <w:i/>
@@ -352,17 +329,8 @@
         </w:rPr>
         <w:t>ExpControl</w:t>
       </w:r>
-      <w:proofErr w:type="spellEnd"/>
-      <w:r>
-        <w:t xml:space="preserve">, there is no </w:t>
-      </w:r>
-      <w:proofErr w:type="spellStart"/>
-      <w:r>
-        <w:t>deadband</w:t>
-      </w:r>
-      <w:proofErr w:type="spellEnd"/>
-      <w:r>
-        <w:t xml:space="preserve">, so the piecewise linear curve simplifies to the example shown in </w:t>
+      <w:r>
+        <w:t xml:space="preserve">, there is no deadband, so the piecewise linear curve simplifies to the example shown in </w:t>
       </w:r>
       <w:r>
         <w:fldChar w:fldCharType="begin"/>
@@ -476,34 +444,17 @@
       <w:r>
         <w:t xml:space="preserve">Figure </w:t>
       </w:r>
-      <w:r>
-        <w:fldChar w:fldCharType="begin"/>
-      </w:r>
-      <w:r>
-        <w:instrText xml:space="preserve"> SEQ Figure \* ARABIC </w:instrText>
-      </w:r>
-      <w:r>
-        <w:fldChar w:fldCharType="separate"/>
-      </w:r>
-      <w:r>
-        <w:rPr>
-          <w:noProof/>
-        </w:rPr>
-        <w:t>1</w:t>
-      </w:r>
-      <w:r>
-        <w:rPr>
-          <w:noProof/>
-        </w:rPr>
-        <w:fldChar w:fldCharType="end"/>
-      </w:r>
+      <w:fldSimple w:instr=" SEQ Figure \* ARABIC ">
+        <w:r>
+          <w:rPr>
+            <w:noProof/>
+          </w:rPr>
+          <w:t>1</w:t>
+        </w:r>
+      </w:fldSimple>
       <w:bookmarkEnd w:id="0"/>
       <w:r>
-        <w:t xml:space="preserve">: Control block diagram of the autonomously adjusting </w:t>
-      </w:r>
-      <w:proofErr w:type="spellStart"/>
-      <w:r>
-        <w:t>V</w:t>
+        <w:t>: Control block diagram of the autonomously adjusting V</w:t>
       </w:r>
       <w:r>
         <w:rPr>
@@ -511,7 +462,6 @@
         </w:rPr>
         <w:t>ref</w:t>
       </w:r>
-      <w:proofErr w:type="spellEnd"/>
       <w:r>
         <w:t xml:space="preserve"> with time constant </w:t>
       </w:r>
@@ -594,11 +544,23 @@
       <w:r>
         <w:t xml:space="preserve">Figure </w:t>
       </w:r>
+      <w:fldSimple w:instr=" SEQ Figure \* ARABIC ">
+        <w:r>
+          <w:rPr>
+            <w:noProof/>
+          </w:rPr>
+          <w:t>2</w:t>
+        </w:r>
+      </w:fldSimple>
+      <w:bookmarkEnd w:id="1"/>
+      <w:r>
+        <w:t xml:space="preserve">: Translating K to the parameters of Figure H.4 of the standard </w:t>
+      </w:r>
       <w:r>
         <w:fldChar w:fldCharType="begin"/>
       </w:r>
       <w:r>
-        <w:instrText xml:space="preserve"> SEQ Figure \* ARABIC </w:instrText>
+        <w:instrText xml:space="preserve"> ADDIN EN.CITE &lt;EndNote&gt;&lt;Cite&gt;&lt;Author&gt;IEEE&lt;/Author&gt;&lt;Year&gt;2018&lt;/Year&gt;&lt;RecNum&gt;152&lt;/RecNum&gt;&lt;DisplayText&gt;[1]&lt;/DisplayText&gt;&lt;record&gt;&lt;rec-number&gt;152&lt;/rec-number&gt;&lt;foreign-keys&gt;&lt;key app="EN" db-id="dxt9wraza9p25zevrw5v5e0rsvafazdvzfe0" timestamp="1474396555"&gt;152&lt;/key&gt;&lt;/foreign-keys&gt;&lt;ref-type name="Journal Article"&gt;17&lt;/ref-type&gt;&lt;contributors&gt;&lt;authors&gt;&lt;author&gt;IEEE,&lt;/author&gt;&lt;/authors&gt;&lt;/contributors&gt;&lt;titles&gt;&lt;title&gt;IEEE Standard for Interconnection and Interoperability of Distributed Energy Resources with Associated Electric Power Systems Interfaces&lt;/title&gt;&lt;secondary-title&gt;IEEE Std 1547-2018 (Revision of IEEE Std 1547-2003)&lt;/secondary-title&gt;&lt;/titles&gt;&lt;periodical&gt;&lt;full-title&gt;IEEE Std 1547-2018 (Revision of IEEE Std 1547-2003)&lt;/full-title&gt;&lt;/periodical&gt;&lt;pages&gt;1-138&lt;/pages&gt;&lt;dates&gt;&lt;year&gt;2018&lt;/year&gt;&lt;/dates&gt;&lt;urls&gt;&lt;/urls&gt;&lt;/record&gt;&lt;/Cite&gt;&lt;/EndNote&gt;</w:instrText>
       </w:r>
       <w:r>
         <w:fldChar w:fldCharType="separate"/>
@@ -607,36 +569,11 @@
         <w:rPr>
           <w:noProof/>
         </w:rPr>
-        <w:t>2</w:t>
-      </w:r>
-      <w:r>
-        <w:rPr>
-          <w:noProof/>
-        </w:rPr>
+        <w:t>[1]</w:t>
+      </w:r>
+      <w:r>
         <w:fldChar w:fldCharType="end"/>
       </w:r>
-      <w:bookmarkEnd w:id="1"/>
-      <w:r>
-        <w:t xml:space="preserve">: Translating K to the parameters of Figure H.4 of the standard </w:t>
-      </w:r>
-      <w:r>
-        <w:fldChar w:fldCharType="begin"/>
-      </w:r>
-      <w:r>
-        <w:instrText xml:space="preserve"> ADDIN EN.CITE &lt;EndNote&gt;&lt;Cite&gt;&lt;Author&gt;IEEE&lt;/Author&gt;&lt;Year&gt;2018&lt;/Year&gt;&lt;RecNum&gt;152&lt;/RecNum&gt;&lt;DisplayText&gt;[1]&lt;/DisplayText&gt;&lt;record&gt;&lt;rec-number&gt;152&lt;/rec-number&gt;&lt;foreign-keys&gt;&lt;key app="EN" db-id="dxt9wraza9p25zevrw5v5e0rsvafazdvzfe0" timestamp="1474396555"&gt;152&lt;/key&gt;&lt;/foreign-keys&gt;&lt;ref-type name="Journal Article"&gt;17&lt;/ref-type&gt;&lt;contributors&gt;&lt;authors&gt;&lt;author&gt;IEEE,&lt;/author&gt;&lt;/authors&gt;&lt;/contributors&gt;&lt;titles&gt;&lt;title&gt;IEEE Standard for Interconnection and Interoperability of Distributed Energy Resources with Associated Electric Power Systems Interfaces&lt;/title&gt;&lt;secondary-title&gt;IEEE Std 1547-2018 (Revision of IEEE Std 1547-2003)&lt;/secondary-title&gt;&lt;/titles&gt;&lt;periodical&gt;&lt;full-title&gt;IEEE Std 1547-2018 (Revision of IEEE Std 1547-2003)&lt;/full-title&gt;&lt;/periodical&gt;&lt;pages&gt;1-138&lt;/pages&gt;&lt;dates&gt;&lt;year&gt;2018&lt;/year&gt;&lt;/dates&gt;&lt;urls&gt;&lt;/urls&gt;&lt;/record&gt;&lt;/Cite&gt;&lt;/EndNote&gt;</w:instrText>
-      </w:r>
-      <w:r>
-        <w:fldChar w:fldCharType="separate"/>
-      </w:r>
-      <w:r>
-        <w:rPr>
-          <w:noProof/>
-        </w:rPr>
-        <w:t>[1]</w:t>
-      </w:r>
-      <w:r>
-        <w:fldChar w:fldCharType="end"/>
-      </w:r>
       <w:r>
         <w:t>, using passive sign convention on Q.</w:t>
       </w:r>
@@ -646,27 +583,20 @@
         <w:pStyle w:val="Heading2"/>
       </w:pPr>
       <w:r>
-        <w:t xml:space="preserve">Key Parameters of </w:t>
-      </w:r>
-      <w:proofErr w:type="spellStart"/>
-      <w:r>
+        <w:t>Key Parameters of ExpControl</w:t>
+      </w:r>
+    </w:p>
+    <w:p>
+      <w:r>
+        <w:t xml:space="preserve">The </w:t>
+      </w:r>
+      <w:r>
+        <w:rPr>
+          <w:i/>
+          <w:iCs/>
+        </w:rPr>
         <w:t>ExpControl</w:t>
       </w:r>
-      <w:proofErr w:type="spellEnd"/>
-    </w:p>
-    <w:p>
-      <w:r>
-        <w:t xml:space="preserve">The </w:t>
-      </w:r>
-      <w:proofErr w:type="spellStart"/>
-      <w:r>
-        <w:rPr>
-          <w:i/>
-          <w:iCs/>
-        </w:rPr>
-        <w:t>ExpControl</w:t>
-      </w:r>
-      <w:proofErr w:type="spellEnd"/>
       <w:r>
         <w:t xml:space="preserve"> does not require linkage to a piecewise linear curve. Its most important parameters are:</w:t>
       </w:r>
@@ -749,13 +679,8 @@
           <w:numId w:val="4"/>
         </w:numPr>
       </w:pPr>
-      <w:proofErr w:type="spellStart"/>
-      <w:r>
-        <w:t>VregTau</w:t>
-      </w:r>
-      <w:proofErr w:type="spellEnd"/>
-      <w:r>
-        <w:t xml:space="preserve"> – </w:t>
+      <w:r>
+        <w:t xml:space="preserve">VregTau – </w:t>
       </w:r>
       <w:r>
         <w:t xml:space="preserve">the time constant, </w:t>
@@ -812,14 +737,9 @@
           <w:numId w:val="4"/>
         </w:numPr>
       </w:pPr>
-      <w:proofErr w:type="spellStart"/>
       <w:r>
         <w:lastRenderedPageBreak/>
-        <w:t>DeltaQ_factor</w:t>
-      </w:r>
-      <w:proofErr w:type="spellEnd"/>
-      <w:r>
-        <w:t xml:space="preserve"> – still under investigation; this reactive power “acceleration factor” may need to be specified at 0.2 to 0.3.</w:t>
+        <w:t>DeltaQ_factor – still under investigation; this reactive power “acceleration factor” may need to be specified at 0.2 to 0.3.</w:t>
       </w:r>
     </w:p>
     <w:p>
@@ -830,13 +750,8 @@
           <w:numId w:val="4"/>
         </w:numPr>
       </w:pPr>
-      <w:proofErr w:type="spellStart"/>
-      <w:r>
-        <w:t>Tresponse</w:t>
-      </w:r>
-      <w:proofErr w:type="spellEnd"/>
-      <w:r>
-        <w:t xml:space="preserve"> – </w:t>
+      <w:r>
+        <w:t xml:space="preserve">Tresponse – </w:t>
       </w:r>
       <w:r>
         <w:t xml:space="preserve">with reference to </w:t>
@@ -865,7 +780,6 @@
       <w:r>
         <w:t xml:space="preserve">, this is the time for the change in </w:t>
       </w:r>
-      <w:proofErr w:type="spellStart"/>
       <w:r>
         <w:rPr>
           <w:i/>
@@ -881,11 +795,9 @@
         </w:rPr>
         <w:t>sys</w:t>
       </w:r>
-      <w:proofErr w:type="spellEnd"/>
       <w:r>
         <w:t xml:space="preserve"> to reach 90% of the commanded change in </w:t>
       </w:r>
-      <w:proofErr w:type="spellStart"/>
       <w:r>
         <w:rPr>
           <w:i/>
@@ -901,17 +813,8 @@
         </w:rPr>
         <w:t>out</w:t>
       </w:r>
-      <w:proofErr w:type="spellEnd"/>
-      <w:r>
-        <w:t xml:space="preserve">. Defaults to 0 for backward compatibility, but should otherwise be set to 10s for Category A inverters or 5s for Category B inverters. </w:t>
-      </w:r>
-      <w:proofErr w:type="spellStart"/>
-      <w:r>
-        <w:t>Tresponse</w:t>
-      </w:r>
-      <w:proofErr w:type="spellEnd"/>
-      <w:r>
-        <w:t xml:space="preserve"> = 2.3 </w:t>
+      <w:r>
+        <w:t xml:space="preserve">. Defaults to 0 for backward compatibility, but should otherwise be set to 10s for Category A inverters or 5s for Category B inverters. Tresponse = 2.3 </w:t>
       </w:r>
       <w:r>
         <w:rPr>
@@ -935,7 +838,6 @@
       <w:r>
         <w:t xml:space="preserve"> (The </w:t>
       </w:r>
-      <w:proofErr w:type="spellStart"/>
       <w:r>
         <w:rPr>
           <w:i/>
@@ -943,17 +845,8 @@
         </w:rPr>
         <w:t>InvControl</w:t>
       </w:r>
-      <w:proofErr w:type="spellEnd"/>
-      <w:r>
-        <w:t xml:space="preserve"> </w:t>
-      </w:r>
-      <w:proofErr w:type="spellStart"/>
-      <w:r>
-        <w:t>LPFtau</w:t>
-      </w:r>
-      <w:proofErr w:type="spellEnd"/>
-      <w:r>
-        <w:t xml:space="preserve"> attribute is similar, but defined for 95% response instead of 90% response.)</w:t>
+      <w:r>
+        <w:t xml:space="preserve"> LPFtau attribute is similar, but defined for 95% response instead of 90% response.)</w:t>
       </w:r>
     </w:p>
     <w:p>
@@ -964,13 +857,8 @@
           <w:numId w:val="4"/>
         </w:numPr>
       </w:pPr>
-      <w:proofErr w:type="spellStart"/>
-      <w:r>
-        <w:t>PreferQ</w:t>
-      </w:r>
-      <w:proofErr w:type="spellEnd"/>
-      <w:r>
-        <w:t xml:space="preserve"> – </w:t>
+      <w:r>
+        <w:t xml:space="preserve">PreferQ – </w:t>
       </w:r>
       <w:r>
         <w:t xml:space="preserve">if required, curtail </w:t>
@@ -985,7 +873,6 @@
       <w:r>
         <w:t xml:space="preserve"> to meet the commanded </w:t>
       </w:r>
-      <w:proofErr w:type="spellStart"/>
       <w:r>
         <w:rPr>
           <w:i/>
@@ -1001,7 +888,6 @@
         </w:rPr>
         <w:t>out</w:t>
       </w:r>
-      <w:proofErr w:type="spellEnd"/>
       <w:r>
         <w:t xml:space="preserve">. Defaults to false for backward compatibility, but new models should specify true, as required in </w:t>
       </w:r>
@@ -1035,13 +921,8 @@
           <w:numId w:val="4"/>
         </w:numPr>
       </w:pPr>
-      <w:proofErr w:type="spellStart"/>
-      <w:r>
-        <w:t>Qbias</w:t>
-      </w:r>
-      <w:proofErr w:type="spellEnd"/>
-      <w:r>
-        <w:t xml:space="preserve"> – an optional steady-state dispatch of reactive power, indicated in </w:t>
+      <w:r>
+        <w:t xml:space="preserve">Qbias – an optional steady-state dispatch of reactive power, indicated in </w:t>
       </w:r>
       <w:r>
         <w:fldChar w:fldCharType="begin"/>
@@ -1067,7 +948,6 @@
       <w:r>
         <w:t xml:space="preserve">. In per-unit of each controlled </w:t>
       </w:r>
-      <w:proofErr w:type="spellStart"/>
       <w:r>
         <w:rPr>
           <w:i/>
@@ -1075,17 +955,8 @@
         </w:rPr>
         <w:t>PVSystem</w:t>
       </w:r>
-      <w:proofErr w:type="spellEnd"/>
-      <w:r>
-        <w:t xml:space="preserve"> </w:t>
-      </w:r>
-      <w:proofErr w:type="spellStart"/>
-      <w:r>
-        <w:t>kva</w:t>
-      </w:r>
-      <w:proofErr w:type="spellEnd"/>
-      <w:r>
-        <w:t xml:space="preserve"> rating. Negative to absorb Q, positive to inject Q. Defaults to 0. If linked to an external reactive power dispatcher, this would be the signal input connection.</w:t>
+      <w:r>
+        <w:t xml:space="preserve"> kva rating. Negative to absorb Q, positive to inject Q. Defaults to 0. If linked to an external reactive power dispatcher, this would be the signal input connection.</w:t>
       </w:r>
     </w:p>
     <w:p>
@@ -1101,18 +972,12 @@
           <w:numId w:val="5"/>
         </w:numPr>
       </w:pPr>
-      <w:proofErr w:type="spellStart"/>
-      <w:r>
-        <w:t>Vreg</w:t>
-      </w:r>
-      <w:proofErr w:type="spellEnd"/>
-      <w:r>
-        <w:t xml:space="preserve"> – </w:t>
+      <w:r>
+        <w:t xml:space="preserve">Vreg – </w:t>
       </w:r>
       <w:r>
         <w:t xml:space="preserve">initial </w:t>
       </w:r>
-      <w:proofErr w:type="spellStart"/>
       <w:r>
         <w:rPr>
           <w:i/>
@@ -1128,25 +993,8 @@
         </w:rPr>
         <w:t>ref</w:t>
       </w:r>
-      <w:proofErr w:type="spellEnd"/>
-      <w:r>
-        <w:t xml:space="preserve"> in per-unit of the </w:t>
-      </w:r>
-      <w:proofErr w:type="spellStart"/>
-      <w:r>
-        <w:t>PVSystem’s</w:t>
-      </w:r>
-      <w:proofErr w:type="spellEnd"/>
-      <w:r>
-        <w:t xml:space="preserve"> voltage rating; this is less important because it will dynamically adjust to each </w:t>
-      </w:r>
-      <w:proofErr w:type="spellStart"/>
-      <w:r>
-        <w:t>PVSystem’s</w:t>
-      </w:r>
-      <w:proofErr w:type="spellEnd"/>
-      <w:r>
-        <w:t xml:space="preserve"> terminal voltage early in the simulation.</w:t>
+      <w:r>
+        <w:t xml:space="preserve"> in per-unit of the PVSystem’s voltage rating; this is less important because it will dynamically adjust to each PVSystem’s terminal voltage early in the simulation.</w:t>
       </w:r>
     </w:p>
     <w:p>
@@ -1157,22 +1005,12 @@
           <w:numId w:val="5"/>
         </w:numPr>
       </w:pPr>
-      <w:proofErr w:type="spellStart"/>
-      <w:r>
-        <w:t>VregMin</w:t>
-      </w:r>
-      <w:proofErr w:type="spellEnd"/>
-      <w:r>
-        <w:t xml:space="preserve"> –</w:t>
-      </w:r>
-      <w:r>
-        <w:t xml:space="preserve"> leave at the default 0.95 </w:t>
-      </w:r>
-      <w:proofErr w:type="spellStart"/>
-      <w:r>
-        <w:t>pu</w:t>
-      </w:r>
-      <w:proofErr w:type="spellEnd"/>
+      <w:r>
+        <w:t>VregMin –</w:t>
+      </w:r>
+      <w:r>
+        <w:t xml:space="preserve"> leave at the default 0.95 pu</w:t>
+      </w:r>
     </w:p>
     <w:p>
       <w:pPr>
@@ -1182,22 +1020,12 @@
           <w:numId w:val="5"/>
         </w:numPr>
       </w:pPr>
-      <w:proofErr w:type="spellStart"/>
-      <w:r>
-        <w:t>VregMax</w:t>
-      </w:r>
-      <w:proofErr w:type="spellEnd"/>
-      <w:r>
-        <w:t xml:space="preserve"> –</w:t>
-      </w:r>
-      <w:r>
-        <w:t xml:space="preserve"> leave at the default 1.05 </w:t>
-      </w:r>
-      <w:proofErr w:type="spellStart"/>
-      <w:r>
-        <w:t>pu</w:t>
-      </w:r>
-      <w:proofErr w:type="spellEnd"/>
+      <w:r>
+        <w:t>VregMax –</w:t>
+      </w:r>
+      <w:r>
+        <w:t xml:space="preserve"> leave at the default 1.05 pu</w:t>
+      </w:r>
     </w:p>
     <w:p>
       <w:pPr>
@@ -1207,18 +1035,12 @@
           <w:numId w:val="5"/>
         </w:numPr>
       </w:pPr>
-      <w:proofErr w:type="spellStart"/>
-      <w:r>
-        <w:t>QmaxLag</w:t>
-      </w:r>
-      <w:proofErr w:type="spellEnd"/>
-      <w:r>
-        <w:t xml:space="preserve"> –</w:t>
+      <w:r>
+        <w:t>QmaxLag –</w:t>
       </w:r>
       <w:r>
         <w:t xml:space="preserve"> prefer use of </w:t>
       </w:r>
-      <w:proofErr w:type="spellStart"/>
       <w:r>
         <w:rPr>
           <w:i/>
@@ -1226,12 +1048,9 @@
         </w:rPr>
         <w:t>PVSystem</w:t>
       </w:r>
-      <w:proofErr w:type="spellEnd"/>
       <w:r>
         <w:t xml:space="preserve"> </w:t>
       </w:r>
-      <w:proofErr w:type="spellStart"/>
-      <w:proofErr w:type="gramStart"/>
       <w:r>
         <w:rPr>
           <w:i/>
@@ -1239,13 +1058,8 @@
         </w:rPr>
         <w:t>kvarLimit</w:t>
       </w:r>
-      <w:proofErr w:type="spellEnd"/>
-      <w:r>
-        <w:t>, unless</w:t>
-      </w:r>
-      <w:proofErr w:type="gramEnd"/>
-      <w:r>
-        <w:t xml:space="preserve"> the absorption and injection capabilities are different.</w:t>
+      <w:r>
+        <w:t>, unless the absorption and injection capabilities are different.</w:t>
       </w:r>
     </w:p>
     <w:p>
@@ -1256,13 +1070,8 @@
           <w:numId w:val="5"/>
         </w:numPr>
       </w:pPr>
-      <w:proofErr w:type="spellStart"/>
-      <w:r>
-        <w:t>QmaxLead</w:t>
-      </w:r>
-      <w:proofErr w:type="spellEnd"/>
-      <w:r>
-        <w:t xml:space="preserve"> –</w:t>
+      <w:r>
+        <w:t>QmaxLead –</w:t>
       </w:r>
       <w:r>
         <w:t xml:space="preserve"> </w:t>
@@ -1270,7 +1079,6 @@
       <w:r>
         <w:t xml:space="preserve">prefer use of </w:t>
       </w:r>
-      <w:proofErr w:type="spellStart"/>
       <w:r>
         <w:rPr>
           <w:i/>
@@ -1278,12 +1086,9 @@
         </w:rPr>
         <w:t>PVSystem</w:t>
       </w:r>
-      <w:proofErr w:type="spellEnd"/>
       <w:r>
         <w:t xml:space="preserve"> </w:t>
       </w:r>
-      <w:proofErr w:type="spellStart"/>
-      <w:proofErr w:type="gramStart"/>
       <w:r>
         <w:rPr>
           <w:i/>
@@ -1291,13 +1096,8 @@
         </w:rPr>
         <w:t>kvarLimit</w:t>
       </w:r>
-      <w:proofErr w:type="spellEnd"/>
-      <w:r>
-        <w:t>, unless</w:t>
-      </w:r>
-      <w:proofErr w:type="gramEnd"/>
-      <w:r>
-        <w:t xml:space="preserve"> the absorption and injection capabilities are different.</w:t>
+      <w:r>
+        <w:t>, unless the absorption and injection capabilities are different.</w:t>
       </w:r>
     </w:p>
     <w:p>
@@ -1308,18 +1108,12 @@
           <w:numId w:val="5"/>
         </w:numPr>
       </w:pPr>
-      <w:proofErr w:type="spellStart"/>
-      <w:r>
-        <w:t>PVSystemList</w:t>
-      </w:r>
-      <w:proofErr w:type="spellEnd"/>
-      <w:r>
-        <w:t xml:space="preserve"> –</w:t>
+      <w:r>
+        <w:t>PVSystemList –</w:t>
       </w:r>
       <w:r>
         <w:t xml:space="preserve"> usually left blank to control all </w:t>
       </w:r>
-      <w:proofErr w:type="spellStart"/>
       <w:r>
         <w:rPr>
           <w:i/>
@@ -1327,7 +1121,6 @@
         </w:rPr>
         <w:t>PVSystem</w:t>
       </w:r>
-      <w:proofErr w:type="spellEnd"/>
       <w:r>
         <w:t xml:space="preserve"> components in the model</w:t>
       </w:r>
@@ -1340,27 +1133,14 @@
           <w:numId w:val="5"/>
         </w:numPr>
       </w:pPr>
-      <w:proofErr w:type="spellStart"/>
-      <w:r>
-        <w:t>Basefreq</w:t>
-      </w:r>
-      <w:proofErr w:type="spellEnd"/>
-      <w:r>
-        <w:t xml:space="preserve"> –</w:t>
+      <w:r>
+        <w:t>Basefreq –</w:t>
       </w:r>
       <w:r>
         <w:t xml:space="preserve"> </w:t>
       </w:r>
       <w:r>
-        <w:t xml:space="preserve">as with other </w:t>
-      </w:r>
-      <w:proofErr w:type="spellStart"/>
-      <w:r>
-        <w:t>OpenDSS</w:t>
-      </w:r>
-      <w:proofErr w:type="spellEnd"/>
-      <w:r>
-        <w:t xml:space="preserve"> components</w:t>
+        <w:t>as with other OpenDSS components</w:t>
       </w:r>
     </w:p>
     <w:p>
@@ -1378,15 +1158,7 @@
         <w:t xml:space="preserve"> </w:t>
       </w:r>
       <w:r>
-        <w:t xml:space="preserve">as with other </w:t>
-      </w:r>
-      <w:proofErr w:type="spellStart"/>
-      <w:r>
-        <w:t>OpenDSS</w:t>
-      </w:r>
-      <w:proofErr w:type="spellEnd"/>
-      <w:r>
-        <w:t xml:space="preserve"> components</w:t>
+        <w:t>as with other OpenDSS components</w:t>
       </w:r>
     </w:p>
     <w:p>
@@ -1401,15 +1173,7 @@
         <w:t xml:space="preserve">Like – </w:t>
       </w:r>
       <w:r>
-        <w:t xml:space="preserve">as with other </w:t>
-      </w:r>
-      <w:proofErr w:type="spellStart"/>
-      <w:r>
-        <w:t>OpenDSS</w:t>
-      </w:r>
-      <w:proofErr w:type="spellEnd"/>
-      <w:r>
-        <w:t xml:space="preserve"> components</w:t>
+        <w:t>as with other OpenDSS components</w:t>
       </w:r>
     </w:p>
     <w:p>
@@ -1420,13 +1184,8 @@
           <w:numId w:val="5"/>
         </w:numPr>
       </w:pPr>
-      <w:proofErr w:type="spellStart"/>
-      <w:r>
-        <w:t>EventLog</w:t>
-      </w:r>
-      <w:proofErr w:type="spellEnd"/>
-      <w:r>
-        <w:t xml:space="preserve"> – </w:t>
+      <w:r>
+        <w:t xml:space="preserve">EventLog – </w:t>
       </w:r>
       <w:r>
         <w:t>used to debug control actions in the case of non-convergence</w:t>
@@ -1458,15 +1217,7 @@
         <w:t>, have not yet been implemented.</w:t>
       </w:r>
       <w:r>
-        <w:t xml:space="preserve"> The </w:t>
-      </w:r>
-      <w:proofErr w:type="spellStart"/>
-      <w:r>
-        <w:t>ExpControl</w:t>
-      </w:r>
-      <w:proofErr w:type="spellEnd"/>
-      <w:r>
-        <w:t xml:space="preserve"> was initially developed before </w:t>
+        <w:t xml:space="preserve"> The ExpControl was initially developed before </w:t>
       </w:r>
       <w:r>
         <w:fldChar w:fldCharType="begin"/>
@@ -1489,7 +1240,6 @@
       <w:r>
         <w:t xml:space="preserve">, and it keeps the name </w:t>
       </w:r>
-      <w:proofErr w:type="spellStart"/>
       <w:r>
         <w:rPr>
           <w:i/>
@@ -1505,11 +1255,9 @@
         </w:rPr>
         <w:t>reg</w:t>
       </w:r>
-      <w:proofErr w:type="spellEnd"/>
       <w:r>
         <w:t xml:space="preserve"> in place of </w:t>
       </w:r>
-      <w:proofErr w:type="spellStart"/>
       <w:r>
         <w:rPr>
           <w:i/>
@@ -1525,7 +1273,6 @@
         </w:rPr>
         <w:t>ref</w:t>
       </w:r>
-      <w:proofErr w:type="spellEnd"/>
       <w:r>
         <w:t xml:space="preserve">. </w:t>
       </w:r>
@@ -1588,50 +1335,17 @@
         <w:fldChar w:fldCharType="end"/>
       </w:r>
       <w:r>
-        <w:t xml:space="preserve"> and distributed with </w:t>
-      </w:r>
-      <w:proofErr w:type="spellStart"/>
-      <w:r>
-        <w:t>OpenDSS</w:t>
-      </w:r>
-      <w:proofErr w:type="spellEnd"/>
-      <w:r>
-        <w:t xml:space="preserve"> under the sub-directory </w:t>
-      </w:r>
-      <w:r>
-        <w:rPr>
-          <w:i/>
-          <w:iCs/>
-        </w:rPr>
-        <w:t>Examples/</w:t>
-      </w:r>
-      <w:proofErr w:type="spellStart"/>
-      <w:r>
-        <w:rPr>
-          <w:i/>
-          <w:iCs/>
-        </w:rPr>
-        <w:t>ExpControl</w:t>
-      </w:r>
-      <w:proofErr w:type="spellEnd"/>
-      <w:r>
-        <w:t xml:space="preserve">. You can run the following example by pasting lines 1-26 into an </w:t>
-      </w:r>
-      <w:proofErr w:type="spellStart"/>
-      <w:r>
-        <w:t>OpenDSS</w:t>
-      </w:r>
-      <w:proofErr w:type="spellEnd"/>
-      <w:r>
-        <w:t xml:space="preserve"> script window. Note that line 3 should be modified to match the example installation directory on your own computer, so that </w:t>
-      </w:r>
-      <w:proofErr w:type="spellStart"/>
-      <w:r>
-        <w:t>OpenDSS</w:t>
-      </w:r>
-      <w:proofErr w:type="spellEnd"/>
-      <w:r>
-        <w:t xml:space="preserve"> can find the included </w:t>
+        <w:t xml:space="preserve"> and distributed with OpenDSS under the sub-directory </w:t>
+      </w:r>
+      <w:r>
+        <w:rPr>
+          <w:i/>
+          <w:iCs/>
+        </w:rPr>
+        <w:t>Examples/ExpControl</w:t>
+      </w:r>
+      <w:r>
+        <w:t xml:space="preserve">. You can run the following example by pasting lines 1-26 into an OpenDSS script window. Note that line 3 should be modified to match the example installation directory on your own computer, so that OpenDSS can find the included </w:t>
       </w:r>
       <w:r>
         <w:rPr>
@@ -1727,27 +1441,14 @@
       <w:r>
         <w:t xml:space="preserve">Figure </w:t>
       </w:r>
-      <w:r>
-        <w:fldChar w:fldCharType="begin"/>
-      </w:r>
-      <w:r>
-        <w:instrText xml:space="preserve"> SEQ Figure \* ARABIC </w:instrText>
-      </w:r>
-      <w:r>
-        <w:fldChar w:fldCharType="separate"/>
-      </w:r>
-      <w:r>
-        <w:rPr>
-          <w:noProof/>
-        </w:rPr>
-        <w:t>3</w:t>
-      </w:r>
-      <w:r>
-        <w:rPr>
-          <w:noProof/>
-        </w:rPr>
-        <w:fldChar w:fldCharType="end"/>
-      </w:r>
+      <w:fldSimple w:instr=" SEQ Figure \* ARABIC ">
+        <w:r>
+          <w:rPr>
+            <w:noProof/>
+          </w:rPr>
+          <w:t>3</w:t>
+        </w:r>
+      </w:fldSimple>
       <w:bookmarkEnd w:id="2"/>
       <w:r>
         <w:t>: Single-phase test circuit</w:t>
@@ -1813,18 +1514,8 @@
           <w:sz w:val="20"/>
           <w:szCs w:val="20"/>
         </w:rPr>
-        <w:t xml:space="preserve">New </w:t>
-      </w:r>
-      <w:proofErr w:type="spellStart"/>
-      <w:r>
-        <w:rPr>
-          <w:rFonts w:ascii="Courier New" w:hAnsi="Courier New" w:cs="Courier New"/>
-          <w:sz w:val="20"/>
-          <w:szCs w:val="20"/>
-        </w:rPr>
-        <w:t>Circuit.CloudAdap</w:t>
-      </w:r>
-      <w:proofErr w:type="spellEnd"/>
+        <w:t>New Circuit.CloudAdap</w:t>
+      </w:r>
     </w:p>
     <w:p>
       <w:pPr>
@@ -1860,43 +1551,7 @@
           <w:sz w:val="20"/>
           <w:szCs w:val="20"/>
         </w:rPr>
-        <w:t xml:space="preserve">New </w:t>
-      </w:r>
-      <w:proofErr w:type="spellStart"/>
-      <w:r>
-        <w:rPr>
-          <w:rFonts w:ascii="Courier New" w:hAnsi="Courier New" w:cs="Courier New"/>
-          <w:sz w:val="20"/>
-          <w:szCs w:val="20"/>
-        </w:rPr>
-        <w:t>Loadshape.Vshape</w:t>
-      </w:r>
-      <w:proofErr w:type="spellEnd"/>
-      <w:r>
-        <w:rPr>
-          <w:rFonts w:ascii="Courier New" w:hAnsi="Courier New" w:cs="Courier New"/>
-          <w:sz w:val="20"/>
-          <w:szCs w:val="20"/>
-        </w:rPr>
-        <w:t xml:space="preserve"> </w:t>
-      </w:r>
-      <w:proofErr w:type="spellStart"/>
-      <w:r>
-        <w:rPr>
-          <w:rFonts w:ascii="Courier New" w:hAnsi="Courier New" w:cs="Courier New"/>
-          <w:sz w:val="20"/>
-          <w:szCs w:val="20"/>
-        </w:rPr>
-        <w:t>npts</w:t>
-      </w:r>
-      <w:proofErr w:type="spellEnd"/>
-      <w:r>
-        <w:rPr>
-          <w:rFonts w:ascii="Courier New" w:hAnsi="Courier New" w:cs="Courier New"/>
-          <w:sz w:val="20"/>
-          <w:szCs w:val="20"/>
-        </w:rPr>
-        <w:t xml:space="preserve">=1441 interval=0 </w:t>
+        <w:t xml:space="preserve">New Loadshape.Vshape npts=1441 interval=0 </w:t>
       </w:r>
     </w:p>
     <w:p>
@@ -1914,25 +1569,7 @@
           <w:sz w:val="20"/>
           <w:szCs w:val="20"/>
         </w:rPr>
-        <w:t xml:space="preserve">~ hour=(file=Hours.csv) </w:t>
-      </w:r>
-      <w:proofErr w:type="spellStart"/>
-      <w:r>
-        <w:rPr>
-          <w:rFonts w:ascii="Courier New" w:hAnsi="Courier New" w:cs="Courier New"/>
-          <w:sz w:val="20"/>
-          <w:szCs w:val="20"/>
-        </w:rPr>
-        <w:t>mult</w:t>
-      </w:r>
-      <w:proofErr w:type="spellEnd"/>
-      <w:r>
-        <w:rPr>
-          <w:rFonts w:ascii="Courier New" w:hAnsi="Courier New" w:cs="Courier New"/>
-          <w:sz w:val="20"/>
-          <w:szCs w:val="20"/>
-        </w:rPr>
-        <w:t>=(file=VshapeHi_dss.csv)</w:t>
+        <w:t>~ hour=(file=Hours.csv) mult=(file=VshapeHi_dss.csv)</w:t>
       </w:r>
     </w:p>
     <w:p>
@@ -1950,61 +1587,7 @@
           <w:sz w:val="20"/>
           <w:szCs w:val="20"/>
         </w:rPr>
-        <w:t xml:space="preserve">New </w:t>
-      </w:r>
-      <w:proofErr w:type="spellStart"/>
-      <w:r>
-        <w:rPr>
-          <w:rFonts w:ascii="Courier New" w:hAnsi="Courier New" w:cs="Courier New"/>
-          <w:sz w:val="20"/>
-          <w:szCs w:val="20"/>
-        </w:rPr>
-        <w:t>Loadshape.Cloud</w:t>
-      </w:r>
-      <w:proofErr w:type="spellEnd"/>
-      <w:r>
-        <w:rPr>
-          <w:rFonts w:ascii="Courier New" w:hAnsi="Courier New" w:cs="Courier New"/>
-          <w:sz w:val="20"/>
-          <w:szCs w:val="20"/>
-        </w:rPr>
-        <w:t xml:space="preserve"> </w:t>
-      </w:r>
-      <w:proofErr w:type="spellStart"/>
-      <w:r>
-        <w:rPr>
-          <w:rFonts w:ascii="Courier New" w:hAnsi="Courier New" w:cs="Courier New"/>
-          <w:sz w:val="20"/>
-          <w:szCs w:val="20"/>
-        </w:rPr>
-        <w:t>npts</w:t>
-      </w:r>
-      <w:proofErr w:type="spellEnd"/>
-      <w:r>
-        <w:rPr>
-          <w:rFonts w:ascii="Courier New" w:hAnsi="Courier New" w:cs="Courier New"/>
-          <w:sz w:val="20"/>
-          <w:szCs w:val="20"/>
-        </w:rPr>
-        <w:t xml:space="preserve">=86401 </w:t>
-      </w:r>
-      <w:proofErr w:type="spellStart"/>
-      <w:r>
-        <w:rPr>
-          <w:rFonts w:ascii="Courier New" w:hAnsi="Courier New" w:cs="Courier New"/>
-          <w:sz w:val="20"/>
-          <w:szCs w:val="20"/>
-        </w:rPr>
-        <w:t>sinterval</w:t>
-      </w:r>
-      <w:proofErr w:type="spellEnd"/>
-      <w:r>
-        <w:rPr>
-          <w:rFonts w:ascii="Courier New" w:hAnsi="Courier New" w:cs="Courier New"/>
-          <w:sz w:val="20"/>
-          <w:szCs w:val="20"/>
-        </w:rPr>
-        <w:t xml:space="preserve">=1 </w:t>
+        <w:t xml:space="preserve">New Loadshape.Cloud npts=86401 sinterval=1 </w:t>
       </w:r>
     </w:p>
     <w:p>
@@ -2040,25 +1623,7 @@
           <w:sz w:val="20"/>
           <w:szCs w:val="20"/>
         </w:rPr>
-        <w:t xml:space="preserve">New Vsource.Vth1 bus1=2a </w:t>
-      </w:r>
-      <w:proofErr w:type="spellStart"/>
-      <w:r>
-        <w:rPr>
-          <w:rFonts w:ascii="Courier New" w:hAnsi="Courier New" w:cs="Courier New"/>
-          <w:sz w:val="20"/>
-          <w:szCs w:val="20"/>
-        </w:rPr>
-        <w:t>basekv</w:t>
-      </w:r>
-      <w:proofErr w:type="spellEnd"/>
-      <w:r>
-        <w:rPr>
-          <w:rFonts w:ascii="Courier New" w:hAnsi="Courier New" w:cs="Courier New"/>
-          <w:sz w:val="20"/>
-          <w:szCs w:val="20"/>
-        </w:rPr>
-        <w:t>=.240 R1=0.0083 X1=0.0215 phases=1</w:t>
+        <w:t>New Vsource.Vth1 bus1=2a basekv=.240 R1=0.0083 X1=0.0215 phases=1</w:t>
       </w:r>
     </w:p>
     <w:p>
@@ -2084,18 +1649,8 @@
           <w:sz w:val="20"/>
           <w:szCs w:val="20"/>
         </w:rPr>
-        <w:t>daily=</w:t>
-      </w:r>
-      <w:proofErr w:type="spellStart"/>
-      <w:r>
-        <w:rPr>
-          <w:rFonts w:ascii="Courier New" w:hAnsi="Courier New" w:cs="Courier New"/>
-          <w:sz w:val="20"/>
-          <w:szCs w:val="20"/>
-        </w:rPr>
-        <w:t>Vshape</w:t>
-      </w:r>
-      <w:proofErr w:type="spellEnd"/>
+        <w:t>daily=Vshape</w:t>
+      </w:r>
     </w:p>
     <w:p>
       <w:pPr>
@@ -2130,25 +1685,7 @@
           <w:sz w:val="20"/>
           <w:szCs w:val="20"/>
         </w:rPr>
-        <w:t xml:space="preserve">New PVSystem.PV1 bus1=3a phases=1 kV=.240 irradiance=1 </w:t>
-      </w:r>
-      <w:proofErr w:type="spellStart"/>
-      <w:r>
-        <w:rPr>
-          <w:rFonts w:ascii="Courier New" w:hAnsi="Courier New" w:cs="Courier New"/>
-          <w:sz w:val="20"/>
-          <w:szCs w:val="20"/>
-        </w:rPr>
-        <w:t>pmpp</w:t>
-      </w:r>
-      <w:proofErr w:type="spellEnd"/>
-      <w:r>
-        <w:rPr>
-          <w:rFonts w:ascii="Courier New" w:hAnsi="Courier New" w:cs="Courier New"/>
-          <w:sz w:val="20"/>
-          <w:szCs w:val="20"/>
-        </w:rPr>
-        <w:t xml:space="preserve">=285 kVA=300 </w:t>
+        <w:t xml:space="preserve">New PVSystem.PV1 bus1=3a phases=1 kV=.240 irradiance=1 pmpp=285 kVA=300 </w:t>
       </w:r>
     </w:p>
     <w:p>
@@ -2166,61 +1703,7 @@
           <w:sz w:val="20"/>
           <w:szCs w:val="20"/>
         </w:rPr>
-        <w:t>~ daily=Cloud %</w:t>
-      </w:r>
-      <w:proofErr w:type="spellStart"/>
-      <w:r>
-        <w:rPr>
-          <w:rFonts w:ascii="Courier New" w:hAnsi="Courier New" w:cs="Courier New"/>
-          <w:sz w:val="20"/>
-          <w:szCs w:val="20"/>
-        </w:rPr>
-        <w:t>cutin</w:t>
-      </w:r>
-      <w:proofErr w:type="spellEnd"/>
-      <w:r>
-        <w:rPr>
-          <w:rFonts w:ascii="Courier New" w:hAnsi="Courier New" w:cs="Courier New"/>
-          <w:sz w:val="20"/>
-          <w:szCs w:val="20"/>
-        </w:rPr>
-        <w:t xml:space="preserve">=0.1 %cutout=0.1 </w:t>
-      </w:r>
-      <w:proofErr w:type="spellStart"/>
-      <w:r>
-        <w:rPr>
-          <w:rFonts w:ascii="Courier New" w:hAnsi="Courier New" w:cs="Courier New"/>
-          <w:sz w:val="20"/>
-          <w:szCs w:val="20"/>
-        </w:rPr>
-        <w:t>varfollowinverter</w:t>
-      </w:r>
-      <w:proofErr w:type="spellEnd"/>
-      <w:r>
-        <w:rPr>
-          <w:rFonts w:ascii="Courier New" w:hAnsi="Courier New" w:cs="Courier New"/>
-          <w:sz w:val="20"/>
-          <w:szCs w:val="20"/>
-        </w:rPr>
-        <w:t xml:space="preserve">=true </w:t>
-      </w:r>
-      <w:proofErr w:type="spellStart"/>
-      <w:r>
-        <w:rPr>
-          <w:rFonts w:ascii="Courier New" w:hAnsi="Courier New" w:cs="Courier New"/>
-          <w:sz w:val="20"/>
-          <w:szCs w:val="20"/>
-        </w:rPr>
-        <w:t>kvarlimit</w:t>
-      </w:r>
-      <w:proofErr w:type="spellEnd"/>
-      <w:r>
-        <w:rPr>
-          <w:rFonts w:ascii="Courier New" w:hAnsi="Courier New" w:cs="Courier New"/>
-          <w:sz w:val="20"/>
-          <w:szCs w:val="20"/>
-        </w:rPr>
-        <w:t>=132</w:t>
+        <w:t>~ daily=Cloud %cutin=0.1 %cutout=0.1 varfollowinverter=true kvarlimit=132</w:t>
       </w:r>
     </w:p>
     <w:p>
@@ -2256,25 +1739,7 @@
           <w:sz w:val="20"/>
           <w:szCs w:val="20"/>
         </w:rPr>
-        <w:t xml:space="preserve">new monitor.pv1pq element=PVSystem.PV1 terminal=1 mode=65 </w:t>
-      </w:r>
-      <w:proofErr w:type="spellStart"/>
-      <w:r>
-        <w:rPr>
-          <w:rFonts w:ascii="Courier New" w:hAnsi="Courier New" w:cs="Courier New"/>
-          <w:sz w:val="20"/>
-          <w:szCs w:val="20"/>
-        </w:rPr>
-        <w:t>PPolar</w:t>
-      </w:r>
-      <w:proofErr w:type="spellEnd"/>
-      <w:r>
-        <w:rPr>
-          <w:rFonts w:ascii="Courier New" w:hAnsi="Courier New" w:cs="Courier New"/>
-          <w:sz w:val="20"/>
-          <w:szCs w:val="20"/>
-        </w:rPr>
-        <w:t>=NO</w:t>
+        <w:t>new monitor.pv1pq element=PVSystem.PV1 terminal=1 mode=65 PPolar=NO</w:t>
       </w:r>
     </w:p>
     <w:p>
@@ -2310,25 +1775,7 @@
           <w:sz w:val="20"/>
           <w:szCs w:val="20"/>
         </w:rPr>
-        <w:t xml:space="preserve">set </w:t>
-      </w:r>
-      <w:proofErr w:type="spellStart"/>
-      <w:r>
-        <w:rPr>
-          <w:rFonts w:ascii="Courier New" w:hAnsi="Courier New" w:cs="Courier New"/>
-          <w:sz w:val="20"/>
-          <w:szCs w:val="20"/>
-        </w:rPr>
-        <w:t>controlmode</w:t>
-      </w:r>
-      <w:proofErr w:type="spellEnd"/>
-      <w:r>
-        <w:rPr>
-          <w:rFonts w:ascii="Courier New" w:hAnsi="Courier New" w:cs="Courier New"/>
-          <w:sz w:val="20"/>
-          <w:szCs w:val="20"/>
-        </w:rPr>
-        <w:t>=static</w:t>
+        <w:t>set controlmode=static</w:t>
       </w:r>
     </w:p>
     <w:p>
@@ -2346,25 +1793,7 @@
           <w:sz w:val="20"/>
           <w:szCs w:val="20"/>
         </w:rPr>
-        <w:t xml:space="preserve">set </w:t>
-      </w:r>
-      <w:proofErr w:type="spellStart"/>
-      <w:r>
-        <w:rPr>
-          <w:rFonts w:ascii="Courier New" w:hAnsi="Courier New" w:cs="Courier New"/>
-          <w:sz w:val="20"/>
-          <w:szCs w:val="20"/>
-        </w:rPr>
-        <w:t>maxcontroliter</w:t>
-      </w:r>
-      <w:proofErr w:type="spellEnd"/>
-      <w:r>
-        <w:rPr>
-          <w:rFonts w:ascii="Courier New" w:hAnsi="Courier New" w:cs="Courier New"/>
-          <w:sz w:val="20"/>
-          <w:szCs w:val="20"/>
-        </w:rPr>
-        <w:t>=1000</w:t>
+        <w:t>set maxcontroliter=1000</w:t>
       </w:r>
     </w:p>
     <w:p>
@@ -2382,25 +1811,7 @@
           <w:sz w:val="20"/>
           <w:szCs w:val="20"/>
         </w:rPr>
-        <w:t xml:space="preserve">set </w:t>
-      </w:r>
-      <w:proofErr w:type="spellStart"/>
-      <w:r>
-        <w:rPr>
-          <w:rFonts w:ascii="Courier New" w:hAnsi="Courier New" w:cs="Courier New"/>
-          <w:sz w:val="20"/>
-          <w:szCs w:val="20"/>
-        </w:rPr>
-        <w:t>voltagebases</w:t>
-      </w:r>
-      <w:proofErr w:type="spellEnd"/>
-      <w:r>
-        <w:rPr>
-          <w:rFonts w:ascii="Courier New" w:hAnsi="Courier New" w:cs="Courier New"/>
-          <w:sz w:val="20"/>
-          <w:szCs w:val="20"/>
-        </w:rPr>
-        <w:t>=[.415692]</w:t>
+        <w:t>set voltagebases=[.415692]</w:t>
       </w:r>
     </w:p>
     <w:p>
@@ -2412,7 +1823,6 @@
           <w:szCs w:val="20"/>
         </w:rPr>
       </w:pPr>
-      <w:proofErr w:type="spellStart"/>
       <w:r>
         <w:rPr>
           <w:rFonts w:ascii="Courier New" w:hAnsi="Courier New" w:cs="Courier New"/>
@@ -2421,7 +1831,6 @@
         </w:rPr>
         <w:t>CalcV</w:t>
       </w:r>
-      <w:proofErr w:type="spellEnd"/>
     </w:p>
     <w:p>
       <w:pPr>
@@ -2438,25 +1847,7 @@
           <w:sz w:val="20"/>
           <w:szCs w:val="20"/>
         </w:rPr>
-        <w:t xml:space="preserve">New ExpControl.pv1 </w:t>
-      </w:r>
-      <w:proofErr w:type="spellStart"/>
-      <w:r>
-        <w:rPr>
-          <w:rFonts w:ascii="Courier New" w:hAnsi="Courier New" w:cs="Courier New"/>
-          <w:sz w:val="20"/>
-          <w:szCs w:val="20"/>
-        </w:rPr>
-        <w:t>deltaQ_factor</w:t>
-      </w:r>
-      <w:proofErr w:type="spellEnd"/>
-      <w:r>
-        <w:rPr>
-          <w:rFonts w:ascii="Courier New" w:hAnsi="Courier New" w:cs="Courier New"/>
-          <w:sz w:val="20"/>
-          <w:szCs w:val="20"/>
-        </w:rPr>
-        <w:t xml:space="preserve">=0.3 </w:t>
+        <w:t xml:space="preserve">New ExpControl.pv1 deltaQ_factor=0.3 </w:t>
       </w:r>
     </w:p>
     <w:p>
@@ -2474,79 +1865,7 @@
           <w:sz w:val="20"/>
           <w:szCs w:val="20"/>
         </w:rPr>
-        <w:t xml:space="preserve">~ </w:t>
-      </w:r>
-      <w:proofErr w:type="spellStart"/>
-      <w:r>
-        <w:rPr>
-          <w:rFonts w:ascii="Courier New" w:hAnsi="Courier New" w:cs="Courier New"/>
-          <w:sz w:val="20"/>
-          <w:szCs w:val="20"/>
-        </w:rPr>
-        <w:t>vreg</w:t>
-      </w:r>
-      <w:proofErr w:type="spellEnd"/>
-      <w:r>
-        <w:rPr>
-          <w:rFonts w:ascii="Courier New" w:hAnsi="Courier New" w:cs="Courier New"/>
-          <w:sz w:val="20"/>
-          <w:szCs w:val="20"/>
-        </w:rPr>
-        <w:t xml:space="preserve">=1.0 slope=22 </w:t>
-      </w:r>
-      <w:proofErr w:type="spellStart"/>
-      <w:r>
-        <w:rPr>
-          <w:rFonts w:ascii="Courier New" w:hAnsi="Courier New" w:cs="Courier New"/>
-          <w:sz w:val="20"/>
-          <w:szCs w:val="20"/>
-        </w:rPr>
-        <w:t>vregtau</w:t>
-      </w:r>
-      <w:proofErr w:type="spellEnd"/>
-      <w:r>
-        <w:rPr>
-          <w:rFonts w:ascii="Courier New" w:hAnsi="Courier New" w:cs="Courier New"/>
-          <w:sz w:val="20"/>
-          <w:szCs w:val="20"/>
-        </w:rPr>
-        <w:t xml:space="preserve">=300 </w:t>
-      </w:r>
-      <w:proofErr w:type="spellStart"/>
-      <w:r>
-        <w:rPr>
-          <w:rFonts w:ascii="Courier New" w:hAnsi="Courier New" w:cs="Courier New"/>
-          <w:sz w:val="20"/>
-          <w:szCs w:val="20"/>
-        </w:rPr>
-        <w:t>Tresponse</w:t>
-      </w:r>
-      <w:proofErr w:type="spellEnd"/>
-      <w:r>
-        <w:rPr>
-          <w:rFonts w:ascii="Courier New" w:hAnsi="Courier New" w:cs="Courier New"/>
-          <w:sz w:val="20"/>
-          <w:szCs w:val="20"/>
-        </w:rPr>
-        <w:t xml:space="preserve">=5 // </w:t>
-      </w:r>
-      <w:proofErr w:type="spellStart"/>
-      <w:r>
-        <w:rPr>
-          <w:rFonts w:ascii="Courier New" w:hAnsi="Courier New" w:cs="Courier New"/>
-          <w:sz w:val="20"/>
-          <w:szCs w:val="20"/>
-        </w:rPr>
-        <w:t>EventLog</w:t>
-      </w:r>
-      <w:proofErr w:type="spellEnd"/>
-      <w:r>
-        <w:rPr>
-          <w:rFonts w:ascii="Courier New" w:hAnsi="Courier New" w:cs="Courier New"/>
-          <w:sz w:val="20"/>
-          <w:szCs w:val="20"/>
-        </w:rPr>
-        <w:t>=Yes</w:t>
+        <w:t>~ vreg=1.0 slope=22 vregtau=300 Tresponse=5 // EventLog=Yes</w:t>
       </w:r>
     </w:p>
     <w:p>
@@ -2567,27 +1886,7 @@
           <w:sz w:val="20"/>
           <w:szCs w:val="20"/>
         </w:rPr>
-        <w:t xml:space="preserve">solve mode=daily number=86400 </w:t>
-      </w:r>
-      <w:proofErr w:type="spellStart"/>
-      <w:r>
-        <w:rPr>
-          <w:rFonts w:ascii="Courier New" w:eastAsiaTheme="minorHAnsi" w:hAnsi="Courier New" w:cs="Courier New"/>
-          <w:color w:val="auto"/>
-          <w:sz w:val="20"/>
-          <w:szCs w:val="20"/>
-        </w:rPr>
-        <w:t>stepsize</w:t>
-      </w:r>
-      <w:proofErr w:type="spellEnd"/>
-      <w:r>
-        <w:rPr>
-          <w:rFonts w:ascii="Courier New" w:eastAsiaTheme="minorHAnsi" w:hAnsi="Courier New" w:cs="Courier New"/>
-          <w:color w:val="auto"/>
-          <w:sz w:val="20"/>
-          <w:szCs w:val="20"/>
-        </w:rPr>
-        <w:t>=1s</w:t>
+        <w:t>solve mode=daily number=86400 stepsize=1s</w:t>
       </w:r>
     </w:p>
     <w:p>
@@ -2753,7 +2052,6 @@
         </w:rPr>
         <w:t xml:space="preserve"> plots the </w:t>
       </w:r>
-      <w:proofErr w:type="spellStart"/>
       <w:r>
         <w:rPr>
           <w:rFonts w:cstheme="minorHAnsi"/>
@@ -2762,14 +2060,12 @@
         </w:rPr>
         <w:t>PVSystem</w:t>
       </w:r>
-      <w:proofErr w:type="spellEnd"/>
       <w:r>
         <w:rPr>
           <w:rFonts w:cstheme="minorHAnsi"/>
         </w:rPr>
         <w:t xml:space="preserve"> output and some voltages of interest. To the right, </w:t>
       </w:r>
-      <w:proofErr w:type="spellStart"/>
       <w:r>
         <w:rPr>
           <w:rFonts w:cstheme="minorHAnsi"/>
@@ -2787,14 +2083,12 @@
         </w:rPr>
         <w:t>ref</w:t>
       </w:r>
-      <w:proofErr w:type="spellEnd"/>
       <w:r>
         <w:rPr>
           <w:rFonts w:cstheme="minorHAnsi"/>
         </w:rPr>
         <w:t xml:space="preserve"> starts at 1 per-unit, and quickly adapts to the grid voltage, </w:t>
       </w:r>
-      <w:proofErr w:type="spellStart"/>
       <w:r>
         <w:rPr>
           <w:rFonts w:cstheme="minorHAnsi"/>
@@ -2812,14 +2106,12 @@
         </w:rPr>
         <w:t>sys</w:t>
       </w:r>
-      <w:proofErr w:type="spellEnd"/>
       <w:r>
         <w:rPr>
           <w:rFonts w:cstheme="minorHAnsi"/>
         </w:rPr>
         <w:t xml:space="preserve"> or </w:t>
       </w:r>
-      <w:proofErr w:type="spellStart"/>
       <w:r>
         <w:rPr>
           <w:rFonts w:cstheme="minorHAnsi"/>
@@ -2837,7 +2129,6 @@
         </w:rPr>
         <w:t>unity</w:t>
       </w:r>
-      <w:proofErr w:type="spellEnd"/>
       <w:r>
         <w:rPr>
           <w:rFonts w:cstheme="minorHAnsi"/>
@@ -2864,7 +2155,6 @@
         </w:rPr>
         <w:t xml:space="preserve">, is zero during the initial adaptation of </w:t>
       </w:r>
-      <w:proofErr w:type="spellStart"/>
       <w:r>
         <w:rPr>
           <w:rFonts w:cstheme="minorHAnsi"/>
@@ -2882,7 +2172,6 @@
         </w:rPr>
         <w:t>ref</w:t>
       </w:r>
-      <w:proofErr w:type="spellEnd"/>
       <w:r>
         <w:rPr>
           <w:rFonts w:cstheme="minorHAnsi"/>
@@ -2903,7 +2192,6 @@
         </w:rPr>
         <w:t xml:space="preserve">, during this time, coupled with </w:t>
       </w:r>
-      <w:proofErr w:type="spellStart"/>
       <w:r>
         <w:rPr>
           <w:rFonts w:cstheme="minorHAnsi"/>
@@ -2912,7 +2200,6 @@
         </w:rPr>
         <w:t>varfollowinverter</w:t>
       </w:r>
-      <w:proofErr w:type="spellEnd"/>
       <w:r>
         <w:rPr>
           <w:rFonts w:cstheme="minorHAnsi"/>
@@ -2923,23 +2210,8 @@
         <w:rPr>
           <w:rFonts w:cstheme="minorHAnsi"/>
         </w:rPr>
-        <w:t xml:space="preserve"> From about 1030 through 1600 hours, P </w:t>
-      </w:r>
-      <w:proofErr w:type="gramStart"/>
-      <w:r>
-        <w:rPr>
-          <w:rFonts w:cstheme="minorHAnsi"/>
-        </w:rPr>
-        <w:t>fluctuates</w:t>
-      </w:r>
-      <w:proofErr w:type="gramEnd"/>
-      <w:r>
-        <w:rPr>
-          <w:rFonts w:cstheme="minorHAnsi"/>
-        </w:rPr>
-        <w:t xml:space="preserve"> and this causes voltage fluctuation. At unity power factor, the </w:t>
-      </w:r>
-      <w:proofErr w:type="spellStart"/>
+        <w:t xml:space="preserve"> From about 1030 through 1600 hours, P fluctuates and this causes voltage fluctuation. At unity power factor, the </w:t>
+      </w:r>
       <w:r>
         <w:rPr>
           <w:rFonts w:cstheme="minorHAnsi"/>
@@ -2957,14 +2229,12 @@
         </w:rPr>
         <w:t>unity</w:t>
       </w:r>
-      <w:proofErr w:type="spellEnd"/>
       <w:r>
         <w:rPr>
           <w:rFonts w:cstheme="minorHAnsi"/>
         </w:rPr>
         <w:t xml:space="preserve"> fluctuations are about 3%. The </w:t>
       </w:r>
-      <w:proofErr w:type="spellStart"/>
       <w:r>
         <w:rPr>
           <w:rFonts w:cstheme="minorHAnsi"/>
@@ -2982,14 +2252,12 @@
         </w:rPr>
         <w:t>sys</w:t>
       </w:r>
-      <w:proofErr w:type="spellEnd"/>
       <w:r>
         <w:rPr>
           <w:rFonts w:cstheme="minorHAnsi"/>
         </w:rPr>
         <w:t xml:space="preserve"> fluctuations are mitigated to about 1% by the </w:t>
       </w:r>
-      <w:proofErr w:type="spellStart"/>
       <w:r>
         <w:rPr>
           <w:rFonts w:cstheme="minorHAnsi"/>
@@ -2998,7 +2266,6 @@
         </w:rPr>
         <w:t>ExpControl</w:t>
       </w:r>
-      <w:proofErr w:type="spellEnd"/>
       <w:r>
         <w:rPr>
           <w:rFonts w:cstheme="minorHAnsi"/>
@@ -3019,7 +2286,6 @@
         </w:rPr>
         <w:t xml:space="preserve"> integrated over the day. The </w:t>
       </w:r>
-      <w:proofErr w:type="spellStart"/>
       <w:r>
         <w:rPr>
           <w:rFonts w:cstheme="minorHAnsi"/>
@@ -3037,14 +2303,12 @@
         </w:rPr>
         <w:t>ref</w:t>
       </w:r>
-      <w:proofErr w:type="spellEnd"/>
       <w:r>
         <w:rPr>
           <w:rFonts w:cstheme="minorHAnsi"/>
         </w:rPr>
         <w:t xml:space="preserve"> signal follows and smooths the </w:t>
       </w:r>
-      <w:proofErr w:type="spellStart"/>
       <w:r>
         <w:rPr>
           <w:rFonts w:cstheme="minorHAnsi"/>
@@ -3062,7 +2326,6 @@
         </w:rPr>
         <w:t>sys</w:t>
       </w:r>
-      <w:proofErr w:type="spellEnd"/>
       <w:r>
         <w:rPr>
           <w:rFonts w:cstheme="minorHAnsi"/>
@@ -3081,7 +2344,6 @@
         </w:rPr>
         <w:t xml:space="preserve"> </w:t>
       </w:r>
-      <w:proofErr w:type="spellStart"/>
       <w:r>
         <w:rPr>
           <w:rFonts w:cstheme="minorHAnsi"/>
@@ -3090,7 +2352,6 @@
         </w:rPr>
         <w:t>ExpControl</w:t>
       </w:r>
-      <w:proofErr w:type="spellEnd"/>
       <w:r>
         <w:rPr>
           <w:rFonts w:cstheme="minorHAnsi"/>
@@ -3234,38 +2495,17 @@
       <w:r>
         <w:t xml:space="preserve">Figure </w:t>
       </w:r>
-      <w:r>
-        <w:fldChar w:fldCharType="begin"/>
-      </w:r>
-      <w:r>
-        <w:instrText xml:space="preserve"> SEQ Figure \* ARABIC </w:instrText>
-      </w:r>
-      <w:r>
-        <w:fldChar w:fldCharType="separate"/>
-      </w:r>
-      <w:r>
-        <w:rPr>
-          <w:noProof/>
-        </w:rPr>
-        <w:t>4</w:t>
-      </w:r>
-      <w:r>
-        <w:rPr>
-          <w:noProof/>
-        </w:rPr>
-        <w:fldChar w:fldCharType="end"/>
-      </w:r>
+      <w:fldSimple w:instr=" SEQ Figure \* ARABIC ">
+        <w:r>
+          <w:rPr>
+            <w:noProof/>
+          </w:rPr>
+          <w:t>4</w:t>
+        </w:r>
+      </w:fldSimple>
       <w:bookmarkEnd w:id="3"/>
       <w:r>
-        <w:t xml:space="preserve">: </w:t>
-      </w:r>
-      <w:proofErr w:type="spellStart"/>
-      <w:r>
-        <w:t>ExpControl</w:t>
-      </w:r>
-      <w:proofErr w:type="spellEnd"/>
-      <w:r>
-        <w:t xml:space="preserve"> produces near-zero net reactive power over time (left), while suppressing voltage fluctuations around the system voltage (right).</w:t>
+        <w:t>: ExpControl produces near-zero net reactive power over time (left), while suppressing voltage fluctuations around the system voltage (right).</w:t>
       </w:r>
     </w:p>
     <w:p>
@@ -3295,7 +2535,6 @@
         </w:rPr>
         <w:t xml:space="preserve"> is already close to zero because </w:t>
       </w:r>
-      <w:proofErr w:type="spellStart"/>
       <w:r>
         <w:rPr>
           <w:rFonts w:cstheme="minorHAnsi"/>
@@ -3313,14 +2552,12 @@
         </w:rPr>
         <w:t>sys</w:t>
       </w:r>
-      <w:proofErr w:type="spellEnd"/>
       <w:r>
         <w:rPr>
           <w:rFonts w:cstheme="minorHAnsi"/>
         </w:rPr>
         <w:t xml:space="preserve"> is close to </w:t>
       </w:r>
-      <w:proofErr w:type="spellStart"/>
       <w:r>
         <w:rPr>
           <w:rFonts w:cstheme="minorHAnsi"/>
@@ -3338,7 +2575,6 @@
         </w:rPr>
         <w:t>ref</w:t>
       </w:r>
-      <w:proofErr w:type="spellEnd"/>
       <w:r>
         <w:rPr>
           <w:rFonts w:cstheme="minorHAnsi"/>
@@ -3359,7 +2595,6 @@
         </w:rPr>
         <w:t xml:space="preserve"> may lead to a significant voltage step. This might be mitigated with </w:t>
       </w:r>
-      <w:proofErr w:type="spellStart"/>
       <w:r>
         <w:rPr>
           <w:rFonts w:cstheme="minorHAnsi"/>
@@ -3368,7 +2603,6 @@
         </w:rPr>
         <w:t>varfollowinverter</w:t>
       </w:r>
-      <w:proofErr w:type="spellEnd"/>
       <w:r>
         <w:rPr>
           <w:rFonts w:cstheme="minorHAnsi"/>
@@ -3441,7 +2675,6 @@
       <w:r>
         <w:t xml:space="preserve">Run </w:t>
       </w:r>
-      <w:proofErr w:type="spellStart"/>
       <w:r>
         <w:rPr>
           <w:i/>
@@ -3449,17 +2682,8 @@
         </w:rPr>
         <w:t>Master.dss</w:t>
       </w:r>
-      <w:proofErr w:type="spellEnd"/>
-      <w:r>
-        <w:t xml:space="preserve"> to create results for a clear day with AVR and zero average Q, a cloudy day with AVR and absorbing -90 </w:t>
-      </w:r>
-      <w:proofErr w:type="spellStart"/>
-      <w:r>
-        <w:t>kVAR</w:t>
-      </w:r>
-      <w:proofErr w:type="spellEnd"/>
-      <w:r>
-        <w:t xml:space="preserve"> average Q, and a cloudy day at unity power factor.</w:t>
+      <w:r>
+        <w:t xml:space="preserve"> to create results for a clear day with AVR and zero average Q, a cloudy day with AVR and absorbing -90 kVAR average Q, and a cloudy day at unity power factor.</w:t>
       </w:r>
     </w:p>
     <w:p>
@@ -3478,15 +2702,7 @@
         <w:t>python plotadapq.py</w:t>
       </w:r>
       <w:r>
-        <w:t xml:space="preserve"> to visualize the effect of absorbing -90 </w:t>
-      </w:r>
-      <w:proofErr w:type="spellStart"/>
-      <w:r>
-        <w:t>kVAR</w:t>
-      </w:r>
-      <w:proofErr w:type="spellEnd"/>
-      <w:r>
-        <w:t xml:space="preserve"> average Q</w:t>
+        <w:t xml:space="preserve"> to visualize the effect of absorbing -90 kVAR average Q</w:t>
       </w:r>
     </w:p>
     <w:p>
@@ -3587,28 +2803,29 @@
         <w:pStyle w:val="Heading2"/>
       </w:pPr>
       <w:r>
-        <w:t xml:space="preserve">Comparison to </w:t>
-      </w:r>
-      <w:proofErr w:type="spellStart"/>
-      <w:r>
+        <w:t>Comparison to InvControl and CA Rule 21 Smart Inverters</w:t>
+      </w:r>
+    </w:p>
+    <w:p>
+      <w:r>
+        <w:t>In California</w:t>
+      </w:r>
+      <w:r>
+        <w:t>’s Rule 21</w:t>
+      </w:r>
+      <w:r>
+        <w:t xml:space="preserve">, phase 1 smart inverters have a function comparable to </w:t>
+      </w:r>
+      <w:r>
+        <w:rPr>
+          <w:i/>
+          <w:iCs/>
+        </w:rPr>
         <w:t>InvControl</w:t>
       </w:r>
-      <w:proofErr w:type="spellEnd"/>
-      <w:r>
-        <w:t xml:space="preserve"> and CA Rule 21 Smart Inverters</w:t>
-      </w:r>
-    </w:p>
-    <w:p>
-      <w:r>
-        <w:t>In California</w:t>
-      </w:r>
-      <w:r>
-        <w:t>’s Rule 21</w:t>
-      </w:r>
-      <w:r>
-        <w:t xml:space="preserve">, phase 1 smart inverters have a function comparable to </w:t>
-      </w:r>
-      <w:proofErr w:type="spellStart"/>
+      <w:r>
+        <w:t xml:space="preserve"> mode=VOLTVAR, while phase 3 smart inverters have a function comparable to </w:t>
+      </w:r>
       <w:r>
         <w:rPr>
           <w:i/>
@@ -3616,11 +2833,62 @@
         </w:rPr>
         <w:t>InvControl</w:t>
       </w:r>
-      <w:proofErr w:type="spellEnd"/>
-      <w:r>
-        <w:t xml:space="preserve"> mode=VOLTVAR, while phase 3 smart inverters have a function comparable to </w:t>
-      </w:r>
-      <w:proofErr w:type="spellStart"/>
+      <w:r>
+        <w:t xml:space="preserve"> mode=DYNAMICREACCURR</w:t>
+      </w:r>
+      <w:r>
+        <w:t xml:space="preserve"> </w:t>
+      </w:r>
+      <w:r>
+        <w:fldChar w:fldCharType="begin"/>
+      </w:r>
+      <w:r>
+        <w:instrText xml:space="preserve"> ADDIN EN.CITE &lt;EndNote&gt;&lt;Cite&gt;&lt;Author&gt;California Energy Commission&lt;/Author&gt;&lt;Year&gt;2017&lt;/Year&gt;&lt;RecNum&gt;575&lt;/RecNum&gt;&lt;DisplayText&gt;[3]&lt;/DisplayText&gt;&lt;record&gt;&lt;rec-number&gt;575&lt;/rec-number&gt;&lt;foreign-keys&gt;&lt;key app="EN" db-id="dxt9wraza9p25zevrw5v5e0rsvafazdvzfe0" timestamp="1560813689"&gt;575&lt;/key&gt;&lt;/foreign-keys&gt;&lt;ref-type name="Web Page"&gt;12&lt;/ref-type&gt;&lt;contributors&gt;&lt;authors&gt;&lt;author&gt;California Energy Commission,&lt;/author&gt;&lt;/authors&gt;&lt;/contributors&gt;&lt;titles&gt;&lt;title&gt;Rule 21 Smart Inverter Working Group Technical Reference Materials&lt;/title&gt;&lt;/titles&gt;&lt;volume&gt;2019&lt;/volume&gt;&lt;dates&gt;&lt;year&gt;2017&lt;/year&gt;&lt;/dates&gt;&lt;urls&gt;&lt;related-urls&gt;&lt;url&gt;https://www.energy.ca.gov/electricity_analysis/rule21/&lt;/url&gt;&lt;/related-urls&gt;&lt;/urls&gt;&lt;/record&gt;&lt;/Cite&gt;&lt;/EndNote&gt;</w:instrText>
+      </w:r>
+      <w:r>
+        <w:fldChar w:fldCharType="separate"/>
+      </w:r>
+      <w:r>
+        <w:rPr>
+          <w:noProof/>
+        </w:rPr>
+        <w:t>[3]</w:t>
+      </w:r>
+      <w:r>
+        <w:fldChar w:fldCharType="end"/>
+      </w:r>
+      <w:r>
+        <w:t>.</w:t>
+      </w:r>
+      <w:r>
+        <w:t xml:space="preserve"> These are denoted VV and DRC, respectively. The VV mode gives preference to real power, while the DRC mode may give preference to either real or reactive power. The DRC mode may be used </w:t>
+      </w:r>
+      <w:r>
+        <w:t xml:space="preserve">either </w:t>
+      </w:r>
+      <w:r>
+        <w:t xml:space="preserve">in conjunction with VV, or exclusively. One difference between DRC and </w:t>
+      </w:r>
+      <w:r>
+        <w:rPr>
+          <w:i/>
+          <w:iCs/>
+        </w:rPr>
+        <w:t>ExpControl</w:t>
+      </w:r>
+      <w:r>
+        <w:t xml:space="preserve"> is that DRC uses a windowed moving average, while </w:t>
+      </w:r>
+      <w:r>
+        <w:rPr>
+          <w:i/>
+          <w:iCs/>
+        </w:rPr>
+        <w:t>ExpControl</w:t>
+      </w:r>
+      <w:r>
+        <w:t xml:space="preserve"> uses the exponential time delay. The VV mode in </w:t>
+      </w:r>
       <w:r>
         <w:rPr>
           <w:i/>
@@ -3628,18 +2896,152 @@
         </w:rPr>
         <w:t>InvControl</w:t>
       </w:r>
-      <w:proofErr w:type="spellEnd"/>
-      <w:r>
-        <w:t xml:space="preserve"> mode=DYNAMICREACCURR</w:t>
+      <w:r>
+        <w:t xml:space="preserve"> also has the option for a windowed moving average on </w:t>
+      </w:r>
+      <w:r>
+        <w:rPr>
+          <w:i/>
+          <w:iCs/>
+        </w:rPr>
+        <w:t>V</w:t>
+      </w:r>
+      <w:r>
+        <w:rPr>
+          <w:i/>
+          <w:iCs/>
+          <w:vertAlign w:val="subscript"/>
+        </w:rPr>
+        <w:t>ref</w:t>
+      </w:r>
+      <w:r>
+        <w:t>, but this option was not adopted in CA Rule 21.</w:t>
+      </w:r>
+    </w:p>
+    <w:p>
+      <w:r>
+        <w:t>Of the</w:t>
+      </w:r>
+      <w:r>
+        <w:t xml:space="preserve"> CA Rule 21 </w:t>
+      </w:r>
+      <w:r>
+        <w:t>options</w:t>
+      </w:r>
+      <w:r>
+        <w:t>,</w:t>
+      </w:r>
+      <w:r>
+        <w:t xml:space="preserve"> “Dynamic Reactive Current Support Mode” in phase 3 is the closest to </w:t>
+      </w:r>
+      <w:r>
+        <w:rPr>
+          <w:i/>
+          <w:iCs/>
+        </w:rPr>
+        <w:t>ExpControl</w:t>
+      </w:r>
+      <w:r>
+        <w:t>. It should give preference to reactive power, and should not be combined with phase 1’s “Dynamic Volt/Var Operations”.</w:t>
+      </w:r>
+    </w:p>
+    <w:p>
+      <w:r>
+        <w:t xml:space="preserve">Of the </w:t>
+      </w:r>
+      <w:r>
+        <w:rPr>
+          <w:i/>
+          <w:iCs/>
+        </w:rPr>
+        <w:t>InvControl</w:t>
+      </w:r>
+      <w:r>
+        <w:t xml:space="preserve"> options, uncombined DRC is the closes</w:t>
+      </w:r>
+      <w:r>
+        <w:t>t</w:t>
+      </w:r>
+      <w:r>
+        <w:t xml:space="preserve"> to </w:t>
+      </w:r>
+      <w:r>
+        <w:rPr>
+          <w:i/>
+          <w:iCs/>
+        </w:rPr>
+        <w:t>ExpControl</w:t>
+      </w:r>
+      <w:r>
+        <w:t>.</w:t>
+      </w:r>
+    </w:p>
+    <w:p>
+      <w:pPr>
+        <w:pStyle w:val="Heading2"/>
+      </w:pPr>
+      <w:r>
+        <w:t>Use with Storage Elements</w:t>
+      </w:r>
+    </w:p>
+    <w:p>
+      <w:r>
+        <w:t>As is the case with</w:t>
       </w:r>
       <w:r>
         <w:t xml:space="preserve"> </w:t>
       </w:r>
       <w:r>
+        <w:rPr>
+          <w:i/>
+          <w:iCs/>
+        </w:rPr>
+        <w:t>InvControl</w:t>
+      </w:r>
+      <w:r>
+        <w:t xml:space="preserve">, the </w:t>
+      </w:r>
+      <w:r>
+        <w:rPr>
+          <w:i/>
+          <w:iCs/>
+        </w:rPr>
+        <w:t>ExpControl</w:t>
+      </w:r>
+      <w:r>
+        <w:t xml:space="preserve"> cannot be used with </w:t>
+      </w:r>
+      <w:r>
+        <w:rPr>
+          <w:i/>
+          <w:iCs/>
+        </w:rPr>
+        <w:t>Storage</w:t>
+      </w:r>
+      <w:r>
+        <w:t xml:space="preserve">, only with </w:t>
+      </w:r>
+      <w:r>
+        <w:rPr>
+          <w:i/>
+          <w:iCs/>
+        </w:rPr>
+        <w:t>PVSystem</w:t>
+      </w:r>
+      <w:r>
+        <w:t>.</w:t>
+      </w:r>
+      <w:r>
+        <w:t xml:space="preserve"> However, the voltage control capabilities</w:t>
+      </w:r>
+      <w:r>
+        <w:t xml:space="preserve"> it represents from </w:t>
+      </w:r>
+      <w:r>
         <w:fldChar w:fldCharType="begin"/>
       </w:r>
       <w:r>
-        <w:instrText xml:space="preserve"> ADDIN EN.CITE &lt;EndNote&gt;&lt;Cite&gt;&lt;Author&gt;California Energy Commission&lt;/Author&gt;&lt;Year&gt;2017&lt;/Year&gt;&lt;RecNum&gt;575&lt;/RecNum&gt;&lt;DisplayText&gt;[3]&lt;/DisplayText&gt;&lt;record&gt;&lt;rec-number&gt;575&lt;/rec-number&gt;&lt;foreign-keys&gt;&lt;key app="EN" db-id="dxt9wraza9p25zevrw5v5e0rsvafazdvzfe0" timestamp="1560813689"&gt;575&lt;/key&gt;&lt;/foreign-keys&gt;&lt;ref-type name="Web Page"&gt;12&lt;/ref-type&gt;&lt;contributors&gt;&lt;authors&gt;&lt;author&gt;California Energy Commission,&lt;/author&gt;&lt;/authors&gt;&lt;/contributors&gt;&lt;titles&gt;&lt;title&gt;Rule 21 Smart Inverter Working Group Technical Reference Materials&lt;/title&gt;&lt;/titles&gt;&lt;volume&gt;2019&lt;/volume&gt;&lt;dates&gt;&lt;year&gt;2017&lt;/year&gt;&lt;/dates&gt;&lt;urls&gt;&lt;related-urls&gt;&lt;url&gt;https://www.energy.ca.gov/electricity_analysis/rule21/&lt;/url&gt;&lt;/related-urls&gt;&lt;/urls&gt;&lt;/record&gt;&lt;/Cite&gt;&lt;/EndNote&gt;</w:instrText>
+        <w:instrText xml:space="preserve"> ADDIN EN.CITE &lt;EndNote&gt;&lt;Cite&gt;&lt;Author&gt;IEEE&lt;/Author&gt;&lt;Year&gt;2018&lt;/Year&gt;&lt;RecNum&gt;152&lt;/RecNum&gt;&lt;DisplayText&gt;[1]&lt;/DisplayText&gt;&lt;record&gt;&lt;rec-number&gt;152&lt;/rec-number&gt;&lt;foreign-keys&gt;&lt;key app="EN" db-id="dxt9wraza9p25zevrw5v5e0rsvafazdvzfe0" timestamp="1474396555"&gt;152&lt;/key&gt;&lt;/foreign-keys&gt;&lt;ref-type name="Journal Article"&gt;17&lt;/ref-type&gt;&lt;contributors&gt;&lt;authors&gt;&lt;author&gt;IEEE,&lt;/author&gt;&lt;/authors&gt;&lt;/contributors&gt;&lt;titles&gt;&lt;title&gt;IEEE Standard for Interconnection and Interoperability of Distributed Energy Resources with Associated Electric Power Systems Interfaces&lt;/title&gt;&lt;secondary-title&gt;IEEE Std 1547-2018 (Revision of IEEE Std 1547-2003)&lt;/secondary-title&gt;&lt;/titles&gt;&lt;periodical&gt;&lt;full-title&gt;IEEE Std 1547-2018 (Revision of IEEE Std 1547-2003)&lt;/full-title&gt;&lt;/periodical&gt;&lt;pages&gt;1-138&lt;/pages&gt;&lt;dates&gt;&lt;year&gt;2018&lt;/year&gt;&lt;/dates&gt;&lt;urls&gt;&lt;/urls&gt;&lt;/record&gt;&lt;/Cite&gt;&lt;/EndNote&gt;</w:instrText>
       </w:r>
       <w:r>
         <w:fldChar w:fldCharType="separate"/>
@@ -3648,24 +3050,30 @@
         <w:rPr>
           <w:noProof/>
         </w:rPr>
-        <w:t>[3]</w:t>
+        <w:t>[1]</w:t>
       </w:r>
       <w:r>
         <w:fldChar w:fldCharType="end"/>
       </w:r>
       <w:r>
-        <w:t>.</w:t>
-      </w:r>
-      <w:r>
-        <w:t xml:space="preserve"> These are denoted VV and DRC, respectively. The VV mode gives preference to real power, while the DRC mode may give preference to either real or reactive power. The DRC mode may be used </w:t>
-      </w:r>
-      <w:r>
-        <w:t xml:space="preserve">either </w:t>
-      </w:r>
-      <w:r>
-        <w:t xml:space="preserve">in conjunction with VV, or exclusively. One difference between DRC and </w:t>
-      </w:r>
-      <w:proofErr w:type="spellStart"/>
+        <w:t xml:space="preserve"> would</w:t>
+      </w:r>
+      <w:r>
+        <w:t xml:space="preserve"> apply equally well to storage systems.</w:t>
+      </w:r>
+      <w:r>
+        <w:t xml:space="preserve"> In a future version, both </w:t>
+      </w:r>
+      <w:r>
+        <w:rPr>
+          <w:i/>
+          <w:iCs/>
+        </w:rPr>
+        <w:t>InvControl</w:t>
+      </w:r>
+      <w:r>
+        <w:t xml:space="preserve"> and </w:t>
+      </w:r>
       <w:r>
         <w:rPr>
           <w:i/>
@@ -3673,157 +3081,8 @@
         </w:rPr>
         <w:t>ExpControl</w:t>
       </w:r>
-      <w:proofErr w:type="spellEnd"/>
-      <w:r>
-        <w:t xml:space="preserve"> is that DRC uses a windowed moving average, while </w:t>
-      </w:r>
-      <w:proofErr w:type="spellStart"/>
-      <w:r>
-        <w:rPr>
-          <w:i/>
-          <w:iCs/>
-        </w:rPr>
-        <w:t>ExpControl</w:t>
-      </w:r>
-      <w:proofErr w:type="spellEnd"/>
-      <w:r>
-        <w:t xml:space="preserve"> uses the exponential time delay. The VV mode in </w:t>
-      </w:r>
-      <w:proofErr w:type="spellStart"/>
-      <w:r>
-        <w:rPr>
-          <w:i/>
-          <w:iCs/>
-        </w:rPr>
-        <w:t>InvControl</w:t>
-      </w:r>
-      <w:proofErr w:type="spellEnd"/>
-      <w:r>
-        <w:t xml:space="preserve"> also has the option for a windowed moving average on </w:t>
-      </w:r>
-      <w:proofErr w:type="spellStart"/>
-      <w:r>
-        <w:rPr>
-          <w:i/>
-          <w:iCs/>
-        </w:rPr>
-        <w:t>V</w:t>
-      </w:r>
-      <w:r>
-        <w:rPr>
-          <w:i/>
-          <w:iCs/>
-          <w:vertAlign w:val="subscript"/>
-        </w:rPr>
-        <w:t>ref</w:t>
-      </w:r>
-      <w:proofErr w:type="spellEnd"/>
-      <w:r>
-        <w:t>, but this option was not adopted in CA Rule 21.</w:t>
-      </w:r>
-    </w:p>
-    <w:p>
-      <w:r>
-        <w:t>Of the</w:t>
-      </w:r>
-      <w:r>
-        <w:t xml:space="preserve"> CA Rule 21 </w:t>
-      </w:r>
-      <w:r>
-        <w:t>options</w:t>
-      </w:r>
-      <w:r>
-        <w:t>,</w:t>
-      </w:r>
-      <w:r>
-        <w:t xml:space="preserve"> “Dynamic Reactive Current Support Mode” in phase 3 is the closest to </w:t>
-      </w:r>
-      <w:proofErr w:type="spellStart"/>
-      <w:r>
-        <w:rPr>
-          <w:i/>
-          <w:iCs/>
-        </w:rPr>
-        <w:t>ExpControl</w:t>
-      </w:r>
-      <w:proofErr w:type="spellEnd"/>
-      <w:r>
-        <w:t>. It should give preference to reactive power, and should not be combined with phase 1’s “Dynamic Volt/Var Operations”.</w:t>
-      </w:r>
-    </w:p>
-    <w:p>
-      <w:r>
-        <w:t xml:space="preserve">Of the </w:t>
-      </w:r>
-      <w:proofErr w:type="spellStart"/>
-      <w:r>
-        <w:rPr>
-          <w:i/>
-          <w:iCs/>
-        </w:rPr>
-        <w:t>InvControl</w:t>
-      </w:r>
-      <w:proofErr w:type="spellEnd"/>
-      <w:r>
-        <w:t xml:space="preserve"> options, uncombined DRC is the closes</w:t>
-      </w:r>
-      <w:r>
-        <w:t>t</w:t>
-      </w:r>
-      <w:r>
-        <w:t xml:space="preserve"> to </w:t>
-      </w:r>
-      <w:proofErr w:type="spellStart"/>
-      <w:r>
-        <w:rPr>
-          <w:i/>
-          <w:iCs/>
-        </w:rPr>
-        <w:t>ExpControl</w:t>
-      </w:r>
-      <w:proofErr w:type="spellEnd"/>
-      <w:r>
-        <w:t>.</w:t>
-      </w:r>
-    </w:p>
-    <w:p>
-      <w:pPr>
-        <w:pStyle w:val="Heading2"/>
-      </w:pPr>
-      <w:r>
-        <w:t>Use with Storage Elements</w:t>
-      </w:r>
-    </w:p>
-    <w:p>
-      <w:r>
-        <w:t>As is the case with</w:t>
-      </w:r>
-      <w:r>
-        <w:t xml:space="preserve"> </w:t>
-      </w:r>
-      <w:proofErr w:type="spellStart"/>
-      <w:r>
-        <w:rPr>
-          <w:i/>
-          <w:iCs/>
-        </w:rPr>
-        <w:t>InvControl</w:t>
-      </w:r>
-      <w:proofErr w:type="spellEnd"/>
-      <w:r>
-        <w:t xml:space="preserve">, the </w:t>
-      </w:r>
-      <w:proofErr w:type="spellStart"/>
-      <w:r>
-        <w:rPr>
-          <w:i/>
-          <w:iCs/>
-        </w:rPr>
-        <w:t>ExpControl</w:t>
-      </w:r>
-      <w:proofErr w:type="spellEnd"/>
-      <w:r>
-        <w:t xml:space="preserve"> cannot be used with </w:t>
+      <w:r>
+        <w:t xml:space="preserve"> may be linked to </w:t>
       </w:r>
       <w:r>
         <w:rPr>
@@ -3833,94 +3092,7 @@
         <w:t>Storage</w:t>
       </w:r>
       <w:r>
-        <w:t xml:space="preserve">, only with </w:t>
-      </w:r>
-      <w:proofErr w:type="spellStart"/>
-      <w:r>
-        <w:rPr>
-          <w:i/>
-          <w:iCs/>
-        </w:rPr>
-        <w:t>PVSystem</w:t>
-      </w:r>
-      <w:proofErr w:type="spellEnd"/>
-      <w:r>
-        <w:t>.</w:t>
-      </w:r>
-      <w:r>
-        <w:t xml:space="preserve"> However, the voltage control capabilities</w:t>
-      </w:r>
-      <w:r>
-        <w:t xml:space="preserve"> it represents from </w:t>
-      </w:r>
-      <w:r>
-        <w:fldChar w:fldCharType="begin"/>
-      </w:r>
-      <w:r>
-        <w:instrText xml:space="preserve"> ADDIN EN.CITE &lt;EndNote&gt;&lt;Cite&gt;&lt;Author&gt;IEEE&lt;/Author&gt;&lt;Year&gt;2018&lt;/Year&gt;&lt;RecNum&gt;152&lt;/RecNum&gt;&lt;DisplayText&gt;[1]&lt;/DisplayText&gt;&lt;record&gt;&lt;rec-number&gt;152&lt;/rec-number&gt;&lt;foreign-keys&gt;&lt;key app="EN" db-id="dxt9wraza9p25zevrw5v5e0rsvafazdvzfe0" timestamp="1474396555"&gt;152&lt;/key&gt;&lt;/foreign-keys&gt;&lt;ref-type name="Journal Article"&gt;17&lt;/ref-type&gt;&lt;contributors&gt;&lt;authors&gt;&lt;author&gt;IEEE,&lt;/author&gt;&lt;/authors&gt;&lt;/contributors&gt;&lt;titles&gt;&lt;title&gt;IEEE Standard for Interconnection and Interoperability of Distributed Energy Resources with Associated Electric Power Systems Interfaces&lt;/title&gt;&lt;secondary-title&gt;IEEE Std 1547-2018 (Revision of IEEE Std 1547-2003)&lt;/secondary-title&gt;&lt;/titles&gt;&lt;periodical&gt;&lt;full-title&gt;IEEE Std 1547-2018 (Revision of IEEE Std 1547-2003)&lt;/full-title&gt;&lt;/periodical&gt;&lt;pages&gt;1-138&lt;/pages&gt;&lt;dates&gt;&lt;year&gt;2018&lt;/year&gt;&lt;/dates&gt;&lt;urls&gt;&lt;/urls&gt;&lt;/record&gt;&lt;/Cite&gt;&lt;/EndNote&gt;</w:instrText>
-      </w:r>
-      <w:r>
-        <w:fldChar w:fldCharType="separate"/>
-      </w:r>
-      <w:r>
-        <w:rPr>
-          <w:noProof/>
-        </w:rPr>
-        <w:t>[1]</w:t>
-      </w:r>
-      <w:r>
-        <w:fldChar w:fldCharType="end"/>
-      </w:r>
-      <w:r>
-        <w:t xml:space="preserve"> would</w:t>
-      </w:r>
-      <w:r>
-        <w:t xml:space="preserve"> apply equally well to storage systems.</w:t>
-      </w:r>
-      <w:r>
-        <w:t xml:space="preserve"> In a future version, both </w:t>
-      </w:r>
-      <w:proofErr w:type="spellStart"/>
-      <w:r>
-        <w:rPr>
-          <w:i/>
-          <w:iCs/>
-        </w:rPr>
-        <w:t>InvControl</w:t>
-      </w:r>
-      <w:proofErr w:type="spellEnd"/>
-      <w:r>
-        <w:t xml:space="preserve"> and </w:t>
-      </w:r>
-      <w:proofErr w:type="spellStart"/>
-      <w:r>
-        <w:rPr>
-          <w:i/>
-          <w:iCs/>
-        </w:rPr>
-        <w:t>ExpControl</w:t>
-      </w:r>
-      <w:proofErr w:type="spellEnd"/>
-      <w:r>
-        <w:t xml:space="preserve"> may be linked to </w:t>
-      </w:r>
-      <w:r>
-        <w:rPr>
-          <w:i/>
-          <w:iCs/>
-        </w:rPr>
-        <w:t>Storage</w:t>
-      </w:r>
-      <w:r>
-        <w:t xml:space="preserve"> in </w:t>
-      </w:r>
-      <w:proofErr w:type="spellStart"/>
-      <w:r>
-        <w:t>OpenDSS</w:t>
-      </w:r>
-      <w:proofErr w:type="spellEnd"/>
-      <w:r>
-        <w:t>.</w:t>
+        <w:t xml:space="preserve"> in OpenDSS.</w:t>
       </w:r>
       <w:r>
         <w:t xml:space="preserve"> In the meantime, the following workaround can be used to implement reactive power control of storage systems:</w:t>
@@ -3937,7 +3109,6 @@
       <w:r>
         <w:t xml:space="preserve">Add a parallel </w:t>
       </w:r>
-      <w:proofErr w:type="spellStart"/>
       <w:r>
         <w:rPr>
           <w:i/>
@@ -3945,11 +3116,9 @@
         </w:rPr>
         <w:t>PVSystem</w:t>
       </w:r>
-      <w:proofErr w:type="spellEnd"/>
       <w:r>
         <w:t xml:space="preserve"> with negligible real power (</w:t>
       </w:r>
-      <w:proofErr w:type="spellStart"/>
       <w:r>
         <w:rPr>
           <w:i/>
@@ -3957,11 +3126,9 @@
         </w:rPr>
         <w:t>Pmpp</w:t>
       </w:r>
-      <w:proofErr w:type="spellEnd"/>
       <w:r>
         <w:t xml:space="preserve">), but </w:t>
       </w:r>
-      <w:proofErr w:type="spellStart"/>
       <w:r>
         <w:rPr>
           <w:i/>
@@ -3969,14 +3136,12 @@
         </w:rPr>
         <w:t>kva</w:t>
       </w:r>
-      <w:proofErr w:type="spellEnd"/>
       <w:r>
         <w:t xml:space="preserve"> rating equal to the storage system’s reactive power rating</w:t>
       </w:r>
       <w:r>
         <w:t xml:space="preserve">, leaving </w:t>
       </w:r>
-      <w:proofErr w:type="spellStart"/>
       <w:r>
         <w:rPr>
           <w:i/>
@@ -3984,14 +3149,12 @@
         </w:rPr>
         <w:t>kvarLimit</w:t>
       </w:r>
-      <w:proofErr w:type="spellEnd"/>
       <w:r>
         <w:t xml:space="preserve"> unspecified.</w:t>
       </w:r>
       <w:r>
         <w:t xml:space="preserve"> Let </w:t>
       </w:r>
-      <w:proofErr w:type="spellStart"/>
       <w:r>
         <w:rPr>
           <w:i/>
@@ -3999,7 +3162,6 @@
         </w:rPr>
         <w:t>VarFollowInverter</w:t>
       </w:r>
-      <w:proofErr w:type="spellEnd"/>
       <w:r>
         <w:t xml:space="preserve"> default to False, so the inverter can supply rated Q throughout the day.</w:t>
       </w:r>
@@ -4015,7 +3177,6 @@
       <w:r>
         <w:t xml:space="preserve">Attach </w:t>
       </w:r>
-      <w:proofErr w:type="spellStart"/>
       <w:r>
         <w:rPr>
           <w:i/>
@@ -4023,11 +3184,9 @@
         </w:rPr>
         <w:t>ExpControl</w:t>
       </w:r>
-      <w:proofErr w:type="spellEnd"/>
       <w:r>
         <w:t xml:space="preserve"> to the fictitious </w:t>
       </w:r>
-      <w:proofErr w:type="spellStart"/>
       <w:r>
         <w:rPr>
           <w:i/>
@@ -4035,7 +3194,6 @@
         </w:rPr>
         <w:t>PVSystem</w:t>
       </w:r>
-      <w:proofErr w:type="spellEnd"/>
       <w:r>
         <w:t xml:space="preserve"> to implement voltage/reactive power control on the storage system.</w:t>
       </w:r>
@@ -4059,7 +3217,6 @@
       <w:r>
         <w:t xml:space="preserve"> </w:t>
       </w:r>
-      <w:proofErr w:type="spellStart"/>
       <w:r>
         <w:rPr>
           <w:i/>
@@ -4067,7 +3224,6 @@
         </w:rPr>
         <w:t>InvControl</w:t>
       </w:r>
-      <w:proofErr w:type="spellEnd"/>
       <w:r>
         <w:t>. A sample input listing fragment follows</w:t>
       </w:r>
@@ -4110,25 +3266,7 @@
           <w:sz w:val="20"/>
           <w:szCs w:val="20"/>
         </w:rPr>
-        <w:t xml:space="preserve">new Storage.bess1 bus1=bess1 phases=3 kV=13.2 </w:t>
-      </w:r>
-      <w:proofErr w:type="spellStart"/>
-      <w:r>
-        <w:rPr>
-          <w:rFonts w:ascii="Courier New" w:hAnsi="Courier New" w:cs="Courier New"/>
-          <w:sz w:val="20"/>
-          <w:szCs w:val="20"/>
-        </w:rPr>
-        <w:t>kWrated</w:t>
-      </w:r>
-      <w:proofErr w:type="spellEnd"/>
-      <w:r>
-        <w:rPr>
-          <w:rFonts w:ascii="Courier New" w:hAnsi="Courier New" w:cs="Courier New"/>
-          <w:sz w:val="20"/>
-          <w:szCs w:val="20"/>
-        </w:rPr>
-        <w:t xml:space="preserve">=6000 </w:t>
+        <w:t xml:space="preserve">new Storage.bess1 bus1=bess1 phases=3 kV=13.2 kWrated=6000 </w:t>
       </w:r>
     </w:p>
     <w:p>
@@ -4148,77 +3286,13 @@
         </w:rPr>
         <w:t xml:space="preserve">~  </w:t>
       </w:r>
-      <w:proofErr w:type="spellStart"/>
-      <w:r>
-        <w:rPr>
-          <w:rFonts w:ascii="Courier New" w:hAnsi="Courier New" w:cs="Courier New"/>
-          <w:sz w:val="20"/>
-          <w:szCs w:val="20"/>
-        </w:rPr>
-        <w:t>kva</w:t>
-      </w:r>
-      <w:proofErr w:type="spellEnd"/>
-      <w:r>
-        <w:rPr>
-          <w:rFonts w:ascii="Courier New" w:hAnsi="Courier New" w:cs="Courier New"/>
-          <w:sz w:val="20"/>
-          <w:szCs w:val="20"/>
-        </w:rPr>
-        <w:t xml:space="preserve">=7000 </w:t>
-      </w:r>
-      <w:proofErr w:type="spellStart"/>
-      <w:r>
-        <w:rPr>
-          <w:rFonts w:ascii="Courier New" w:hAnsi="Courier New" w:cs="Courier New"/>
-          <w:sz w:val="20"/>
-          <w:szCs w:val="20"/>
-        </w:rPr>
-        <w:t>kWhrated</w:t>
-      </w:r>
-      <w:proofErr w:type="spellEnd"/>
-      <w:r>
-        <w:rPr>
-          <w:rFonts w:ascii="Courier New" w:hAnsi="Courier New" w:cs="Courier New"/>
-          <w:sz w:val="20"/>
-          <w:szCs w:val="20"/>
-        </w:rPr>
-        <w:t xml:space="preserve">=48000 </w:t>
-      </w:r>
-      <w:proofErr w:type="spellStart"/>
-      <w:r>
-        <w:rPr>
-          <w:rFonts w:ascii="Courier New" w:hAnsi="Courier New" w:cs="Courier New"/>
-          <w:sz w:val="20"/>
-          <w:szCs w:val="20"/>
-        </w:rPr>
-        <w:t>kWhstored</w:t>
-      </w:r>
-      <w:proofErr w:type="spellEnd"/>
-      <w:r>
-        <w:rPr>
-          <w:rFonts w:ascii="Courier New" w:hAnsi="Courier New" w:cs="Courier New"/>
-          <w:sz w:val="20"/>
-          <w:szCs w:val="20"/>
-        </w:rPr>
-        <w:t xml:space="preserve">=24000 </w:t>
-      </w:r>
-      <w:proofErr w:type="spellStart"/>
-      <w:r>
-        <w:rPr>
-          <w:rFonts w:ascii="Courier New" w:hAnsi="Courier New" w:cs="Courier New"/>
-          <w:sz w:val="20"/>
-          <w:szCs w:val="20"/>
-        </w:rPr>
-        <w:t>dispmode</w:t>
-      </w:r>
-      <w:proofErr w:type="spellEnd"/>
-      <w:r>
-        <w:rPr>
-          <w:rFonts w:ascii="Courier New" w:hAnsi="Courier New" w:cs="Courier New"/>
-          <w:sz w:val="20"/>
-          <w:szCs w:val="20"/>
-        </w:rPr>
-        <w:t>=follow daily=cycle</w:t>
+      <w:r>
+        <w:rPr>
+          <w:rFonts w:ascii="Courier New" w:hAnsi="Courier New" w:cs="Courier New"/>
+          <w:sz w:val="20"/>
+          <w:szCs w:val="20"/>
+        </w:rPr>
+        <w:t>kva=7000 kWhrated=48000 kWhstored=24000 dispmode=follow daily=cycle</w:t>
       </w:r>
     </w:p>
     <w:p>
@@ -4252,25 +3326,7 @@
           <w:sz w:val="20"/>
           <w:szCs w:val="20"/>
         </w:rPr>
-        <w:t xml:space="preserve"> bus1=pcc1 phases=3 kV=13.2 irradiance=0.5 </w:t>
-      </w:r>
-      <w:proofErr w:type="spellStart"/>
-      <w:r>
-        <w:rPr>
-          <w:rFonts w:ascii="Courier New" w:hAnsi="Courier New" w:cs="Courier New"/>
-          <w:sz w:val="20"/>
-          <w:szCs w:val="20"/>
-        </w:rPr>
-        <w:t>pmpp</w:t>
-      </w:r>
-      <w:proofErr w:type="spellEnd"/>
-      <w:r>
-        <w:rPr>
-          <w:rFonts w:ascii="Courier New" w:hAnsi="Courier New" w:cs="Courier New"/>
-          <w:sz w:val="20"/>
-          <w:szCs w:val="20"/>
-        </w:rPr>
-        <w:t>=1</w:t>
+        <w:t xml:space="preserve"> bus1=pcc1 phases=3 kV=13.2 irradiance=0.5 pmpp=1</w:t>
       </w:r>
     </w:p>
     <w:p>
@@ -4291,7 +3347,6 @@
         <w:lastRenderedPageBreak/>
         <w:t xml:space="preserve">~  </w:t>
       </w:r>
-      <w:proofErr w:type="spellStart"/>
       <w:r>
         <w:rPr>
           <w:rFonts w:ascii="Courier New" w:hAnsi="Courier New" w:cs="Courier New"/>
@@ -4308,32 +3363,13 @@
         </w:rPr>
         <w:t>va</w:t>
       </w:r>
-      <w:proofErr w:type="spellEnd"/>
-      <w:r>
-        <w:rPr>
-          <w:rFonts w:ascii="Courier New" w:hAnsi="Courier New" w:cs="Courier New"/>
-          <w:sz w:val="20"/>
-          <w:szCs w:val="20"/>
-        </w:rPr>
-        <w:t xml:space="preserve">=3600 </w:t>
-      </w:r>
-      <w:proofErr w:type="spellStart"/>
-      <w:r>
-        <w:rPr>
-          <w:rFonts w:ascii="Courier New" w:hAnsi="Courier New" w:cs="Courier New"/>
-          <w:sz w:val="20"/>
-          <w:szCs w:val="20"/>
-        </w:rPr>
-        <w:t>varfollowinverter</w:t>
-      </w:r>
-      <w:proofErr w:type="spellEnd"/>
-      <w:r>
-        <w:rPr>
-          <w:rFonts w:ascii="Courier New" w:hAnsi="Courier New" w:cs="Courier New"/>
-          <w:sz w:val="20"/>
-          <w:szCs w:val="20"/>
-        </w:rPr>
-        <w:t>=false</w:t>
+      <w:r>
+        <w:rPr>
+          <w:rFonts w:ascii="Courier New" w:hAnsi="Courier New" w:cs="Courier New"/>
+          <w:sz w:val="20"/>
+          <w:szCs w:val="20"/>
+        </w:rPr>
+        <w:t>=3600 varfollowinverter=false</w:t>
       </w:r>
     </w:p>
     <w:p>
@@ -4367,25 +3403,7 @@
           <w:sz w:val="20"/>
           <w:szCs w:val="20"/>
         </w:rPr>
-        <w:t xml:space="preserve">1 </w:t>
-      </w:r>
-      <w:proofErr w:type="spellStart"/>
-      <w:r>
-        <w:rPr>
-          <w:rFonts w:ascii="Courier New" w:hAnsi="Courier New" w:cs="Courier New"/>
-          <w:sz w:val="20"/>
-          <w:szCs w:val="20"/>
-        </w:rPr>
-        <w:t>pvsystemlist</w:t>
-      </w:r>
-      <w:proofErr w:type="spellEnd"/>
-      <w:r>
-        <w:rPr>
-          <w:rFonts w:ascii="Courier New" w:hAnsi="Courier New" w:cs="Courier New"/>
-          <w:sz w:val="20"/>
-          <w:szCs w:val="20"/>
-        </w:rPr>
-        <w:t>=(</w:t>
+        <w:t>1 pvsystemlist=(</w:t>
       </w:r>
       <w:r>
         <w:rPr>
@@ -4401,25 +3419,7 @@
           <w:sz w:val="20"/>
           <w:szCs w:val="20"/>
         </w:rPr>
-        <w:t xml:space="preserve">1) </w:t>
-      </w:r>
-      <w:proofErr w:type="spellStart"/>
-      <w:r>
-        <w:rPr>
-          <w:rFonts w:ascii="Courier New" w:hAnsi="Courier New" w:cs="Courier New"/>
-          <w:sz w:val="20"/>
-          <w:szCs w:val="20"/>
-        </w:rPr>
-        <w:t>deltaQ_factor</w:t>
-      </w:r>
-      <w:proofErr w:type="spellEnd"/>
-      <w:r>
-        <w:rPr>
-          <w:rFonts w:ascii="Courier New" w:hAnsi="Courier New" w:cs="Courier New"/>
-          <w:sz w:val="20"/>
-          <w:szCs w:val="20"/>
-        </w:rPr>
-        <w:t xml:space="preserve">=0.3 </w:t>
+        <w:t xml:space="preserve">1) deltaQ_factor=0.3 </w:t>
       </w:r>
     </w:p>
     <w:p>
@@ -4455,59 +3455,13 @@
         </w:rPr>
         <w:t xml:space="preserve"> </w:t>
       </w:r>
-      <w:proofErr w:type="spellStart"/>
-      <w:r>
-        <w:rPr>
-          <w:rFonts w:ascii="Courier New" w:hAnsi="Courier New" w:cs="Courier New"/>
-          <w:sz w:val="20"/>
-          <w:szCs w:val="20"/>
-        </w:rPr>
-        <w:t>vreg</w:t>
-      </w:r>
-      <w:proofErr w:type="spellEnd"/>
-      <w:r>
-        <w:rPr>
-          <w:rFonts w:ascii="Courier New" w:hAnsi="Courier New" w:cs="Courier New"/>
-          <w:sz w:val="20"/>
-          <w:szCs w:val="20"/>
-        </w:rPr>
-        <w:t xml:space="preserve">=1.0 slope=22 </w:t>
-      </w:r>
-      <w:proofErr w:type="spellStart"/>
-      <w:r>
-        <w:rPr>
-          <w:rFonts w:ascii="Courier New" w:hAnsi="Courier New" w:cs="Courier New"/>
-          <w:sz w:val="20"/>
-          <w:szCs w:val="20"/>
-        </w:rPr>
-        <w:t>vregtau</w:t>
-      </w:r>
-      <w:proofErr w:type="spellEnd"/>
-      <w:r>
-        <w:rPr>
-          <w:rFonts w:ascii="Courier New" w:hAnsi="Courier New" w:cs="Courier New"/>
-          <w:sz w:val="20"/>
-          <w:szCs w:val="20"/>
-        </w:rPr>
-        <w:t xml:space="preserve">=300 </w:t>
-      </w:r>
-      <w:proofErr w:type="spellStart"/>
-      <w:r>
-        <w:rPr>
-          <w:rFonts w:ascii="Courier New" w:hAnsi="Courier New" w:cs="Courier New"/>
-          <w:sz w:val="20"/>
-          <w:szCs w:val="20"/>
-        </w:rPr>
-        <w:t>Tresponse</w:t>
-      </w:r>
-      <w:proofErr w:type="spellEnd"/>
-      <w:r>
-        <w:rPr>
-          <w:rFonts w:ascii="Courier New" w:hAnsi="Courier New" w:cs="Courier New"/>
-          <w:sz w:val="20"/>
-          <w:szCs w:val="20"/>
-        </w:rPr>
-        <w:t>=5</w:t>
+      <w:r>
+        <w:rPr>
+          <w:rFonts w:ascii="Courier New" w:hAnsi="Courier New" w:cs="Courier New"/>
+          <w:sz w:val="20"/>
+          <w:szCs w:val="20"/>
+        </w:rPr>
+        <w:t>vreg=1.0 slope=22 vregtau=300 Tresponse=5</w:t>
       </w:r>
     </w:p>
     <w:p>
@@ -4583,15 +3537,7 @@
         <w:t>.</w:t>
       </w:r>
       <w:r>
-        <w:t xml:space="preserve"> Examples from the conference paper are now distributed with </w:t>
-      </w:r>
-      <w:proofErr w:type="spellStart"/>
-      <w:r>
-        <w:t>OpenDSS</w:t>
-      </w:r>
-      <w:proofErr w:type="spellEnd"/>
-      <w:r>
-        <w:t>:</w:t>
+        <w:t xml:space="preserve"> Examples from the conference paper are now distributed with OpenDSS:</w:t>
       </w:r>
     </w:p>
     <w:p>
@@ -4607,18 +3553,16 @@
           <w:i/>
           <w:iCs/>
         </w:rPr>
-        <w:t>Hawaii.py</w:t>
-      </w:r>
-      <w:r>
-        <w:t xml:space="preserve"> creates Figure 4 of the paper, using the </w:t>
-      </w:r>
-      <w:proofErr w:type="spellStart"/>
-      <w:r>
-        <w:t>OpenDSS</w:t>
-      </w:r>
-      <w:proofErr w:type="spellEnd"/>
-      <w:r>
-        <w:t xml:space="preserve"> COM interface. The network model is embedded in the Python source.</w:t>
+        <w:t>NantucketExpSteps.py</w:t>
+      </w:r>
+      <w:r>
+        <w:t xml:space="preserve"> creates Figure 4 of the paper</w:t>
+      </w:r>
+      <w:r>
+        <w:t>, using the OpenDSS COM interface. The network model is embedded in the Python source</w:t>
+      </w:r>
+      <w:r>
+        <w:t>.</w:t>
       </w:r>
     </w:p>
     <w:p>
@@ -4634,33 +3578,10 @@
           <w:i/>
           <w:iCs/>
         </w:rPr>
-        <w:t>SCErun.py</w:t>
-      </w:r>
-      <w:r>
-        <w:t xml:space="preserve"> simulates the secondary circuit example; use command line argument </w:t>
-      </w:r>
-      <w:r>
-        <w:rPr>
-          <w:i/>
-          <w:iCs/>
-        </w:rPr>
-        <w:t>no</w:t>
-      </w:r>
-      <w:r>
-        <w:t xml:space="preserve"> to run without AVR and </w:t>
-      </w:r>
-      <w:r>
-        <w:rPr>
-          <w:i/>
-          <w:iCs/>
-        </w:rPr>
-        <w:t>yes</w:t>
-      </w:r>
-      <w:r>
-        <w:t xml:space="preserve"> to run with AVR.</w:t>
-      </w:r>
-      <w:r>
-        <w:t xml:space="preserve"> The network model is embedded in the Python source.</w:t>
+        <w:t>Nantucket.xlsx</w:t>
+      </w:r>
+      <w:r>
+        <w:t xml:space="preserve"> contains data and formulas that created Table I of the paper.</w:t>
       </w:r>
     </w:p>
     <w:p>
@@ -4676,10 +3597,89 @@
           <w:i/>
           <w:iCs/>
         </w:rPr>
+        <w:t>Hawaii.py</w:t>
+      </w:r>
+      <w:r>
+        <w:t xml:space="preserve"> creates Figure </w:t>
+      </w:r>
+      <w:r>
+        <w:t>5</w:t>
+      </w:r>
+      <w:r>
+        <w:t xml:space="preserve"> of the paper, using the OpenDSS COM interface. The network model is embedded in the Python source.</w:t>
+      </w:r>
+    </w:p>
+    <w:p>
+      <w:pPr>
+        <w:pStyle w:val="ListParagraph"/>
+        <w:numPr>
+          <w:ilvl w:val="0"/>
+          <w:numId w:val="6"/>
+        </w:numPr>
+      </w:pPr>
+      <w:r>
+        <w:rPr>
+          <w:i/>
+          <w:iCs/>
+        </w:rPr>
+        <w:t>SCErun.py</w:t>
+      </w:r>
+      <w:r>
+        <w:t xml:space="preserve"> simulates the secondary circuit example; use command line argument </w:t>
+      </w:r>
+      <w:r>
+        <w:rPr>
+          <w:i/>
+          <w:iCs/>
+        </w:rPr>
+        <w:t>no</w:t>
+      </w:r>
+      <w:r>
+        <w:t xml:space="preserve"> to run without AVR and </w:t>
+      </w:r>
+      <w:r>
+        <w:rPr>
+          <w:i/>
+          <w:iCs/>
+        </w:rPr>
+        <w:t>yes</w:t>
+      </w:r>
+      <w:r>
+        <w:t xml:space="preserve"> to run with AVR.</w:t>
+      </w:r>
+      <w:r>
+        <w:t xml:space="preserve"> The network model is embedded in the Python source.</w:t>
+      </w:r>
+    </w:p>
+    <w:p>
+      <w:pPr>
+        <w:pStyle w:val="ListParagraph"/>
+        <w:numPr>
+          <w:ilvl w:val="0"/>
+          <w:numId w:val="6"/>
+        </w:numPr>
+      </w:pPr>
+      <w:r>
+        <w:rPr>
+          <w:i/>
+          <w:iCs/>
+        </w:rPr>
         <w:t>SCEplot.py</w:t>
       </w:r>
       <w:r>
-        <w:t xml:space="preserve"> creates Figures 6-7 of the paper, from the results of </w:t>
+        <w:t xml:space="preserve"> creates Figures </w:t>
+      </w:r>
+      <w:r>
+        <w:t>7</w:t>
+      </w:r>
+      <w:r>
+        <w:t>-</w:t>
+      </w:r>
+      <w:r>
+        <w:t>8</w:t>
+      </w:r>
+      <w:r>
+        <w:t xml:space="preserve"> of the paper, from the results of </w:t>
       </w:r>
       <w:r>
         <w:rPr>
@@ -4717,23 +3717,7 @@
         <w:ind w:left="51"/>
       </w:pPr>
       <w:r>
-        <w:t xml:space="preserve">These examples were tested with </w:t>
-      </w:r>
-      <w:proofErr w:type="spellStart"/>
-      <w:r>
-        <w:t>OpenDSS</w:t>
-      </w:r>
-      <w:proofErr w:type="spellEnd"/>
-      <w:r>
-        <w:t xml:space="preserve"> v9.5.1.1 and </w:t>
-      </w:r>
-      <w:proofErr w:type="spellStart"/>
-      <w:r>
-        <w:t>OpenDSSCmd</w:t>
-      </w:r>
-      <w:proofErr w:type="spellEnd"/>
-      <w:r>
-        <w:t xml:space="preserve"> v1.7.6.</w:t>
+        <w:t>These examples were tested with OpenDSS v9.5.1.1 and OpenDSSCmd v1.7.6.</w:t>
       </w:r>
     </w:p>
     <w:p>
@@ -4989,7 +3973,7 @@
         <w:i/>
         <w:noProof/>
       </w:rPr>
-      <w:t>10/18/2022</w:t>
+      <w:t>10/24/2022</w:t>
     </w:r>
     <w:r>
       <w:rPr>
@@ -5037,21 +4021,12 @@
         <w:u w:val="single"/>
       </w:rPr>
     </w:pPr>
-    <w:proofErr w:type="spellStart"/>
     <w:r>
       <w:rPr>
         <w:i/>
         <w:u w:val="single"/>
       </w:rPr>
-      <w:t>OpenDSS</w:t>
-    </w:r>
-    <w:proofErr w:type="spellEnd"/>
-    <w:r>
-      <w:rPr>
-        <w:i/>
-        <w:u w:val="single"/>
-      </w:rPr>
-      <w:t xml:space="preserve"> Tech Note</w:t>
+      <w:t>OpenDSS Tech Note</w:t>
     </w:r>
     <w:r>
       <w:rPr>
@@ -5067,21 +4042,12 @@
       </w:rPr>
       <w:tab/>
     </w:r>
-    <w:proofErr w:type="spellStart"/>
     <w:r>
       <w:rPr>
         <w:i/>
         <w:u w:val="single"/>
       </w:rPr>
-      <w:t>ExpControl</w:t>
-    </w:r>
-    <w:proofErr w:type="spellEnd"/>
-    <w:r>
-      <w:rPr>
-        <w:i/>
-        <w:u w:val="single"/>
-      </w:rPr>
-      <w:t xml:space="preserve"> for PV Inverters</w:t>
+      <w:t>ExpControl for PV Inverters</w:t>
     </w:r>
   </w:p>
 </w:hdr>

</xml_diff>

<commit_message>
showing K=110 and K=220 for SCE case
git-svn-id: https://svn.code.sf.net/p/electricdss/code@3539 d8739450-1e93-4ef4-a0af-c327d92816ff
</commit_message>
<xml_diff>
--- a/trunk/Version8/Doc/ExpControl.docx
+++ b/trunk/Version8/Doc/ExpControl.docx
@@ -444,14 +444,27 @@
       <w:r>
         <w:t xml:space="preserve">Figure </w:t>
       </w:r>
-      <w:fldSimple w:instr=" SEQ Figure \* ARABIC ">
-        <w:r>
-          <w:rPr>
-            <w:noProof/>
-          </w:rPr>
-          <w:t>1</w:t>
-        </w:r>
-      </w:fldSimple>
+      <w:r>
+        <w:fldChar w:fldCharType="begin"/>
+      </w:r>
+      <w:r>
+        <w:instrText xml:space="preserve"> SEQ Figure \* ARABIC </w:instrText>
+      </w:r>
+      <w:r>
+        <w:fldChar w:fldCharType="separate"/>
+      </w:r>
+      <w:r>
+        <w:rPr>
+          <w:noProof/>
+        </w:rPr>
+        <w:t>1</w:t>
+      </w:r>
+      <w:r>
+        <w:rPr>
+          <w:noProof/>
+        </w:rPr>
+        <w:fldChar w:fldCharType="end"/>
+      </w:r>
       <w:bookmarkEnd w:id="0"/>
       <w:r>
         <w:t>: Control block diagram of the autonomously adjusting V</w:t>
@@ -544,14 +557,27 @@
       <w:r>
         <w:t xml:space="preserve">Figure </w:t>
       </w:r>
-      <w:fldSimple w:instr=" SEQ Figure \* ARABIC ">
-        <w:r>
-          <w:rPr>
-            <w:noProof/>
-          </w:rPr>
-          <w:t>2</w:t>
-        </w:r>
-      </w:fldSimple>
+      <w:r>
+        <w:fldChar w:fldCharType="begin"/>
+      </w:r>
+      <w:r>
+        <w:instrText xml:space="preserve"> SEQ Figure \* ARABIC </w:instrText>
+      </w:r>
+      <w:r>
+        <w:fldChar w:fldCharType="separate"/>
+      </w:r>
+      <w:r>
+        <w:rPr>
+          <w:noProof/>
+        </w:rPr>
+        <w:t>2</w:t>
+      </w:r>
+      <w:r>
+        <w:rPr>
+          <w:noProof/>
+        </w:rPr>
+        <w:fldChar w:fldCharType="end"/>
+      </w:r>
       <w:bookmarkEnd w:id="1"/>
       <w:r>
         <w:t xml:space="preserve">: Translating K to the parameters of Figure H.4 of the standard </w:t>
@@ -1441,14 +1467,27 @@
       <w:r>
         <w:t xml:space="preserve">Figure </w:t>
       </w:r>
-      <w:fldSimple w:instr=" SEQ Figure \* ARABIC ">
-        <w:r>
-          <w:rPr>
-            <w:noProof/>
-          </w:rPr>
-          <w:t>3</w:t>
-        </w:r>
-      </w:fldSimple>
+      <w:r>
+        <w:fldChar w:fldCharType="begin"/>
+      </w:r>
+      <w:r>
+        <w:instrText xml:space="preserve"> SEQ Figure \* ARABIC </w:instrText>
+      </w:r>
+      <w:r>
+        <w:fldChar w:fldCharType="separate"/>
+      </w:r>
+      <w:r>
+        <w:rPr>
+          <w:noProof/>
+        </w:rPr>
+        <w:t>3</w:t>
+      </w:r>
+      <w:r>
+        <w:rPr>
+          <w:noProof/>
+        </w:rPr>
+        <w:fldChar w:fldCharType="end"/>
+      </w:r>
       <w:bookmarkEnd w:id="2"/>
       <w:r>
         <w:t>: Single-phase test circuit</w:t>
@@ -2495,14 +2534,27 @@
       <w:r>
         <w:t xml:space="preserve">Figure </w:t>
       </w:r>
-      <w:fldSimple w:instr=" SEQ Figure \* ARABIC ">
-        <w:r>
-          <w:rPr>
-            <w:noProof/>
-          </w:rPr>
-          <w:t>4</w:t>
-        </w:r>
-      </w:fldSimple>
+      <w:r>
+        <w:fldChar w:fldCharType="begin"/>
+      </w:r>
+      <w:r>
+        <w:instrText xml:space="preserve"> SEQ Figure \* ARABIC </w:instrText>
+      </w:r>
+      <w:r>
+        <w:fldChar w:fldCharType="separate"/>
+      </w:r>
+      <w:r>
+        <w:rPr>
+          <w:noProof/>
+        </w:rPr>
+        <w:t>4</w:t>
+      </w:r>
+      <w:r>
+        <w:rPr>
+          <w:noProof/>
+        </w:rPr>
+        <w:fldChar w:fldCharType="end"/>
+      </w:r>
       <w:bookmarkEnd w:id="3"/>
       <w:r>
         <w:t>: ExpControl produces near-zero net reactive power over time (left), while suppressing voltage fluctuations around the system voltage (right).</w:t>
@@ -3556,13 +3608,7 @@
         <w:t>NantucketExpSteps.py</w:t>
       </w:r>
       <w:r>
-        <w:t xml:space="preserve"> creates Figure 4 of the paper</w:t>
-      </w:r>
-      <w:r>
-        <w:t>, using the OpenDSS COM interface. The network model is embedded in the Python source</w:t>
-      </w:r>
-      <w:r>
-        <w:t>.</w:t>
+        <w:t xml:space="preserve"> creates Figure 4 of the paper, using the OpenDSS COM interface. The network model is embedded in the Python source.</w:t>
       </w:r>
     </w:p>
     <w:p>
@@ -3722,6 +3768,187 @@
     </w:p>
     <w:p>
       <w:pPr>
+        <w:ind w:left="51"/>
+      </w:pPr>
+      <w:r>
+        <w:fldChar w:fldCharType="begin"/>
+      </w:r>
+      <w:r>
+        <w:instrText xml:space="preserve"> REF _Ref117613673 \h </w:instrText>
+      </w:r>
+      <w:r>
+        <w:fldChar w:fldCharType="separate"/>
+      </w:r>
+      <w:r>
+        <w:t xml:space="preserve">Figure </w:t>
+      </w:r>
+      <w:r>
+        <w:rPr>
+          <w:noProof/>
+        </w:rPr>
+        <w:t>5</w:t>
+      </w:r>
+      <w:r>
+        <w:fldChar w:fldCharType="end"/>
+      </w:r>
+      <w:r>
+        <w:t xml:space="preserve"> simulates the 18-DER SCE was with 5 times and 10 times the default gain, or </w:t>
+      </w:r>
+      <w:r>
+        <w:rPr>
+          <w:i/>
+          <w:iCs/>
+        </w:rPr>
+        <w:t>K</w:t>
+      </w:r>
+      <w:r>
+        <w:t xml:space="preserve">=110 and 220, respectively. The </w:t>
+      </w:r>
+      <w:r>
+        <w:rPr>
+          <w:i/>
+          <w:iCs/>
+        </w:rPr>
+        <w:t>DeltaQ_Factor</w:t>
+      </w:r>
+      <w:r>
+        <w:t xml:space="preserve"> must be reduced from 0.3, to 0.06 and 0.03, respectively, for the simulations to converge. The OpenDSS simulations take longer than for </w:t>
+      </w:r>
+      <w:r>
+        <w:rPr>
+          <w:i/>
+          <w:iCs/>
+        </w:rPr>
+        <w:t>K</w:t>
+      </w:r>
+      <w:r>
+        <w:t>=22, but the result is stable.</w:t>
+      </w:r>
+      <w:r>
+        <w:t xml:space="preserve"> The total real energies remain at -6483.62 kwh, but the total reactive energies increase to 135.35 and 316.52 kvarh.</w:t>
+      </w:r>
+    </w:p>
+    <w:p>
+      <w:pPr>
+        <w:ind w:left="51"/>
+      </w:pPr>
+      <w:r>
+        <w:rPr>
+          <w:noProof/>
+        </w:rPr>
+        <w:lastRenderedPageBreak/>
+        <w:drawing>
+          <wp:inline distT="0" distB="0" distL="0" distR="0" wp14:anchorId="21776495" wp14:editId="68B7A636">
+            <wp:extent cx="2866030" cy="4012442"/>
+            <wp:effectExtent l="0" t="0" r="0" b="7620"/>
+            <wp:docPr id="1" name="Picture 1" descr="Chart&#10;&#10;Description automatically generated"/>
+            <wp:cNvGraphicFramePr>
+              <a:graphicFrameLocks xmlns:a="http://schemas.openxmlformats.org/drawingml/2006/main" noChangeAspect="1"/>
+            </wp:cNvGraphicFramePr>
+            <a:graphic xmlns:a="http://schemas.openxmlformats.org/drawingml/2006/main">
+              <a:graphicData uri="http://schemas.openxmlformats.org/drawingml/2006/picture">
+                <pic:pic xmlns:pic="http://schemas.openxmlformats.org/drawingml/2006/picture">
+                  <pic:nvPicPr>
+                    <pic:cNvPr id="1" name="Picture 1" descr="Chart&#10;&#10;Description automatically generated"/>
+                    <pic:cNvPicPr/>
+                  </pic:nvPicPr>
+                  <pic:blipFill>
+                    <a:blip r:embed="rId15">
+                      <a:extLst>
+                        <a:ext uri="{28A0092B-C50C-407E-A947-70E740481C1C}">
+                          <a14:useLocalDpi xmlns:a14="http://schemas.microsoft.com/office/drawing/2010/main" val="0"/>
+                        </a:ext>
+                      </a:extLst>
+                    </a:blip>
+                    <a:stretch>
+                      <a:fillRect/>
+                    </a:stretch>
+                  </pic:blipFill>
+                  <pic:spPr>
+                    <a:xfrm>
+                      <a:off x="0" y="0"/>
+                      <a:ext cx="2880647" cy="4032906"/>
+                    </a:xfrm>
+                    <a:prstGeom prst="rect">
+                      <a:avLst/>
+                    </a:prstGeom>
+                  </pic:spPr>
+                </pic:pic>
+              </a:graphicData>
+            </a:graphic>
+          </wp:inline>
+        </w:drawing>
+      </w:r>
+      <w:r>
+        <w:rPr>
+          <w:noProof/>
+        </w:rPr>
+        <w:drawing>
+          <wp:inline distT="0" distB="0" distL="0" distR="0" wp14:anchorId="62CAC871" wp14:editId="785C09E4">
+            <wp:extent cx="2859206" cy="4002888"/>
+            <wp:effectExtent l="0" t="0" r="0" b="0"/>
+            <wp:docPr id="2" name="Picture 2" descr="Chart&#10;&#10;Description automatically generated"/>
+            <wp:cNvGraphicFramePr>
+              <a:graphicFrameLocks xmlns:a="http://schemas.openxmlformats.org/drawingml/2006/main" noChangeAspect="1"/>
+            </wp:cNvGraphicFramePr>
+            <a:graphic xmlns:a="http://schemas.openxmlformats.org/drawingml/2006/main">
+              <a:graphicData uri="http://schemas.openxmlformats.org/drawingml/2006/picture">
+                <pic:pic xmlns:pic="http://schemas.openxmlformats.org/drawingml/2006/picture">
+                  <pic:nvPicPr>
+                    <pic:cNvPr id="2" name="Picture 2" descr="Chart&#10;&#10;Description automatically generated"/>
+                    <pic:cNvPicPr/>
+                  </pic:nvPicPr>
+                  <pic:blipFill>
+                    <a:blip r:embed="rId16">
+                      <a:extLst>
+                        <a:ext uri="{28A0092B-C50C-407E-A947-70E740481C1C}">
+                          <a14:useLocalDpi xmlns:a14="http://schemas.microsoft.com/office/drawing/2010/main" val="0"/>
+                        </a:ext>
+                      </a:extLst>
+                    </a:blip>
+                    <a:stretch>
+                      <a:fillRect/>
+                    </a:stretch>
+                  </pic:blipFill>
+                  <pic:spPr>
+                    <a:xfrm>
+                      <a:off x="0" y="0"/>
+                      <a:ext cx="2888186" cy="4043461"/>
+                    </a:xfrm>
+                    <a:prstGeom prst="rect">
+                      <a:avLst/>
+                    </a:prstGeom>
+                  </pic:spPr>
+                </pic:pic>
+              </a:graphicData>
+            </a:graphic>
+          </wp:inline>
+        </w:drawing>
+      </w:r>
+    </w:p>
+    <w:p>
+      <w:pPr>
+        <w:pStyle w:val="Caption"/>
+      </w:pPr>
+      <w:bookmarkStart w:id="4" w:name="_Ref117613673"/>
+      <w:r>
+        <w:t xml:space="preserve">Figure </w:t>
+      </w:r>
+      <w:fldSimple w:instr=" SEQ Figure \* ARABIC ">
+        <w:r>
+          <w:rPr>
+            <w:noProof/>
+          </w:rPr>
+          <w:t>5</w:t>
+        </w:r>
+      </w:fldSimple>
+      <w:bookmarkEnd w:id="4"/>
+      <w:r>
+        <w:t>: SCE case with K=110 (left) and K=220 (right)</w:t>
+      </w:r>
+    </w:p>
+    <w:p>
+      <w:pPr>
         <w:pStyle w:val="Heading2"/>
       </w:pPr>
       <w:r>
@@ -3773,7 +4000,7 @@
         <w:tab/>
         <w:t xml:space="preserve">T. E. McDermott and S. R. Abate, "Adaptive Voltage Regulation for Solar Power Inverters on Distribution Systems," presented at the IEEE Photovoltaic Specialists Conference (PVSC-46), Chicago, 2019. [Online]. Available: </w:t>
       </w:r>
-      <w:hyperlink r:id="rId15" w:history="1">
+      <w:hyperlink r:id="rId17" w:history="1">
         <w:r>
           <w:rPr>
             <w:rStyle w:val="Hyperlink"/>
@@ -3798,7 +4025,7 @@
         <w:tab/>
         <w:t xml:space="preserve">California Energy Commission. "Rule 21 Smart Inverter Working Group Technical Reference Materials." </w:t>
       </w:r>
-      <w:hyperlink r:id="rId16" w:history="1">
+      <w:hyperlink r:id="rId18" w:history="1">
         <w:r>
           <w:rPr>
             <w:rStyle w:val="Hyperlink"/>
@@ -3973,7 +4200,7 @@
         <w:i/>
         <w:noProof/>
       </w:rPr>
-      <w:t>10/24/2022</w:t>
+      <w:t>10/25/2022</w:t>
     </w:r>
     <w:r>
       <w:rPr>

</xml_diff>